<commit_message>
working on section 2
</commit_message>
<xml_diff>
--- a/Notes/Notes.docx
+++ b/Notes/Notes.docx
@@ -507,6 +507,1054 @@
         <w:t>Is a verb. The text is hidden when the user hovers over it</w:t>
       </w:r>
     </w:p>
+    <w:p>
+      <w:pPr>
+        <w:rPr>
+          <w:rFonts w:ascii="SF Pro Display" w:hAnsi="SF Pro Display"/>
+        </w:rPr>
+      </w:pPr>
+    </w:p>
+    <w:p>
+      <w:pPr>
+        <w:rPr>
+          <w:rFonts w:ascii="SF Pro Display" w:hAnsi="SF Pro Display"/>
+        </w:rPr>
+      </w:pPr>
+    </w:p>
+    <w:p>
+      <w:pPr>
+        <w:rPr>
+          <w:rFonts w:ascii="SF Pro Display" w:hAnsi="SF Pro Display"/>
+        </w:rPr>
+      </w:pPr>
+    </w:p>
+    <w:p>
+      <w:pPr>
+        <w:rPr>
+          <w:rFonts w:ascii="SF Pro Display" w:hAnsi="SF Pro Display"/>
+          <w:b/>
+          <w:bCs/>
+        </w:rPr>
+      </w:pPr>
+      <w:r>
+        <w:rPr>
+          <w:rFonts w:ascii="SF Pro Display" w:hAnsi="SF Pro Display"/>
+          <w:b/>
+          <w:bCs/>
+        </w:rPr>
+        <w:lastRenderedPageBreak/>
+        <w:t>Lesson 2: Intro to HTML</w:t>
+      </w:r>
+    </w:p>
+    <w:p>
+      <w:pPr>
+        <w:pStyle w:val="ListParagraph"/>
+        <w:numPr>
+          <w:ilvl w:val="0"/>
+          <w:numId w:val="2"/>
+        </w:numPr>
+        <w:rPr>
+          <w:rFonts w:ascii="SF Pro Display" w:hAnsi="SF Pro Display"/>
+        </w:rPr>
+      </w:pPr>
+      <w:r>
+        <w:rPr>
+          <w:rFonts w:ascii="SF Pro Display" w:hAnsi="SF Pro Display"/>
+        </w:rPr>
+        <w:t>HTML stands for Hyper Text Markup Language</w:t>
+      </w:r>
+    </w:p>
+    <w:p>
+      <w:pPr>
+        <w:pStyle w:val="ListParagraph"/>
+        <w:numPr>
+          <w:ilvl w:val="0"/>
+          <w:numId w:val="2"/>
+        </w:numPr>
+        <w:rPr>
+          <w:rFonts w:ascii="SF Pro Display" w:hAnsi="SF Pro Display"/>
+        </w:rPr>
+      </w:pPr>
+      <w:r>
+        <w:rPr>
+          <w:rFonts w:ascii="SF Pro Display" w:hAnsi="SF Pro Display"/>
+        </w:rPr>
+        <w:t>Used to structure and describe the content of a webpage</w:t>
+      </w:r>
+    </w:p>
+    <w:p>
+      <w:pPr>
+        <w:pStyle w:val="ListParagraph"/>
+        <w:numPr>
+          <w:ilvl w:val="0"/>
+          <w:numId w:val="2"/>
+        </w:numPr>
+        <w:rPr>
+          <w:rFonts w:ascii="SF Pro Display" w:hAnsi="SF Pro Display"/>
+        </w:rPr>
+      </w:pPr>
+      <w:r>
+        <w:rPr>
+          <w:rFonts w:ascii="SF Pro Display" w:hAnsi="SF Pro Display"/>
+        </w:rPr>
+        <w:t>Is a markup language, not a programming language</w:t>
+      </w:r>
+    </w:p>
+    <w:p>
+      <w:pPr>
+        <w:pStyle w:val="ListParagraph"/>
+        <w:numPr>
+          <w:ilvl w:val="0"/>
+          <w:numId w:val="2"/>
+        </w:numPr>
+        <w:rPr>
+          <w:rFonts w:ascii="SF Pro Display" w:hAnsi="SF Pro Display"/>
+        </w:rPr>
+      </w:pPr>
+      <w:r>
+        <w:rPr>
+          <w:rFonts w:ascii="SF Pro Display" w:hAnsi="SF Pro Display"/>
+        </w:rPr>
+        <w:t>Consists of elements that describe types of content</w:t>
+      </w:r>
+    </w:p>
+    <w:p>
+      <w:pPr>
+        <w:pStyle w:val="ListParagraph"/>
+        <w:numPr>
+          <w:ilvl w:val="1"/>
+          <w:numId w:val="2"/>
+        </w:numPr>
+        <w:rPr>
+          <w:rFonts w:ascii="SF Pro Display" w:hAnsi="SF Pro Display"/>
+        </w:rPr>
+      </w:pPr>
+      <w:r>
+        <w:rPr>
+          <w:rFonts w:ascii="SF Pro Display" w:hAnsi="SF Pro Display"/>
+        </w:rPr>
+        <w:t>Paragraphs &lt;p&gt;&lt;/p&gt;</w:t>
+      </w:r>
+    </w:p>
+    <w:p>
+      <w:pPr>
+        <w:pStyle w:val="ListParagraph"/>
+        <w:numPr>
+          <w:ilvl w:val="1"/>
+          <w:numId w:val="2"/>
+        </w:numPr>
+        <w:rPr>
+          <w:rFonts w:ascii="SF Pro Display" w:hAnsi="SF Pro Display"/>
+        </w:rPr>
+      </w:pPr>
+      <w:r>
+        <w:rPr>
+          <w:rFonts w:ascii="SF Pro Display" w:hAnsi="SF Pro Display"/>
+        </w:rPr>
+        <w:t>Headings &lt;h&gt;&lt;/h&gt;</w:t>
+      </w:r>
+    </w:p>
+    <w:p>
+      <w:pPr>
+        <w:pStyle w:val="ListParagraph"/>
+        <w:numPr>
+          <w:ilvl w:val="1"/>
+          <w:numId w:val="2"/>
+        </w:numPr>
+        <w:rPr>
+          <w:rFonts w:ascii="SF Pro Display" w:hAnsi="SF Pro Display"/>
+        </w:rPr>
+      </w:pPr>
+      <w:r>
+        <w:rPr>
+          <w:rFonts w:ascii="SF Pro Display" w:hAnsi="SF Pro Display"/>
+        </w:rPr>
+        <w:t>Links</w:t>
+      </w:r>
+    </w:p>
+    <w:p>
+      <w:pPr>
+        <w:pStyle w:val="ListParagraph"/>
+        <w:numPr>
+          <w:ilvl w:val="1"/>
+          <w:numId w:val="2"/>
+        </w:numPr>
+        <w:rPr>
+          <w:rFonts w:ascii="SF Pro Display" w:hAnsi="SF Pro Display"/>
+        </w:rPr>
+      </w:pPr>
+      <w:r>
+        <w:rPr>
+          <w:rFonts w:ascii="SF Pro Display" w:hAnsi="SF Pro Display"/>
+        </w:rPr>
+        <w:t>Images</w:t>
+      </w:r>
+    </w:p>
+    <w:p>
+      <w:pPr>
+        <w:pStyle w:val="ListParagraph"/>
+        <w:numPr>
+          <w:ilvl w:val="1"/>
+          <w:numId w:val="2"/>
+        </w:numPr>
+        <w:rPr>
+          <w:rFonts w:ascii="SF Pro Display" w:hAnsi="SF Pro Display"/>
+        </w:rPr>
+      </w:pPr>
+      <w:r>
+        <w:rPr>
+          <w:rFonts w:ascii="SF Pro Display" w:hAnsi="SF Pro Display"/>
+        </w:rPr>
+        <w:t>Videos</w:t>
+      </w:r>
+    </w:p>
+    <w:p>
+      <w:pPr>
+        <w:pStyle w:val="ListParagraph"/>
+        <w:numPr>
+          <w:ilvl w:val="1"/>
+          <w:numId w:val="2"/>
+        </w:numPr>
+        <w:rPr>
+          <w:rFonts w:ascii="SF Pro Display" w:hAnsi="SF Pro Display"/>
+        </w:rPr>
+      </w:pPr>
+      <w:r>
+        <w:rPr>
+          <w:rFonts w:ascii="SF Pro Display" w:hAnsi="SF Pro Display"/>
+        </w:rPr>
+        <w:t>Etc</w:t>
+      </w:r>
+    </w:p>
+    <w:p>
+      <w:pPr>
+        <w:pStyle w:val="ListParagraph"/>
+        <w:numPr>
+          <w:ilvl w:val="0"/>
+          <w:numId w:val="2"/>
+        </w:numPr>
+        <w:rPr>
+          <w:rFonts w:ascii="SF Pro Display" w:hAnsi="SF Pro Display"/>
+        </w:rPr>
+      </w:pPr>
+      <w:r>
+        <w:rPr>
+          <w:rFonts w:ascii="SF Pro Display" w:hAnsi="SF Pro Display"/>
+        </w:rPr>
+        <w:t>Browsers understand HTYML and render the code as a website</w:t>
+      </w:r>
+    </w:p>
+    <w:p>
+      <w:pPr>
+        <w:rPr>
+          <w:rFonts w:ascii="SF Pro Display" w:hAnsi="SF Pro Display"/>
+        </w:rPr>
+      </w:pPr>
+      <w:r>
+        <w:rPr>
+          <w:rFonts w:ascii="SF Pro Display" w:hAnsi="SF Pro Display"/>
+        </w:rPr>
+        <w:drawing>
+          <wp:inline distT="0" distB="0" distL="0" distR="0" wp14:anchorId="269902C5" wp14:editId="6470F424">
+            <wp:extent cx="6645910" cy="2957195"/>
+            <wp:effectExtent l="0" t="0" r="2540" b="0"/>
+            <wp:docPr id="2" name="Picture 2"/>
+            <wp:cNvGraphicFramePr>
+              <a:graphicFrameLocks xmlns:a="http://schemas.openxmlformats.org/drawingml/2006/main" noChangeAspect="1"/>
+            </wp:cNvGraphicFramePr>
+            <a:graphic xmlns:a="http://schemas.openxmlformats.org/drawingml/2006/main">
+              <a:graphicData uri="http://schemas.openxmlformats.org/drawingml/2006/picture">
+                <pic:pic xmlns:pic="http://schemas.openxmlformats.org/drawingml/2006/picture">
+                  <pic:nvPicPr>
+                    <pic:cNvPr id="1" name=""/>
+                    <pic:cNvPicPr/>
+                  </pic:nvPicPr>
+                  <pic:blipFill>
+                    <a:blip r:embed="rId6"/>
+                    <a:stretch>
+                      <a:fillRect/>
+                    </a:stretch>
+                  </pic:blipFill>
+                  <pic:spPr>
+                    <a:xfrm>
+                      <a:off x="0" y="0"/>
+                      <a:ext cx="6645910" cy="2957195"/>
+                    </a:xfrm>
+                    <a:prstGeom prst="rect">
+                      <a:avLst/>
+                    </a:prstGeom>
+                  </pic:spPr>
+                </pic:pic>
+              </a:graphicData>
+            </a:graphic>
+          </wp:inline>
+        </w:drawing>
+      </w:r>
+    </w:p>
+    <w:p>
+      <w:pPr>
+        <w:rPr>
+          <w:rFonts w:ascii="SF Pro Display" w:hAnsi="SF Pro Display"/>
+        </w:rPr>
+      </w:pPr>
+    </w:p>
+    <w:p>
+      <w:pPr>
+        <w:rPr>
+          <w:rFonts w:ascii="SF Pro Display" w:hAnsi="SF Pro Display"/>
+          <w:b/>
+          <w:bCs/>
+        </w:rPr>
+      </w:pPr>
+      <w:r>
+        <w:rPr>
+          <w:rFonts w:ascii="SF Pro Display" w:hAnsi="SF Pro Display"/>
+          <w:b/>
+          <w:bCs/>
+        </w:rPr>
+        <w:t>Lesson 3: HTML Document Structure</w:t>
+      </w:r>
+    </w:p>
+    <w:p>
+      <w:pPr>
+        <w:shd w:val="clear" w:color="auto" w:fill="282C34"/>
+        <w:spacing w:after="0" w:line="285" w:lineRule="atLeast"/>
+        <w:rPr>
+          <w:rFonts w:ascii="Consolas" w:eastAsia="Times New Roman" w:hAnsi="Consolas" w:cs="Times New Roman"/>
+          <w:color w:val="BBBBBB"/>
+          <w:sz w:val="21"/>
+          <w:szCs w:val="21"/>
+          <w:lang w:eastAsia="en-AU"/>
+        </w:rPr>
+      </w:pPr>
+      <w:r>
+        <w:rPr>
+          <w:rFonts w:ascii="Consolas" w:eastAsia="Times New Roman" w:hAnsi="Consolas" w:cs="Times New Roman"/>
+          <w:color w:val="BBBBBB"/>
+          <w:sz w:val="21"/>
+          <w:szCs w:val="21"/>
+          <w:lang w:eastAsia="en-AU"/>
+        </w:rPr>
+        <w:t>&lt;!</w:t>
+      </w:r>
+      <w:r>
+        <w:rPr>
+          <w:rFonts w:ascii="Consolas" w:eastAsia="Times New Roman" w:hAnsi="Consolas" w:cs="Times New Roman"/>
+          <w:color w:val="E06C75"/>
+          <w:sz w:val="21"/>
+          <w:szCs w:val="21"/>
+          <w:lang w:eastAsia="en-AU"/>
+        </w:rPr>
+        <w:t>DOCTYPE</w:t>
+      </w:r>
+      <w:r>
+        <w:rPr>
+          <w:rFonts w:ascii="Consolas" w:eastAsia="Times New Roman" w:hAnsi="Consolas" w:cs="Times New Roman"/>
+          <w:color w:val="BBBBBB"/>
+          <w:sz w:val="21"/>
+          <w:szCs w:val="21"/>
+          <w:lang w:eastAsia="en-AU"/>
+        </w:rPr>
+        <w:t xml:space="preserve"> </w:t>
+      </w:r>
+      <w:r>
+        <w:rPr>
+          <w:rFonts w:ascii="Consolas" w:eastAsia="Times New Roman" w:hAnsi="Consolas" w:cs="Times New Roman"/>
+          <w:color w:val="98C379"/>
+          <w:sz w:val="21"/>
+          <w:szCs w:val="21"/>
+          <w:lang w:eastAsia="en-AU"/>
+        </w:rPr>
+        <w:t>html</w:t>
+      </w:r>
+      <w:r>
+        <w:rPr>
+          <w:rFonts w:ascii="Consolas" w:eastAsia="Times New Roman" w:hAnsi="Consolas" w:cs="Times New Roman"/>
+          <w:color w:val="BBBBBB"/>
+          <w:sz w:val="21"/>
+          <w:szCs w:val="21"/>
+          <w:lang w:eastAsia="en-AU"/>
+        </w:rPr>
+        <w:t>&gt;</w:t>
+      </w:r>
+      <w:r>
+        <w:rPr>
+          <w:rFonts w:ascii="Consolas" w:eastAsia="Times New Roman" w:hAnsi="Consolas" w:cs="Times New Roman"/>
+          <w:color w:val="BBBBBB"/>
+          <w:sz w:val="21"/>
+          <w:szCs w:val="21"/>
+          <w:lang w:eastAsia="en-AU"/>
+        </w:rPr>
+        <w:t xml:space="preserve"> // tells the browser how to render the following code</w:t>
+      </w:r>
+    </w:p>
+    <w:p>
+      <w:pPr>
+        <w:shd w:val="clear" w:color="auto" w:fill="282C34"/>
+        <w:spacing w:after="0" w:line="285" w:lineRule="atLeast"/>
+        <w:rPr>
+          <w:rFonts w:ascii="Consolas" w:eastAsia="Times New Roman" w:hAnsi="Consolas" w:cs="Times New Roman"/>
+          <w:color w:val="BBBBBB"/>
+          <w:sz w:val="21"/>
+          <w:szCs w:val="21"/>
+          <w:lang w:eastAsia="en-AU"/>
+        </w:rPr>
+      </w:pPr>
+      <w:r>
+        <w:rPr>
+          <w:rFonts w:ascii="Consolas" w:eastAsia="Times New Roman" w:hAnsi="Consolas" w:cs="Times New Roman"/>
+          <w:color w:val="BBBBBB"/>
+          <w:sz w:val="21"/>
+          <w:szCs w:val="21"/>
+          <w:lang w:eastAsia="en-AU"/>
+        </w:rPr>
+        <w:t>&lt;</w:t>
+      </w:r>
+      <w:r>
+        <w:rPr>
+          <w:rFonts w:ascii="Consolas" w:eastAsia="Times New Roman" w:hAnsi="Consolas" w:cs="Times New Roman"/>
+          <w:color w:val="E06C75"/>
+          <w:sz w:val="21"/>
+          <w:szCs w:val="21"/>
+          <w:lang w:eastAsia="en-AU"/>
+        </w:rPr>
+        <w:t>html</w:t>
+      </w:r>
+      <w:r>
+        <w:rPr>
+          <w:rFonts w:ascii="Consolas" w:eastAsia="Times New Roman" w:hAnsi="Consolas" w:cs="Times New Roman"/>
+          <w:color w:val="BBBBBB"/>
+          <w:sz w:val="21"/>
+          <w:szCs w:val="21"/>
+          <w:lang w:eastAsia="en-AU"/>
+        </w:rPr>
+        <w:t>&gt;</w:t>
+      </w:r>
+    </w:p>
+    <w:p>
+      <w:pPr>
+        <w:shd w:val="clear" w:color="auto" w:fill="282C34"/>
+        <w:spacing w:after="0" w:line="285" w:lineRule="atLeast"/>
+        <w:rPr>
+          <w:rFonts w:ascii="Consolas" w:eastAsia="Times New Roman" w:hAnsi="Consolas" w:cs="Times New Roman"/>
+          <w:color w:val="BBBBBB"/>
+          <w:sz w:val="21"/>
+          <w:szCs w:val="21"/>
+          <w:lang w:eastAsia="en-AU"/>
+        </w:rPr>
+      </w:pPr>
+      <w:r>
+        <w:rPr>
+          <w:rFonts w:ascii="Consolas" w:eastAsia="Times New Roman" w:hAnsi="Consolas" w:cs="Times New Roman"/>
+          <w:color w:val="BBBBBB"/>
+          <w:sz w:val="21"/>
+          <w:szCs w:val="21"/>
+          <w:lang w:eastAsia="en-AU"/>
+        </w:rPr>
+        <w:tab/>
+        <w:t>// The TAB</w:t>
+      </w:r>
+    </w:p>
+    <w:p>
+      <w:pPr>
+        <w:shd w:val="clear" w:color="auto" w:fill="282C34"/>
+        <w:spacing w:after="0" w:line="285" w:lineRule="atLeast"/>
+        <w:rPr>
+          <w:rFonts w:ascii="Consolas" w:eastAsia="Times New Roman" w:hAnsi="Consolas" w:cs="Times New Roman"/>
+          <w:color w:val="BBBBBB"/>
+          <w:sz w:val="21"/>
+          <w:szCs w:val="21"/>
+          <w:lang w:eastAsia="en-AU"/>
+        </w:rPr>
+      </w:pPr>
+      <w:r>
+        <w:rPr>
+          <w:rFonts w:ascii="Consolas" w:eastAsia="Times New Roman" w:hAnsi="Consolas" w:cs="Times New Roman"/>
+          <w:color w:val="BBBBBB"/>
+          <w:sz w:val="21"/>
+          <w:szCs w:val="21"/>
+          <w:lang w:eastAsia="en-AU"/>
+        </w:rPr>
+        <w:t>  &lt;</w:t>
+      </w:r>
+      <w:r>
+        <w:rPr>
+          <w:rFonts w:ascii="Consolas" w:eastAsia="Times New Roman" w:hAnsi="Consolas" w:cs="Times New Roman"/>
+          <w:color w:val="E06C75"/>
+          <w:sz w:val="21"/>
+          <w:szCs w:val="21"/>
+          <w:lang w:eastAsia="en-AU"/>
+        </w:rPr>
+        <w:t>head</w:t>
+      </w:r>
+      <w:r>
+        <w:rPr>
+          <w:rFonts w:ascii="Consolas" w:eastAsia="Times New Roman" w:hAnsi="Consolas" w:cs="Times New Roman"/>
+          <w:color w:val="BBBBBB"/>
+          <w:sz w:val="21"/>
+          <w:szCs w:val="21"/>
+          <w:lang w:eastAsia="en-AU"/>
+        </w:rPr>
+        <w:t>&gt;</w:t>
+      </w:r>
+    </w:p>
+    <w:p>
+      <w:pPr>
+        <w:shd w:val="clear" w:color="auto" w:fill="282C34"/>
+        <w:spacing w:after="0" w:line="285" w:lineRule="atLeast"/>
+        <w:rPr>
+          <w:rFonts w:ascii="Consolas" w:eastAsia="Times New Roman" w:hAnsi="Consolas" w:cs="Times New Roman"/>
+          <w:color w:val="BBBBBB"/>
+          <w:sz w:val="21"/>
+          <w:szCs w:val="21"/>
+          <w:lang w:eastAsia="en-AU"/>
+        </w:rPr>
+      </w:pPr>
+      <w:r>
+        <w:rPr>
+          <w:rFonts w:ascii="Consolas" w:eastAsia="Times New Roman" w:hAnsi="Consolas" w:cs="Times New Roman"/>
+          <w:color w:val="BBBBBB"/>
+          <w:sz w:val="21"/>
+          <w:szCs w:val="21"/>
+          <w:lang w:eastAsia="en-AU"/>
+        </w:rPr>
+        <w:t>    &lt;</w:t>
+      </w:r>
+      <w:r>
+        <w:rPr>
+          <w:rFonts w:ascii="Consolas" w:eastAsia="Times New Roman" w:hAnsi="Consolas" w:cs="Times New Roman"/>
+          <w:color w:val="E06C75"/>
+          <w:sz w:val="21"/>
+          <w:szCs w:val="21"/>
+          <w:lang w:eastAsia="en-AU"/>
+        </w:rPr>
+        <w:t>title</w:t>
+      </w:r>
+      <w:r>
+        <w:rPr>
+          <w:rFonts w:ascii="Consolas" w:eastAsia="Times New Roman" w:hAnsi="Consolas" w:cs="Times New Roman"/>
+          <w:color w:val="BBBBBB"/>
+          <w:sz w:val="21"/>
+          <w:szCs w:val="21"/>
+          <w:lang w:eastAsia="en-AU"/>
+        </w:rPr>
+        <w:t xml:space="preserve">&gt;The Basic </w:t>
+      </w:r>
+      <w:r>
+        <w:rPr>
+          <w:rFonts w:ascii="Consolas" w:eastAsia="Times New Roman" w:hAnsi="Consolas" w:cs="Times New Roman"/>
+          <w:color w:val="BBBBBB"/>
+          <w:sz w:val="21"/>
+          <w:szCs w:val="21"/>
+          <w:lang w:eastAsia="en-AU"/>
+        </w:rPr>
+        <w:t>Language</w:t>
+      </w:r>
+      <w:r>
+        <w:rPr>
+          <w:rFonts w:ascii="Consolas" w:eastAsia="Times New Roman" w:hAnsi="Consolas" w:cs="Times New Roman"/>
+          <w:color w:val="BBBBBB"/>
+          <w:sz w:val="21"/>
+          <w:szCs w:val="21"/>
+          <w:lang w:eastAsia="en-AU"/>
+        </w:rPr>
+        <w:t xml:space="preserve"> of the Web: HTML&lt;/</w:t>
+      </w:r>
+      <w:r>
+        <w:rPr>
+          <w:rFonts w:ascii="Consolas" w:eastAsia="Times New Roman" w:hAnsi="Consolas" w:cs="Times New Roman"/>
+          <w:color w:val="E06C75"/>
+          <w:sz w:val="21"/>
+          <w:szCs w:val="21"/>
+          <w:lang w:eastAsia="en-AU"/>
+        </w:rPr>
+        <w:t>title</w:t>
+      </w:r>
+      <w:r>
+        <w:rPr>
+          <w:rFonts w:ascii="Consolas" w:eastAsia="Times New Roman" w:hAnsi="Consolas" w:cs="Times New Roman"/>
+          <w:color w:val="BBBBBB"/>
+          <w:sz w:val="21"/>
+          <w:szCs w:val="21"/>
+          <w:lang w:eastAsia="en-AU"/>
+        </w:rPr>
+        <w:t>&gt;</w:t>
+      </w:r>
+      <w:r>
+        <w:rPr>
+          <w:rFonts w:ascii="Consolas" w:eastAsia="Times New Roman" w:hAnsi="Consolas" w:cs="Times New Roman"/>
+          <w:color w:val="BBBBBB"/>
+          <w:sz w:val="21"/>
+          <w:szCs w:val="21"/>
+          <w:lang w:eastAsia="en-AU"/>
+        </w:rPr>
+        <w:t xml:space="preserve"> // the tab title</w:t>
+      </w:r>
+    </w:p>
+    <w:p>
+      <w:pPr>
+        <w:shd w:val="clear" w:color="auto" w:fill="282C34"/>
+        <w:spacing w:after="0" w:line="285" w:lineRule="atLeast"/>
+        <w:rPr>
+          <w:rFonts w:ascii="Consolas" w:eastAsia="Times New Roman" w:hAnsi="Consolas" w:cs="Times New Roman"/>
+          <w:color w:val="BBBBBB"/>
+          <w:sz w:val="21"/>
+          <w:szCs w:val="21"/>
+          <w:lang w:eastAsia="en-AU"/>
+        </w:rPr>
+      </w:pPr>
+      <w:r>
+        <w:rPr>
+          <w:rFonts w:ascii="Consolas" w:eastAsia="Times New Roman" w:hAnsi="Consolas" w:cs="Times New Roman"/>
+          <w:color w:val="BBBBBB"/>
+          <w:sz w:val="21"/>
+          <w:szCs w:val="21"/>
+          <w:lang w:eastAsia="en-AU"/>
+        </w:rPr>
+        <w:t>  &lt;/</w:t>
+      </w:r>
+      <w:r>
+        <w:rPr>
+          <w:rFonts w:ascii="Consolas" w:eastAsia="Times New Roman" w:hAnsi="Consolas" w:cs="Times New Roman"/>
+          <w:color w:val="E06C75"/>
+          <w:sz w:val="21"/>
+          <w:szCs w:val="21"/>
+          <w:lang w:eastAsia="en-AU"/>
+        </w:rPr>
+        <w:t>head</w:t>
+      </w:r>
+      <w:r>
+        <w:rPr>
+          <w:rFonts w:ascii="Consolas" w:eastAsia="Times New Roman" w:hAnsi="Consolas" w:cs="Times New Roman"/>
+          <w:color w:val="BBBBBB"/>
+          <w:sz w:val="21"/>
+          <w:szCs w:val="21"/>
+          <w:lang w:eastAsia="en-AU"/>
+        </w:rPr>
+        <w:t>&gt;</w:t>
+      </w:r>
+    </w:p>
+    <w:p>
+      <w:pPr>
+        <w:shd w:val="clear" w:color="auto" w:fill="282C34"/>
+        <w:spacing w:after="0" w:line="285" w:lineRule="atLeast"/>
+        <w:rPr>
+          <w:rFonts w:ascii="Consolas" w:eastAsia="Times New Roman" w:hAnsi="Consolas" w:cs="Times New Roman"/>
+          <w:color w:val="BBBBBB"/>
+          <w:sz w:val="21"/>
+          <w:szCs w:val="21"/>
+          <w:lang w:eastAsia="en-AU"/>
+        </w:rPr>
+      </w:pPr>
+    </w:p>
+    <w:p>
+      <w:pPr>
+        <w:shd w:val="clear" w:color="auto" w:fill="282C34"/>
+        <w:spacing w:after="0" w:line="285" w:lineRule="atLeast"/>
+        <w:rPr>
+          <w:rFonts w:ascii="Consolas" w:eastAsia="Times New Roman" w:hAnsi="Consolas" w:cs="Times New Roman"/>
+          <w:color w:val="BBBBBB"/>
+          <w:sz w:val="21"/>
+          <w:szCs w:val="21"/>
+          <w:lang w:eastAsia="en-AU"/>
+        </w:rPr>
+      </w:pPr>
+      <w:r>
+        <w:rPr>
+          <w:rFonts w:ascii="Consolas" w:eastAsia="Times New Roman" w:hAnsi="Consolas" w:cs="Times New Roman"/>
+          <w:color w:val="BBBBBB"/>
+          <w:sz w:val="21"/>
+          <w:szCs w:val="21"/>
+          <w:lang w:eastAsia="en-AU"/>
+        </w:rPr>
+        <w:tab/>
+        <w:t>// The Actual web page</w:t>
+      </w:r>
+    </w:p>
+    <w:p>
+      <w:pPr>
+        <w:shd w:val="clear" w:color="auto" w:fill="282C34"/>
+        <w:spacing w:after="0" w:line="285" w:lineRule="atLeast"/>
+        <w:rPr>
+          <w:rFonts w:ascii="Consolas" w:eastAsia="Times New Roman" w:hAnsi="Consolas" w:cs="Times New Roman"/>
+          <w:color w:val="BBBBBB"/>
+          <w:sz w:val="21"/>
+          <w:szCs w:val="21"/>
+          <w:lang w:eastAsia="en-AU"/>
+        </w:rPr>
+      </w:pPr>
+      <w:r>
+        <w:rPr>
+          <w:rFonts w:ascii="Consolas" w:eastAsia="Times New Roman" w:hAnsi="Consolas" w:cs="Times New Roman"/>
+          <w:color w:val="BBBBBB"/>
+          <w:sz w:val="21"/>
+          <w:szCs w:val="21"/>
+          <w:lang w:eastAsia="en-AU"/>
+        </w:rPr>
+        <w:t>  &lt;</w:t>
+      </w:r>
+      <w:r>
+        <w:rPr>
+          <w:rFonts w:ascii="Consolas" w:eastAsia="Times New Roman" w:hAnsi="Consolas" w:cs="Times New Roman"/>
+          <w:color w:val="E06C75"/>
+          <w:sz w:val="21"/>
+          <w:szCs w:val="21"/>
+          <w:lang w:eastAsia="en-AU"/>
+        </w:rPr>
+        <w:t>body</w:t>
+      </w:r>
+      <w:r>
+        <w:rPr>
+          <w:rFonts w:ascii="Consolas" w:eastAsia="Times New Roman" w:hAnsi="Consolas" w:cs="Times New Roman"/>
+          <w:color w:val="BBBBBB"/>
+          <w:sz w:val="21"/>
+          <w:szCs w:val="21"/>
+          <w:lang w:eastAsia="en-AU"/>
+        </w:rPr>
+        <w:t>&gt;</w:t>
+      </w:r>
+    </w:p>
+    <w:p>
+      <w:pPr>
+        <w:shd w:val="clear" w:color="auto" w:fill="282C34"/>
+        <w:spacing w:after="0" w:line="285" w:lineRule="atLeast"/>
+        <w:rPr>
+          <w:rFonts w:ascii="Consolas" w:eastAsia="Times New Roman" w:hAnsi="Consolas" w:cs="Times New Roman"/>
+          <w:color w:val="BBBBBB"/>
+          <w:sz w:val="21"/>
+          <w:szCs w:val="21"/>
+          <w:lang w:eastAsia="en-AU"/>
+        </w:rPr>
+      </w:pPr>
+      <w:r>
+        <w:rPr>
+          <w:rFonts w:ascii="Consolas" w:eastAsia="Times New Roman" w:hAnsi="Consolas" w:cs="Times New Roman"/>
+          <w:color w:val="BBBBBB"/>
+          <w:sz w:val="21"/>
+          <w:szCs w:val="21"/>
+          <w:lang w:eastAsia="en-AU"/>
+        </w:rPr>
+        <w:t>    &lt;</w:t>
+      </w:r>
+      <w:r>
+        <w:rPr>
+          <w:rFonts w:ascii="Consolas" w:eastAsia="Times New Roman" w:hAnsi="Consolas" w:cs="Times New Roman"/>
+          <w:color w:val="E06C75"/>
+          <w:sz w:val="21"/>
+          <w:szCs w:val="21"/>
+          <w:lang w:eastAsia="en-AU"/>
+        </w:rPr>
+        <w:t>h1</w:t>
+      </w:r>
+      <w:r>
+        <w:rPr>
+          <w:rFonts w:ascii="Consolas" w:eastAsia="Times New Roman" w:hAnsi="Consolas" w:cs="Times New Roman"/>
+          <w:color w:val="BBBBBB"/>
+          <w:sz w:val="21"/>
+          <w:szCs w:val="21"/>
+          <w:lang w:eastAsia="en-AU"/>
+        </w:rPr>
+        <w:t xml:space="preserve">&gt;The Basic </w:t>
+      </w:r>
+      <w:r>
+        <w:rPr>
+          <w:rFonts w:ascii="Consolas" w:eastAsia="Times New Roman" w:hAnsi="Consolas" w:cs="Times New Roman"/>
+          <w:color w:val="BBBBBB"/>
+          <w:sz w:val="21"/>
+          <w:szCs w:val="21"/>
+          <w:lang w:eastAsia="en-AU"/>
+        </w:rPr>
+        <w:t>Language</w:t>
+      </w:r>
+      <w:r>
+        <w:rPr>
+          <w:rFonts w:ascii="Consolas" w:eastAsia="Times New Roman" w:hAnsi="Consolas" w:cs="Times New Roman"/>
+          <w:color w:val="BBBBBB"/>
+          <w:sz w:val="21"/>
+          <w:szCs w:val="21"/>
+          <w:lang w:eastAsia="en-AU"/>
+        </w:rPr>
+        <w:t xml:space="preserve"> of the Web: HTML&lt;/</w:t>
+      </w:r>
+      <w:r>
+        <w:rPr>
+          <w:rFonts w:ascii="Consolas" w:eastAsia="Times New Roman" w:hAnsi="Consolas" w:cs="Times New Roman"/>
+          <w:color w:val="E06C75"/>
+          <w:sz w:val="21"/>
+          <w:szCs w:val="21"/>
+          <w:lang w:eastAsia="en-AU"/>
+        </w:rPr>
+        <w:t>h1</w:t>
+      </w:r>
+      <w:r>
+        <w:rPr>
+          <w:rFonts w:ascii="Consolas" w:eastAsia="Times New Roman" w:hAnsi="Consolas" w:cs="Times New Roman"/>
+          <w:color w:val="BBBBBB"/>
+          <w:sz w:val="21"/>
+          <w:szCs w:val="21"/>
+          <w:lang w:eastAsia="en-AU"/>
+        </w:rPr>
+        <w:t>&gt;</w:t>
+      </w:r>
+      <w:r>
+        <w:rPr>
+          <w:rFonts w:ascii="Consolas" w:eastAsia="Times New Roman" w:hAnsi="Consolas" w:cs="Times New Roman"/>
+          <w:color w:val="BBBBBB"/>
+          <w:sz w:val="21"/>
+          <w:szCs w:val="21"/>
+          <w:lang w:eastAsia="en-AU"/>
+        </w:rPr>
+        <w:t xml:space="preserve"> // first heading shown on webpage</w:t>
+      </w:r>
+    </w:p>
+    <w:p>
+      <w:pPr>
+        <w:shd w:val="clear" w:color="auto" w:fill="282C34"/>
+        <w:spacing w:after="0" w:line="285" w:lineRule="atLeast"/>
+        <w:rPr>
+          <w:rFonts w:ascii="Consolas" w:eastAsia="Times New Roman" w:hAnsi="Consolas" w:cs="Times New Roman"/>
+          <w:color w:val="BBBBBB"/>
+          <w:sz w:val="21"/>
+          <w:szCs w:val="21"/>
+          <w:lang w:eastAsia="en-AU"/>
+        </w:rPr>
+      </w:pPr>
+      <w:r>
+        <w:rPr>
+          <w:rFonts w:ascii="Consolas" w:eastAsia="Times New Roman" w:hAnsi="Consolas" w:cs="Times New Roman"/>
+          <w:color w:val="BBBBBB"/>
+          <w:sz w:val="21"/>
+          <w:szCs w:val="21"/>
+          <w:lang w:eastAsia="en-AU"/>
+        </w:rPr>
+        <w:t>  &lt;/</w:t>
+      </w:r>
+      <w:r>
+        <w:rPr>
+          <w:rFonts w:ascii="Consolas" w:eastAsia="Times New Roman" w:hAnsi="Consolas" w:cs="Times New Roman"/>
+          <w:color w:val="E06C75"/>
+          <w:sz w:val="21"/>
+          <w:szCs w:val="21"/>
+          <w:lang w:eastAsia="en-AU"/>
+        </w:rPr>
+        <w:t>body</w:t>
+      </w:r>
+      <w:r>
+        <w:rPr>
+          <w:rFonts w:ascii="Consolas" w:eastAsia="Times New Roman" w:hAnsi="Consolas" w:cs="Times New Roman"/>
+          <w:color w:val="BBBBBB"/>
+          <w:sz w:val="21"/>
+          <w:szCs w:val="21"/>
+          <w:lang w:eastAsia="en-AU"/>
+        </w:rPr>
+        <w:t>&gt;</w:t>
+      </w:r>
+    </w:p>
+    <w:p>
+      <w:pPr>
+        <w:shd w:val="clear" w:color="auto" w:fill="282C34"/>
+        <w:spacing w:after="0" w:line="285" w:lineRule="atLeast"/>
+        <w:rPr>
+          <w:rFonts w:ascii="Consolas" w:eastAsia="Times New Roman" w:hAnsi="Consolas" w:cs="Times New Roman"/>
+          <w:color w:val="BBBBBB"/>
+          <w:sz w:val="21"/>
+          <w:szCs w:val="21"/>
+          <w:lang w:eastAsia="en-AU"/>
+        </w:rPr>
+      </w:pPr>
+      <w:r>
+        <w:rPr>
+          <w:rFonts w:ascii="Consolas" w:eastAsia="Times New Roman" w:hAnsi="Consolas" w:cs="Times New Roman"/>
+          <w:color w:val="BBBBBB"/>
+          <w:sz w:val="21"/>
+          <w:szCs w:val="21"/>
+          <w:lang w:eastAsia="en-AU"/>
+        </w:rPr>
+        <w:t>&lt;/</w:t>
+      </w:r>
+      <w:r>
+        <w:rPr>
+          <w:rFonts w:ascii="Consolas" w:eastAsia="Times New Roman" w:hAnsi="Consolas" w:cs="Times New Roman"/>
+          <w:color w:val="E06C75"/>
+          <w:sz w:val="21"/>
+          <w:szCs w:val="21"/>
+          <w:lang w:eastAsia="en-AU"/>
+        </w:rPr>
+        <w:t>html</w:t>
+      </w:r>
+      <w:r>
+        <w:rPr>
+          <w:rFonts w:ascii="Consolas" w:eastAsia="Times New Roman" w:hAnsi="Consolas" w:cs="Times New Roman"/>
+          <w:color w:val="BBBBBB"/>
+          <w:sz w:val="21"/>
+          <w:szCs w:val="21"/>
+          <w:lang w:eastAsia="en-AU"/>
+        </w:rPr>
+        <w:t>&gt;</w:t>
+      </w:r>
+    </w:p>
+    <w:p>
+      <w:pPr>
+        <w:shd w:val="clear" w:color="auto" w:fill="282C34"/>
+        <w:spacing w:after="0" w:line="285" w:lineRule="atLeast"/>
+        <w:rPr>
+          <w:rFonts w:ascii="Consolas" w:eastAsia="Times New Roman" w:hAnsi="Consolas" w:cs="Times New Roman"/>
+          <w:color w:val="BBBBBB"/>
+          <w:sz w:val="21"/>
+          <w:szCs w:val="21"/>
+          <w:lang w:eastAsia="en-AU"/>
+        </w:rPr>
+      </w:pPr>
+    </w:p>
+    <w:p>
+      <w:pPr>
+        <w:rPr>
+          <w:rFonts w:ascii="SF Pro Display" w:hAnsi="SF Pro Display"/>
+        </w:rPr>
+      </w:pPr>
+    </w:p>
+    <w:p>
+      <w:pPr>
+        <w:rPr>
+          <w:rFonts w:ascii="SF Pro Display" w:hAnsi="SF Pro Display"/>
+        </w:rPr>
+      </w:pPr>
+    </w:p>
+    <w:p>
+      <w:pPr>
+        <w:rPr>
+          <w:rFonts w:ascii="SF Pro Display" w:hAnsi="SF Pro Display"/>
+        </w:rPr>
+      </w:pPr>
+    </w:p>
+    <w:p>
+      <w:pPr>
+        <w:rPr>
+          <w:rFonts w:ascii="SF Pro Display" w:hAnsi="SF Pro Display"/>
+        </w:rPr>
+      </w:pPr>
+    </w:p>
+    <w:p>
+      <w:pPr>
+        <w:rPr>
+          <w:rFonts w:ascii="SF Pro Display" w:hAnsi="SF Pro Display"/>
+        </w:rPr>
+      </w:pPr>
+    </w:p>
+    <w:p>
+      <w:pPr>
+        <w:rPr>
+          <w:rFonts w:ascii="SF Pro Display" w:hAnsi="SF Pro Display"/>
+        </w:rPr>
+      </w:pPr>
+    </w:p>
+    <w:p>
+      <w:pPr>
+        <w:rPr>
+          <w:rFonts w:ascii="SF Pro Display" w:hAnsi="SF Pro Display"/>
+          <w:b/>
+          <w:bCs/>
+        </w:rPr>
+      </w:pPr>
+      <w:r>
+        <w:rPr>
+          <w:rFonts w:ascii="SF Pro Display" w:hAnsi="SF Pro Display"/>
+          <w:b/>
+          <w:bCs/>
+        </w:rPr>
+        <w:t>Lesson 4: Text Elements</w:t>
+      </w:r>
+    </w:p>
+    <w:p>
+      <w:pPr>
+        <w:pStyle w:val="ListParagraph"/>
+        <w:numPr>
+          <w:ilvl w:val="0"/>
+          <w:numId w:val="2"/>
+        </w:numPr>
+        <w:rPr>
+          <w:rFonts w:ascii="SF Pro Display" w:hAnsi="SF Pro Display"/>
+        </w:rPr>
+      </w:pPr>
+      <w:r>
+        <w:rPr>
+          <w:rFonts w:ascii="SF Pro Display" w:hAnsi="SF Pro Display"/>
+        </w:rPr>
+        <w:t>h1, h</w:t>
+      </w:r>
+      <w:r>
+        <w:rPr>
+          <w:rFonts w:ascii="SF Pro Display" w:hAnsi="SF Pro Display"/>
+        </w:rPr>
+        <w:t>2,</w:t>
+      </w:r>
+      <w:r>
+        <w:rPr>
+          <w:rFonts w:ascii="SF Pro Display" w:hAnsi="SF Pro Display"/>
+        </w:rPr>
+        <w:t xml:space="preserve"> </w:t>
+      </w:r>
+      <w:r>
+        <w:rPr>
+          <w:rFonts w:ascii="SF Pro Display" w:hAnsi="SF Pro Display"/>
+        </w:rPr>
+        <w:t>h3…. Gets smaller the higher the number</w:t>
+      </w:r>
+    </w:p>
+    <w:p>
+      <w:pPr>
+        <w:pStyle w:val="ListParagraph"/>
+        <w:numPr>
+          <w:ilvl w:val="0"/>
+          <w:numId w:val="2"/>
+        </w:numPr>
+        <w:rPr>
+          <w:rFonts w:ascii="SF Pro Display" w:hAnsi="SF Pro Display"/>
+        </w:rPr>
+      </w:pPr>
+      <w:r>
+        <w:rPr>
+          <w:rFonts w:ascii="SF Pro Display" w:hAnsi="SF Pro Display"/>
+        </w:rPr>
+        <w:t>&lt;p&gt;&lt;/p&gt; for paragraphs</w:t>
+      </w:r>
+    </w:p>
+    <w:p>
+      <w:pPr>
+        <w:pStyle w:val="ListParagraph"/>
+        <w:numPr>
+          <w:ilvl w:val="0"/>
+          <w:numId w:val="2"/>
+        </w:numPr>
+        <w:rPr>
+          <w:rFonts w:ascii="SF Pro Display" w:hAnsi="SF Pro Display"/>
+        </w:rPr>
+      </w:pPr>
+      <w:r>
+        <w:rPr>
+          <w:rFonts w:ascii="SF Pro Display" w:hAnsi="SF Pro Display"/>
+        </w:rPr>
+        <w:t>&lt;strong&gt;CONTENT&lt;/strong&gt; to bold text</w:t>
+      </w:r>
+    </w:p>
+    <w:p>
+      <w:pPr>
+        <w:pStyle w:val="ListParagraph"/>
+        <w:numPr>
+          <w:ilvl w:val="0"/>
+          <w:numId w:val="2"/>
+        </w:numPr>
+        <w:rPr>
+          <w:rFonts w:ascii="SF Pro Display" w:hAnsi="SF Pro Display"/>
+        </w:rPr>
+      </w:pPr>
+      <w:r>
+        <w:rPr>
+          <w:rFonts w:ascii="SF Pro Display" w:hAnsi="SF Pro Display"/>
+        </w:rPr>
+        <w:t>&lt;em&gt;&lt;/em? to italicise</w:t>
+      </w:r>
+    </w:p>
     <w:sectPr>
       <w:pgSz w:w="11906" w:h="16838"/>
       <w:pgMar w:top="720" w:right="720" w:bottom="720" w:left="720" w:header="708" w:footer="708" w:gutter="0"/>
@@ -743,11 +1791,103 @@
       </w:rPr>
     </w:lvl>
   </w:abstractNum>
+  <w:abstractNum w:abstractNumId="2" w15:restartNumberingAfterBreak="0">
+    <w:nsid w:val="7EF839A5"/>
+    <w:multiLevelType w:val="hybridMultilevel"/>
+    <w:tmpl w:val="E3E09C60"/>
+    <w:lvl w:ilvl="0" w:tplc="0C09000F">
+      <w:start w:val="1"/>
+      <w:numFmt w:val="decimal"/>
+      <w:lvlText w:val="%1."/>
+      <w:lvlJc w:val="left"/>
+      <w:pPr>
+        <w:ind w:left="720" w:hanging="360"/>
+      </w:pPr>
+      <w:rPr>
+        <w:rFonts w:hint="default"/>
+      </w:rPr>
+    </w:lvl>
+    <w:lvl w:ilvl="1" w:tplc="0C090019">
+      <w:start w:val="1"/>
+      <w:numFmt w:val="lowerLetter"/>
+      <w:lvlText w:val="%2."/>
+      <w:lvlJc w:val="left"/>
+      <w:pPr>
+        <w:ind w:left="1440" w:hanging="360"/>
+      </w:pPr>
+    </w:lvl>
+    <w:lvl w:ilvl="2" w:tplc="0C09001B">
+      <w:start w:val="1"/>
+      <w:numFmt w:val="lowerRoman"/>
+      <w:lvlText w:val="%3."/>
+      <w:lvlJc w:val="right"/>
+      <w:pPr>
+        <w:ind w:left="2160" w:hanging="180"/>
+      </w:pPr>
+    </w:lvl>
+    <w:lvl w:ilvl="3" w:tplc="0C09000F">
+      <w:start w:val="1"/>
+      <w:numFmt w:val="decimal"/>
+      <w:lvlText w:val="%4."/>
+      <w:lvlJc w:val="left"/>
+      <w:pPr>
+        <w:ind w:left="2880" w:hanging="360"/>
+      </w:pPr>
+    </w:lvl>
+    <w:lvl w:ilvl="4" w:tplc="0C090019" w:tentative="1">
+      <w:start w:val="1"/>
+      <w:numFmt w:val="lowerLetter"/>
+      <w:lvlText w:val="%5."/>
+      <w:lvlJc w:val="left"/>
+      <w:pPr>
+        <w:ind w:left="3600" w:hanging="360"/>
+      </w:pPr>
+    </w:lvl>
+    <w:lvl w:ilvl="5" w:tplc="0C09001B" w:tentative="1">
+      <w:start w:val="1"/>
+      <w:numFmt w:val="lowerRoman"/>
+      <w:lvlText w:val="%6."/>
+      <w:lvlJc w:val="right"/>
+      <w:pPr>
+        <w:ind w:left="4320" w:hanging="180"/>
+      </w:pPr>
+    </w:lvl>
+    <w:lvl w:ilvl="6" w:tplc="0C09000F" w:tentative="1">
+      <w:start w:val="1"/>
+      <w:numFmt w:val="decimal"/>
+      <w:lvlText w:val="%7."/>
+      <w:lvlJc w:val="left"/>
+      <w:pPr>
+        <w:ind w:left="5040" w:hanging="360"/>
+      </w:pPr>
+    </w:lvl>
+    <w:lvl w:ilvl="7" w:tplc="0C090019" w:tentative="1">
+      <w:start w:val="1"/>
+      <w:numFmt w:val="lowerLetter"/>
+      <w:lvlText w:val="%8."/>
+      <w:lvlJc w:val="left"/>
+      <w:pPr>
+        <w:ind w:left="5760" w:hanging="360"/>
+      </w:pPr>
+    </w:lvl>
+    <w:lvl w:ilvl="8" w:tplc="0C09001B" w:tentative="1">
+      <w:start w:val="1"/>
+      <w:numFmt w:val="lowerRoman"/>
+      <w:lvlText w:val="%9."/>
+      <w:lvlJc w:val="right"/>
+      <w:pPr>
+        <w:ind w:left="6480" w:hanging="180"/>
+      </w:pPr>
+    </w:lvl>
+  </w:abstractNum>
   <w:num w:numId="1" w16cid:durableId="1293249201">
     <w:abstractNumId w:val="1"/>
   </w:num>
   <w:num w:numId="2" w16cid:durableId="1439301735">
     <w:abstractNumId w:val="0"/>
+  </w:num>
+  <w:num w:numId="3" w16cid:durableId="1082486470">
+    <w:abstractNumId w:val="2"/>
   </w:num>
 </w:numbering>
 </file>

</xml_diff>

<commit_message>
started work on CSS fundamentals
</commit_message>
<xml_diff>
--- a/Notes/Notes.docx
+++ b/Notes/Notes.docx
@@ -93,6 +93,17 @@
           <w:szCs w:val="72"/>
         </w:rPr>
       </w:pPr>
+      <w:r>
+        <w:rPr>
+          <w:rFonts w:cs="CMU Sans Serif"/>
+          <w:b/>
+          <w:bCs/>
+          <w:color w:val="4472C4" w:themeColor="accent1"/>
+          <w:sz w:val="72"/>
+          <w:szCs w:val="72"/>
+        </w:rPr>
+        <w:t xml:space="preserve">Intro to </w:t>
+      </w:r>
       <w:r>
         <w:rPr>
           <w:rFonts w:cs="CMU Sans Serif"/>
@@ -4282,6 +4293,12 @@
         </w:rPr>
         <w:t>Attributes define the characteristics of an image element</w:t>
       </w:r>
+      <w:r>
+        <w:rPr>
+          <w:rFonts w:cs="CMU Sans Serif"/>
+        </w:rPr>
+        <w:t xml:space="preserve"> (and other elements too)</w:t>
+      </w:r>
     </w:p>
     <w:p>
       <w:pPr>
@@ -4370,11 +4387,424 @@
     <w:p>
       <w:pPr>
         <w:pStyle w:val="ListParagraph"/>
-        <w:ind w:left="360"/>
-        <w:rPr>
-          <w:rFonts w:cs="CMU Sans Serif"/>
-        </w:rPr>
-      </w:pPr>
+        <w:numPr>
+          <w:ilvl w:val="0"/>
+          <w:numId w:val="2"/>
+        </w:numPr>
+        <w:rPr>
+          <w:rFonts w:cs="CMU Sans Serif"/>
+        </w:rPr>
+      </w:pPr>
+      <w:r>
+        <w:rPr>
+          <w:rFonts w:cs="CMU Sans Serif"/>
+        </w:rPr>
+        <w:t>attributes also applied to doctype and header</w:t>
+      </w:r>
+      <w:r>
+        <w:rPr>
+          <w:rFonts w:cs="CMU Sans Serif"/>
+        </w:rPr>
+        <w:t>. This is usually done automatically when creating a HTML file</w:t>
+      </w:r>
+    </w:p>
+    <w:p>
+      <w:pPr>
+        <w:shd w:val="clear" w:color="auto" w:fill="282C34"/>
+        <w:spacing w:after="0" w:line="285" w:lineRule="atLeast"/>
+        <w:rPr>
+          <w:rFonts w:ascii="Consolas" w:eastAsia="Times New Roman" w:hAnsi="Consolas" w:cs="Times New Roman"/>
+          <w:color w:val="BBBBBB"/>
+          <w:sz w:val="21"/>
+          <w:szCs w:val="21"/>
+          <w:lang w:eastAsia="en-AU"/>
+        </w:rPr>
+      </w:pPr>
+      <w:r>
+        <w:rPr>
+          <w:rFonts w:ascii="Consolas" w:eastAsia="Times New Roman" w:hAnsi="Consolas" w:cs="Times New Roman"/>
+          <w:color w:val="BBBBBB"/>
+          <w:sz w:val="21"/>
+          <w:szCs w:val="21"/>
+          <w:lang w:eastAsia="en-AU"/>
+        </w:rPr>
+        <w:t>&lt;!</w:t>
+      </w:r>
+      <w:r>
+        <w:rPr>
+          <w:rFonts w:ascii="Consolas" w:eastAsia="Times New Roman" w:hAnsi="Consolas" w:cs="Times New Roman"/>
+          <w:color w:val="E06C75"/>
+          <w:sz w:val="21"/>
+          <w:szCs w:val="21"/>
+          <w:lang w:eastAsia="en-AU"/>
+        </w:rPr>
+        <w:t>DOCTYPE</w:t>
+      </w:r>
+      <w:r>
+        <w:rPr>
+          <w:rFonts w:ascii="Consolas" w:eastAsia="Times New Roman" w:hAnsi="Consolas" w:cs="Times New Roman"/>
+          <w:color w:val="BBBBBB"/>
+          <w:sz w:val="21"/>
+          <w:szCs w:val="21"/>
+          <w:lang w:eastAsia="en-AU"/>
+        </w:rPr>
+        <w:t xml:space="preserve"> </w:t>
+      </w:r>
+      <w:r>
+        <w:rPr>
+          <w:rFonts w:ascii="Consolas" w:eastAsia="Times New Roman" w:hAnsi="Consolas" w:cs="Times New Roman"/>
+          <w:color w:val="98C379"/>
+          <w:sz w:val="21"/>
+          <w:szCs w:val="21"/>
+          <w:lang w:eastAsia="en-AU"/>
+        </w:rPr>
+        <w:t>html</w:t>
+      </w:r>
+      <w:r>
+        <w:rPr>
+          <w:rFonts w:ascii="Consolas" w:eastAsia="Times New Roman" w:hAnsi="Consolas" w:cs="Times New Roman"/>
+          <w:color w:val="BBBBBB"/>
+          <w:sz w:val="21"/>
+          <w:szCs w:val="21"/>
+          <w:lang w:eastAsia="en-AU"/>
+        </w:rPr>
+        <w:t>&gt;</w:t>
+      </w:r>
+    </w:p>
+    <w:p>
+      <w:pPr>
+        <w:shd w:val="clear" w:color="auto" w:fill="282C34"/>
+        <w:spacing w:after="0" w:line="285" w:lineRule="atLeast"/>
+        <w:rPr>
+          <w:rFonts w:ascii="Consolas" w:eastAsia="Times New Roman" w:hAnsi="Consolas" w:cs="Times New Roman"/>
+          <w:color w:val="BBBBBB"/>
+          <w:sz w:val="21"/>
+          <w:szCs w:val="21"/>
+          <w:lang w:eastAsia="en-AU"/>
+        </w:rPr>
+      </w:pPr>
+      <w:r>
+        <w:rPr>
+          <w:rFonts w:ascii="Consolas" w:eastAsia="Times New Roman" w:hAnsi="Consolas" w:cs="Times New Roman"/>
+          <w:color w:val="BBBBBB"/>
+          <w:sz w:val="21"/>
+          <w:szCs w:val="21"/>
+          <w:lang w:eastAsia="en-AU"/>
+        </w:rPr>
+        <w:t>&lt;</w:t>
+      </w:r>
+      <w:r>
+        <w:rPr>
+          <w:rFonts w:ascii="Consolas" w:eastAsia="Times New Roman" w:hAnsi="Consolas" w:cs="Times New Roman"/>
+          <w:color w:val="E06C75"/>
+          <w:sz w:val="21"/>
+          <w:szCs w:val="21"/>
+          <w:lang w:eastAsia="en-AU"/>
+        </w:rPr>
+        <w:t>html</w:t>
+      </w:r>
+      <w:r>
+        <w:rPr>
+          <w:rFonts w:ascii="Consolas" w:eastAsia="Times New Roman" w:hAnsi="Consolas" w:cs="Times New Roman"/>
+          <w:color w:val="BBBBBB"/>
+          <w:sz w:val="21"/>
+          <w:szCs w:val="21"/>
+          <w:lang w:eastAsia="en-AU"/>
+        </w:rPr>
+        <w:t xml:space="preserve"> </w:t>
+      </w:r>
+      <w:r>
+        <w:rPr>
+          <w:rFonts w:ascii="Consolas" w:eastAsia="Times New Roman" w:hAnsi="Consolas" w:cs="Times New Roman"/>
+          <w:color w:val="98C379"/>
+          <w:sz w:val="21"/>
+          <w:szCs w:val="21"/>
+          <w:lang w:eastAsia="en-AU"/>
+        </w:rPr>
+        <w:t>lang</w:t>
+      </w:r>
+      <w:r>
+        <w:rPr>
+          <w:rFonts w:ascii="Consolas" w:eastAsia="Times New Roman" w:hAnsi="Consolas" w:cs="Times New Roman"/>
+          <w:color w:val="ABB2BF"/>
+          <w:sz w:val="21"/>
+          <w:szCs w:val="21"/>
+          <w:lang w:eastAsia="en-AU"/>
+        </w:rPr>
+        <w:t>=</w:t>
+      </w:r>
+      <w:r>
+        <w:rPr>
+          <w:rFonts w:ascii="Consolas" w:eastAsia="Times New Roman" w:hAnsi="Consolas" w:cs="Times New Roman"/>
+          <w:color w:val="E5C07B"/>
+          <w:sz w:val="21"/>
+          <w:szCs w:val="21"/>
+          <w:lang w:eastAsia="en-AU"/>
+        </w:rPr>
+        <w:t>"en"</w:t>
+      </w:r>
+      <w:r>
+        <w:rPr>
+          <w:rFonts w:ascii="Consolas" w:eastAsia="Times New Roman" w:hAnsi="Consolas" w:cs="Times New Roman"/>
+          <w:color w:val="BBBBBB"/>
+          <w:sz w:val="21"/>
+          <w:szCs w:val="21"/>
+          <w:lang w:eastAsia="en-AU"/>
+        </w:rPr>
+        <w:t>&gt;</w:t>
+      </w:r>
+      <w:r>
+        <w:rPr>
+          <w:rFonts w:ascii="Consolas" w:eastAsia="Times New Roman" w:hAnsi="Consolas" w:cs="Times New Roman"/>
+          <w:color w:val="BBBBBB"/>
+          <w:sz w:val="21"/>
+          <w:szCs w:val="21"/>
+          <w:lang w:eastAsia="en-AU"/>
+        </w:rPr>
+        <w:t xml:space="preserve"> // says the language of this web page is english</w:t>
+      </w:r>
+    </w:p>
+    <w:p>
+      <w:pPr>
+        <w:shd w:val="clear" w:color="auto" w:fill="282C34"/>
+        <w:spacing w:after="0" w:line="285" w:lineRule="atLeast"/>
+        <w:rPr>
+          <w:rFonts w:ascii="Consolas" w:eastAsia="Times New Roman" w:hAnsi="Consolas" w:cs="Times New Roman"/>
+          <w:color w:val="BBBBBB"/>
+          <w:sz w:val="21"/>
+          <w:szCs w:val="21"/>
+          <w:lang w:eastAsia="en-AU"/>
+        </w:rPr>
+      </w:pPr>
+      <w:r>
+        <w:rPr>
+          <w:rFonts w:ascii="Consolas" w:eastAsia="Times New Roman" w:hAnsi="Consolas" w:cs="Times New Roman"/>
+          <w:color w:val="BBBBBB"/>
+          <w:sz w:val="21"/>
+          <w:szCs w:val="21"/>
+          <w:lang w:eastAsia="en-AU"/>
+        </w:rPr>
+        <w:t>  &lt;</w:t>
+      </w:r>
+      <w:r>
+        <w:rPr>
+          <w:rFonts w:ascii="Consolas" w:eastAsia="Times New Roman" w:hAnsi="Consolas" w:cs="Times New Roman"/>
+          <w:color w:val="E06C75"/>
+          <w:sz w:val="21"/>
+          <w:szCs w:val="21"/>
+          <w:lang w:eastAsia="en-AU"/>
+        </w:rPr>
+        <w:t>head</w:t>
+      </w:r>
+      <w:r>
+        <w:rPr>
+          <w:rFonts w:ascii="Consolas" w:eastAsia="Times New Roman" w:hAnsi="Consolas" w:cs="Times New Roman"/>
+          <w:color w:val="BBBBBB"/>
+          <w:sz w:val="21"/>
+          <w:szCs w:val="21"/>
+          <w:lang w:eastAsia="en-AU"/>
+        </w:rPr>
+        <w:t>&gt;</w:t>
+      </w:r>
+    </w:p>
+    <w:p>
+      <w:pPr>
+        <w:shd w:val="clear" w:color="auto" w:fill="282C34"/>
+        <w:spacing w:after="0" w:line="285" w:lineRule="atLeast"/>
+        <w:rPr>
+          <w:rFonts w:ascii="Consolas" w:eastAsia="Times New Roman" w:hAnsi="Consolas" w:cs="Times New Roman"/>
+          <w:color w:val="BBBBBB"/>
+          <w:sz w:val="21"/>
+          <w:szCs w:val="21"/>
+          <w:lang w:eastAsia="en-AU"/>
+        </w:rPr>
+      </w:pPr>
+      <w:r>
+        <w:rPr>
+          <w:rFonts w:ascii="Consolas" w:eastAsia="Times New Roman" w:hAnsi="Consolas" w:cs="Times New Roman"/>
+          <w:color w:val="BBBBBB"/>
+          <w:sz w:val="21"/>
+          <w:szCs w:val="21"/>
+          <w:lang w:eastAsia="en-AU"/>
+        </w:rPr>
+        <w:t>    &lt;</w:t>
+      </w:r>
+      <w:r>
+        <w:rPr>
+          <w:rFonts w:ascii="Consolas" w:eastAsia="Times New Roman" w:hAnsi="Consolas" w:cs="Times New Roman"/>
+          <w:color w:val="E06C75"/>
+          <w:sz w:val="21"/>
+          <w:szCs w:val="21"/>
+          <w:lang w:eastAsia="en-AU"/>
+        </w:rPr>
+        <w:t>meta</w:t>
+      </w:r>
+      <w:r>
+        <w:rPr>
+          <w:rFonts w:ascii="Consolas" w:eastAsia="Times New Roman" w:hAnsi="Consolas" w:cs="Times New Roman"/>
+          <w:color w:val="BBBBBB"/>
+          <w:sz w:val="21"/>
+          <w:szCs w:val="21"/>
+          <w:lang w:eastAsia="en-AU"/>
+        </w:rPr>
+        <w:t xml:space="preserve"> </w:t>
+      </w:r>
+      <w:r>
+        <w:rPr>
+          <w:rFonts w:ascii="Consolas" w:eastAsia="Times New Roman" w:hAnsi="Consolas" w:cs="Times New Roman"/>
+          <w:color w:val="98C379"/>
+          <w:sz w:val="21"/>
+          <w:szCs w:val="21"/>
+          <w:lang w:eastAsia="en-AU"/>
+        </w:rPr>
+        <w:t>charset</w:t>
+      </w:r>
+      <w:r>
+        <w:rPr>
+          <w:rFonts w:ascii="Consolas" w:eastAsia="Times New Roman" w:hAnsi="Consolas" w:cs="Times New Roman"/>
+          <w:color w:val="ABB2BF"/>
+          <w:sz w:val="21"/>
+          <w:szCs w:val="21"/>
+          <w:lang w:eastAsia="en-AU"/>
+        </w:rPr>
+        <w:t>=</w:t>
+      </w:r>
+      <w:r>
+        <w:rPr>
+          <w:rFonts w:ascii="Consolas" w:eastAsia="Times New Roman" w:hAnsi="Consolas" w:cs="Times New Roman"/>
+          <w:color w:val="E5C07B"/>
+          <w:sz w:val="21"/>
+          <w:szCs w:val="21"/>
+          <w:lang w:eastAsia="en-AU"/>
+        </w:rPr>
+        <w:t>"UTF-8"</w:t>
+      </w:r>
+      <w:r>
+        <w:rPr>
+          <w:rFonts w:ascii="Consolas" w:eastAsia="Times New Roman" w:hAnsi="Consolas" w:cs="Times New Roman"/>
+          <w:color w:val="BBBBBB"/>
+          <w:sz w:val="21"/>
+          <w:szCs w:val="21"/>
+          <w:lang w:eastAsia="en-AU"/>
+        </w:rPr>
+        <w:t xml:space="preserve"> /&gt;</w:t>
+      </w:r>
+    </w:p>
+    <w:p>
+      <w:pPr>
+        <w:shd w:val="clear" w:color="auto" w:fill="282C34"/>
+        <w:spacing w:after="0" w:line="285" w:lineRule="atLeast"/>
+        <w:rPr>
+          <w:rFonts w:ascii="Consolas" w:eastAsia="Times New Roman" w:hAnsi="Consolas" w:cs="Times New Roman"/>
+          <w:color w:val="BBBBBB"/>
+          <w:sz w:val="21"/>
+          <w:szCs w:val="21"/>
+          <w:lang w:eastAsia="en-AU"/>
+        </w:rPr>
+      </w:pPr>
+      <w:r>
+        <w:rPr>
+          <w:rFonts w:ascii="Consolas" w:eastAsia="Times New Roman" w:hAnsi="Consolas" w:cs="Times New Roman"/>
+          <w:color w:val="BBBBBB"/>
+          <w:sz w:val="21"/>
+          <w:szCs w:val="21"/>
+          <w:lang w:eastAsia="en-AU"/>
+        </w:rPr>
+        <w:t>    &lt;</w:t>
+      </w:r>
+      <w:r>
+        <w:rPr>
+          <w:rFonts w:ascii="Consolas" w:eastAsia="Times New Roman" w:hAnsi="Consolas" w:cs="Times New Roman"/>
+          <w:color w:val="E06C75"/>
+          <w:sz w:val="21"/>
+          <w:szCs w:val="21"/>
+          <w:lang w:eastAsia="en-AU"/>
+        </w:rPr>
+        <w:t>title</w:t>
+      </w:r>
+      <w:r>
+        <w:rPr>
+          <w:rFonts w:ascii="Consolas" w:eastAsia="Times New Roman" w:hAnsi="Consolas" w:cs="Times New Roman"/>
+          <w:color w:val="BBBBBB"/>
+          <w:sz w:val="21"/>
+          <w:szCs w:val="21"/>
+          <w:lang w:eastAsia="en-AU"/>
+        </w:rPr>
+        <w:t>&gt;The Basic Lanaguage of the Web: HTML&lt;/</w:t>
+      </w:r>
+      <w:r>
+        <w:rPr>
+          <w:rFonts w:ascii="Consolas" w:eastAsia="Times New Roman" w:hAnsi="Consolas" w:cs="Times New Roman"/>
+          <w:color w:val="E06C75"/>
+          <w:sz w:val="21"/>
+          <w:szCs w:val="21"/>
+          <w:lang w:eastAsia="en-AU"/>
+        </w:rPr>
+        <w:t>title</w:t>
+      </w:r>
+      <w:r>
+        <w:rPr>
+          <w:rFonts w:ascii="Consolas" w:eastAsia="Times New Roman" w:hAnsi="Consolas" w:cs="Times New Roman"/>
+          <w:color w:val="BBBBBB"/>
+          <w:sz w:val="21"/>
+          <w:szCs w:val="21"/>
+          <w:lang w:eastAsia="en-AU"/>
+        </w:rPr>
+        <w:t>&gt;</w:t>
+      </w:r>
+    </w:p>
+    <w:p>
+      <w:pPr>
+        <w:shd w:val="clear" w:color="auto" w:fill="282C34"/>
+        <w:spacing w:after="0" w:line="285" w:lineRule="atLeast"/>
+        <w:rPr>
+          <w:rFonts w:ascii="Consolas" w:eastAsia="Times New Roman" w:hAnsi="Consolas" w:cs="Times New Roman"/>
+          <w:color w:val="BBBBBB"/>
+          <w:sz w:val="21"/>
+          <w:szCs w:val="21"/>
+          <w:lang w:eastAsia="en-AU"/>
+        </w:rPr>
+      </w:pPr>
+      <w:r>
+        <w:rPr>
+          <w:rFonts w:ascii="Consolas" w:eastAsia="Times New Roman" w:hAnsi="Consolas" w:cs="Times New Roman"/>
+          <w:color w:val="BBBBBB"/>
+          <w:sz w:val="21"/>
+          <w:szCs w:val="21"/>
+          <w:lang w:eastAsia="en-AU"/>
+        </w:rPr>
+        <w:t>  &lt;/</w:t>
+      </w:r>
+      <w:r>
+        <w:rPr>
+          <w:rFonts w:ascii="Consolas" w:eastAsia="Times New Roman" w:hAnsi="Consolas" w:cs="Times New Roman"/>
+          <w:color w:val="E06C75"/>
+          <w:sz w:val="21"/>
+          <w:szCs w:val="21"/>
+          <w:lang w:eastAsia="en-AU"/>
+        </w:rPr>
+        <w:t>head</w:t>
+      </w:r>
+      <w:r>
+        <w:rPr>
+          <w:rFonts w:ascii="Consolas" w:eastAsia="Times New Roman" w:hAnsi="Consolas" w:cs="Times New Roman"/>
+          <w:color w:val="BBBBBB"/>
+          <w:sz w:val="21"/>
+          <w:szCs w:val="21"/>
+          <w:lang w:eastAsia="en-AU"/>
+        </w:rPr>
+        <w:t>&gt;</w:t>
+      </w:r>
+    </w:p>
+    <w:p>
+      <w:pPr>
+        <w:pStyle w:val="HeadingMod"/>
+      </w:pPr>
+      <w:bookmarkStart w:id="5" w:name="_Toc123757747"/>
+      <w:r>
+        <w:t>Hyperlinks</w:t>
+      </w:r>
+      <w:bookmarkEnd w:id="5"/>
     </w:p>
     <w:p>
       <w:pPr>
@@ -4383,64 +4813,158 @@
           <w:ilvl w:val="0"/>
           <w:numId w:val="2"/>
         </w:numPr>
-        <w:rPr>
-          <w:rFonts w:cs="CMU Sans Serif"/>
-        </w:rPr>
-      </w:pPr>
-      <w:r>
-        <w:rPr>
-          <w:rFonts w:cs="CMU Sans Serif"/>
-        </w:rPr>
-        <w:t>attributes also applied to doctype and header</w:t>
-      </w:r>
-      <w:r>
-        <w:rPr>
-          <w:rFonts w:cs="CMU Sans Serif"/>
-        </w:rPr>
-        <w:t>. This is usually done automatically when creating a HTML file</w:t>
-      </w:r>
-    </w:p>
-    <w:p>
-      <w:pPr>
-        <w:shd w:val="clear" w:color="auto" w:fill="282C34"/>
-        <w:spacing w:after="0" w:line="285" w:lineRule="atLeast"/>
-        <w:rPr>
-          <w:rFonts w:ascii="Consolas" w:eastAsia="Times New Roman" w:hAnsi="Consolas" w:cs="Times New Roman"/>
-          <w:color w:val="BBBBBB"/>
-          <w:sz w:val="21"/>
-          <w:szCs w:val="21"/>
-          <w:lang w:eastAsia="en-AU"/>
-        </w:rPr>
-      </w:pPr>
-      <w:r>
-        <w:rPr>
-          <w:rFonts w:ascii="Consolas" w:eastAsia="Times New Roman" w:hAnsi="Consolas" w:cs="Times New Roman"/>
-          <w:color w:val="BBBBBB"/>
-          <w:sz w:val="21"/>
-          <w:szCs w:val="21"/>
-          <w:lang w:eastAsia="en-AU"/>
-        </w:rPr>
-        <w:t>&lt;!</w:t>
-      </w:r>
-      <w:r>
-        <w:rPr>
-          <w:rFonts w:ascii="Consolas" w:eastAsia="Times New Roman" w:hAnsi="Consolas" w:cs="Times New Roman"/>
-          <w:color w:val="E06C75"/>
-          <w:sz w:val="21"/>
-          <w:szCs w:val="21"/>
-          <w:lang w:eastAsia="en-AU"/>
-        </w:rPr>
-        <w:t>DOCTYPE</w:t>
-      </w:r>
-      <w:r>
-        <w:rPr>
-          <w:rFonts w:ascii="Consolas" w:eastAsia="Times New Roman" w:hAnsi="Consolas" w:cs="Times New Roman"/>
-          <w:color w:val="BBBBBB"/>
-          <w:sz w:val="21"/>
-          <w:szCs w:val="21"/>
-          <w:lang w:eastAsia="en-AU"/>
-        </w:rPr>
-        <w:t xml:space="preserve"> </w:t>
+      </w:pPr>
+      <w:r>
+        <w:t>&lt;a href=”URL” target=”_blank&gt;&lt;/a&gt;</w:t>
+      </w:r>
+      <w:r>
+        <w:t xml:space="preserve"> for link (a stands for anchor)</w:t>
+      </w:r>
+    </w:p>
+    <w:p>
+      <w:pPr>
+        <w:pStyle w:val="ListParagraph"/>
+        <w:numPr>
+          <w:ilvl w:val="1"/>
+          <w:numId w:val="2"/>
+        </w:numPr>
+      </w:pPr>
+      <w:r>
+        <w:t>Where href is an attribute that defines the URL</w:t>
+      </w:r>
+    </w:p>
+    <w:p>
+      <w:pPr>
+        <w:pStyle w:val="ListParagraph"/>
+        <w:numPr>
+          <w:ilvl w:val="1"/>
+          <w:numId w:val="2"/>
+        </w:numPr>
+      </w:pPr>
+      <w:r>
+        <w:t>Target=”_blank” will open the URL in a new tab</w:t>
+      </w:r>
+    </w:p>
+    <w:p>
+      <w:pPr>
+        <w:shd w:val="clear" w:color="auto" w:fill="282C34"/>
+        <w:spacing w:after="0" w:line="285" w:lineRule="atLeast"/>
+        <w:rPr>
+          <w:rFonts w:ascii="Consolas" w:eastAsia="Times New Roman" w:hAnsi="Consolas" w:cs="Times New Roman"/>
+          <w:color w:val="BBBBBB"/>
+          <w:sz w:val="21"/>
+          <w:szCs w:val="21"/>
+          <w:lang w:eastAsia="en-AU"/>
+        </w:rPr>
+      </w:pPr>
+      <w:r>
+        <w:rPr>
+          <w:rFonts w:ascii="Consolas" w:eastAsia="Times New Roman" w:hAnsi="Consolas" w:cs="Times New Roman"/>
+          <w:color w:val="BBBBBB"/>
+          <w:sz w:val="21"/>
+          <w:szCs w:val="21"/>
+          <w:lang w:eastAsia="en-AU"/>
+        </w:rPr>
+        <w:t>    &lt;</w:t>
+      </w:r>
+      <w:r>
+        <w:rPr>
+          <w:rFonts w:ascii="Consolas" w:eastAsia="Times New Roman" w:hAnsi="Consolas" w:cs="Times New Roman"/>
+          <w:color w:val="E06C75"/>
+          <w:sz w:val="21"/>
+          <w:szCs w:val="21"/>
+          <w:lang w:eastAsia="en-AU"/>
+        </w:rPr>
+        <w:t>p</w:t>
+      </w:r>
+      <w:r>
+        <w:rPr>
+          <w:rFonts w:ascii="Consolas" w:eastAsia="Times New Roman" w:hAnsi="Consolas" w:cs="Times New Roman"/>
+          <w:color w:val="BBBBBB"/>
+          <w:sz w:val="21"/>
+          <w:szCs w:val="21"/>
+          <w:lang w:eastAsia="en-AU"/>
+        </w:rPr>
+        <w:t>&gt;</w:t>
+      </w:r>
+    </w:p>
+    <w:p>
+      <w:pPr>
+        <w:shd w:val="clear" w:color="auto" w:fill="282C34"/>
+        <w:spacing w:after="0" w:line="285" w:lineRule="atLeast"/>
+        <w:rPr>
+          <w:rFonts w:ascii="Consolas" w:eastAsia="Times New Roman" w:hAnsi="Consolas" w:cs="Times New Roman"/>
+          <w:color w:val="BBBBBB"/>
+          <w:sz w:val="21"/>
+          <w:szCs w:val="21"/>
+          <w:lang w:eastAsia="en-AU"/>
+        </w:rPr>
+      </w:pPr>
+      <w:r>
+        <w:rPr>
+          <w:rFonts w:ascii="Consolas" w:eastAsia="Times New Roman" w:hAnsi="Consolas" w:cs="Times New Roman"/>
+          <w:color w:val="BBBBBB"/>
+          <w:sz w:val="21"/>
+          <w:szCs w:val="21"/>
+          <w:lang w:eastAsia="en-AU"/>
+        </w:rPr>
+        <w:t>      You can learn more at the</w:t>
+      </w:r>
+    </w:p>
+    <w:p>
+      <w:pPr>
+        <w:shd w:val="clear" w:color="auto" w:fill="282C34"/>
+        <w:spacing w:after="0" w:line="285" w:lineRule="atLeast"/>
+        <w:rPr>
+          <w:rFonts w:ascii="Consolas" w:eastAsia="Times New Roman" w:hAnsi="Consolas" w:cs="Times New Roman"/>
+          <w:color w:val="BBBBBB"/>
+          <w:sz w:val="21"/>
+          <w:szCs w:val="21"/>
+          <w:lang w:eastAsia="en-AU"/>
+        </w:rPr>
+      </w:pPr>
+      <w:r>
+        <w:rPr>
+          <w:rFonts w:ascii="Consolas" w:eastAsia="Times New Roman" w:hAnsi="Consolas" w:cs="Times New Roman"/>
+          <w:color w:val="BBBBBB"/>
+          <w:sz w:val="21"/>
+          <w:szCs w:val="21"/>
+          <w:lang w:eastAsia="en-AU"/>
+        </w:rPr>
+        <w:t>      &lt;</w:t>
+      </w:r>
+      <w:r>
+        <w:rPr>
+          <w:rFonts w:ascii="Consolas" w:eastAsia="Times New Roman" w:hAnsi="Consolas" w:cs="Times New Roman"/>
+          <w:color w:val="E06C75"/>
+          <w:sz w:val="21"/>
+          <w:szCs w:val="21"/>
+          <w:lang w:eastAsia="en-AU"/>
+        </w:rPr>
+        <w:t>a</w:t>
+      </w:r>
+    </w:p>
+    <w:p>
+      <w:pPr>
+        <w:shd w:val="clear" w:color="auto" w:fill="282C34"/>
+        <w:spacing w:after="0" w:line="285" w:lineRule="atLeast"/>
+        <w:rPr>
+          <w:rFonts w:ascii="Consolas" w:eastAsia="Times New Roman" w:hAnsi="Consolas" w:cs="Times New Roman"/>
+          <w:color w:val="BBBBBB"/>
+          <w:sz w:val="21"/>
+          <w:szCs w:val="21"/>
+          <w:lang w:eastAsia="en-AU"/>
+        </w:rPr>
+      </w:pPr>
+      <w:r>
+        <w:rPr>
+          <w:rFonts w:ascii="Consolas" w:eastAsia="Times New Roman" w:hAnsi="Consolas" w:cs="Times New Roman"/>
+          <w:color w:val="BBBBBB"/>
+          <w:sz w:val="21"/>
+          <w:szCs w:val="21"/>
+          <w:lang w:eastAsia="en-AU"/>
+        </w:rPr>
+        <w:t xml:space="preserve">        </w:t>
       </w:r>
       <w:r>
         <w:rPr>
@@ -4450,7 +4974,169 @@
           <w:szCs w:val="21"/>
           <w:lang w:eastAsia="en-AU"/>
         </w:rPr>
-        <w:t>html</w:t>
+        <w:t>href</w:t>
+      </w:r>
+      <w:r>
+        <w:rPr>
+          <w:rFonts w:ascii="Consolas" w:eastAsia="Times New Roman" w:hAnsi="Consolas" w:cs="Times New Roman"/>
+          <w:color w:val="ABB2BF"/>
+          <w:sz w:val="21"/>
+          <w:szCs w:val="21"/>
+          <w:lang w:eastAsia="en-AU"/>
+        </w:rPr>
+        <w:t>=</w:t>
+      </w:r>
+      <w:r>
+        <w:rPr>
+          <w:rFonts w:ascii="Consolas" w:eastAsia="Times New Roman" w:hAnsi="Consolas" w:cs="Times New Roman"/>
+          <w:color w:val="E5C07B"/>
+          <w:sz w:val="21"/>
+          <w:szCs w:val="21"/>
+          <w:lang w:eastAsia="en-AU"/>
+        </w:rPr>
+        <w:t>"https://developer.mozilla.org/en-US/docs/Web/HTML"</w:t>
+      </w:r>
+    </w:p>
+    <w:p>
+      <w:pPr>
+        <w:shd w:val="clear" w:color="auto" w:fill="282C34"/>
+        <w:spacing w:after="0" w:line="285" w:lineRule="atLeast"/>
+        <w:rPr>
+          <w:rFonts w:ascii="Consolas" w:eastAsia="Times New Roman" w:hAnsi="Consolas" w:cs="Times New Roman"/>
+          <w:color w:val="BBBBBB"/>
+          <w:sz w:val="21"/>
+          <w:szCs w:val="21"/>
+          <w:lang w:eastAsia="en-AU"/>
+        </w:rPr>
+      </w:pPr>
+      <w:r>
+        <w:rPr>
+          <w:rFonts w:ascii="Consolas" w:eastAsia="Times New Roman" w:hAnsi="Consolas" w:cs="Times New Roman"/>
+          <w:color w:val="BBBBBB"/>
+          <w:sz w:val="21"/>
+          <w:szCs w:val="21"/>
+          <w:lang w:eastAsia="en-AU"/>
+        </w:rPr>
+        <w:t xml:space="preserve">        </w:t>
+      </w:r>
+      <w:r>
+        <w:rPr>
+          <w:rFonts w:ascii="Consolas" w:eastAsia="Times New Roman" w:hAnsi="Consolas" w:cs="Times New Roman"/>
+          <w:color w:val="98C379"/>
+          <w:sz w:val="21"/>
+          <w:szCs w:val="21"/>
+          <w:lang w:eastAsia="en-AU"/>
+        </w:rPr>
+        <w:t>target</w:t>
+      </w:r>
+      <w:r>
+        <w:rPr>
+          <w:rFonts w:ascii="Consolas" w:eastAsia="Times New Roman" w:hAnsi="Consolas" w:cs="Times New Roman"/>
+          <w:color w:val="ABB2BF"/>
+          <w:sz w:val="21"/>
+          <w:szCs w:val="21"/>
+          <w:lang w:eastAsia="en-AU"/>
+        </w:rPr>
+        <w:t>=</w:t>
+      </w:r>
+      <w:r>
+        <w:rPr>
+          <w:rFonts w:ascii="Consolas" w:eastAsia="Times New Roman" w:hAnsi="Consolas" w:cs="Times New Roman"/>
+          <w:color w:val="E5C07B"/>
+          <w:sz w:val="21"/>
+          <w:szCs w:val="21"/>
+          <w:lang w:eastAsia="en-AU"/>
+        </w:rPr>
+        <w:t>"_blank"</w:t>
+      </w:r>
+    </w:p>
+    <w:p>
+      <w:pPr>
+        <w:shd w:val="clear" w:color="auto" w:fill="282C34"/>
+        <w:spacing w:after="0" w:line="285" w:lineRule="atLeast"/>
+        <w:rPr>
+          <w:rFonts w:ascii="Consolas" w:eastAsia="Times New Roman" w:hAnsi="Consolas" w:cs="Times New Roman"/>
+          <w:color w:val="BBBBBB"/>
+          <w:sz w:val="21"/>
+          <w:szCs w:val="21"/>
+          <w:lang w:eastAsia="en-AU"/>
+        </w:rPr>
+      </w:pPr>
+      <w:r>
+        <w:rPr>
+          <w:rFonts w:ascii="Consolas" w:eastAsia="Times New Roman" w:hAnsi="Consolas" w:cs="Times New Roman"/>
+          <w:color w:val="BBBBBB"/>
+          <w:sz w:val="21"/>
+          <w:szCs w:val="21"/>
+          <w:lang w:eastAsia="en-AU"/>
+        </w:rPr>
+        <w:t>        &gt;MDN Web Docs&lt;/</w:t>
+      </w:r>
+      <w:r>
+        <w:rPr>
+          <w:rFonts w:ascii="Consolas" w:eastAsia="Times New Roman" w:hAnsi="Consolas" w:cs="Times New Roman"/>
+          <w:color w:val="E06C75"/>
+          <w:sz w:val="21"/>
+          <w:szCs w:val="21"/>
+          <w:lang w:eastAsia="en-AU"/>
+        </w:rPr>
+        <w:t>a</w:t>
+      </w:r>
+    </w:p>
+    <w:p>
+      <w:pPr>
+        <w:shd w:val="clear" w:color="auto" w:fill="282C34"/>
+        <w:spacing w:after="0" w:line="285" w:lineRule="atLeast"/>
+        <w:rPr>
+          <w:rFonts w:ascii="Consolas" w:eastAsia="Times New Roman" w:hAnsi="Consolas" w:cs="Times New Roman"/>
+          <w:color w:val="BBBBBB"/>
+          <w:sz w:val="21"/>
+          <w:szCs w:val="21"/>
+          <w:lang w:eastAsia="en-AU"/>
+        </w:rPr>
+      </w:pPr>
+      <w:r>
+        <w:rPr>
+          <w:rFonts w:ascii="Consolas" w:eastAsia="Times New Roman" w:hAnsi="Consolas" w:cs="Times New Roman"/>
+          <w:color w:val="BBBBBB"/>
+          <w:sz w:val="21"/>
+          <w:szCs w:val="21"/>
+          <w:lang w:eastAsia="en-AU"/>
+        </w:rPr>
+        <w:t>      &gt;</w:t>
+      </w:r>
+    </w:p>
+    <w:p>
+      <w:pPr>
+        <w:shd w:val="clear" w:color="auto" w:fill="282C34"/>
+        <w:spacing w:after="0" w:line="285" w:lineRule="atLeast"/>
+        <w:rPr>
+          <w:rFonts w:ascii="Consolas" w:eastAsia="Times New Roman" w:hAnsi="Consolas" w:cs="Times New Roman"/>
+          <w:color w:val="BBBBBB"/>
+          <w:sz w:val="21"/>
+          <w:szCs w:val="21"/>
+          <w:lang w:eastAsia="en-AU"/>
+        </w:rPr>
+      </w:pPr>
+      <w:r>
+        <w:rPr>
+          <w:rFonts w:ascii="Consolas" w:eastAsia="Times New Roman" w:hAnsi="Consolas" w:cs="Times New Roman"/>
+          <w:color w:val="BBBBBB"/>
+          <w:sz w:val="21"/>
+          <w:szCs w:val="21"/>
+          <w:lang w:eastAsia="en-AU"/>
+        </w:rPr>
+        <w:t>    &lt;/</w:t>
+      </w:r>
+      <w:r>
+        <w:rPr>
+          <w:rFonts w:ascii="Consolas" w:eastAsia="Times New Roman" w:hAnsi="Consolas" w:cs="Times New Roman"/>
+          <w:color w:val="E06C75"/>
+          <w:sz w:val="21"/>
+          <w:szCs w:val="21"/>
+          <w:lang w:eastAsia="en-AU"/>
+        </w:rPr>
+        <w:t>p</w:t>
       </w:r>
       <w:r>
         <w:rPr>
@@ -4465,338 +5151,10 @@
     </w:p>
     <w:p>
       <w:pPr>
-        <w:shd w:val="clear" w:color="auto" w:fill="282C34"/>
-        <w:spacing w:after="0" w:line="285" w:lineRule="atLeast"/>
-        <w:rPr>
-          <w:rFonts w:ascii="Consolas" w:eastAsia="Times New Roman" w:hAnsi="Consolas" w:cs="Times New Roman"/>
-          <w:color w:val="BBBBBB"/>
-          <w:sz w:val="21"/>
-          <w:szCs w:val="21"/>
-          <w:lang w:eastAsia="en-AU"/>
-        </w:rPr>
-      </w:pPr>
-      <w:r>
-        <w:rPr>
-          <w:rFonts w:ascii="Consolas" w:eastAsia="Times New Roman" w:hAnsi="Consolas" w:cs="Times New Roman"/>
-          <w:color w:val="BBBBBB"/>
-          <w:sz w:val="21"/>
-          <w:szCs w:val="21"/>
-          <w:lang w:eastAsia="en-AU"/>
-        </w:rPr>
-        <w:t>&lt;</w:t>
-      </w:r>
-      <w:r>
-        <w:rPr>
-          <w:rFonts w:ascii="Consolas" w:eastAsia="Times New Roman" w:hAnsi="Consolas" w:cs="Times New Roman"/>
-          <w:color w:val="E06C75"/>
-          <w:sz w:val="21"/>
-          <w:szCs w:val="21"/>
-          <w:lang w:eastAsia="en-AU"/>
-        </w:rPr>
-        <w:t>html</w:t>
-      </w:r>
-      <w:r>
-        <w:rPr>
-          <w:rFonts w:ascii="Consolas" w:eastAsia="Times New Roman" w:hAnsi="Consolas" w:cs="Times New Roman"/>
-          <w:color w:val="BBBBBB"/>
-          <w:sz w:val="21"/>
-          <w:szCs w:val="21"/>
-          <w:lang w:eastAsia="en-AU"/>
-        </w:rPr>
-        <w:t xml:space="preserve"> </w:t>
-      </w:r>
-      <w:r>
-        <w:rPr>
-          <w:rFonts w:ascii="Consolas" w:eastAsia="Times New Roman" w:hAnsi="Consolas" w:cs="Times New Roman"/>
-          <w:color w:val="98C379"/>
-          <w:sz w:val="21"/>
-          <w:szCs w:val="21"/>
-          <w:lang w:eastAsia="en-AU"/>
-        </w:rPr>
-        <w:t>lang</w:t>
-      </w:r>
-      <w:r>
-        <w:rPr>
-          <w:rFonts w:ascii="Consolas" w:eastAsia="Times New Roman" w:hAnsi="Consolas" w:cs="Times New Roman"/>
-          <w:color w:val="ABB2BF"/>
-          <w:sz w:val="21"/>
-          <w:szCs w:val="21"/>
-          <w:lang w:eastAsia="en-AU"/>
-        </w:rPr>
-        <w:t>=</w:t>
-      </w:r>
-      <w:r>
-        <w:rPr>
-          <w:rFonts w:ascii="Consolas" w:eastAsia="Times New Roman" w:hAnsi="Consolas" w:cs="Times New Roman"/>
-          <w:color w:val="E5C07B"/>
-          <w:sz w:val="21"/>
-          <w:szCs w:val="21"/>
-          <w:lang w:eastAsia="en-AU"/>
-        </w:rPr>
-        <w:t>"en"</w:t>
-      </w:r>
-      <w:r>
-        <w:rPr>
-          <w:rFonts w:ascii="Consolas" w:eastAsia="Times New Roman" w:hAnsi="Consolas" w:cs="Times New Roman"/>
-          <w:color w:val="BBBBBB"/>
-          <w:sz w:val="21"/>
-          <w:szCs w:val="21"/>
-          <w:lang w:eastAsia="en-AU"/>
-        </w:rPr>
-        <w:t>&gt;</w:t>
-      </w:r>
-      <w:r>
-        <w:rPr>
-          <w:rFonts w:ascii="Consolas" w:eastAsia="Times New Roman" w:hAnsi="Consolas" w:cs="Times New Roman"/>
-          <w:color w:val="BBBBBB"/>
-          <w:sz w:val="21"/>
-          <w:szCs w:val="21"/>
-          <w:lang w:eastAsia="en-AU"/>
-        </w:rPr>
-        <w:t xml:space="preserve"> // says the language of this web page is english</w:t>
-      </w:r>
-    </w:p>
-    <w:p>
-      <w:pPr>
-        <w:shd w:val="clear" w:color="auto" w:fill="282C34"/>
-        <w:spacing w:after="0" w:line="285" w:lineRule="atLeast"/>
-        <w:rPr>
-          <w:rFonts w:ascii="Consolas" w:eastAsia="Times New Roman" w:hAnsi="Consolas" w:cs="Times New Roman"/>
-          <w:color w:val="BBBBBB"/>
-          <w:sz w:val="21"/>
-          <w:szCs w:val="21"/>
-          <w:lang w:eastAsia="en-AU"/>
-        </w:rPr>
-      </w:pPr>
-      <w:r>
-        <w:rPr>
-          <w:rFonts w:ascii="Consolas" w:eastAsia="Times New Roman" w:hAnsi="Consolas" w:cs="Times New Roman"/>
-          <w:color w:val="BBBBBB"/>
-          <w:sz w:val="21"/>
-          <w:szCs w:val="21"/>
-          <w:lang w:eastAsia="en-AU"/>
-        </w:rPr>
-        <w:t>  &lt;</w:t>
-      </w:r>
-      <w:r>
-        <w:rPr>
-          <w:rFonts w:ascii="Consolas" w:eastAsia="Times New Roman" w:hAnsi="Consolas" w:cs="Times New Roman"/>
-          <w:color w:val="E06C75"/>
-          <w:sz w:val="21"/>
-          <w:szCs w:val="21"/>
-          <w:lang w:eastAsia="en-AU"/>
-        </w:rPr>
-        <w:t>head</w:t>
-      </w:r>
-      <w:r>
-        <w:rPr>
-          <w:rFonts w:ascii="Consolas" w:eastAsia="Times New Roman" w:hAnsi="Consolas" w:cs="Times New Roman"/>
-          <w:color w:val="BBBBBB"/>
-          <w:sz w:val="21"/>
-          <w:szCs w:val="21"/>
-          <w:lang w:eastAsia="en-AU"/>
-        </w:rPr>
-        <w:t>&gt;</w:t>
-      </w:r>
-    </w:p>
-    <w:p>
-      <w:pPr>
-        <w:shd w:val="clear" w:color="auto" w:fill="282C34"/>
-        <w:spacing w:after="0" w:line="285" w:lineRule="atLeast"/>
-        <w:rPr>
-          <w:rFonts w:ascii="Consolas" w:eastAsia="Times New Roman" w:hAnsi="Consolas" w:cs="Times New Roman"/>
-          <w:color w:val="BBBBBB"/>
-          <w:sz w:val="21"/>
-          <w:szCs w:val="21"/>
-          <w:lang w:eastAsia="en-AU"/>
-        </w:rPr>
-      </w:pPr>
-      <w:r>
-        <w:rPr>
-          <w:rFonts w:ascii="Consolas" w:eastAsia="Times New Roman" w:hAnsi="Consolas" w:cs="Times New Roman"/>
-          <w:color w:val="BBBBBB"/>
-          <w:sz w:val="21"/>
-          <w:szCs w:val="21"/>
-          <w:lang w:eastAsia="en-AU"/>
-        </w:rPr>
-        <w:t>    &lt;</w:t>
-      </w:r>
-      <w:r>
-        <w:rPr>
-          <w:rFonts w:ascii="Consolas" w:eastAsia="Times New Roman" w:hAnsi="Consolas" w:cs="Times New Roman"/>
-          <w:color w:val="E06C75"/>
-          <w:sz w:val="21"/>
-          <w:szCs w:val="21"/>
-          <w:lang w:eastAsia="en-AU"/>
-        </w:rPr>
-        <w:t>meta</w:t>
-      </w:r>
-      <w:r>
-        <w:rPr>
-          <w:rFonts w:ascii="Consolas" w:eastAsia="Times New Roman" w:hAnsi="Consolas" w:cs="Times New Roman"/>
-          <w:color w:val="BBBBBB"/>
-          <w:sz w:val="21"/>
-          <w:szCs w:val="21"/>
-          <w:lang w:eastAsia="en-AU"/>
-        </w:rPr>
-        <w:t xml:space="preserve"> </w:t>
-      </w:r>
-      <w:r>
-        <w:rPr>
-          <w:rFonts w:ascii="Consolas" w:eastAsia="Times New Roman" w:hAnsi="Consolas" w:cs="Times New Roman"/>
-          <w:color w:val="98C379"/>
-          <w:sz w:val="21"/>
-          <w:szCs w:val="21"/>
-          <w:lang w:eastAsia="en-AU"/>
-        </w:rPr>
-        <w:t>charset</w:t>
-      </w:r>
-      <w:r>
-        <w:rPr>
-          <w:rFonts w:ascii="Consolas" w:eastAsia="Times New Roman" w:hAnsi="Consolas" w:cs="Times New Roman"/>
-          <w:color w:val="ABB2BF"/>
-          <w:sz w:val="21"/>
-          <w:szCs w:val="21"/>
-          <w:lang w:eastAsia="en-AU"/>
-        </w:rPr>
-        <w:t>=</w:t>
-      </w:r>
-      <w:r>
-        <w:rPr>
-          <w:rFonts w:ascii="Consolas" w:eastAsia="Times New Roman" w:hAnsi="Consolas" w:cs="Times New Roman"/>
-          <w:color w:val="E5C07B"/>
-          <w:sz w:val="21"/>
-          <w:szCs w:val="21"/>
-          <w:lang w:eastAsia="en-AU"/>
-        </w:rPr>
-        <w:t>"UTF-8"</w:t>
-      </w:r>
-      <w:r>
-        <w:rPr>
-          <w:rFonts w:ascii="Consolas" w:eastAsia="Times New Roman" w:hAnsi="Consolas" w:cs="Times New Roman"/>
-          <w:color w:val="BBBBBB"/>
-          <w:sz w:val="21"/>
-          <w:szCs w:val="21"/>
-          <w:lang w:eastAsia="en-AU"/>
-        </w:rPr>
-        <w:t xml:space="preserve"> /&gt;</w:t>
-      </w:r>
-    </w:p>
-    <w:p>
-      <w:pPr>
-        <w:shd w:val="clear" w:color="auto" w:fill="282C34"/>
-        <w:spacing w:after="0" w:line="285" w:lineRule="atLeast"/>
-        <w:rPr>
-          <w:rFonts w:ascii="Consolas" w:eastAsia="Times New Roman" w:hAnsi="Consolas" w:cs="Times New Roman"/>
-          <w:color w:val="BBBBBB"/>
-          <w:sz w:val="21"/>
-          <w:szCs w:val="21"/>
-          <w:lang w:eastAsia="en-AU"/>
-        </w:rPr>
-      </w:pPr>
-      <w:r>
-        <w:rPr>
-          <w:rFonts w:ascii="Consolas" w:eastAsia="Times New Roman" w:hAnsi="Consolas" w:cs="Times New Roman"/>
-          <w:color w:val="BBBBBB"/>
-          <w:sz w:val="21"/>
-          <w:szCs w:val="21"/>
-          <w:lang w:eastAsia="en-AU"/>
-        </w:rPr>
-        <w:t>    &lt;</w:t>
-      </w:r>
-      <w:r>
-        <w:rPr>
-          <w:rFonts w:ascii="Consolas" w:eastAsia="Times New Roman" w:hAnsi="Consolas" w:cs="Times New Roman"/>
-          <w:color w:val="E06C75"/>
-          <w:sz w:val="21"/>
-          <w:szCs w:val="21"/>
-          <w:lang w:eastAsia="en-AU"/>
-        </w:rPr>
-        <w:t>title</w:t>
-      </w:r>
-      <w:r>
-        <w:rPr>
-          <w:rFonts w:ascii="Consolas" w:eastAsia="Times New Roman" w:hAnsi="Consolas" w:cs="Times New Roman"/>
-          <w:color w:val="BBBBBB"/>
-          <w:sz w:val="21"/>
-          <w:szCs w:val="21"/>
-          <w:lang w:eastAsia="en-AU"/>
-        </w:rPr>
-        <w:t>&gt;The Basic Lanaguage of the Web: HTML&lt;/</w:t>
-      </w:r>
-      <w:r>
-        <w:rPr>
-          <w:rFonts w:ascii="Consolas" w:eastAsia="Times New Roman" w:hAnsi="Consolas" w:cs="Times New Roman"/>
-          <w:color w:val="E06C75"/>
-          <w:sz w:val="21"/>
-          <w:szCs w:val="21"/>
-          <w:lang w:eastAsia="en-AU"/>
-        </w:rPr>
-        <w:t>title</w:t>
-      </w:r>
-      <w:r>
-        <w:rPr>
-          <w:rFonts w:ascii="Consolas" w:eastAsia="Times New Roman" w:hAnsi="Consolas" w:cs="Times New Roman"/>
-          <w:color w:val="BBBBBB"/>
-          <w:sz w:val="21"/>
-          <w:szCs w:val="21"/>
-          <w:lang w:eastAsia="en-AU"/>
-        </w:rPr>
-        <w:t>&gt;</w:t>
-      </w:r>
-    </w:p>
-    <w:p>
-      <w:pPr>
-        <w:shd w:val="clear" w:color="auto" w:fill="282C34"/>
-        <w:spacing w:after="0" w:line="285" w:lineRule="atLeast"/>
-        <w:rPr>
-          <w:rFonts w:ascii="Consolas" w:eastAsia="Times New Roman" w:hAnsi="Consolas" w:cs="Times New Roman"/>
-          <w:color w:val="BBBBBB"/>
-          <w:sz w:val="21"/>
-          <w:szCs w:val="21"/>
-          <w:lang w:eastAsia="en-AU"/>
-        </w:rPr>
-      </w:pPr>
-      <w:r>
-        <w:rPr>
-          <w:rFonts w:ascii="Consolas" w:eastAsia="Times New Roman" w:hAnsi="Consolas" w:cs="Times New Roman"/>
-          <w:color w:val="BBBBBB"/>
-          <w:sz w:val="21"/>
-          <w:szCs w:val="21"/>
-          <w:lang w:eastAsia="en-AU"/>
-        </w:rPr>
-        <w:t>  &lt;/</w:t>
-      </w:r>
-      <w:r>
-        <w:rPr>
-          <w:rFonts w:ascii="Consolas" w:eastAsia="Times New Roman" w:hAnsi="Consolas" w:cs="Times New Roman"/>
-          <w:color w:val="E06C75"/>
-          <w:sz w:val="21"/>
-          <w:szCs w:val="21"/>
-          <w:lang w:eastAsia="en-AU"/>
-        </w:rPr>
-        <w:t>head</w:t>
-      </w:r>
-      <w:r>
-        <w:rPr>
-          <w:rFonts w:ascii="Consolas" w:eastAsia="Times New Roman" w:hAnsi="Consolas" w:cs="Times New Roman"/>
-          <w:color w:val="BBBBBB"/>
-          <w:sz w:val="21"/>
-          <w:szCs w:val="21"/>
-          <w:lang w:eastAsia="en-AU"/>
-        </w:rPr>
-        <w:t>&gt;</w:t>
-      </w:r>
-    </w:p>
-    <w:p>
-      <w:pPr>
-        <w:pStyle w:val="HeadingMod"/>
-      </w:pPr>
-      <w:bookmarkStart w:id="5" w:name="_Toc123757747"/>
-      <w:r>
-        <w:t>Hyperlinks</w:t>
-      </w:r>
-      <w:bookmarkEnd w:id="5"/>
+        <w:rPr>
+          <w:rFonts w:ascii="SF Pro Display" w:hAnsi="SF Pro Display"/>
+        </w:rPr>
+      </w:pPr>
     </w:p>
     <w:p>
       <w:pPr>
@@ -4805,9 +5163,15 @@
           <w:ilvl w:val="0"/>
           <w:numId w:val="2"/>
         </w:numPr>
-      </w:pPr>
-      <w:r>
-        <w:t>Include links using &lt;a href=”URL” target=”_blank&gt;&lt;/a&gt;</w:t>
+        <w:rPr>
+          <w:rFonts w:ascii="SF Pro Display" w:hAnsi="SF Pro Display"/>
+        </w:rPr>
+      </w:pPr>
+      <w:r>
+        <w:rPr>
+          <w:rFonts w:ascii="SF Pro Display" w:hAnsi="SF Pro Display"/>
+        </w:rPr>
+        <w:t>Can also include links to other local local html webpages</w:t>
       </w:r>
     </w:p>
     <w:p>
@@ -4817,9 +5181,573 @@
           <w:ilvl w:val="1"/>
           <w:numId w:val="2"/>
         </w:numPr>
-      </w:pPr>
-      <w:r>
-        <w:t>Where href is an attribute that defines the URL</w:t>
+        <w:rPr>
+          <w:rFonts w:ascii="SF Pro Display" w:hAnsi="SF Pro Display"/>
+        </w:rPr>
+      </w:pPr>
+      <w:r>
+        <w:rPr>
+          <w:rFonts w:ascii="SF Pro Display" w:hAnsi="SF Pro Display"/>
+        </w:rPr>
+        <w:t>Href is the path of the local HTML file in relation to the index file</w:t>
+      </w:r>
+    </w:p>
+    <w:p>
+      <w:pPr>
+        <w:shd w:val="clear" w:color="auto" w:fill="282C34"/>
+        <w:spacing w:after="0" w:line="285" w:lineRule="atLeast"/>
+        <w:rPr>
+          <w:rFonts w:ascii="Consolas" w:eastAsia="Times New Roman" w:hAnsi="Consolas" w:cs="Times New Roman"/>
+          <w:color w:val="BBBBBB"/>
+          <w:sz w:val="21"/>
+          <w:szCs w:val="21"/>
+          <w:lang w:eastAsia="en-AU"/>
+        </w:rPr>
+      </w:pPr>
+      <w:r>
+        <w:rPr>
+          <w:rFonts w:ascii="Consolas" w:eastAsia="Times New Roman" w:hAnsi="Consolas" w:cs="Times New Roman"/>
+          <w:color w:val="BBBBBB"/>
+          <w:sz w:val="21"/>
+          <w:szCs w:val="21"/>
+          <w:lang w:eastAsia="en-AU"/>
+        </w:rPr>
+        <w:t>    &lt;</w:t>
+      </w:r>
+      <w:r>
+        <w:rPr>
+          <w:rFonts w:ascii="Consolas" w:eastAsia="Times New Roman" w:hAnsi="Consolas" w:cs="Times New Roman"/>
+          <w:color w:val="E06C75"/>
+          <w:sz w:val="21"/>
+          <w:szCs w:val="21"/>
+          <w:lang w:eastAsia="en-AU"/>
+        </w:rPr>
+        <w:t>a</w:t>
+      </w:r>
+      <w:r>
+        <w:rPr>
+          <w:rFonts w:ascii="Consolas" w:eastAsia="Times New Roman" w:hAnsi="Consolas" w:cs="Times New Roman"/>
+          <w:color w:val="BBBBBB"/>
+          <w:sz w:val="21"/>
+          <w:szCs w:val="21"/>
+          <w:lang w:eastAsia="en-AU"/>
+        </w:rPr>
+        <w:t xml:space="preserve"> </w:t>
+      </w:r>
+      <w:r>
+        <w:rPr>
+          <w:rFonts w:ascii="Consolas" w:eastAsia="Times New Roman" w:hAnsi="Consolas" w:cs="Times New Roman"/>
+          <w:color w:val="98C379"/>
+          <w:sz w:val="21"/>
+          <w:szCs w:val="21"/>
+          <w:lang w:eastAsia="en-AU"/>
+        </w:rPr>
+        <w:t>href</w:t>
+      </w:r>
+      <w:r>
+        <w:rPr>
+          <w:rFonts w:ascii="Consolas" w:eastAsia="Times New Roman" w:hAnsi="Consolas" w:cs="Times New Roman"/>
+          <w:color w:val="ABB2BF"/>
+          <w:sz w:val="21"/>
+          <w:szCs w:val="21"/>
+          <w:lang w:eastAsia="en-AU"/>
+        </w:rPr>
+        <w:t>=</w:t>
+      </w:r>
+      <w:r>
+        <w:rPr>
+          <w:rFonts w:ascii="Consolas" w:eastAsia="Times New Roman" w:hAnsi="Consolas" w:cs="Times New Roman"/>
+          <w:color w:val="E5C07B"/>
+          <w:sz w:val="21"/>
+          <w:szCs w:val="21"/>
+          <w:lang w:eastAsia="en-AU"/>
+        </w:rPr>
+        <w:t>"blog.html"</w:t>
+      </w:r>
+      <w:r>
+        <w:rPr>
+          <w:rFonts w:ascii="Consolas" w:eastAsia="Times New Roman" w:hAnsi="Consolas" w:cs="Times New Roman"/>
+          <w:color w:val="BBBBBB"/>
+          <w:sz w:val="21"/>
+          <w:szCs w:val="21"/>
+          <w:lang w:eastAsia="en-AU"/>
+        </w:rPr>
+        <w:t>&gt;Blog&lt;/</w:t>
+      </w:r>
+      <w:r>
+        <w:rPr>
+          <w:rFonts w:ascii="Consolas" w:eastAsia="Times New Roman" w:hAnsi="Consolas" w:cs="Times New Roman"/>
+          <w:color w:val="E06C75"/>
+          <w:sz w:val="21"/>
+          <w:szCs w:val="21"/>
+          <w:lang w:eastAsia="en-AU"/>
+        </w:rPr>
+        <w:t>a</w:t>
+      </w:r>
+      <w:r>
+        <w:rPr>
+          <w:rFonts w:ascii="Consolas" w:eastAsia="Times New Roman" w:hAnsi="Consolas" w:cs="Times New Roman"/>
+          <w:color w:val="BBBBBB"/>
+          <w:sz w:val="21"/>
+          <w:szCs w:val="21"/>
+          <w:lang w:eastAsia="en-AU"/>
+        </w:rPr>
+        <w:t>&gt;</w:t>
+      </w:r>
+    </w:p>
+    <w:p>
+      <w:pPr>
+        <w:shd w:val="clear" w:color="auto" w:fill="282C34"/>
+        <w:spacing w:after="0" w:line="285" w:lineRule="atLeast"/>
+        <w:rPr>
+          <w:rFonts w:ascii="Consolas" w:eastAsia="Times New Roman" w:hAnsi="Consolas" w:cs="Times New Roman"/>
+          <w:color w:val="BBBBBB"/>
+          <w:sz w:val="21"/>
+          <w:szCs w:val="21"/>
+          <w:lang w:eastAsia="en-AU"/>
+        </w:rPr>
+      </w:pPr>
+      <w:r>
+        <w:rPr>
+          <w:rFonts w:ascii="Consolas" w:eastAsia="Times New Roman" w:hAnsi="Consolas" w:cs="Times New Roman"/>
+          <w:color w:val="BBBBBB"/>
+          <w:sz w:val="21"/>
+          <w:szCs w:val="21"/>
+          <w:lang w:eastAsia="en-AU"/>
+        </w:rPr>
+        <w:t>    &lt;</w:t>
+      </w:r>
+      <w:r>
+        <w:rPr>
+          <w:rFonts w:ascii="Consolas" w:eastAsia="Times New Roman" w:hAnsi="Consolas" w:cs="Times New Roman"/>
+          <w:color w:val="E06C75"/>
+          <w:sz w:val="21"/>
+          <w:szCs w:val="21"/>
+          <w:lang w:eastAsia="en-AU"/>
+        </w:rPr>
+        <w:t>a</w:t>
+      </w:r>
+      <w:r>
+        <w:rPr>
+          <w:rFonts w:ascii="Consolas" w:eastAsia="Times New Roman" w:hAnsi="Consolas" w:cs="Times New Roman"/>
+          <w:color w:val="BBBBBB"/>
+          <w:sz w:val="21"/>
+          <w:szCs w:val="21"/>
+          <w:lang w:eastAsia="en-AU"/>
+        </w:rPr>
+        <w:t xml:space="preserve"> </w:t>
+      </w:r>
+      <w:r>
+        <w:rPr>
+          <w:rFonts w:ascii="Consolas" w:eastAsia="Times New Roman" w:hAnsi="Consolas" w:cs="Times New Roman"/>
+          <w:color w:val="98C379"/>
+          <w:sz w:val="21"/>
+          <w:szCs w:val="21"/>
+          <w:lang w:eastAsia="en-AU"/>
+        </w:rPr>
+        <w:t>href</w:t>
+      </w:r>
+      <w:r>
+        <w:rPr>
+          <w:rFonts w:ascii="Consolas" w:eastAsia="Times New Roman" w:hAnsi="Consolas" w:cs="Times New Roman"/>
+          <w:color w:val="ABB2BF"/>
+          <w:sz w:val="21"/>
+          <w:szCs w:val="21"/>
+          <w:lang w:eastAsia="en-AU"/>
+        </w:rPr>
+        <w:t>=</w:t>
+      </w:r>
+      <w:r>
+        <w:rPr>
+          <w:rFonts w:ascii="Consolas" w:eastAsia="Times New Roman" w:hAnsi="Consolas" w:cs="Times New Roman"/>
+          <w:color w:val="E5C07B"/>
+          <w:sz w:val="21"/>
+          <w:szCs w:val="21"/>
+          <w:lang w:eastAsia="en-AU"/>
+        </w:rPr>
+        <w:t>"challenges.html"</w:t>
+      </w:r>
+      <w:r>
+        <w:rPr>
+          <w:rFonts w:ascii="Consolas" w:eastAsia="Times New Roman" w:hAnsi="Consolas" w:cs="Times New Roman"/>
+          <w:color w:val="BBBBBB"/>
+          <w:sz w:val="21"/>
+          <w:szCs w:val="21"/>
+          <w:lang w:eastAsia="en-AU"/>
+        </w:rPr>
+        <w:t>&gt;Challenges&lt;/</w:t>
+      </w:r>
+      <w:r>
+        <w:rPr>
+          <w:rFonts w:ascii="Consolas" w:eastAsia="Times New Roman" w:hAnsi="Consolas" w:cs="Times New Roman"/>
+          <w:color w:val="E06C75"/>
+          <w:sz w:val="21"/>
+          <w:szCs w:val="21"/>
+          <w:lang w:eastAsia="en-AU"/>
+        </w:rPr>
+        <w:t>a</w:t>
+      </w:r>
+      <w:r>
+        <w:rPr>
+          <w:rFonts w:ascii="Consolas" w:eastAsia="Times New Roman" w:hAnsi="Consolas" w:cs="Times New Roman"/>
+          <w:color w:val="BBBBBB"/>
+          <w:sz w:val="21"/>
+          <w:szCs w:val="21"/>
+          <w:lang w:eastAsia="en-AU"/>
+        </w:rPr>
+        <w:t>&gt;</w:t>
+      </w:r>
+    </w:p>
+    <w:p>
+      <w:pPr>
+        <w:shd w:val="clear" w:color="auto" w:fill="282C34"/>
+        <w:spacing w:after="0" w:line="285" w:lineRule="atLeast"/>
+        <w:rPr>
+          <w:rFonts w:ascii="Consolas" w:eastAsia="Times New Roman" w:hAnsi="Consolas" w:cs="Times New Roman"/>
+          <w:color w:val="BBBBBB"/>
+          <w:sz w:val="21"/>
+          <w:szCs w:val="21"/>
+          <w:lang w:eastAsia="en-AU"/>
+        </w:rPr>
+      </w:pPr>
+      <w:r>
+        <w:rPr>
+          <w:rFonts w:ascii="Consolas" w:eastAsia="Times New Roman" w:hAnsi="Consolas" w:cs="Times New Roman"/>
+          <w:color w:val="BBBBBB"/>
+          <w:sz w:val="21"/>
+          <w:szCs w:val="21"/>
+          <w:lang w:eastAsia="en-AU"/>
+        </w:rPr>
+        <w:t>    &lt;</w:t>
+      </w:r>
+      <w:r>
+        <w:rPr>
+          <w:rFonts w:ascii="Consolas" w:eastAsia="Times New Roman" w:hAnsi="Consolas" w:cs="Times New Roman"/>
+          <w:color w:val="E06C75"/>
+          <w:sz w:val="21"/>
+          <w:szCs w:val="21"/>
+          <w:lang w:eastAsia="en-AU"/>
+        </w:rPr>
+        <w:t>a</w:t>
+      </w:r>
+      <w:r>
+        <w:rPr>
+          <w:rFonts w:ascii="Consolas" w:eastAsia="Times New Roman" w:hAnsi="Consolas" w:cs="Times New Roman"/>
+          <w:color w:val="BBBBBB"/>
+          <w:sz w:val="21"/>
+          <w:szCs w:val="21"/>
+          <w:lang w:eastAsia="en-AU"/>
+        </w:rPr>
+        <w:t xml:space="preserve"> </w:t>
+      </w:r>
+      <w:r>
+        <w:rPr>
+          <w:rFonts w:ascii="Consolas" w:eastAsia="Times New Roman" w:hAnsi="Consolas" w:cs="Times New Roman"/>
+          <w:color w:val="98C379"/>
+          <w:sz w:val="21"/>
+          <w:szCs w:val="21"/>
+          <w:lang w:eastAsia="en-AU"/>
+        </w:rPr>
+        <w:t>href</w:t>
+      </w:r>
+      <w:r>
+        <w:rPr>
+          <w:rFonts w:ascii="Consolas" w:eastAsia="Times New Roman" w:hAnsi="Consolas" w:cs="Times New Roman"/>
+          <w:color w:val="ABB2BF"/>
+          <w:sz w:val="21"/>
+          <w:szCs w:val="21"/>
+          <w:lang w:eastAsia="en-AU"/>
+        </w:rPr>
+        <w:t>=</w:t>
+      </w:r>
+      <w:r>
+        <w:rPr>
+          <w:rFonts w:ascii="Consolas" w:eastAsia="Times New Roman" w:hAnsi="Consolas" w:cs="Times New Roman"/>
+          <w:color w:val="E5C07B"/>
+          <w:sz w:val="21"/>
+          <w:szCs w:val="21"/>
+          <w:lang w:eastAsia="en-AU"/>
+        </w:rPr>
+        <w:t>"flexbox.html"</w:t>
+      </w:r>
+      <w:r>
+        <w:rPr>
+          <w:rFonts w:ascii="Consolas" w:eastAsia="Times New Roman" w:hAnsi="Consolas" w:cs="Times New Roman"/>
+          <w:color w:val="BBBBBB"/>
+          <w:sz w:val="21"/>
+          <w:szCs w:val="21"/>
+          <w:lang w:eastAsia="en-AU"/>
+        </w:rPr>
+        <w:t>&gt;Flexbox&lt;/</w:t>
+      </w:r>
+      <w:r>
+        <w:rPr>
+          <w:rFonts w:ascii="Consolas" w:eastAsia="Times New Roman" w:hAnsi="Consolas" w:cs="Times New Roman"/>
+          <w:color w:val="E06C75"/>
+          <w:sz w:val="21"/>
+          <w:szCs w:val="21"/>
+          <w:lang w:eastAsia="en-AU"/>
+        </w:rPr>
+        <w:t>a</w:t>
+      </w:r>
+      <w:r>
+        <w:rPr>
+          <w:rFonts w:ascii="Consolas" w:eastAsia="Times New Roman" w:hAnsi="Consolas" w:cs="Times New Roman"/>
+          <w:color w:val="BBBBBB"/>
+          <w:sz w:val="21"/>
+          <w:szCs w:val="21"/>
+          <w:lang w:eastAsia="en-AU"/>
+        </w:rPr>
+        <w:t>&gt;</w:t>
+      </w:r>
+    </w:p>
+    <w:p>
+      <w:pPr>
+        <w:shd w:val="clear" w:color="auto" w:fill="282C34"/>
+        <w:spacing w:after="0" w:line="285" w:lineRule="atLeast"/>
+        <w:rPr>
+          <w:rFonts w:ascii="Consolas" w:eastAsia="Times New Roman" w:hAnsi="Consolas" w:cs="Times New Roman"/>
+          <w:color w:val="BBBBBB"/>
+          <w:sz w:val="21"/>
+          <w:szCs w:val="21"/>
+          <w:lang w:eastAsia="en-AU"/>
+        </w:rPr>
+      </w:pPr>
+      <w:r>
+        <w:rPr>
+          <w:rFonts w:ascii="Consolas" w:eastAsia="Times New Roman" w:hAnsi="Consolas" w:cs="Times New Roman"/>
+          <w:color w:val="BBBBBB"/>
+          <w:sz w:val="21"/>
+          <w:szCs w:val="21"/>
+          <w:lang w:eastAsia="en-AU"/>
+        </w:rPr>
+        <w:t>    &lt;</w:t>
+      </w:r>
+      <w:r>
+        <w:rPr>
+          <w:rFonts w:ascii="Consolas" w:eastAsia="Times New Roman" w:hAnsi="Consolas" w:cs="Times New Roman"/>
+          <w:color w:val="E06C75"/>
+          <w:sz w:val="21"/>
+          <w:szCs w:val="21"/>
+          <w:lang w:eastAsia="en-AU"/>
+        </w:rPr>
+        <w:t>a</w:t>
+      </w:r>
+      <w:r>
+        <w:rPr>
+          <w:rFonts w:ascii="Consolas" w:eastAsia="Times New Roman" w:hAnsi="Consolas" w:cs="Times New Roman"/>
+          <w:color w:val="BBBBBB"/>
+          <w:sz w:val="21"/>
+          <w:szCs w:val="21"/>
+          <w:lang w:eastAsia="en-AU"/>
+        </w:rPr>
+        <w:t xml:space="preserve"> </w:t>
+      </w:r>
+      <w:r>
+        <w:rPr>
+          <w:rFonts w:ascii="Consolas" w:eastAsia="Times New Roman" w:hAnsi="Consolas" w:cs="Times New Roman"/>
+          <w:color w:val="98C379"/>
+          <w:sz w:val="21"/>
+          <w:szCs w:val="21"/>
+          <w:lang w:eastAsia="en-AU"/>
+        </w:rPr>
+        <w:t>href</w:t>
+      </w:r>
+      <w:r>
+        <w:rPr>
+          <w:rFonts w:ascii="Consolas" w:eastAsia="Times New Roman" w:hAnsi="Consolas" w:cs="Times New Roman"/>
+          <w:color w:val="ABB2BF"/>
+          <w:sz w:val="21"/>
+          <w:szCs w:val="21"/>
+          <w:lang w:eastAsia="en-AU"/>
+        </w:rPr>
+        <w:t>=</w:t>
+      </w:r>
+      <w:r>
+        <w:rPr>
+          <w:rFonts w:ascii="Consolas" w:eastAsia="Times New Roman" w:hAnsi="Consolas" w:cs="Times New Roman"/>
+          <w:color w:val="E5C07B"/>
+          <w:sz w:val="21"/>
+          <w:szCs w:val="21"/>
+          <w:lang w:eastAsia="en-AU"/>
+        </w:rPr>
+        <w:t>"CSS.html"</w:t>
+      </w:r>
+      <w:r>
+        <w:rPr>
+          <w:rFonts w:ascii="Consolas" w:eastAsia="Times New Roman" w:hAnsi="Consolas" w:cs="Times New Roman"/>
+          <w:color w:val="BBBBBB"/>
+          <w:sz w:val="21"/>
+          <w:szCs w:val="21"/>
+          <w:lang w:eastAsia="en-AU"/>
+        </w:rPr>
+        <w:t>&gt;CSS&lt;/</w:t>
+      </w:r>
+      <w:r>
+        <w:rPr>
+          <w:rFonts w:ascii="Consolas" w:eastAsia="Times New Roman" w:hAnsi="Consolas" w:cs="Times New Roman"/>
+          <w:color w:val="E06C75"/>
+          <w:sz w:val="21"/>
+          <w:szCs w:val="21"/>
+          <w:lang w:eastAsia="en-AU"/>
+        </w:rPr>
+        <w:t>a</w:t>
+      </w:r>
+      <w:r>
+        <w:rPr>
+          <w:rFonts w:ascii="Consolas" w:eastAsia="Times New Roman" w:hAnsi="Consolas" w:cs="Times New Roman"/>
+          <w:color w:val="BBBBBB"/>
+          <w:sz w:val="21"/>
+          <w:szCs w:val="21"/>
+          <w:lang w:eastAsia="en-AU"/>
+        </w:rPr>
+        <w:t>&gt;</w:t>
+      </w:r>
+    </w:p>
+    <w:p>
+      <w:pPr>
+        <w:shd w:val="clear" w:color="auto" w:fill="282C34"/>
+        <w:spacing w:after="0" w:line="285" w:lineRule="atLeast"/>
+        <w:rPr>
+          <w:rFonts w:ascii="Consolas" w:eastAsia="Times New Roman" w:hAnsi="Consolas" w:cs="Times New Roman"/>
+          <w:color w:val="BBBBBB"/>
+          <w:sz w:val="21"/>
+          <w:szCs w:val="21"/>
+          <w:lang w:eastAsia="en-AU"/>
+        </w:rPr>
+      </w:pPr>
+      <w:r>
+        <w:rPr>
+          <w:rFonts w:ascii="Consolas" w:eastAsia="Times New Roman" w:hAnsi="Consolas" w:cs="Times New Roman"/>
+          <w:color w:val="BBBBBB"/>
+          <w:sz w:val="21"/>
+          <w:szCs w:val="21"/>
+          <w:lang w:eastAsia="en-AU"/>
+        </w:rPr>
+        <w:t>    &lt;</w:t>
+      </w:r>
+      <w:r>
+        <w:rPr>
+          <w:rFonts w:ascii="Consolas" w:eastAsia="Times New Roman" w:hAnsi="Consolas" w:cs="Times New Roman"/>
+          <w:color w:val="E06C75"/>
+          <w:sz w:val="21"/>
+          <w:szCs w:val="21"/>
+          <w:lang w:eastAsia="en-AU"/>
+        </w:rPr>
+        <w:t>a</w:t>
+      </w:r>
+      <w:r>
+        <w:rPr>
+          <w:rFonts w:ascii="Consolas" w:eastAsia="Times New Roman" w:hAnsi="Consolas" w:cs="Times New Roman"/>
+          <w:color w:val="BBBBBB"/>
+          <w:sz w:val="21"/>
+          <w:szCs w:val="21"/>
+          <w:lang w:eastAsia="en-AU"/>
+        </w:rPr>
+        <w:t xml:space="preserve"> </w:t>
+      </w:r>
+      <w:r>
+        <w:rPr>
+          <w:rFonts w:ascii="Consolas" w:eastAsia="Times New Roman" w:hAnsi="Consolas" w:cs="Times New Roman"/>
+          <w:color w:val="98C379"/>
+          <w:sz w:val="21"/>
+          <w:szCs w:val="21"/>
+          <w:lang w:eastAsia="en-AU"/>
+        </w:rPr>
+        <w:t>href</w:t>
+      </w:r>
+      <w:r>
+        <w:rPr>
+          <w:rFonts w:ascii="Consolas" w:eastAsia="Times New Roman" w:hAnsi="Consolas" w:cs="Times New Roman"/>
+          <w:color w:val="ABB2BF"/>
+          <w:sz w:val="21"/>
+          <w:szCs w:val="21"/>
+          <w:lang w:eastAsia="en-AU"/>
+        </w:rPr>
+        <w:t>=</w:t>
+      </w:r>
+      <w:r>
+        <w:rPr>
+          <w:rFonts w:ascii="Consolas" w:eastAsia="Times New Roman" w:hAnsi="Consolas" w:cs="Times New Roman"/>
+          <w:color w:val="E5C07B"/>
+          <w:sz w:val="21"/>
+          <w:szCs w:val="21"/>
+          <w:lang w:eastAsia="en-AU"/>
+        </w:rPr>
+        <w:t>"grid.html"</w:t>
+      </w:r>
+      <w:r>
+        <w:rPr>
+          <w:rFonts w:ascii="Consolas" w:eastAsia="Times New Roman" w:hAnsi="Consolas" w:cs="Times New Roman"/>
+          <w:color w:val="BBBBBB"/>
+          <w:sz w:val="21"/>
+          <w:szCs w:val="21"/>
+          <w:lang w:eastAsia="en-AU"/>
+        </w:rPr>
+        <w:t>&gt;Grid&lt;/</w:t>
+      </w:r>
+      <w:r>
+        <w:rPr>
+          <w:rFonts w:ascii="Consolas" w:eastAsia="Times New Roman" w:hAnsi="Consolas" w:cs="Times New Roman"/>
+          <w:color w:val="E06C75"/>
+          <w:sz w:val="21"/>
+          <w:szCs w:val="21"/>
+          <w:lang w:eastAsia="en-AU"/>
+        </w:rPr>
+        <w:t>a</w:t>
+      </w:r>
+      <w:r>
+        <w:rPr>
+          <w:rFonts w:ascii="Consolas" w:eastAsia="Times New Roman" w:hAnsi="Consolas" w:cs="Times New Roman"/>
+          <w:color w:val="BBBBBB"/>
+          <w:sz w:val="21"/>
+          <w:szCs w:val="21"/>
+          <w:lang w:eastAsia="en-AU"/>
+        </w:rPr>
+        <w:t>&gt;</w:t>
+      </w:r>
+    </w:p>
+    <w:p>
+      <w:pPr>
+        <w:rPr>
+          <w:rFonts w:ascii="SF Pro Display" w:hAnsi="SF Pro Display"/>
+        </w:rPr>
+      </w:pPr>
+    </w:p>
+    <w:p>
+      <w:pPr>
+        <w:pStyle w:val="ListParagraph"/>
+        <w:numPr>
+          <w:ilvl w:val="0"/>
+          <w:numId w:val="2"/>
+        </w:numPr>
+        <w:rPr>
+          <w:rFonts w:ascii="SF Pro Display" w:hAnsi="SF Pro Display"/>
+        </w:rPr>
+      </w:pPr>
+      <w:r>
+        <w:rPr>
+          <w:rFonts w:ascii="SF Pro Display" w:hAnsi="SF Pro Display"/>
+        </w:rPr>
+        <w:t>Can also use href=”#” to scroll the current page back to the top</w:t>
+      </w:r>
+    </w:p>
+    <w:p>
+      <w:pPr>
+        <w:pStyle w:val="ListParagraph"/>
+        <w:numPr>
+          <w:ilvl w:val="0"/>
+          <w:numId w:val="2"/>
+        </w:numPr>
+        <w:rPr>
+          <w:rFonts w:ascii="SF Pro Display" w:hAnsi="SF Pro Display"/>
+        </w:rPr>
+      </w:pPr>
+      <w:r>
+        <w:rPr>
+          <w:rFonts w:ascii="SF Pro Display" w:hAnsi="SF Pro Display"/>
+        </w:rPr>
+        <w:t>Hyperlinks can also be used with images</w:t>
       </w:r>
     </w:p>
     <w:p>
@@ -4829,347 +5757,25 @@
           <w:ilvl w:val="1"/>
           <w:numId w:val="2"/>
         </w:numPr>
-      </w:pPr>
-      <w:r>
-        <w:t>Target=”_blank” will open the URL in a new tab</w:t>
-      </w:r>
-    </w:p>
-    <w:p>
-      <w:pPr>
-        <w:shd w:val="clear" w:color="auto" w:fill="282C34"/>
-        <w:spacing w:after="0" w:line="285" w:lineRule="atLeast"/>
-        <w:rPr>
-          <w:rFonts w:ascii="Consolas" w:eastAsia="Times New Roman" w:hAnsi="Consolas" w:cs="Times New Roman"/>
-          <w:color w:val="BBBBBB"/>
-          <w:sz w:val="21"/>
-          <w:szCs w:val="21"/>
-          <w:lang w:eastAsia="en-AU"/>
-        </w:rPr>
-      </w:pPr>
-    </w:p>
-    <w:p>
-      <w:pPr>
-        <w:shd w:val="clear" w:color="auto" w:fill="282C34"/>
-        <w:spacing w:after="0" w:line="285" w:lineRule="atLeast"/>
-        <w:rPr>
-          <w:rFonts w:ascii="Consolas" w:eastAsia="Times New Roman" w:hAnsi="Consolas" w:cs="Times New Roman"/>
-          <w:color w:val="BBBBBB"/>
-          <w:sz w:val="21"/>
-          <w:szCs w:val="21"/>
-          <w:lang w:eastAsia="en-AU"/>
-        </w:rPr>
-      </w:pPr>
-      <w:r>
-        <w:rPr>
-          <w:rFonts w:ascii="Consolas" w:eastAsia="Times New Roman" w:hAnsi="Consolas" w:cs="Times New Roman"/>
-          <w:color w:val="BBBBBB"/>
-          <w:sz w:val="21"/>
-          <w:szCs w:val="21"/>
-          <w:lang w:eastAsia="en-AU"/>
-        </w:rPr>
-        <w:t>    &lt;</w:t>
-      </w:r>
-      <w:r>
-        <w:rPr>
-          <w:rFonts w:ascii="Consolas" w:eastAsia="Times New Roman" w:hAnsi="Consolas" w:cs="Times New Roman"/>
-          <w:color w:val="E06C75"/>
-          <w:sz w:val="21"/>
-          <w:szCs w:val="21"/>
-          <w:lang w:eastAsia="en-AU"/>
-        </w:rPr>
-        <w:t>p</w:t>
-      </w:r>
-      <w:r>
-        <w:rPr>
-          <w:rFonts w:ascii="Consolas" w:eastAsia="Times New Roman" w:hAnsi="Consolas" w:cs="Times New Roman"/>
-          <w:color w:val="BBBBBB"/>
-          <w:sz w:val="21"/>
-          <w:szCs w:val="21"/>
-          <w:lang w:eastAsia="en-AU"/>
-        </w:rPr>
-        <w:t>&gt;</w:t>
-      </w:r>
-    </w:p>
-    <w:p>
-      <w:pPr>
-        <w:shd w:val="clear" w:color="auto" w:fill="282C34"/>
-        <w:spacing w:after="0" w:line="285" w:lineRule="atLeast"/>
-        <w:rPr>
-          <w:rFonts w:ascii="Consolas" w:eastAsia="Times New Roman" w:hAnsi="Consolas" w:cs="Times New Roman"/>
-          <w:color w:val="BBBBBB"/>
-          <w:sz w:val="21"/>
-          <w:szCs w:val="21"/>
-          <w:lang w:eastAsia="en-AU"/>
-        </w:rPr>
-      </w:pPr>
-      <w:r>
-        <w:rPr>
-          <w:rFonts w:ascii="Consolas" w:eastAsia="Times New Roman" w:hAnsi="Consolas" w:cs="Times New Roman"/>
-          <w:color w:val="BBBBBB"/>
-          <w:sz w:val="21"/>
-          <w:szCs w:val="21"/>
-          <w:lang w:eastAsia="en-AU"/>
-        </w:rPr>
-        <w:t>      You can learn more at the</w:t>
-      </w:r>
-    </w:p>
-    <w:p>
-      <w:pPr>
-        <w:shd w:val="clear" w:color="auto" w:fill="282C34"/>
-        <w:spacing w:after="0" w:line="285" w:lineRule="atLeast"/>
-        <w:rPr>
-          <w:rFonts w:ascii="Consolas" w:eastAsia="Times New Roman" w:hAnsi="Consolas" w:cs="Times New Roman"/>
-          <w:color w:val="BBBBBB"/>
-          <w:sz w:val="21"/>
-          <w:szCs w:val="21"/>
-          <w:lang w:eastAsia="en-AU"/>
-        </w:rPr>
-      </w:pPr>
-      <w:r>
-        <w:rPr>
-          <w:rFonts w:ascii="Consolas" w:eastAsia="Times New Roman" w:hAnsi="Consolas" w:cs="Times New Roman"/>
-          <w:color w:val="BBBBBB"/>
-          <w:sz w:val="21"/>
-          <w:szCs w:val="21"/>
-          <w:lang w:eastAsia="en-AU"/>
-        </w:rPr>
-        <w:t>      &lt;</w:t>
-      </w:r>
-      <w:r>
-        <w:rPr>
-          <w:rFonts w:ascii="Consolas" w:eastAsia="Times New Roman" w:hAnsi="Consolas" w:cs="Times New Roman"/>
-          <w:color w:val="E06C75"/>
-          <w:sz w:val="21"/>
-          <w:szCs w:val="21"/>
-          <w:lang w:eastAsia="en-AU"/>
-        </w:rPr>
-        <w:t>a</w:t>
-      </w:r>
-    </w:p>
-    <w:p>
-      <w:pPr>
-        <w:shd w:val="clear" w:color="auto" w:fill="282C34"/>
-        <w:spacing w:after="0" w:line="285" w:lineRule="atLeast"/>
-        <w:rPr>
-          <w:rFonts w:ascii="Consolas" w:eastAsia="Times New Roman" w:hAnsi="Consolas" w:cs="Times New Roman"/>
-          <w:color w:val="BBBBBB"/>
-          <w:sz w:val="21"/>
-          <w:szCs w:val="21"/>
-          <w:lang w:eastAsia="en-AU"/>
-        </w:rPr>
-      </w:pPr>
-      <w:r>
-        <w:rPr>
-          <w:rFonts w:ascii="Consolas" w:eastAsia="Times New Roman" w:hAnsi="Consolas" w:cs="Times New Roman"/>
-          <w:color w:val="BBBBBB"/>
-          <w:sz w:val="21"/>
-          <w:szCs w:val="21"/>
-          <w:lang w:eastAsia="en-AU"/>
-        </w:rPr>
-        <w:t xml:space="preserve">        </w:t>
-      </w:r>
-      <w:r>
-        <w:rPr>
-          <w:rFonts w:ascii="Consolas" w:eastAsia="Times New Roman" w:hAnsi="Consolas" w:cs="Times New Roman"/>
-          <w:color w:val="98C379"/>
-          <w:sz w:val="21"/>
-          <w:szCs w:val="21"/>
-          <w:lang w:eastAsia="en-AU"/>
-        </w:rPr>
-        <w:t>href</w:t>
-      </w:r>
-      <w:r>
-        <w:rPr>
-          <w:rFonts w:ascii="Consolas" w:eastAsia="Times New Roman" w:hAnsi="Consolas" w:cs="Times New Roman"/>
-          <w:color w:val="ABB2BF"/>
-          <w:sz w:val="21"/>
-          <w:szCs w:val="21"/>
-          <w:lang w:eastAsia="en-AU"/>
-        </w:rPr>
-        <w:t>=</w:t>
-      </w:r>
-      <w:r>
-        <w:rPr>
-          <w:rFonts w:ascii="Consolas" w:eastAsia="Times New Roman" w:hAnsi="Consolas" w:cs="Times New Roman"/>
-          <w:color w:val="E5C07B"/>
-          <w:sz w:val="21"/>
-          <w:szCs w:val="21"/>
-          <w:lang w:eastAsia="en-AU"/>
-        </w:rPr>
-        <w:t>"https://developer.mozilla.org/en-US/docs/Web/HTML"</w:t>
-      </w:r>
-    </w:p>
-    <w:p>
-      <w:pPr>
-        <w:shd w:val="clear" w:color="auto" w:fill="282C34"/>
-        <w:spacing w:after="0" w:line="285" w:lineRule="atLeast"/>
-        <w:rPr>
-          <w:rFonts w:ascii="Consolas" w:eastAsia="Times New Roman" w:hAnsi="Consolas" w:cs="Times New Roman"/>
-          <w:color w:val="BBBBBB"/>
-          <w:sz w:val="21"/>
-          <w:szCs w:val="21"/>
-          <w:lang w:eastAsia="en-AU"/>
-        </w:rPr>
-      </w:pPr>
-      <w:r>
-        <w:rPr>
-          <w:rFonts w:ascii="Consolas" w:eastAsia="Times New Roman" w:hAnsi="Consolas" w:cs="Times New Roman"/>
-          <w:color w:val="BBBBBB"/>
-          <w:sz w:val="21"/>
-          <w:szCs w:val="21"/>
-          <w:lang w:eastAsia="en-AU"/>
-        </w:rPr>
-        <w:t xml:space="preserve">        </w:t>
-      </w:r>
-      <w:r>
-        <w:rPr>
-          <w:rFonts w:ascii="Consolas" w:eastAsia="Times New Roman" w:hAnsi="Consolas" w:cs="Times New Roman"/>
-          <w:color w:val="98C379"/>
-          <w:sz w:val="21"/>
-          <w:szCs w:val="21"/>
-          <w:lang w:eastAsia="en-AU"/>
-        </w:rPr>
-        <w:t>target</w:t>
-      </w:r>
-      <w:r>
-        <w:rPr>
-          <w:rFonts w:ascii="Consolas" w:eastAsia="Times New Roman" w:hAnsi="Consolas" w:cs="Times New Roman"/>
-          <w:color w:val="ABB2BF"/>
-          <w:sz w:val="21"/>
-          <w:szCs w:val="21"/>
-          <w:lang w:eastAsia="en-AU"/>
-        </w:rPr>
-        <w:t>=</w:t>
-      </w:r>
-      <w:r>
-        <w:rPr>
-          <w:rFonts w:ascii="Consolas" w:eastAsia="Times New Roman" w:hAnsi="Consolas" w:cs="Times New Roman"/>
-          <w:color w:val="E5C07B"/>
-          <w:sz w:val="21"/>
-          <w:szCs w:val="21"/>
-          <w:lang w:eastAsia="en-AU"/>
-        </w:rPr>
-        <w:t>"_blank"</w:t>
-      </w:r>
-    </w:p>
-    <w:p>
-      <w:pPr>
-        <w:shd w:val="clear" w:color="auto" w:fill="282C34"/>
-        <w:spacing w:after="0" w:line="285" w:lineRule="atLeast"/>
-        <w:rPr>
-          <w:rFonts w:ascii="Consolas" w:eastAsia="Times New Roman" w:hAnsi="Consolas" w:cs="Times New Roman"/>
-          <w:color w:val="BBBBBB"/>
-          <w:sz w:val="21"/>
-          <w:szCs w:val="21"/>
-          <w:lang w:eastAsia="en-AU"/>
-        </w:rPr>
-      </w:pPr>
-      <w:r>
-        <w:rPr>
-          <w:rFonts w:ascii="Consolas" w:eastAsia="Times New Roman" w:hAnsi="Consolas" w:cs="Times New Roman"/>
-          <w:color w:val="BBBBBB"/>
-          <w:sz w:val="21"/>
-          <w:szCs w:val="21"/>
-          <w:lang w:eastAsia="en-AU"/>
-        </w:rPr>
-        <w:t>        &gt;MDN Web Docs&lt;/</w:t>
-      </w:r>
-      <w:r>
-        <w:rPr>
-          <w:rFonts w:ascii="Consolas" w:eastAsia="Times New Roman" w:hAnsi="Consolas" w:cs="Times New Roman"/>
-          <w:color w:val="E06C75"/>
-          <w:sz w:val="21"/>
-          <w:szCs w:val="21"/>
-          <w:lang w:eastAsia="en-AU"/>
-        </w:rPr>
-        <w:t>a</w:t>
-      </w:r>
-    </w:p>
-    <w:p>
-      <w:pPr>
-        <w:shd w:val="clear" w:color="auto" w:fill="282C34"/>
-        <w:spacing w:after="0" w:line="285" w:lineRule="atLeast"/>
-        <w:rPr>
-          <w:rFonts w:ascii="Consolas" w:eastAsia="Times New Roman" w:hAnsi="Consolas" w:cs="Times New Roman"/>
-          <w:color w:val="BBBBBB"/>
-          <w:sz w:val="21"/>
-          <w:szCs w:val="21"/>
-          <w:lang w:eastAsia="en-AU"/>
-        </w:rPr>
-      </w:pPr>
-      <w:r>
-        <w:rPr>
-          <w:rFonts w:ascii="Consolas" w:eastAsia="Times New Roman" w:hAnsi="Consolas" w:cs="Times New Roman"/>
-          <w:color w:val="BBBBBB"/>
-          <w:sz w:val="21"/>
-          <w:szCs w:val="21"/>
-          <w:lang w:eastAsia="en-AU"/>
-        </w:rPr>
-        <w:t>      &gt;</w:t>
-      </w:r>
-    </w:p>
-    <w:p>
-      <w:pPr>
-        <w:shd w:val="clear" w:color="auto" w:fill="282C34"/>
-        <w:spacing w:after="0" w:line="285" w:lineRule="atLeast"/>
-        <w:rPr>
-          <w:rFonts w:ascii="Consolas" w:eastAsia="Times New Roman" w:hAnsi="Consolas" w:cs="Times New Roman"/>
-          <w:color w:val="BBBBBB"/>
-          <w:sz w:val="21"/>
-          <w:szCs w:val="21"/>
-          <w:lang w:eastAsia="en-AU"/>
-        </w:rPr>
-      </w:pPr>
-      <w:r>
-        <w:rPr>
-          <w:rFonts w:ascii="Consolas" w:eastAsia="Times New Roman" w:hAnsi="Consolas" w:cs="Times New Roman"/>
-          <w:color w:val="BBBBBB"/>
-          <w:sz w:val="21"/>
-          <w:szCs w:val="21"/>
-          <w:lang w:eastAsia="en-AU"/>
-        </w:rPr>
-        <w:t>    &lt;/</w:t>
-      </w:r>
-      <w:r>
-        <w:rPr>
-          <w:rFonts w:ascii="Consolas" w:eastAsia="Times New Roman" w:hAnsi="Consolas" w:cs="Times New Roman"/>
-          <w:color w:val="E06C75"/>
-          <w:sz w:val="21"/>
-          <w:szCs w:val="21"/>
-          <w:lang w:eastAsia="en-AU"/>
-        </w:rPr>
-        <w:t>p</w:t>
-      </w:r>
-      <w:r>
-        <w:rPr>
-          <w:rFonts w:ascii="Consolas" w:eastAsia="Times New Roman" w:hAnsi="Consolas" w:cs="Times New Roman"/>
-          <w:color w:val="BBBBBB"/>
-          <w:sz w:val="21"/>
-          <w:szCs w:val="21"/>
-          <w:lang w:eastAsia="en-AU"/>
-        </w:rPr>
-        <w:t>&gt;</w:t>
-      </w:r>
-    </w:p>
-    <w:p>
-      <w:pPr>
-        <w:shd w:val="clear" w:color="auto" w:fill="282C34"/>
-        <w:spacing w:after="0" w:line="285" w:lineRule="atLeast"/>
-        <w:rPr>
-          <w:rFonts w:ascii="Consolas" w:eastAsia="Times New Roman" w:hAnsi="Consolas" w:cs="Times New Roman"/>
-          <w:color w:val="BBBBBB"/>
-          <w:sz w:val="21"/>
-          <w:szCs w:val="21"/>
-          <w:lang w:eastAsia="en-AU"/>
-        </w:rPr>
-      </w:pPr>
-    </w:p>
-    <w:p>
-      <w:pPr>
         <w:rPr>
           <w:rFonts w:ascii="SF Pro Display" w:hAnsi="SF Pro Display"/>
         </w:rPr>
       </w:pPr>
+      <w:r>
+        <w:rPr>
+          <w:rFonts w:ascii="SF Pro Display" w:hAnsi="SF Pro Display"/>
+        </w:rPr>
+        <w:t>&lt;a href=”src”&gt; &lt;img src=”src” /&gt; /a&gt;</w:t>
+      </w:r>
+    </w:p>
+    <w:p>
+      <w:pPr>
+        <w:pStyle w:val="HeadingMod"/>
+      </w:pPr>
+      <w:r>
+        <w:lastRenderedPageBreak/>
+        <w:t>Structuring A Webpage</w:t>
+      </w:r>
     </w:p>
     <w:p>
       <w:pPr>
@@ -5178,15 +5784,9 @@
           <w:ilvl w:val="0"/>
           <w:numId w:val="2"/>
         </w:numPr>
-        <w:rPr>
-          <w:rFonts w:ascii="SF Pro Display" w:hAnsi="SF Pro Display"/>
-        </w:rPr>
-      </w:pPr>
-      <w:r>
-        <w:rPr>
-          <w:rFonts w:ascii="SF Pro Display" w:hAnsi="SF Pro Display"/>
-        </w:rPr>
-        <w:t>Can also include links to other local local html webpages</w:t>
+      </w:pPr>
+      <w:r>
+        <w:t>We can group together similar parts of our webpage using elements</w:t>
       </w:r>
     </w:p>
     <w:p>
@@ -5196,538 +5796,46 @@
           <w:ilvl w:val="1"/>
           <w:numId w:val="2"/>
         </w:numPr>
-        <w:rPr>
-          <w:rFonts w:ascii="SF Pro Display" w:hAnsi="SF Pro Display"/>
-        </w:rPr>
-      </w:pPr>
-      <w:r>
-        <w:rPr>
-          <w:rFonts w:ascii="SF Pro Display" w:hAnsi="SF Pro Display"/>
-        </w:rPr>
-        <w:t>Href is the path of the local HTML file in relation to the index file</w:t>
-      </w:r>
-    </w:p>
-    <w:p>
-      <w:pPr>
-        <w:shd w:val="clear" w:color="auto" w:fill="282C34"/>
-        <w:spacing w:after="0" w:line="285" w:lineRule="atLeast"/>
-        <w:rPr>
-          <w:rFonts w:ascii="Consolas" w:eastAsia="Times New Roman" w:hAnsi="Consolas" w:cs="Times New Roman"/>
-          <w:color w:val="BBBBBB"/>
-          <w:sz w:val="21"/>
-          <w:szCs w:val="21"/>
-          <w:lang w:eastAsia="en-AU"/>
-        </w:rPr>
-      </w:pPr>
-      <w:r>
-        <w:rPr>
-          <w:rFonts w:ascii="Consolas" w:eastAsia="Times New Roman" w:hAnsi="Consolas" w:cs="Times New Roman"/>
-          <w:color w:val="BBBBBB"/>
-          <w:sz w:val="21"/>
-          <w:szCs w:val="21"/>
-          <w:lang w:eastAsia="en-AU"/>
-        </w:rPr>
-        <w:t>    &lt;</w:t>
-      </w:r>
-      <w:r>
-        <w:rPr>
-          <w:rFonts w:ascii="Consolas" w:eastAsia="Times New Roman" w:hAnsi="Consolas" w:cs="Times New Roman"/>
-          <w:color w:val="E06C75"/>
-          <w:sz w:val="21"/>
-          <w:szCs w:val="21"/>
-          <w:lang w:eastAsia="en-AU"/>
-        </w:rPr>
-        <w:t>a</w:t>
-      </w:r>
-      <w:r>
-        <w:rPr>
-          <w:rFonts w:ascii="Consolas" w:eastAsia="Times New Roman" w:hAnsi="Consolas" w:cs="Times New Roman"/>
-          <w:color w:val="BBBBBB"/>
-          <w:sz w:val="21"/>
-          <w:szCs w:val="21"/>
-          <w:lang w:eastAsia="en-AU"/>
-        </w:rPr>
-        <w:t xml:space="preserve"> </w:t>
-      </w:r>
-      <w:r>
-        <w:rPr>
-          <w:rFonts w:ascii="Consolas" w:eastAsia="Times New Roman" w:hAnsi="Consolas" w:cs="Times New Roman"/>
-          <w:color w:val="98C379"/>
-          <w:sz w:val="21"/>
-          <w:szCs w:val="21"/>
-          <w:lang w:eastAsia="en-AU"/>
-        </w:rPr>
-        <w:t>href</w:t>
-      </w:r>
-      <w:r>
-        <w:rPr>
-          <w:rFonts w:ascii="Consolas" w:eastAsia="Times New Roman" w:hAnsi="Consolas" w:cs="Times New Roman"/>
-          <w:color w:val="ABB2BF"/>
-          <w:sz w:val="21"/>
-          <w:szCs w:val="21"/>
-          <w:lang w:eastAsia="en-AU"/>
-        </w:rPr>
-        <w:t>=</w:t>
-      </w:r>
-      <w:r>
-        <w:rPr>
-          <w:rFonts w:ascii="Consolas" w:eastAsia="Times New Roman" w:hAnsi="Consolas" w:cs="Times New Roman"/>
-          <w:color w:val="E5C07B"/>
-          <w:sz w:val="21"/>
-          <w:szCs w:val="21"/>
-          <w:lang w:eastAsia="en-AU"/>
-        </w:rPr>
-        <w:t>"blog.html"</w:t>
-      </w:r>
-      <w:r>
-        <w:rPr>
-          <w:rFonts w:ascii="Consolas" w:eastAsia="Times New Roman" w:hAnsi="Consolas" w:cs="Times New Roman"/>
-          <w:color w:val="BBBBBB"/>
-          <w:sz w:val="21"/>
-          <w:szCs w:val="21"/>
-          <w:lang w:eastAsia="en-AU"/>
-        </w:rPr>
-        <w:t>&gt;Blog&lt;/</w:t>
-      </w:r>
-      <w:r>
-        <w:rPr>
-          <w:rFonts w:ascii="Consolas" w:eastAsia="Times New Roman" w:hAnsi="Consolas" w:cs="Times New Roman"/>
-          <w:color w:val="E06C75"/>
-          <w:sz w:val="21"/>
-          <w:szCs w:val="21"/>
-          <w:lang w:eastAsia="en-AU"/>
-        </w:rPr>
-        <w:t>a</w:t>
-      </w:r>
-      <w:r>
-        <w:rPr>
-          <w:rFonts w:ascii="Consolas" w:eastAsia="Times New Roman" w:hAnsi="Consolas" w:cs="Times New Roman"/>
-          <w:color w:val="BBBBBB"/>
-          <w:sz w:val="21"/>
-          <w:szCs w:val="21"/>
-          <w:lang w:eastAsia="en-AU"/>
-        </w:rPr>
-        <w:t>&gt;</w:t>
-      </w:r>
-    </w:p>
-    <w:p>
-      <w:pPr>
-        <w:shd w:val="clear" w:color="auto" w:fill="282C34"/>
-        <w:spacing w:after="0" w:line="285" w:lineRule="atLeast"/>
-        <w:rPr>
-          <w:rFonts w:ascii="Consolas" w:eastAsia="Times New Roman" w:hAnsi="Consolas" w:cs="Times New Roman"/>
-          <w:color w:val="BBBBBB"/>
-          <w:sz w:val="21"/>
-          <w:szCs w:val="21"/>
-          <w:lang w:eastAsia="en-AU"/>
-        </w:rPr>
-      </w:pPr>
-      <w:r>
-        <w:rPr>
-          <w:rFonts w:ascii="Consolas" w:eastAsia="Times New Roman" w:hAnsi="Consolas" w:cs="Times New Roman"/>
-          <w:color w:val="BBBBBB"/>
-          <w:sz w:val="21"/>
-          <w:szCs w:val="21"/>
-          <w:lang w:eastAsia="en-AU"/>
-        </w:rPr>
-        <w:t>    &lt;</w:t>
-      </w:r>
-      <w:r>
-        <w:rPr>
-          <w:rFonts w:ascii="Consolas" w:eastAsia="Times New Roman" w:hAnsi="Consolas" w:cs="Times New Roman"/>
-          <w:color w:val="E06C75"/>
-          <w:sz w:val="21"/>
-          <w:szCs w:val="21"/>
-          <w:lang w:eastAsia="en-AU"/>
-        </w:rPr>
-        <w:t>a</w:t>
-      </w:r>
-      <w:r>
-        <w:rPr>
-          <w:rFonts w:ascii="Consolas" w:eastAsia="Times New Roman" w:hAnsi="Consolas" w:cs="Times New Roman"/>
-          <w:color w:val="BBBBBB"/>
-          <w:sz w:val="21"/>
-          <w:szCs w:val="21"/>
-          <w:lang w:eastAsia="en-AU"/>
-        </w:rPr>
-        <w:t xml:space="preserve"> </w:t>
-      </w:r>
-      <w:r>
-        <w:rPr>
-          <w:rFonts w:ascii="Consolas" w:eastAsia="Times New Roman" w:hAnsi="Consolas" w:cs="Times New Roman"/>
-          <w:color w:val="98C379"/>
-          <w:sz w:val="21"/>
-          <w:szCs w:val="21"/>
-          <w:lang w:eastAsia="en-AU"/>
-        </w:rPr>
-        <w:t>href</w:t>
-      </w:r>
-      <w:r>
-        <w:rPr>
-          <w:rFonts w:ascii="Consolas" w:eastAsia="Times New Roman" w:hAnsi="Consolas" w:cs="Times New Roman"/>
-          <w:color w:val="ABB2BF"/>
-          <w:sz w:val="21"/>
-          <w:szCs w:val="21"/>
-          <w:lang w:eastAsia="en-AU"/>
-        </w:rPr>
-        <w:t>=</w:t>
-      </w:r>
-      <w:r>
-        <w:rPr>
-          <w:rFonts w:ascii="Consolas" w:eastAsia="Times New Roman" w:hAnsi="Consolas" w:cs="Times New Roman"/>
-          <w:color w:val="E5C07B"/>
-          <w:sz w:val="21"/>
-          <w:szCs w:val="21"/>
-          <w:lang w:eastAsia="en-AU"/>
-        </w:rPr>
-        <w:t>"challenges.html"</w:t>
-      </w:r>
-      <w:r>
-        <w:rPr>
-          <w:rFonts w:ascii="Consolas" w:eastAsia="Times New Roman" w:hAnsi="Consolas" w:cs="Times New Roman"/>
-          <w:color w:val="BBBBBB"/>
-          <w:sz w:val="21"/>
-          <w:szCs w:val="21"/>
-          <w:lang w:eastAsia="en-AU"/>
-        </w:rPr>
-        <w:t>&gt;Challenges&lt;/</w:t>
-      </w:r>
-      <w:r>
-        <w:rPr>
-          <w:rFonts w:ascii="Consolas" w:eastAsia="Times New Roman" w:hAnsi="Consolas" w:cs="Times New Roman"/>
-          <w:color w:val="E06C75"/>
-          <w:sz w:val="21"/>
-          <w:szCs w:val="21"/>
-          <w:lang w:eastAsia="en-AU"/>
-        </w:rPr>
-        <w:t>a</w:t>
-      </w:r>
-      <w:r>
-        <w:rPr>
-          <w:rFonts w:ascii="Consolas" w:eastAsia="Times New Roman" w:hAnsi="Consolas" w:cs="Times New Roman"/>
-          <w:color w:val="BBBBBB"/>
-          <w:sz w:val="21"/>
-          <w:szCs w:val="21"/>
-          <w:lang w:eastAsia="en-AU"/>
-        </w:rPr>
-        <w:t>&gt;</w:t>
-      </w:r>
-    </w:p>
-    <w:p>
-      <w:pPr>
-        <w:shd w:val="clear" w:color="auto" w:fill="282C34"/>
-        <w:spacing w:after="0" w:line="285" w:lineRule="atLeast"/>
-        <w:rPr>
-          <w:rFonts w:ascii="Consolas" w:eastAsia="Times New Roman" w:hAnsi="Consolas" w:cs="Times New Roman"/>
-          <w:color w:val="BBBBBB"/>
-          <w:sz w:val="21"/>
-          <w:szCs w:val="21"/>
-          <w:lang w:eastAsia="en-AU"/>
-        </w:rPr>
-      </w:pPr>
-      <w:r>
-        <w:rPr>
-          <w:rFonts w:ascii="Consolas" w:eastAsia="Times New Roman" w:hAnsi="Consolas" w:cs="Times New Roman"/>
-          <w:color w:val="BBBBBB"/>
-          <w:sz w:val="21"/>
-          <w:szCs w:val="21"/>
-          <w:lang w:eastAsia="en-AU"/>
-        </w:rPr>
-        <w:t>    &lt;</w:t>
-      </w:r>
-      <w:r>
-        <w:rPr>
-          <w:rFonts w:ascii="Consolas" w:eastAsia="Times New Roman" w:hAnsi="Consolas" w:cs="Times New Roman"/>
-          <w:color w:val="E06C75"/>
-          <w:sz w:val="21"/>
-          <w:szCs w:val="21"/>
-          <w:lang w:eastAsia="en-AU"/>
-        </w:rPr>
-        <w:t>a</w:t>
-      </w:r>
-      <w:r>
-        <w:rPr>
-          <w:rFonts w:ascii="Consolas" w:eastAsia="Times New Roman" w:hAnsi="Consolas" w:cs="Times New Roman"/>
-          <w:color w:val="BBBBBB"/>
-          <w:sz w:val="21"/>
-          <w:szCs w:val="21"/>
-          <w:lang w:eastAsia="en-AU"/>
-        </w:rPr>
-        <w:t xml:space="preserve"> </w:t>
-      </w:r>
-      <w:r>
-        <w:rPr>
-          <w:rFonts w:ascii="Consolas" w:eastAsia="Times New Roman" w:hAnsi="Consolas" w:cs="Times New Roman"/>
-          <w:color w:val="98C379"/>
-          <w:sz w:val="21"/>
-          <w:szCs w:val="21"/>
-          <w:lang w:eastAsia="en-AU"/>
-        </w:rPr>
-        <w:t>href</w:t>
-      </w:r>
-      <w:r>
-        <w:rPr>
-          <w:rFonts w:ascii="Consolas" w:eastAsia="Times New Roman" w:hAnsi="Consolas" w:cs="Times New Roman"/>
-          <w:color w:val="ABB2BF"/>
-          <w:sz w:val="21"/>
-          <w:szCs w:val="21"/>
-          <w:lang w:eastAsia="en-AU"/>
-        </w:rPr>
-        <w:t>=</w:t>
-      </w:r>
-      <w:r>
-        <w:rPr>
-          <w:rFonts w:ascii="Consolas" w:eastAsia="Times New Roman" w:hAnsi="Consolas" w:cs="Times New Roman"/>
-          <w:color w:val="E5C07B"/>
-          <w:sz w:val="21"/>
-          <w:szCs w:val="21"/>
-          <w:lang w:eastAsia="en-AU"/>
-        </w:rPr>
-        <w:t>"flexbox.html"</w:t>
-      </w:r>
-      <w:r>
-        <w:rPr>
-          <w:rFonts w:ascii="Consolas" w:eastAsia="Times New Roman" w:hAnsi="Consolas" w:cs="Times New Roman"/>
-          <w:color w:val="BBBBBB"/>
-          <w:sz w:val="21"/>
-          <w:szCs w:val="21"/>
-          <w:lang w:eastAsia="en-AU"/>
-        </w:rPr>
-        <w:t>&gt;Flexbox&lt;/</w:t>
-      </w:r>
-      <w:r>
-        <w:rPr>
-          <w:rFonts w:ascii="Consolas" w:eastAsia="Times New Roman" w:hAnsi="Consolas" w:cs="Times New Roman"/>
-          <w:color w:val="E06C75"/>
-          <w:sz w:val="21"/>
-          <w:szCs w:val="21"/>
-          <w:lang w:eastAsia="en-AU"/>
-        </w:rPr>
-        <w:t>a</w:t>
-      </w:r>
-      <w:r>
-        <w:rPr>
-          <w:rFonts w:ascii="Consolas" w:eastAsia="Times New Roman" w:hAnsi="Consolas" w:cs="Times New Roman"/>
-          <w:color w:val="BBBBBB"/>
-          <w:sz w:val="21"/>
-          <w:szCs w:val="21"/>
-          <w:lang w:eastAsia="en-AU"/>
-        </w:rPr>
-        <w:t>&gt;</w:t>
-      </w:r>
-    </w:p>
-    <w:p>
-      <w:pPr>
-        <w:shd w:val="clear" w:color="auto" w:fill="282C34"/>
-        <w:spacing w:after="0" w:line="285" w:lineRule="atLeast"/>
-        <w:rPr>
-          <w:rFonts w:ascii="Consolas" w:eastAsia="Times New Roman" w:hAnsi="Consolas" w:cs="Times New Roman"/>
-          <w:color w:val="BBBBBB"/>
-          <w:sz w:val="21"/>
-          <w:szCs w:val="21"/>
-          <w:lang w:eastAsia="en-AU"/>
-        </w:rPr>
-      </w:pPr>
-      <w:r>
-        <w:rPr>
-          <w:rFonts w:ascii="Consolas" w:eastAsia="Times New Roman" w:hAnsi="Consolas" w:cs="Times New Roman"/>
-          <w:color w:val="BBBBBB"/>
-          <w:sz w:val="21"/>
-          <w:szCs w:val="21"/>
-          <w:lang w:eastAsia="en-AU"/>
-        </w:rPr>
-        <w:t>    &lt;</w:t>
-      </w:r>
-      <w:r>
-        <w:rPr>
-          <w:rFonts w:ascii="Consolas" w:eastAsia="Times New Roman" w:hAnsi="Consolas" w:cs="Times New Roman"/>
-          <w:color w:val="E06C75"/>
-          <w:sz w:val="21"/>
-          <w:szCs w:val="21"/>
-          <w:lang w:eastAsia="en-AU"/>
-        </w:rPr>
-        <w:t>a</w:t>
-      </w:r>
-      <w:r>
-        <w:rPr>
-          <w:rFonts w:ascii="Consolas" w:eastAsia="Times New Roman" w:hAnsi="Consolas" w:cs="Times New Roman"/>
-          <w:color w:val="BBBBBB"/>
-          <w:sz w:val="21"/>
-          <w:szCs w:val="21"/>
-          <w:lang w:eastAsia="en-AU"/>
-        </w:rPr>
-        <w:t xml:space="preserve"> </w:t>
-      </w:r>
-      <w:r>
-        <w:rPr>
-          <w:rFonts w:ascii="Consolas" w:eastAsia="Times New Roman" w:hAnsi="Consolas" w:cs="Times New Roman"/>
-          <w:color w:val="98C379"/>
-          <w:sz w:val="21"/>
-          <w:szCs w:val="21"/>
-          <w:lang w:eastAsia="en-AU"/>
-        </w:rPr>
-        <w:t>href</w:t>
-      </w:r>
-      <w:r>
-        <w:rPr>
-          <w:rFonts w:ascii="Consolas" w:eastAsia="Times New Roman" w:hAnsi="Consolas" w:cs="Times New Roman"/>
-          <w:color w:val="ABB2BF"/>
-          <w:sz w:val="21"/>
-          <w:szCs w:val="21"/>
-          <w:lang w:eastAsia="en-AU"/>
-        </w:rPr>
-        <w:t>=</w:t>
-      </w:r>
-      <w:r>
-        <w:rPr>
-          <w:rFonts w:ascii="Consolas" w:eastAsia="Times New Roman" w:hAnsi="Consolas" w:cs="Times New Roman"/>
-          <w:color w:val="E5C07B"/>
-          <w:sz w:val="21"/>
-          <w:szCs w:val="21"/>
-          <w:lang w:eastAsia="en-AU"/>
-        </w:rPr>
-        <w:t>"CSS.html"</w:t>
-      </w:r>
-      <w:r>
-        <w:rPr>
-          <w:rFonts w:ascii="Consolas" w:eastAsia="Times New Roman" w:hAnsi="Consolas" w:cs="Times New Roman"/>
-          <w:color w:val="BBBBBB"/>
-          <w:sz w:val="21"/>
-          <w:szCs w:val="21"/>
-          <w:lang w:eastAsia="en-AU"/>
-        </w:rPr>
-        <w:t>&gt;CSS&lt;/</w:t>
-      </w:r>
-      <w:r>
-        <w:rPr>
-          <w:rFonts w:ascii="Consolas" w:eastAsia="Times New Roman" w:hAnsi="Consolas" w:cs="Times New Roman"/>
-          <w:color w:val="E06C75"/>
-          <w:sz w:val="21"/>
-          <w:szCs w:val="21"/>
-          <w:lang w:eastAsia="en-AU"/>
-        </w:rPr>
-        <w:t>a</w:t>
-      </w:r>
-      <w:r>
-        <w:rPr>
-          <w:rFonts w:ascii="Consolas" w:eastAsia="Times New Roman" w:hAnsi="Consolas" w:cs="Times New Roman"/>
-          <w:color w:val="BBBBBB"/>
-          <w:sz w:val="21"/>
-          <w:szCs w:val="21"/>
-          <w:lang w:eastAsia="en-AU"/>
-        </w:rPr>
-        <w:t>&gt;</w:t>
-      </w:r>
-    </w:p>
-    <w:p>
-      <w:pPr>
-        <w:shd w:val="clear" w:color="auto" w:fill="282C34"/>
-        <w:spacing w:after="0" w:line="285" w:lineRule="atLeast"/>
-        <w:rPr>
-          <w:rFonts w:ascii="Consolas" w:eastAsia="Times New Roman" w:hAnsi="Consolas" w:cs="Times New Roman"/>
-          <w:color w:val="BBBBBB"/>
-          <w:sz w:val="21"/>
-          <w:szCs w:val="21"/>
-          <w:lang w:eastAsia="en-AU"/>
-        </w:rPr>
-      </w:pPr>
-      <w:r>
-        <w:rPr>
-          <w:rFonts w:ascii="Consolas" w:eastAsia="Times New Roman" w:hAnsi="Consolas" w:cs="Times New Roman"/>
-          <w:color w:val="BBBBBB"/>
-          <w:sz w:val="21"/>
-          <w:szCs w:val="21"/>
-          <w:lang w:eastAsia="en-AU"/>
-        </w:rPr>
-        <w:t>    &lt;</w:t>
-      </w:r>
-      <w:r>
-        <w:rPr>
-          <w:rFonts w:ascii="Consolas" w:eastAsia="Times New Roman" w:hAnsi="Consolas" w:cs="Times New Roman"/>
-          <w:color w:val="E06C75"/>
-          <w:sz w:val="21"/>
-          <w:szCs w:val="21"/>
-          <w:lang w:eastAsia="en-AU"/>
-        </w:rPr>
-        <w:t>a</w:t>
-      </w:r>
-      <w:r>
-        <w:rPr>
-          <w:rFonts w:ascii="Consolas" w:eastAsia="Times New Roman" w:hAnsi="Consolas" w:cs="Times New Roman"/>
-          <w:color w:val="BBBBBB"/>
-          <w:sz w:val="21"/>
-          <w:szCs w:val="21"/>
-          <w:lang w:eastAsia="en-AU"/>
-        </w:rPr>
-        <w:t xml:space="preserve"> </w:t>
-      </w:r>
-      <w:r>
-        <w:rPr>
-          <w:rFonts w:ascii="Consolas" w:eastAsia="Times New Roman" w:hAnsi="Consolas" w:cs="Times New Roman"/>
-          <w:color w:val="98C379"/>
-          <w:sz w:val="21"/>
-          <w:szCs w:val="21"/>
-          <w:lang w:eastAsia="en-AU"/>
-        </w:rPr>
-        <w:t>href</w:t>
-      </w:r>
-      <w:r>
-        <w:rPr>
-          <w:rFonts w:ascii="Consolas" w:eastAsia="Times New Roman" w:hAnsi="Consolas" w:cs="Times New Roman"/>
-          <w:color w:val="ABB2BF"/>
-          <w:sz w:val="21"/>
-          <w:szCs w:val="21"/>
-          <w:lang w:eastAsia="en-AU"/>
-        </w:rPr>
-        <w:t>=</w:t>
-      </w:r>
-      <w:r>
-        <w:rPr>
-          <w:rFonts w:ascii="Consolas" w:eastAsia="Times New Roman" w:hAnsi="Consolas" w:cs="Times New Roman"/>
-          <w:color w:val="E5C07B"/>
-          <w:sz w:val="21"/>
-          <w:szCs w:val="21"/>
-          <w:lang w:eastAsia="en-AU"/>
-        </w:rPr>
-        <w:t>"grid.html"</w:t>
-      </w:r>
-      <w:r>
-        <w:rPr>
-          <w:rFonts w:ascii="Consolas" w:eastAsia="Times New Roman" w:hAnsi="Consolas" w:cs="Times New Roman"/>
-          <w:color w:val="BBBBBB"/>
-          <w:sz w:val="21"/>
-          <w:szCs w:val="21"/>
-          <w:lang w:eastAsia="en-AU"/>
-        </w:rPr>
-        <w:t>&gt;Grid&lt;/</w:t>
-      </w:r>
-      <w:r>
-        <w:rPr>
-          <w:rFonts w:ascii="Consolas" w:eastAsia="Times New Roman" w:hAnsi="Consolas" w:cs="Times New Roman"/>
-          <w:color w:val="E06C75"/>
-          <w:sz w:val="21"/>
-          <w:szCs w:val="21"/>
-          <w:lang w:eastAsia="en-AU"/>
-        </w:rPr>
-        <w:t>a</w:t>
-      </w:r>
-      <w:r>
-        <w:rPr>
-          <w:rFonts w:ascii="Consolas" w:eastAsia="Times New Roman" w:hAnsi="Consolas" w:cs="Times New Roman"/>
-          <w:color w:val="BBBBBB"/>
-          <w:sz w:val="21"/>
-          <w:szCs w:val="21"/>
-          <w:lang w:eastAsia="en-AU"/>
-        </w:rPr>
-        <w:t>&gt;</w:t>
-      </w:r>
-    </w:p>
-    <w:p>
-      <w:pPr>
-        <w:rPr>
-          <w:rFonts w:ascii="SF Pro Display" w:hAnsi="SF Pro Display"/>
-        </w:rPr>
-      </w:pPr>
+      </w:pPr>
+      <w:r>
+        <w:t>&lt;nav&gt;&lt;/nav&gt; used to group links together</w:t>
+      </w:r>
+    </w:p>
+    <w:p>
+      <w:pPr>
+        <w:pStyle w:val="ListParagraph"/>
+        <w:numPr>
+          <w:ilvl w:val="1"/>
+          <w:numId w:val="2"/>
+        </w:numPr>
+      </w:pPr>
+      <w:r>
+        <w:t>&lt;header&gt;&lt;/header&gt;</w:t>
+      </w:r>
+    </w:p>
+    <w:p>
+      <w:pPr>
+        <w:pStyle w:val="ListParagraph"/>
+        <w:numPr>
+          <w:ilvl w:val="1"/>
+          <w:numId w:val="2"/>
+        </w:numPr>
+      </w:pPr>
+      <w:r>
+        <w:t>&lt;footer&gt;&lt;/footer&gt;</w:t>
+      </w:r>
+    </w:p>
+    <w:p>
+      <w:pPr>
+        <w:pStyle w:val="ListParagraph"/>
+        <w:numPr>
+          <w:ilvl w:val="1"/>
+          <w:numId w:val="2"/>
+        </w:numPr>
+      </w:pPr>
+      <w:r>
+        <w:t>&lt;article&gt;&lt;/article&gt;</w:t>
+      </w:r>
     </w:p>
     <w:p>
       <w:pPr>
@@ -5736,15 +5844,801 @@
           <w:ilvl w:val="0"/>
           <w:numId w:val="2"/>
         </w:numPr>
-        <w:rPr>
-          <w:rFonts w:ascii="SF Pro Display" w:hAnsi="SF Pro Display"/>
-        </w:rPr>
-      </w:pPr>
-      <w:r>
-        <w:rPr>
-          <w:rFonts w:ascii="SF Pro Display" w:hAnsi="SF Pro Display"/>
-        </w:rPr>
-        <w:t>Can also use href=”#” to scroll the current page back to the top</w:t>
+      </w:pPr>
+      <w:r>
+        <w:t>We can add groups within groups too</w:t>
+      </w:r>
+    </w:p>
+    <w:p>
+      <w:pPr>
+        <w:shd w:val="clear" w:color="auto" w:fill="282C34"/>
+        <w:spacing w:after="0" w:line="285" w:lineRule="atLeast"/>
+        <w:rPr>
+          <w:rFonts w:ascii="Consolas" w:eastAsia="Times New Roman" w:hAnsi="Consolas" w:cs="Times New Roman"/>
+          <w:color w:val="BBBBBB"/>
+          <w:sz w:val="21"/>
+          <w:szCs w:val="21"/>
+          <w:lang w:eastAsia="en-AU"/>
+        </w:rPr>
+      </w:pPr>
+      <w:r>
+        <w:rPr>
+          <w:rFonts w:ascii="Consolas" w:eastAsia="Times New Roman" w:hAnsi="Consolas" w:cs="Times New Roman"/>
+          <w:color w:val="BBBBBB"/>
+          <w:sz w:val="21"/>
+          <w:szCs w:val="21"/>
+          <w:lang w:eastAsia="en-AU"/>
+        </w:rPr>
+        <w:t>    &lt;</w:t>
+      </w:r>
+      <w:r>
+        <w:rPr>
+          <w:rFonts w:ascii="Consolas" w:eastAsia="Times New Roman" w:hAnsi="Consolas" w:cs="Times New Roman"/>
+          <w:color w:val="E06C75"/>
+          <w:sz w:val="21"/>
+          <w:szCs w:val="21"/>
+          <w:lang w:eastAsia="en-AU"/>
+        </w:rPr>
+        <w:t>header</w:t>
+      </w:r>
+      <w:r>
+        <w:rPr>
+          <w:rFonts w:ascii="Consolas" w:eastAsia="Times New Roman" w:hAnsi="Consolas" w:cs="Times New Roman"/>
+          <w:color w:val="BBBBBB"/>
+          <w:sz w:val="21"/>
+          <w:szCs w:val="21"/>
+          <w:lang w:eastAsia="en-AU"/>
+        </w:rPr>
+        <w:t>&gt;</w:t>
+      </w:r>
+    </w:p>
+    <w:p>
+      <w:pPr>
+        <w:shd w:val="clear" w:color="auto" w:fill="282C34"/>
+        <w:spacing w:after="0" w:line="285" w:lineRule="atLeast"/>
+        <w:rPr>
+          <w:rFonts w:ascii="Consolas" w:eastAsia="Times New Roman" w:hAnsi="Consolas" w:cs="Times New Roman"/>
+          <w:color w:val="BBBBBB"/>
+          <w:sz w:val="21"/>
+          <w:szCs w:val="21"/>
+          <w:lang w:eastAsia="en-AU"/>
+        </w:rPr>
+      </w:pPr>
+      <w:r>
+        <w:rPr>
+          <w:rFonts w:ascii="Consolas" w:eastAsia="Times New Roman" w:hAnsi="Consolas" w:cs="Times New Roman"/>
+          <w:color w:val="BBBBBB"/>
+          <w:sz w:val="21"/>
+          <w:szCs w:val="21"/>
+          <w:lang w:eastAsia="en-AU"/>
+        </w:rPr>
+        <w:t>      &lt;</w:t>
+      </w:r>
+      <w:r>
+        <w:rPr>
+          <w:rFonts w:ascii="Consolas" w:eastAsia="Times New Roman" w:hAnsi="Consolas" w:cs="Times New Roman"/>
+          <w:color w:val="E06C75"/>
+          <w:sz w:val="21"/>
+          <w:szCs w:val="21"/>
+          <w:lang w:eastAsia="en-AU"/>
+        </w:rPr>
+        <w:t>h1</w:t>
+      </w:r>
+      <w:r>
+        <w:rPr>
+          <w:rFonts w:ascii="Consolas" w:eastAsia="Times New Roman" w:hAnsi="Consolas" w:cs="Times New Roman"/>
+          <w:color w:val="BBBBBB"/>
+          <w:sz w:val="21"/>
+          <w:szCs w:val="21"/>
+          <w:lang w:eastAsia="en-AU"/>
+        </w:rPr>
+        <w:t>&gt;</w:t>
+      </w:r>
+      <w:r>
+        <w:rPr>
+          <w:rFonts w:ascii="Segoe UI Emoji" w:eastAsia="Times New Roman" w:hAnsi="Segoe UI Emoji" w:cs="Segoe UI Emoji"/>
+          <w:color w:val="BBBBBB"/>
+          <w:sz w:val="21"/>
+          <w:szCs w:val="21"/>
+          <w:lang w:eastAsia="en-AU"/>
+        </w:rPr>
+        <w:t>📘</w:t>
+      </w:r>
+      <w:r>
+        <w:rPr>
+          <w:rFonts w:ascii="Consolas" w:eastAsia="Times New Roman" w:hAnsi="Consolas" w:cs="Times New Roman"/>
+          <w:color w:val="BBBBBB"/>
+          <w:sz w:val="21"/>
+          <w:szCs w:val="21"/>
+          <w:lang w:eastAsia="en-AU"/>
+        </w:rPr>
+        <w:t xml:space="preserve"> The Code Magazine&lt;/</w:t>
+      </w:r>
+      <w:r>
+        <w:rPr>
+          <w:rFonts w:ascii="Consolas" w:eastAsia="Times New Roman" w:hAnsi="Consolas" w:cs="Times New Roman"/>
+          <w:color w:val="E06C75"/>
+          <w:sz w:val="21"/>
+          <w:szCs w:val="21"/>
+          <w:lang w:eastAsia="en-AU"/>
+        </w:rPr>
+        <w:t>h1</w:t>
+      </w:r>
+      <w:r>
+        <w:rPr>
+          <w:rFonts w:ascii="Consolas" w:eastAsia="Times New Roman" w:hAnsi="Consolas" w:cs="Times New Roman"/>
+          <w:color w:val="BBBBBB"/>
+          <w:sz w:val="21"/>
+          <w:szCs w:val="21"/>
+          <w:lang w:eastAsia="en-AU"/>
+        </w:rPr>
+        <w:t>&gt;</w:t>
+      </w:r>
+    </w:p>
+    <w:p>
+      <w:pPr>
+        <w:shd w:val="clear" w:color="auto" w:fill="282C34"/>
+        <w:spacing w:after="0" w:line="285" w:lineRule="atLeast"/>
+        <w:rPr>
+          <w:rFonts w:ascii="Consolas" w:eastAsia="Times New Roman" w:hAnsi="Consolas" w:cs="Times New Roman"/>
+          <w:color w:val="BBBBBB"/>
+          <w:sz w:val="21"/>
+          <w:szCs w:val="21"/>
+          <w:lang w:eastAsia="en-AU"/>
+        </w:rPr>
+      </w:pPr>
+    </w:p>
+    <w:p>
+      <w:pPr>
+        <w:shd w:val="clear" w:color="auto" w:fill="282C34"/>
+        <w:spacing w:after="0" w:line="285" w:lineRule="atLeast"/>
+        <w:rPr>
+          <w:rFonts w:ascii="Consolas" w:eastAsia="Times New Roman" w:hAnsi="Consolas" w:cs="Times New Roman"/>
+          <w:color w:val="BBBBBB"/>
+          <w:sz w:val="21"/>
+          <w:szCs w:val="21"/>
+          <w:lang w:eastAsia="en-AU"/>
+        </w:rPr>
+      </w:pPr>
+      <w:r>
+        <w:rPr>
+          <w:rFonts w:ascii="Consolas" w:eastAsia="Times New Roman" w:hAnsi="Consolas" w:cs="Times New Roman"/>
+          <w:color w:val="BBBBBB"/>
+          <w:sz w:val="21"/>
+          <w:szCs w:val="21"/>
+          <w:lang w:eastAsia="en-AU"/>
+        </w:rPr>
+        <w:t>      &lt;</w:t>
+      </w:r>
+      <w:r>
+        <w:rPr>
+          <w:rFonts w:ascii="Consolas" w:eastAsia="Times New Roman" w:hAnsi="Consolas" w:cs="Times New Roman"/>
+          <w:color w:val="E06C75"/>
+          <w:sz w:val="21"/>
+          <w:szCs w:val="21"/>
+          <w:lang w:eastAsia="en-AU"/>
+        </w:rPr>
+        <w:t>nav</w:t>
+      </w:r>
+      <w:r>
+        <w:rPr>
+          <w:rFonts w:ascii="Consolas" w:eastAsia="Times New Roman" w:hAnsi="Consolas" w:cs="Times New Roman"/>
+          <w:color w:val="BBBBBB"/>
+          <w:sz w:val="21"/>
+          <w:szCs w:val="21"/>
+          <w:lang w:eastAsia="en-AU"/>
+        </w:rPr>
+        <w:t>&gt;</w:t>
+      </w:r>
+    </w:p>
+    <w:p>
+      <w:pPr>
+        <w:shd w:val="clear" w:color="auto" w:fill="282C34"/>
+        <w:spacing w:after="0" w:line="285" w:lineRule="atLeast"/>
+        <w:rPr>
+          <w:rFonts w:ascii="Consolas" w:eastAsia="Times New Roman" w:hAnsi="Consolas" w:cs="Times New Roman"/>
+          <w:color w:val="BBBBBB"/>
+          <w:sz w:val="21"/>
+          <w:szCs w:val="21"/>
+          <w:lang w:eastAsia="en-AU"/>
+        </w:rPr>
+      </w:pPr>
+      <w:r>
+        <w:rPr>
+          <w:rFonts w:ascii="Consolas" w:eastAsia="Times New Roman" w:hAnsi="Consolas" w:cs="Times New Roman"/>
+          <w:color w:val="BBBBBB"/>
+          <w:sz w:val="21"/>
+          <w:szCs w:val="21"/>
+          <w:lang w:eastAsia="en-AU"/>
+        </w:rPr>
+        <w:t>        &lt;</w:t>
+      </w:r>
+      <w:r>
+        <w:rPr>
+          <w:rFonts w:ascii="Consolas" w:eastAsia="Times New Roman" w:hAnsi="Consolas" w:cs="Times New Roman"/>
+          <w:color w:val="E06C75"/>
+          <w:sz w:val="21"/>
+          <w:szCs w:val="21"/>
+          <w:lang w:eastAsia="en-AU"/>
+        </w:rPr>
+        <w:t>a</w:t>
+      </w:r>
+      <w:r>
+        <w:rPr>
+          <w:rFonts w:ascii="Consolas" w:eastAsia="Times New Roman" w:hAnsi="Consolas" w:cs="Times New Roman"/>
+          <w:color w:val="BBBBBB"/>
+          <w:sz w:val="21"/>
+          <w:szCs w:val="21"/>
+          <w:lang w:eastAsia="en-AU"/>
+        </w:rPr>
+        <w:t xml:space="preserve"> </w:t>
+      </w:r>
+      <w:r>
+        <w:rPr>
+          <w:rFonts w:ascii="Consolas" w:eastAsia="Times New Roman" w:hAnsi="Consolas" w:cs="Times New Roman"/>
+          <w:color w:val="98C379"/>
+          <w:sz w:val="21"/>
+          <w:szCs w:val="21"/>
+          <w:lang w:eastAsia="en-AU"/>
+        </w:rPr>
+        <w:t>href</w:t>
+      </w:r>
+      <w:r>
+        <w:rPr>
+          <w:rFonts w:ascii="Consolas" w:eastAsia="Times New Roman" w:hAnsi="Consolas" w:cs="Times New Roman"/>
+          <w:color w:val="ABB2BF"/>
+          <w:sz w:val="21"/>
+          <w:szCs w:val="21"/>
+          <w:lang w:eastAsia="en-AU"/>
+        </w:rPr>
+        <w:t>=</w:t>
+      </w:r>
+      <w:r>
+        <w:rPr>
+          <w:rFonts w:ascii="Consolas" w:eastAsia="Times New Roman" w:hAnsi="Consolas" w:cs="Times New Roman"/>
+          <w:color w:val="E5C07B"/>
+          <w:sz w:val="21"/>
+          <w:szCs w:val="21"/>
+          <w:lang w:eastAsia="en-AU"/>
+        </w:rPr>
+        <w:t>"blog.html"</w:t>
+      </w:r>
+      <w:r>
+        <w:rPr>
+          <w:rFonts w:ascii="Consolas" w:eastAsia="Times New Roman" w:hAnsi="Consolas" w:cs="Times New Roman"/>
+          <w:color w:val="BBBBBB"/>
+          <w:sz w:val="21"/>
+          <w:szCs w:val="21"/>
+          <w:lang w:eastAsia="en-AU"/>
+        </w:rPr>
+        <w:t>&gt;Blog&lt;/</w:t>
+      </w:r>
+      <w:r>
+        <w:rPr>
+          <w:rFonts w:ascii="Consolas" w:eastAsia="Times New Roman" w:hAnsi="Consolas" w:cs="Times New Roman"/>
+          <w:color w:val="E06C75"/>
+          <w:sz w:val="21"/>
+          <w:szCs w:val="21"/>
+          <w:lang w:eastAsia="en-AU"/>
+        </w:rPr>
+        <w:t>a</w:t>
+      </w:r>
+      <w:r>
+        <w:rPr>
+          <w:rFonts w:ascii="Consolas" w:eastAsia="Times New Roman" w:hAnsi="Consolas" w:cs="Times New Roman"/>
+          <w:color w:val="BBBBBB"/>
+          <w:sz w:val="21"/>
+          <w:szCs w:val="21"/>
+          <w:lang w:eastAsia="en-AU"/>
+        </w:rPr>
+        <w:t>&gt;</w:t>
+      </w:r>
+    </w:p>
+    <w:p>
+      <w:pPr>
+        <w:shd w:val="clear" w:color="auto" w:fill="282C34"/>
+        <w:spacing w:after="0" w:line="285" w:lineRule="atLeast"/>
+        <w:rPr>
+          <w:rFonts w:ascii="Consolas" w:eastAsia="Times New Roman" w:hAnsi="Consolas" w:cs="Times New Roman"/>
+          <w:color w:val="BBBBBB"/>
+          <w:sz w:val="21"/>
+          <w:szCs w:val="21"/>
+          <w:lang w:eastAsia="en-AU"/>
+        </w:rPr>
+      </w:pPr>
+      <w:r>
+        <w:rPr>
+          <w:rFonts w:ascii="Consolas" w:eastAsia="Times New Roman" w:hAnsi="Consolas" w:cs="Times New Roman"/>
+          <w:color w:val="BBBBBB"/>
+          <w:sz w:val="21"/>
+          <w:szCs w:val="21"/>
+          <w:lang w:eastAsia="en-AU"/>
+        </w:rPr>
+        <w:t>        &lt;</w:t>
+      </w:r>
+      <w:r>
+        <w:rPr>
+          <w:rFonts w:ascii="Consolas" w:eastAsia="Times New Roman" w:hAnsi="Consolas" w:cs="Times New Roman"/>
+          <w:color w:val="E06C75"/>
+          <w:sz w:val="21"/>
+          <w:szCs w:val="21"/>
+          <w:lang w:eastAsia="en-AU"/>
+        </w:rPr>
+        <w:t>a</w:t>
+      </w:r>
+      <w:r>
+        <w:rPr>
+          <w:rFonts w:ascii="Consolas" w:eastAsia="Times New Roman" w:hAnsi="Consolas" w:cs="Times New Roman"/>
+          <w:color w:val="BBBBBB"/>
+          <w:sz w:val="21"/>
+          <w:szCs w:val="21"/>
+          <w:lang w:eastAsia="en-AU"/>
+        </w:rPr>
+        <w:t xml:space="preserve"> </w:t>
+      </w:r>
+      <w:r>
+        <w:rPr>
+          <w:rFonts w:ascii="Consolas" w:eastAsia="Times New Roman" w:hAnsi="Consolas" w:cs="Times New Roman"/>
+          <w:color w:val="98C379"/>
+          <w:sz w:val="21"/>
+          <w:szCs w:val="21"/>
+          <w:lang w:eastAsia="en-AU"/>
+        </w:rPr>
+        <w:t>href</w:t>
+      </w:r>
+      <w:r>
+        <w:rPr>
+          <w:rFonts w:ascii="Consolas" w:eastAsia="Times New Roman" w:hAnsi="Consolas" w:cs="Times New Roman"/>
+          <w:color w:val="ABB2BF"/>
+          <w:sz w:val="21"/>
+          <w:szCs w:val="21"/>
+          <w:lang w:eastAsia="en-AU"/>
+        </w:rPr>
+        <w:t>=</w:t>
+      </w:r>
+      <w:r>
+        <w:rPr>
+          <w:rFonts w:ascii="Consolas" w:eastAsia="Times New Roman" w:hAnsi="Consolas" w:cs="Times New Roman"/>
+          <w:color w:val="E5C07B"/>
+          <w:sz w:val="21"/>
+          <w:szCs w:val="21"/>
+          <w:lang w:eastAsia="en-AU"/>
+        </w:rPr>
+        <w:t>"challenges.html"</w:t>
+      </w:r>
+      <w:r>
+        <w:rPr>
+          <w:rFonts w:ascii="Consolas" w:eastAsia="Times New Roman" w:hAnsi="Consolas" w:cs="Times New Roman"/>
+          <w:color w:val="BBBBBB"/>
+          <w:sz w:val="21"/>
+          <w:szCs w:val="21"/>
+          <w:lang w:eastAsia="en-AU"/>
+        </w:rPr>
+        <w:t>&gt;Challenges&lt;/</w:t>
+      </w:r>
+      <w:r>
+        <w:rPr>
+          <w:rFonts w:ascii="Consolas" w:eastAsia="Times New Roman" w:hAnsi="Consolas" w:cs="Times New Roman"/>
+          <w:color w:val="E06C75"/>
+          <w:sz w:val="21"/>
+          <w:szCs w:val="21"/>
+          <w:lang w:eastAsia="en-AU"/>
+        </w:rPr>
+        <w:t>a</w:t>
+      </w:r>
+      <w:r>
+        <w:rPr>
+          <w:rFonts w:ascii="Consolas" w:eastAsia="Times New Roman" w:hAnsi="Consolas" w:cs="Times New Roman"/>
+          <w:color w:val="BBBBBB"/>
+          <w:sz w:val="21"/>
+          <w:szCs w:val="21"/>
+          <w:lang w:eastAsia="en-AU"/>
+        </w:rPr>
+        <w:t>&gt;</w:t>
+      </w:r>
+    </w:p>
+    <w:p>
+      <w:pPr>
+        <w:shd w:val="clear" w:color="auto" w:fill="282C34"/>
+        <w:spacing w:after="0" w:line="285" w:lineRule="atLeast"/>
+        <w:rPr>
+          <w:rFonts w:ascii="Consolas" w:eastAsia="Times New Roman" w:hAnsi="Consolas" w:cs="Times New Roman"/>
+          <w:color w:val="BBBBBB"/>
+          <w:sz w:val="21"/>
+          <w:szCs w:val="21"/>
+          <w:lang w:eastAsia="en-AU"/>
+        </w:rPr>
+      </w:pPr>
+      <w:r>
+        <w:rPr>
+          <w:rFonts w:ascii="Consolas" w:eastAsia="Times New Roman" w:hAnsi="Consolas" w:cs="Times New Roman"/>
+          <w:color w:val="BBBBBB"/>
+          <w:sz w:val="21"/>
+          <w:szCs w:val="21"/>
+          <w:lang w:eastAsia="en-AU"/>
+        </w:rPr>
+        <w:t>        &lt;</w:t>
+      </w:r>
+      <w:r>
+        <w:rPr>
+          <w:rFonts w:ascii="Consolas" w:eastAsia="Times New Roman" w:hAnsi="Consolas" w:cs="Times New Roman"/>
+          <w:color w:val="E06C75"/>
+          <w:sz w:val="21"/>
+          <w:szCs w:val="21"/>
+          <w:lang w:eastAsia="en-AU"/>
+        </w:rPr>
+        <w:t>a</w:t>
+      </w:r>
+      <w:r>
+        <w:rPr>
+          <w:rFonts w:ascii="Consolas" w:eastAsia="Times New Roman" w:hAnsi="Consolas" w:cs="Times New Roman"/>
+          <w:color w:val="BBBBBB"/>
+          <w:sz w:val="21"/>
+          <w:szCs w:val="21"/>
+          <w:lang w:eastAsia="en-AU"/>
+        </w:rPr>
+        <w:t xml:space="preserve"> </w:t>
+      </w:r>
+      <w:r>
+        <w:rPr>
+          <w:rFonts w:ascii="Consolas" w:eastAsia="Times New Roman" w:hAnsi="Consolas" w:cs="Times New Roman"/>
+          <w:color w:val="98C379"/>
+          <w:sz w:val="21"/>
+          <w:szCs w:val="21"/>
+          <w:lang w:eastAsia="en-AU"/>
+        </w:rPr>
+        <w:t>href</w:t>
+      </w:r>
+      <w:r>
+        <w:rPr>
+          <w:rFonts w:ascii="Consolas" w:eastAsia="Times New Roman" w:hAnsi="Consolas" w:cs="Times New Roman"/>
+          <w:color w:val="ABB2BF"/>
+          <w:sz w:val="21"/>
+          <w:szCs w:val="21"/>
+          <w:lang w:eastAsia="en-AU"/>
+        </w:rPr>
+        <w:t>=</w:t>
+      </w:r>
+      <w:r>
+        <w:rPr>
+          <w:rFonts w:ascii="Consolas" w:eastAsia="Times New Roman" w:hAnsi="Consolas" w:cs="Times New Roman"/>
+          <w:color w:val="E5C07B"/>
+          <w:sz w:val="21"/>
+          <w:szCs w:val="21"/>
+          <w:lang w:eastAsia="en-AU"/>
+        </w:rPr>
+        <w:t>"flexbox.html"</w:t>
+      </w:r>
+      <w:r>
+        <w:rPr>
+          <w:rFonts w:ascii="Consolas" w:eastAsia="Times New Roman" w:hAnsi="Consolas" w:cs="Times New Roman"/>
+          <w:color w:val="BBBBBB"/>
+          <w:sz w:val="21"/>
+          <w:szCs w:val="21"/>
+          <w:lang w:eastAsia="en-AU"/>
+        </w:rPr>
+        <w:t>&gt;Flexbox&lt;/</w:t>
+      </w:r>
+      <w:r>
+        <w:rPr>
+          <w:rFonts w:ascii="Consolas" w:eastAsia="Times New Roman" w:hAnsi="Consolas" w:cs="Times New Roman"/>
+          <w:color w:val="E06C75"/>
+          <w:sz w:val="21"/>
+          <w:szCs w:val="21"/>
+          <w:lang w:eastAsia="en-AU"/>
+        </w:rPr>
+        <w:t>a</w:t>
+      </w:r>
+      <w:r>
+        <w:rPr>
+          <w:rFonts w:ascii="Consolas" w:eastAsia="Times New Roman" w:hAnsi="Consolas" w:cs="Times New Roman"/>
+          <w:color w:val="BBBBBB"/>
+          <w:sz w:val="21"/>
+          <w:szCs w:val="21"/>
+          <w:lang w:eastAsia="en-AU"/>
+        </w:rPr>
+        <w:t>&gt;</w:t>
+      </w:r>
+    </w:p>
+    <w:p>
+      <w:pPr>
+        <w:shd w:val="clear" w:color="auto" w:fill="282C34"/>
+        <w:spacing w:after="0" w:line="285" w:lineRule="atLeast"/>
+        <w:rPr>
+          <w:rFonts w:ascii="Consolas" w:eastAsia="Times New Roman" w:hAnsi="Consolas" w:cs="Times New Roman"/>
+          <w:color w:val="BBBBBB"/>
+          <w:sz w:val="21"/>
+          <w:szCs w:val="21"/>
+          <w:lang w:eastAsia="en-AU"/>
+        </w:rPr>
+      </w:pPr>
+      <w:r>
+        <w:rPr>
+          <w:rFonts w:ascii="Consolas" w:eastAsia="Times New Roman" w:hAnsi="Consolas" w:cs="Times New Roman"/>
+          <w:color w:val="BBBBBB"/>
+          <w:sz w:val="21"/>
+          <w:szCs w:val="21"/>
+          <w:lang w:eastAsia="en-AU"/>
+        </w:rPr>
+        <w:t>        &lt;</w:t>
+      </w:r>
+      <w:r>
+        <w:rPr>
+          <w:rFonts w:ascii="Consolas" w:eastAsia="Times New Roman" w:hAnsi="Consolas" w:cs="Times New Roman"/>
+          <w:color w:val="E06C75"/>
+          <w:sz w:val="21"/>
+          <w:szCs w:val="21"/>
+          <w:lang w:eastAsia="en-AU"/>
+        </w:rPr>
+        <w:t>a</w:t>
+      </w:r>
+      <w:r>
+        <w:rPr>
+          <w:rFonts w:ascii="Consolas" w:eastAsia="Times New Roman" w:hAnsi="Consolas" w:cs="Times New Roman"/>
+          <w:color w:val="BBBBBB"/>
+          <w:sz w:val="21"/>
+          <w:szCs w:val="21"/>
+          <w:lang w:eastAsia="en-AU"/>
+        </w:rPr>
+        <w:t xml:space="preserve"> </w:t>
+      </w:r>
+      <w:r>
+        <w:rPr>
+          <w:rFonts w:ascii="Consolas" w:eastAsia="Times New Roman" w:hAnsi="Consolas" w:cs="Times New Roman"/>
+          <w:color w:val="98C379"/>
+          <w:sz w:val="21"/>
+          <w:szCs w:val="21"/>
+          <w:lang w:eastAsia="en-AU"/>
+        </w:rPr>
+        <w:t>href</w:t>
+      </w:r>
+      <w:r>
+        <w:rPr>
+          <w:rFonts w:ascii="Consolas" w:eastAsia="Times New Roman" w:hAnsi="Consolas" w:cs="Times New Roman"/>
+          <w:color w:val="ABB2BF"/>
+          <w:sz w:val="21"/>
+          <w:szCs w:val="21"/>
+          <w:lang w:eastAsia="en-AU"/>
+        </w:rPr>
+        <w:t>=</w:t>
+      </w:r>
+      <w:r>
+        <w:rPr>
+          <w:rFonts w:ascii="Consolas" w:eastAsia="Times New Roman" w:hAnsi="Consolas" w:cs="Times New Roman"/>
+          <w:color w:val="E5C07B"/>
+          <w:sz w:val="21"/>
+          <w:szCs w:val="21"/>
+          <w:lang w:eastAsia="en-AU"/>
+        </w:rPr>
+        <w:t>"CSS.html"</w:t>
+      </w:r>
+      <w:r>
+        <w:rPr>
+          <w:rFonts w:ascii="Consolas" w:eastAsia="Times New Roman" w:hAnsi="Consolas" w:cs="Times New Roman"/>
+          <w:color w:val="BBBBBB"/>
+          <w:sz w:val="21"/>
+          <w:szCs w:val="21"/>
+          <w:lang w:eastAsia="en-AU"/>
+        </w:rPr>
+        <w:t>&gt;CSS&lt;/</w:t>
+      </w:r>
+      <w:r>
+        <w:rPr>
+          <w:rFonts w:ascii="Consolas" w:eastAsia="Times New Roman" w:hAnsi="Consolas" w:cs="Times New Roman"/>
+          <w:color w:val="E06C75"/>
+          <w:sz w:val="21"/>
+          <w:szCs w:val="21"/>
+          <w:lang w:eastAsia="en-AU"/>
+        </w:rPr>
+        <w:t>a</w:t>
+      </w:r>
+      <w:r>
+        <w:rPr>
+          <w:rFonts w:ascii="Consolas" w:eastAsia="Times New Roman" w:hAnsi="Consolas" w:cs="Times New Roman"/>
+          <w:color w:val="BBBBBB"/>
+          <w:sz w:val="21"/>
+          <w:szCs w:val="21"/>
+          <w:lang w:eastAsia="en-AU"/>
+        </w:rPr>
+        <w:t>&gt;</w:t>
+      </w:r>
+    </w:p>
+    <w:p>
+      <w:pPr>
+        <w:shd w:val="clear" w:color="auto" w:fill="282C34"/>
+        <w:spacing w:after="0" w:line="285" w:lineRule="atLeast"/>
+        <w:rPr>
+          <w:rFonts w:ascii="Consolas" w:eastAsia="Times New Roman" w:hAnsi="Consolas" w:cs="Times New Roman"/>
+          <w:color w:val="BBBBBB"/>
+          <w:sz w:val="21"/>
+          <w:szCs w:val="21"/>
+          <w:lang w:eastAsia="en-AU"/>
+        </w:rPr>
+      </w:pPr>
+      <w:r>
+        <w:rPr>
+          <w:rFonts w:ascii="Consolas" w:eastAsia="Times New Roman" w:hAnsi="Consolas" w:cs="Times New Roman"/>
+          <w:color w:val="BBBBBB"/>
+          <w:sz w:val="21"/>
+          <w:szCs w:val="21"/>
+          <w:lang w:eastAsia="en-AU"/>
+        </w:rPr>
+        <w:t>        &lt;</w:t>
+      </w:r>
+      <w:r>
+        <w:rPr>
+          <w:rFonts w:ascii="Consolas" w:eastAsia="Times New Roman" w:hAnsi="Consolas" w:cs="Times New Roman"/>
+          <w:color w:val="E06C75"/>
+          <w:sz w:val="21"/>
+          <w:szCs w:val="21"/>
+          <w:lang w:eastAsia="en-AU"/>
+        </w:rPr>
+        <w:t>a</w:t>
+      </w:r>
+      <w:r>
+        <w:rPr>
+          <w:rFonts w:ascii="Consolas" w:eastAsia="Times New Roman" w:hAnsi="Consolas" w:cs="Times New Roman"/>
+          <w:color w:val="BBBBBB"/>
+          <w:sz w:val="21"/>
+          <w:szCs w:val="21"/>
+          <w:lang w:eastAsia="en-AU"/>
+        </w:rPr>
+        <w:t xml:space="preserve"> </w:t>
+      </w:r>
+      <w:r>
+        <w:rPr>
+          <w:rFonts w:ascii="Consolas" w:eastAsia="Times New Roman" w:hAnsi="Consolas" w:cs="Times New Roman"/>
+          <w:color w:val="98C379"/>
+          <w:sz w:val="21"/>
+          <w:szCs w:val="21"/>
+          <w:lang w:eastAsia="en-AU"/>
+        </w:rPr>
+        <w:t>href</w:t>
+      </w:r>
+      <w:r>
+        <w:rPr>
+          <w:rFonts w:ascii="Consolas" w:eastAsia="Times New Roman" w:hAnsi="Consolas" w:cs="Times New Roman"/>
+          <w:color w:val="ABB2BF"/>
+          <w:sz w:val="21"/>
+          <w:szCs w:val="21"/>
+          <w:lang w:eastAsia="en-AU"/>
+        </w:rPr>
+        <w:t>=</w:t>
+      </w:r>
+      <w:r>
+        <w:rPr>
+          <w:rFonts w:ascii="Consolas" w:eastAsia="Times New Roman" w:hAnsi="Consolas" w:cs="Times New Roman"/>
+          <w:color w:val="E5C07B"/>
+          <w:sz w:val="21"/>
+          <w:szCs w:val="21"/>
+          <w:lang w:eastAsia="en-AU"/>
+        </w:rPr>
+        <w:t>"grid.html"</w:t>
+      </w:r>
+      <w:r>
+        <w:rPr>
+          <w:rFonts w:ascii="Consolas" w:eastAsia="Times New Roman" w:hAnsi="Consolas" w:cs="Times New Roman"/>
+          <w:color w:val="BBBBBB"/>
+          <w:sz w:val="21"/>
+          <w:szCs w:val="21"/>
+          <w:lang w:eastAsia="en-AU"/>
+        </w:rPr>
+        <w:t>&gt;Grid&lt;/</w:t>
+      </w:r>
+      <w:r>
+        <w:rPr>
+          <w:rFonts w:ascii="Consolas" w:eastAsia="Times New Roman" w:hAnsi="Consolas" w:cs="Times New Roman"/>
+          <w:color w:val="E06C75"/>
+          <w:sz w:val="21"/>
+          <w:szCs w:val="21"/>
+          <w:lang w:eastAsia="en-AU"/>
+        </w:rPr>
+        <w:t>a</w:t>
+      </w:r>
+      <w:r>
+        <w:rPr>
+          <w:rFonts w:ascii="Consolas" w:eastAsia="Times New Roman" w:hAnsi="Consolas" w:cs="Times New Roman"/>
+          <w:color w:val="BBBBBB"/>
+          <w:sz w:val="21"/>
+          <w:szCs w:val="21"/>
+          <w:lang w:eastAsia="en-AU"/>
+        </w:rPr>
+        <w:t>&gt;</w:t>
+      </w:r>
+    </w:p>
+    <w:p>
+      <w:pPr>
+        <w:shd w:val="clear" w:color="auto" w:fill="282C34"/>
+        <w:spacing w:after="0" w:line="285" w:lineRule="atLeast"/>
+        <w:rPr>
+          <w:rFonts w:ascii="Consolas" w:eastAsia="Times New Roman" w:hAnsi="Consolas" w:cs="Times New Roman"/>
+          <w:color w:val="BBBBBB"/>
+          <w:sz w:val="21"/>
+          <w:szCs w:val="21"/>
+          <w:lang w:eastAsia="en-AU"/>
+        </w:rPr>
+      </w:pPr>
+      <w:r>
+        <w:rPr>
+          <w:rFonts w:ascii="Consolas" w:eastAsia="Times New Roman" w:hAnsi="Consolas" w:cs="Times New Roman"/>
+          <w:color w:val="BBBBBB"/>
+          <w:sz w:val="21"/>
+          <w:szCs w:val="21"/>
+          <w:lang w:eastAsia="en-AU"/>
+        </w:rPr>
+        <w:t>      &lt;/</w:t>
+      </w:r>
+      <w:r>
+        <w:rPr>
+          <w:rFonts w:ascii="Consolas" w:eastAsia="Times New Roman" w:hAnsi="Consolas" w:cs="Times New Roman"/>
+          <w:color w:val="E06C75"/>
+          <w:sz w:val="21"/>
+          <w:szCs w:val="21"/>
+          <w:lang w:eastAsia="en-AU"/>
+        </w:rPr>
+        <w:t>nav</w:t>
+      </w:r>
+      <w:r>
+        <w:rPr>
+          <w:rFonts w:ascii="Consolas" w:eastAsia="Times New Roman" w:hAnsi="Consolas" w:cs="Times New Roman"/>
+          <w:color w:val="BBBBBB"/>
+          <w:sz w:val="21"/>
+          <w:szCs w:val="21"/>
+          <w:lang w:eastAsia="en-AU"/>
+        </w:rPr>
+        <w:t>&gt;</w:t>
+      </w:r>
+    </w:p>
+    <w:p>
+      <w:pPr>
+        <w:shd w:val="clear" w:color="auto" w:fill="282C34"/>
+        <w:spacing w:after="0" w:line="285" w:lineRule="atLeast"/>
+        <w:rPr>
+          <w:rFonts w:ascii="Consolas" w:eastAsia="Times New Roman" w:hAnsi="Consolas" w:cs="Times New Roman"/>
+          <w:color w:val="BBBBBB"/>
+          <w:sz w:val="21"/>
+          <w:szCs w:val="21"/>
+          <w:lang w:eastAsia="en-AU"/>
+        </w:rPr>
+      </w:pPr>
+      <w:r>
+        <w:rPr>
+          <w:rFonts w:ascii="Consolas" w:eastAsia="Times New Roman" w:hAnsi="Consolas" w:cs="Times New Roman"/>
+          <w:color w:val="BBBBBB"/>
+          <w:sz w:val="21"/>
+          <w:szCs w:val="21"/>
+          <w:lang w:eastAsia="en-AU"/>
+        </w:rPr>
+        <w:t>    &lt;/</w:t>
+      </w:r>
+      <w:r>
+        <w:rPr>
+          <w:rFonts w:ascii="Consolas" w:eastAsia="Times New Roman" w:hAnsi="Consolas" w:cs="Times New Roman"/>
+          <w:color w:val="E06C75"/>
+          <w:sz w:val="21"/>
+          <w:szCs w:val="21"/>
+          <w:lang w:eastAsia="en-AU"/>
+        </w:rPr>
+        <w:t>header</w:t>
+      </w:r>
+      <w:r>
+        <w:rPr>
+          <w:rFonts w:ascii="Consolas" w:eastAsia="Times New Roman" w:hAnsi="Consolas" w:cs="Times New Roman"/>
+          <w:color w:val="BBBBBB"/>
+          <w:sz w:val="21"/>
+          <w:szCs w:val="21"/>
+          <w:lang w:eastAsia="en-AU"/>
+        </w:rPr>
+        <w:t>&gt;</w:t>
+      </w:r>
+    </w:p>
+    <w:p/>
+    <w:p>
+      <w:pPr>
+        <w:pStyle w:val="HeadingMod"/>
+      </w:pPr>
+      <w:r>
+        <w:t>Semantic HTML</w:t>
       </w:r>
     </w:p>
     <w:p>
@@ -5754,15 +6648,127 @@
           <w:ilvl w:val="0"/>
           <w:numId w:val="2"/>
         </w:numPr>
-        <w:rPr>
-          <w:rFonts w:ascii="SF Pro Display" w:hAnsi="SF Pro Display"/>
-        </w:rPr>
-      </w:pPr>
-      <w:r>
-        <w:rPr>
-          <w:rFonts w:ascii="SF Pro Display" w:hAnsi="SF Pro Display"/>
-        </w:rPr>
-        <w:t>Hyperlinks can also be used with images</w:t>
+      </w:pPr>
+      <w:r>
+        <w:t>Certain elements have a meaning and should be considered, regardless of whether it affects how the webpage looks</w:t>
+      </w:r>
+    </w:p>
+    <w:p>
+      <w:pPr>
+        <w:pStyle w:val="ListParagraph"/>
+        <w:numPr>
+          <w:ilvl w:val="0"/>
+          <w:numId w:val="2"/>
+        </w:numPr>
+      </w:pPr>
+      <w:r>
+        <w:t>Therefore,</w:t>
+      </w:r>
+      <w:r>
+        <w:t xml:space="preserve"> we use &lt;nav&gt; instead of &lt;</w:t>
+      </w:r>
+      <w:r>
+        <w:t>div</w:t>
+      </w:r>
+      <w:r>
+        <w:t>&gt; for a section of links</w:t>
+      </w:r>
+      <w:r>
+        <w:t>, etc</w:t>
+      </w:r>
+    </w:p>
+    <w:p>
+      <w:pPr>
+        <w:pStyle w:val="ListParagraph"/>
+        <w:numPr>
+          <w:ilvl w:val="0"/>
+          <w:numId w:val="2"/>
+        </w:numPr>
+      </w:pPr>
+      <w:r>
+        <w:t>It’s to categorise our code and make it easier to read and understand, not to improve how the webpage looks</w:t>
+      </w:r>
+    </w:p>
+    <w:p/>
+    <w:p/>
+    <w:p/>
+    <w:p/>
+    <w:p/>
+    <w:p/>
+    <w:p/>
+    <w:p/>
+    <w:p/>
+    <w:p/>
+    <w:p/>
+    <w:p/>
+    <w:p/>
+    <w:p/>
+    <w:p/>
+    <w:p/>
+    <w:p>
+      <w:pPr>
+        <w:pStyle w:val="HeadingMod"/>
+      </w:pPr>
+      <w:r>
+        <w:lastRenderedPageBreak/>
+        <w:t>Intro to CSS</w:t>
+      </w:r>
+    </w:p>
+    <w:p>
+      <w:pPr>
+        <w:pStyle w:val="ListParagraph"/>
+        <w:numPr>
+          <w:ilvl w:val="0"/>
+          <w:numId w:val="2"/>
+        </w:numPr>
+      </w:pPr>
+      <w:r>
+        <w:t>Stands for Cascading Style Sheets</w:t>
+      </w:r>
+    </w:p>
+    <w:p>
+      <w:pPr>
+        <w:pStyle w:val="ListParagraph"/>
+        <w:numPr>
+          <w:ilvl w:val="0"/>
+          <w:numId w:val="2"/>
+        </w:numPr>
+      </w:pPr>
+      <w:r>
+        <w:t>Used to style HTML</w:t>
+      </w:r>
+      <w:r>
+        <w:t xml:space="preserve"> properties – text, spacing, layout, colour, etc</w:t>
+      </w:r>
+    </w:p>
+    <w:p>
+      <w:pPr>
+        <w:pStyle w:val="ListParagraph"/>
+        <w:numPr>
+          <w:ilvl w:val="0"/>
+          <w:numId w:val="2"/>
+        </w:numPr>
+      </w:pPr>
+      <w:r>
+        <w:t>Use a selector to pick an HTML element</w:t>
+      </w:r>
+    </w:p>
+    <w:p>
+      <w:pPr>
+        <w:pStyle w:val="ListParagraph"/>
+        <w:numPr>
+          <w:ilvl w:val="0"/>
+          <w:numId w:val="2"/>
+        </w:numPr>
+      </w:pPr>
+      <w:r>
+        <w:t xml:space="preserve">Declare a property (size, </w:t>
+      </w:r>
+      <w:r>
+        <w:t>colour</w:t>
+      </w:r>
+      <w:r>
+        <w:t>, etc) with a value (10, blue, etc)</w:t>
       </w:r>
     </w:p>
     <w:p>
@@ -5772,24 +6778,9 @@
           <w:ilvl w:val="1"/>
           <w:numId w:val="2"/>
         </w:numPr>
-        <w:rPr>
-          <w:rFonts w:ascii="SF Pro Display" w:hAnsi="SF Pro Display"/>
-        </w:rPr>
-      </w:pPr>
-      <w:r>
-        <w:rPr>
-          <w:rFonts w:ascii="SF Pro Display" w:hAnsi="SF Pro Display"/>
-        </w:rPr>
-        <w:t>&lt;a href=”src”&gt; &lt;img src=”src” /&gt; /a&gt;</w:t>
-      </w:r>
-    </w:p>
-    <w:p>
-      <w:pPr>
-        <w:pStyle w:val="HeadingMod"/>
-      </w:pPr>
-      <w:r>
-        <w:lastRenderedPageBreak/>
-        <w:t>Structuring A Webpage</w:t>
+      </w:pPr>
+      <w:r>
+        <w:t>These properties go within the declaration block contained in curly braces</w:t>
       </w:r>
     </w:p>
     <w:p>
@@ -5801,850 +6792,59 @@
         </w:numPr>
       </w:pPr>
       <w:r>
-        <w:t>We can group together similar parts of our webpage using elements</w:t>
-      </w:r>
-    </w:p>
-    <w:p>
-      <w:pPr>
-        <w:pStyle w:val="ListParagraph"/>
-        <w:numPr>
-          <w:ilvl w:val="1"/>
-          <w:numId w:val="2"/>
-        </w:numPr>
-      </w:pPr>
-      <w:r>
-        <w:t>&lt;nav&gt;&lt;/nav&gt; used to group links together</w:t>
-      </w:r>
-    </w:p>
-    <w:p>
-      <w:pPr>
-        <w:pStyle w:val="ListParagraph"/>
-        <w:numPr>
-          <w:ilvl w:val="1"/>
-          <w:numId w:val="2"/>
-        </w:numPr>
-      </w:pPr>
-      <w:r>
-        <w:t>&lt;header&gt;&lt;/header&gt;</w:t>
-      </w:r>
-    </w:p>
-    <w:p>
-      <w:pPr>
-        <w:pStyle w:val="ListParagraph"/>
-        <w:numPr>
-          <w:ilvl w:val="1"/>
-          <w:numId w:val="2"/>
-        </w:numPr>
-      </w:pPr>
-      <w:r>
-        <w:t>&lt;footer&gt;&lt;/footer&gt;</w:t>
-      </w:r>
-    </w:p>
-    <w:p>
-      <w:pPr>
-        <w:pStyle w:val="ListParagraph"/>
-        <w:numPr>
-          <w:ilvl w:val="1"/>
-          <w:numId w:val="2"/>
-        </w:numPr>
-      </w:pPr>
-      <w:r>
-        <w:t>&lt;article&gt;&lt;/article&gt;</w:t>
-      </w:r>
-    </w:p>
-    <w:p>
-      <w:pPr>
-        <w:pStyle w:val="ListParagraph"/>
-        <w:numPr>
-          <w:ilvl w:val="0"/>
-          <w:numId w:val="2"/>
-        </w:numPr>
-      </w:pPr>
-      <w:r>
-        <w:t>We can add groups within groups too</w:t>
-      </w:r>
-    </w:p>
-    <w:p>
-      <w:pPr>
-        <w:shd w:val="clear" w:color="auto" w:fill="282C34"/>
-        <w:spacing w:after="0" w:line="285" w:lineRule="atLeast"/>
-        <w:rPr>
-          <w:rFonts w:ascii="Consolas" w:eastAsia="Times New Roman" w:hAnsi="Consolas" w:cs="Times New Roman"/>
-          <w:color w:val="BBBBBB"/>
-          <w:sz w:val="21"/>
-          <w:szCs w:val="21"/>
-          <w:lang w:eastAsia="en-AU"/>
-        </w:rPr>
-      </w:pPr>
-      <w:r>
-        <w:rPr>
-          <w:rFonts w:ascii="Consolas" w:eastAsia="Times New Roman" w:hAnsi="Consolas" w:cs="Times New Roman"/>
-          <w:color w:val="BBBBBB"/>
-          <w:sz w:val="21"/>
-          <w:szCs w:val="21"/>
-          <w:lang w:eastAsia="en-AU"/>
-        </w:rPr>
-        <w:t>    &lt;</w:t>
-      </w:r>
-      <w:r>
-        <w:rPr>
-          <w:rFonts w:ascii="Consolas" w:eastAsia="Times New Roman" w:hAnsi="Consolas" w:cs="Times New Roman"/>
-          <w:color w:val="E06C75"/>
-          <w:sz w:val="21"/>
-          <w:szCs w:val="21"/>
-          <w:lang w:eastAsia="en-AU"/>
-        </w:rPr>
-        <w:t>header</w:t>
-      </w:r>
-      <w:r>
-        <w:rPr>
-          <w:rFonts w:ascii="Consolas" w:eastAsia="Times New Roman" w:hAnsi="Consolas" w:cs="Times New Roman"/>
-          <w:color w:val="BBBBBB"/>
-          <w:sz w:val="21"/>
-          <w:szCs w:val="21"/>
-          <w:lang w:eastAsia="en-AU"/>
-        </w:rPr>
-        <w:t>&gt;</w:t>
-      </w:r>
-    </w:p>
-    <w:p>
-      <w:pPr>
-        <w:shd w:val="clear" w:color="auto" w:fill="282C34"/>
-        <w:spacing w:after="0" w:line="285" w:lineRule="atLeast"/>
-        <w:rPr>
-          <w:rFonts w:ascii="Consolas" w:eastAsia="Times New Roman" w:hAnsi="Consolas" w:cs="Times New Roman"/>
-          <w:color w:val="BBBBBB"/>
-          <w:sz w:val="21"/>
-          <w:szCs w:val="21"/>
-          <w:lang w:eastAsia="en-AU"/>
-        </w:rPr>
-      </w:pPr>
-      <w:r>
-        <w:rPr>
-          <w:rFonts w:ascii="Consolas" w:eastAsia="Times New Roman" w:hAnsi="Consolas" w:cs="Times New Roman"/>
-          <w:color w:val="BBBBBB"/>
-          <w:sz w:val="21"/>
-          <w:szCs w:val="21"/>
-          <w:lang w:eastAsia="en-AU"/>
-        </w:rPr>
-        <w:t>      &lt;</w:t>
-      </w:r>
-      <w:r>
-        <w:rPr>
-          <w:rFonts w:ascii="Consolas" w:eastAsia="Times New Roman" w:hAnsi="Consolas" w:cs="Times New Roman"/>
-          <w:color w:val="E06C75"/>
-          <w:sz w:val="21"/>
-          <w:szCs w:val="21"/>
-          <w:lang w:eastAsia="en-AU"/>
-        </w:rPr>
-        <w:t>h1</w:t>
-      </w:r>
-      <w:r>
-        <w:rPr>
-          <w:rFonts w:ascii="Consolas" w:eastAsia="Times New Roman" w:hAnsi="Consolas" w:cs="Times New Roman"/>
-          <w:color w:val="BBBBBB"/>
-          <w:sz w:val="21"/>
-          <w:szCs w:val="21"/>
-          <w:lang w:eastAsia="en-AU"/>
-        </w:rPr>
-        <w:t>&gt;</w:t>
-      </w:r>
-      <w:r>
-        <w:rPr>
-          <w:rFonts w:ascii="Segoe UI Emoji" w:eastAsia="Times New Roman" w:hAnsi="Segoe UI Emoji" w:cs="Segoe UI Emoji"/>
-          <w:color w:val="BBBBBB"/>
-          <w:sz w:val="21"/>
-          <w:szCs w:val="21"/>
-          <w:lang w:eastAsia="en-AU"/>
-        </w:rPr>
-        <w:t>📘</w:t>
-      </w:r>
-      <w:r>
-        <w:rPr>
-          <w:rFonts w:ascii="Consolas" w:eastAsia="Times New Roman" w:hAnsi="Consolas" w:cs="Times New Roman"/>
-          <w:color w:val="BBBBBB"/>
-          <w:sz w:val="21"/>
-          <w:szCs w:val="21"/>
-          <w:lang w:eastAsia="en-AU"/>
-        </w:rPr>
-        <w:t xml:space="preserve"> The Code Magazine&lt;/</w:t>
-      </w:r>
-      <w:r>
-        <w:rPr>
-          <w:rFonts w:ascii="Consolas" w:eastAsia="Times New Roman" w:hAnsi="Consolas" w:cs="Times New Roman"/>
-          <w:color w:val="E06C75"/>
-          <w:sz w:val="21"/>
-          <w:szCs w:val="21"/>
-          <w:lang w:eastAsia="en-AU"/>
-        </w:rPr>
-        <w:t>h1</w:t>
-      </w:r>
-      <w:r>
-        <w:rPr>
-          <w:rFonts w:ascii="Consolas" w:eastAsia="Times New Roman" w:hAnsi="Consolas" w:cs="Times New Roman"/>
-          <w:color w:val="BBBBBB"/>
-          <w:sz w:val="21"/>
-          <w:szCs w:val="21"/>
-          <w:lang w:eastAsia="en-AU"/>
-        </w:rPr>
-        <w:t>&gt;</w:t>
-      </w:r>
-    </w:p>
-    <w:p>
-      <w:pPr>
-        <w:shd w:val="clear" w:color="auto" w:fill="282C34"/>
-        <w:spacing w:after="0" w:line="285" w:lineRule="atLeast"/>
-        <w:rPr>
-          <w:rFonts w:ascii="Consolas" w:eastAsia="Times New Roman" w:hAnsi="Consolas" w:cs="Times New Roman"/>
-          <w:color w:val="BBBBBB"/>
-          <w:sz w:val="21"/>
-          <w:szCs w:val="21"/>
-          <w:lang w:eastAsia="en-AU"/>
-        </w:rPr>
-      </w:pPr>
-    </w:p>
-    <w:p>
-      <w:pPr>
-        <w:shd w:val="clear" w:color="auto" w:fill="282C34"/>
-        <w:spacing w:after="0" w:line="285" w:lineRule="atLeast"/>
-        <w:rPr>
-          <w:rFonts w:ascii="Consolas" w:eastAsia="Times New Roman" w:hAnsi="Consolas" w:cs="Times New Roman"/>
-          <w:color w:val="BBBBBB"/>
-          <w:sz w:val="21"/>
-          <w:szCs w:val="21"/>
-          <w:lang w:eastAsia="en-AU"/>
-        </w:rPr>
-      </w:pPr>
-      <w:r>
-        <w:rPr>
-          <w:rFonts w:ascii="Consolas" w:eastAsia="Times New Roman" w:hAnsi="Consolas" w:cs="Times New Roman"/>
-          <w:color w:val="BBBBBB"/>
-          <w:sz w:val="21"/>
-          <w:szCs w:val="21"/>
-          <w:lang w:eastAsia="en-AU"/>
-        </w:rPr>
-        <w:t>      &lt;</w:t>
-      </w:r>
-      <w:r>
-        <w:rPr>
-          <w:rFonts w:ascii="Consolas" w:eastAsia="Times New Roman" w:hAnsi="Consolas" w:cs="Times New Roman"/>
-          <w:color w:val="E06C75"/>
-          <w:sz w:val="21"/>
-          <w:szCs w:val="21"/>
-          <w:lang w:eastAsia="en-AU"/>
-        </w:rPr>
-        <w:t>nav</w:t>
-      </w:r>
-      <w:r>
-        <w:rPr>
-          <w:rFonts w:ascii="Consolas" w:eastAsia="Times New Roman" w:hAnsi="Consolas" w:cs="Times New Roman"/>
-          <w:color w:val="BBBBBB"/>
-          <w:sz w:val="21"/>
-          <w:szCs w:val="21"/>
-          <w:lang w:eastAsia="en-AU"/>
-        </w:rPr>
-        <w:t>&gt;</w:t>
-      </w:r>
-    </w:p>
-    <w:p>
-      <w:pPr>
-        <w:shd w:val="clear" w:color="auto" w:fill="282C34"/>
-        <w:spacing w:after="0" w:line="285" w:lineRule="atLeast"/>
-        <w:rPr>
-          <w:rFonts w:ascii="Consolas" w:eastAsia="Times New Roman" w:hAnsi="Consolas" w:cs="Times New Roman"/>
-          <w:color w:val="BBBBBB"/>
-          <w:sz w:val="21"/>
-          <w:szCs w:val="21"/>
-          <w:lang w:eastAsia="en-AU"/>
-        </w:rPr>
-      </w:pPr>
-      <w:r>
-        <w:rPr>
-          <w:rFonts w:ascii="Consolas" w:eastAsia="Times New Roman" w:hAnsi="Consolas" w:cs="Times New Roman"/>
-          <w:color w:val="BBBBBB"/>
-          <w:sz w:val="21"/>
-          <w:szCs w:val="21"/>
-          <w:lang w:eastAsia="en-AU"/>
-        </w:rPr>
-        <w:t>        &lt;</w:t>
-      </w:r>
-      <w:r>
-        <w:rPr>
-          <w:rFonts w:ascii="Consolas" w:eastAsia="Times New Roman" w:hAnsi="Consolas" w:cs="Times New Roman"/>
-          <w:color w:val="E06C75"/>
-          <w:sz w:val="21"/>
-          <w:szCs w:val="21"/>
-          <w:lang w:eastAsia="en-AU"/>
-        </w:rPr>
-        <w:t>a</w:t>
-      </w:r>
-      <w:r>
-        <w:rPr>
-          <w:rFonts w:ascii="Consolas" w:eastAsia="Times New Roman" w:hAnsi="Consolas" w:cs="Times New Roman"/>
-          <w:color w:val="BBBBBB"/>
-          <w:sz w:val="21"/>
-          <w:szCs w:val="21"/>
-          <w:lang w:eastAsia="en-AU"/>
-        </w:rPr>
-        <w:t xml:space="preserve"> </w:t>
-      </w:r>
-      <w:r>
-        <w:rPr>
-          <w:rFonts w:ascii="Consolas" w:eastAsia="Times New Roman" w:hAnsi="Consolas" w:cs="Times New Roman"/>
-          <w:color w:val="98C379"/>
-          <w:sz w:val="21"/>
-          <w:szCs w:val="21"/>
-          <w:lang w:eastAsia="en-AU"/>
-        </w:rPr>
-        <w:t>href</w:t>
-      </w:r>
-      <w:r>
-        <w:rPr>
-          <w:rFonts w:ascii="Consolas" w:eastAsia="Times New Roman" w:hAnsi="Consolas" w:cs="Times New Roman"/>
-          <w:color w:val="ABB2BF"/>
-          <w:sz w:val="21"/>
-          <w:szCs w:val="21"/>
-          <w:lang w:eastAsia="en-AU"/>
-        </w:rPr>
-        <w:t>=</w:t>
-      </w:r>
-      <w:r>
-        <w:rPr>
-          <w:rFonts w:ascii="Consolas" w:eastAsia="Times New Roman" w:hAnsi="Consolas" w:cs="Times New Roman"/>
-          <w:color w:val="E5C07B"/>
-          <w:sz w:val="21"/>
-          <w:szCs w:val="21"/>
-          <w:lang w:eastAsia="en-AU"/>
-        </w:rPr>
-        <w:t>"blog.html"</w:t>
-      </w:r>
-      <w:r>
-        <w:rPr>
-          <w:rFonts w:ascii="Consolas" w:eastAsia="Times New Roman" w:hAnsi="Consolas" w:cs="Times New Roman"/>
-          <w:color w:val="BBBBBB"/>
-          <w:sz w:val="21"/>
-          <w:szCs w:val="21"/>
-          <w:lang w:eastAsia="en-AU"/>
-        </w:rPr>
-        <w:t>&gt;Blog&lt;/</w:t>
-      </w:r>
-      <w:r>
-        <w:rPr>
-          <w:rFonts w:ascii="Consolas" w:eastAsia="Times New Roman" w:hAnsi="Consolas" w:cs="Times New Roman"/>
-          <w:color w:val="E06C75"/>
-          <w:sz w:val="21"/>
-          <w:szCs w:val="21"/>
-          <w:lang w:eastAsia="en-AU"/>
-        </w:rPr>
-        <w:t>a</w:t>
-      </w:r>
-      <w:r>
-        <w:rPr>
-          <w:rFonts w:ascii="Consolas" w:eastAsia="Times New Roman" w:hAnsi="Consolas" w:cs="Times New Roman"/>
-          <w:color w:val="BBBBBB"/>
-          <w:sz w:val="21"/>
-          <w:szCs w:val="21"/>
-          <w:lang w:eastAsia="en-AU"/>
-        </w:rPr>
-        <w:t>&gt;</w:t>
-      </w:r>
-    </w:p>
-    <w:p>
-      <w:pPr>
-        <w:shd w:val="clear" w:color="auto" w:fill="282C34"/>
-        <w:spacing w:after="0" w:line="285" w:lineRule="atLeast"/>
-        <w:rPr>
-          <w:rFonts w:ascii="Consolas" w:eastAsia="Times New Roman" w:hAnsi="Consolas" w:cs="Times New Roman"/>
-          <w:color w:val="BBBBBB"/>
-          <w:sz w:val="21"/>
-          <w:szCs w:val="21"/>
-          <w:lang w:eastAsia="en-AU"/>
-        </w:rPr>
-      </w:pPr>
-      <w:r>
-        <w:rPr>
-          <w:rFonts w:ascii="Consolas" w:eastAsia="Times New Roman" w:hAnsi="Consolas" w:cs="Times New Roman"/>
-          <w:color w:val="BBBBBB"/>
-          <w:sz w:val="21"/>
-          <w:szCs w:val="21"/>
-          <w:lang w:eastAsia="en-AU"/>
-        </w:rPr>
-        <w:t>        &lt;</w:t>
-      </w:r>
-      <w:r>
-        <w:rPr>
-          <w:rFonts w:ascii="Consolas" w:eastAsia="Times New Roman" w:hAnsi="Consolas" w:cs="Times New Roman"/>
-          <w:color w:val="E06C75"/>
-          <w:sz w:val="21"/>
-          <w:szCs w:val="21"/>
-          <w:lang w:eastAsia="en-AU"/>
-        </w:rPr>
-        <w:t>a</w:t>
-      </w:r>
-      <w:r>
-        <w:rPr>
-          <w:rFonts w:ascii="Consolas" w:eastAsia="Times New Roman" w:hAnsi="Consolas" w:cs="Times New Roman"/>
-          <w:color w:val="BBBBBB"/>
-          <w:sz w:val="21"/>
-          <w:szCs w:val="21"/>
-          <w:lang w:eastAsia="en-AU"/>
-        </w:rPr>
-        <w:t xml:space="preserve"> </w:t>
-      </w:r>
-      <w:r>
-        <w:rPr>
-          <w:rFonts w:ascii="Consolas" w:eastAsia="Times New Roman" w:hAnsi="Consolas" w:cs="Times New Roman"/>
-          <w:color w:val="98C379"/>
-          <w:sz w:val="21"/>
-          <w:szCs w:val="21"/>
-          <w:lang w:eastAsia="en-AU"/>
-        </w:rPr>
-        <w:t>href</w:t>
-      </w:r>
-      <w:r>
-        <w:rPr>
-          <w:rFonts w:ascii="Consolas" w:eastAsia="Times New Roman" w:hAnsi="Consolas" w:cs="Times New Roman"/>
-          <w:color w:val="ABB2BF"/>
-          <w:sz w:val="21"/>
-          <w:szCs w:val="21"/>
-          <w:lang w:eastAsia="en-AU"/>
-        </w:rPr>
-        <w:t>=</w:t>
-      </w:r>
-      <w:r>
-        <w:rPr>
-          <w:rFonts w:ascii="Consolas" w:eastAsia="Times New Roman" w:hAnsi="Consolas" w:cs="Times New Roman"/>
-          <w:color w:val="E5C07B"/>
-          <w:sz w:val="21"/>
-          <w:szCs w:val="21"/>
-          <w:lang w:eastAsia="en-AU"/>
-        </w:rPr>
-        <w:t>"challenges.html"</w:t>
-      </w:r>
-      <w:r>
-        <w:rPr>
-          <w:rFonts w:ascii="Consolas" w:eastAsia="Times New Roman" w:hAnsi="Consolas" w:cs="Times New Roman"/>
-          <w:color w:val="BBBBBB"/>
-          <w:sz w:val="21"/>
-          <w:szCs w:val="21"/>
-          <w:lang w:eastAsia="en-AU"/>
-        </w:rPr>
-        <w:t>&gt;Challenges&lt;/</w:t>
-      </w:r>
-      <w:r>
-        <w:rPr>
-          <w:rFonts w:ascii="Consolas" w:eastAsia="Times New Roman" w:hAnsi="Consolas" w:cs="Times New Roman"/>
-          <w:color w:val="E06C75"/>
-          <w:sz w:val="21"/>
-          <w:szCs w:val="21"/>
-          <w:lang w:eastAsia="en-AU"/>
-        </w:rPr>
-        <w:t>a</w:t>
-      </w:r>
-      <w:r>
-        <w:rPr>
-          <w:rFonts w:ascii="Consolas" w:eastAsia="Times New Roman" w:hAnsi="Consolas" w:cs="Times New Roman"/>
-          <w:color w:val="BBBBBB"/>
-          <w:sz w:val="21"/>
-          <w:szCs w:val="21"/>
-          <w:lang w:eastAsia="en-AU"/>
-        </w:rPr>
-        <w:t>&gt;</w:t>
-      </w:r>
-    </w:p>
-    <w:p>
-      <w:pPr>
-        <w:shd w:val="clear" w:color="auto" w:fill="282C34"/>
-        <w:spacing w:after="0" w:line="285" w:lineRule="atLeast"/>
-        <w:rPr>
-          <w:rFonts w:ascii="Consolas" w:eastAsia="Times New Roman" w:hAnsi="Consolas" w:cs="Times New Roman"/>
-          <w:color w:val="BBBBBB"/>
-          <w:sz w:val="21"/>
-          <w:szCs w:val="21"/>
-          <w:lang w:eastAsia="en-AU"/>
-        </w:rPr>
-      </w:pPr>
-      <w:r>
-        <w:rPr>
-          <w:rFonts w:ascii="Consolas" w:eastAsia="Times New Roman" w:hAnsi="Consolas" w:cs="Times New Roman"/>
-          <w:color w:val="BBBBBB"/>
-          <w:sz w:val="21"/>
-          <w:szCs w:val="21"/>
-          <w:lang w:eastAsia="en-AU"/>
-        </w:rPr>
-        <w:t>        &lt;</w:t>
-      </w:r>
-      <w:r>
-        <w:rPr>
-          <w:rFonts w:ascii="Consolas" w:eastAsia="Times New Roman" w:hAnsi="Consolas" w:cs="Times New Roman"/>
-          <w:color w:val="E06C75"/>
-          <w:sz w:val="21"/>
-          <w:szCs w:val="21"/>
-          <w:lang w:eastAsia="en-AU"/>
-        </w:rPr>
-        <w:t>a</w:t>
-      </w:r>
-      <w:r>
-        <w:rPr>
-          <w:rFonts w:ascii="Consolas" w:eastAsia="Times New Roman" w:hAnsi="Consolas" w:cs="Times New Roman"/>
-          <w:color w:val="BBBBBB"/>
-          <w:sz w:val="21"/>
-          <w:szCs w:val="21"/>
-          <w:lang w:eastAsia="en-AU"/>
-        </w:rPr>
-        <w:t xml:space="preserve"> </w:t>
-      </w:r>
-      <w:r>
-        <w:rPr>
-          <w:rFonts w:ascii="Consolas" w:eastAsia="Times New Roman" w:hAnsi="Consolas" w:cs="Times New Roman"/>
-          <w:color w:val="98C379"/>
-          <w:sz w:val="21"/>
-          <w:szCs w:val="21"/>
-          <w:lang w:eastAsia="en-AU"/>
-        </w:rPr>
-        <w:t>href</w:t>
-      </w:r>
-      <w:r>
-        <w:rPr>
-          <w:rFonts w:ascii="Consolas" w:eastAsia="Times New Roman" w:hAnsi="Consolas" w:cs="Times New Roman"/>
-          <w:color w:val="ABB2BF"/>
-          <w:sz w:val="21"/>
-          <w:szCs w:val="21"/>
-          <w:lang w:eastAsia="en-AU"/>
-        </w:rPr>
-        <w:t>=</w:t>
-      </w:r>
-      <w:r>
-        <w:rPr>
-          <w:rFonts w:ascii="Consolas" w:eastAsia="Times New Roman" w:hAnsi="Consolas" w:cs="Times New Roman"/>
-          <w:color w:val="E5C07B"/>
-          <w:sz w:val="21"/>
-          <w:szCs w:val="21"/>
-          <w:lang w:eastAsia="en-AU"/>
-        </w:rPr>
-        <w:t>"flexbox.html"</w:t>
-      </w:r>
-      <w:r>
-        <w:rPr>
-          <w:rFonts w:ascii="Consolas" w:eastAsia="Times New Roman" w:hAnsi="Consolas" w:cs="Times New Roman"/>
-          <w:color w:val="BBBBBB"/>
-          <w:sz w:val="21"/>
-          <w:szCs w:val="21"/>
-          <w:lang w:eastAsia="en-AU"/>
-        </w:rPr>
-        <w:t>&gt;Flexbox&lt;/</w:t>
-      </w:r>
-      <w:r>
-        <w:rPr>
-          <w:rFonts w:ascii="Consolas" w:eastAsia="Times New Roman" w:hAnsi="Consolas" w:cs="Times New Roman"/>
-          <w:color w:val="E06C75"/>
-          <w:sz w:val="21"/>
-          <w:szCs w:val="21"/>
-          <w:lang w:eastAsia="en-AU"/>
-        </w:rPr>
-        <w:t>a</w:t>
-      </w:r>
-      <w:r>
-        <w:rPr>
-          <w:rFonts w:ascii="Consolas" w:eastAsia="Times New Roman" w:hAnsi="Consolas" w:cs="Times New Roman"/>
-          <w:color w:val="BBBBBB"/>
-          <w:sz w:val="21"/>
-          <w:szCs w:val="21"/>
-          <w:lang w:eastAsia="en-AU"/>
-        </w:rPr>
-        <w:t>&gt;</w:t>
-      </w:r>
-    </w:p>
-    <w:p>
-      <w:pPr>
-        <w:shd w:val="clear" w:color="auto" w:fill="282C34"/>
-        <w:spacing w:after="0" w:line="285" w:lineRule="atLeast"/>
-        <w:rPr>
-          <w:rFonts w:ascii="Consolas" w:eastAsia="Times New Roman" w:hAnsi="Consolas" w:cs="Times New Roman"/>
-          <w:color w:val="BBBBBB"/>
-          <w:sz w:val="21"/>
-          <w:szCs w:val="21"/>
-          <w:lang w:eastAsia="en-AU"/>
-        </w:rPr>
-      </w:pPr>
-      <w:r>
-        <w:rPr>
-          <w:rFonts w:ascii="Consolas" w:eastAsia="Times New Roman" w:hAnsi="Consolas" w:cs="Times New Roman"/>
-          <w:color w:val="BBBBBB"/>
-          <w:sz w:val="21"/>
-          <w:szCs w:val="21"/>
-          <w:lang w:eastAsia="en-AU"/>
-        </w:rPr>
-        <w:t>        &lt;</w:t>
-      </w:r>
-      <w:r>
-        <w:rPr>
-          <w:rFonts w:ascii="Consolas" w:eastAsia="Times New Roman" w:hAnsi="Consolas" w:cs="Times New Roman"/>
-          <w:color w:val="E06C75"/>
-          <w:sz w:val="21"/>
-          <w:szCs w:val="21"/>
-          <w:lang w:eastAsia="en-AU"/>
-        </w:rPr>
-        <w:t>a</w:t>
-      </w:r>
-      <w:r>
-        <w:rPr>
-          <w:rFonts w:ascii="Consolas" w:eastAsia="Times New Roman" w:hAnsi="Consolas" w:cs="Times New Roman"/>
-          <w:color w:val="BBBBBB"/>
-          <w:sz w:val="21"/>
-          <w:szCs w:val="21"/>
-          <w:lang w:eastAsia="en-AU"/>
-        </w:rPr>
-        <w:t xml:space="preserve"> </w:t>
-      </w:r>
-      <w:r>
-        <w:rPr>
-          <w:rFonts w:ascii="Consolas" w:eastAsia="Times New Roman" w:hAnsi="Consolas" w:cs="Times New Roman"/>
-          <w:color w:val="98C379"/>
-          <w:sz w:val="21"/>
-          <w:szCs w:val="21"/>
-          <w:lang w:eastAsia="en-AU"/>
-        </w:rPr>
-        <w:t>href</w:t>
-      </w:r>
-      <w:r>
-        <w:rPr>
-          <w:rFonts w:ascii="Consolas" w:eastAsia="Times New Roman" w:hAnsi="Consolas" w:cs="Times New Roman"/>
-          <w:color w:val="ABB2BF"/>
-          <w:sz w:val="21"/>
-          <w:szCs w:val="21"/>
-          <w:lang w:eastAsia="en-AU"/>
-        </w:rPr>
-        <w:t>=</w:t>
-      </w:r>
-      <w:r>
-        <w:rPr>
-          <w:rFonts w:ascii="Consolas" w:eastAsia="Times New Roman" w:hAnsi="Consolas" w:cs="Times New Roman"/>
-          <w:color w:val="E5C07B"/>
-          <w:sz w:val="21"/>
-          <w:szCs w:val="21"/>
-          <w:lang w:eastAsia="en-AU"/>
-        </w:rPr>
-        <w:t>"CSS.html"</w:t>
-      </w:r>
-      <w:r>
-        <w:rPr>
-          <w:rFonts w:ascii="Consolas" w:eastAsia="Times New Roman" w:hAnsi="Consolas" w:cs="Times New Roman"/>
-          <w:color w:val="BBBBBB"/>
-          <w:sz w:val="21"/>
-          <w:szCs w:val="21"/>
-          <w:lang w:eastAsia="en-AU"/>
-        </w:rPr>
-        <w:t>&gt;CSS&lt;/</w:t>
-      </w:r>
-      <w:r>
-        <w:rPr>
-          <w:rFonts w:ascii="Consolas" w:eastAsia="Times New Roman" w:hAnsi="Consolas" w:cs="Times New Roman"/>
-          <w:color w:val="E06C75"/>
-          <w:sz w:val="21"/>
-          <w:szCs w:val="21"/>
-          <w:lang w:eastAsia="en-AU"/>
-        </w:rPr>
-        <w:t>a</w:t>
-      </w:r>
-      <w:r>
-        <w:rPr>
-          <w:rFonts w:ascii="Consolas" w:eastAsia="Times New Roman" w:hAnsi="Consolas" w:cs="Times New Roman"/>
-          <w:color w:val="BBBBBB"/>
-          <w:sz w:val="21"/>
-          <w:szCs w:val="21"/>
-          <w:lang w:eastAsia="en-AU"/>
-        </w:rPr>
-        <w:t>&gt;</w:t>
-      </w:r>
-    </w:p>
-    <w:p>
-      <w:pPr>
-        <w:shd w:val="clear" w:color="auto" w:fill="282C34"/>
-        <w:spacing w:after="0" w:line="285" w:lineRule="atLeast"/>
-        <w:rPr>
-          <w:rFonts w:ascii="Consolas" w:eastAsia="Times New Roman" w:hAnsi="Consolas" w:cs="Times New Roman"/>
-          <w:color w:val="BBBBBB"/>
-          <w:sz w:val="21"/>
-          <w:szCs w:val="21"/>
-          <w:lang w:eastAsia="en-AU"/>
-        </w:rPr>
-      </w:pPr>
-      <w:r>
-        <w:rPr>
-          <w:rFonts w:ascii="Consolas" w:eastAsia="Times New Roman" w:hAnsi="Consolas" w:cs="Times New Roman"/>
-          <w:color w:val="BBBBBB"/>
-          <w:sz w:val="21"/>
-          <w:szCs w:val="21"/>
-          <w:lang w:eastAsia="en-AU"/>
-        </w:rPr>
-        <w:t>        &lt;</w:t>
-      </w:r>
-      <w:r>
-        <w:rPr>
-          <w:rFonts w:ascii="Consolas" w:eastAsia="Times New Roman" w:hAnsi="Consolas" w:cs="Times New Roman"/>
-          <w:color w:val="E06C75"/>
-          <w:sz w:val="21"/>
-          <w:szCs w:val="21"/>
-          <w:lang w:eastAsia="en-AU"/>
-        </w:rPr>
-        <w:t>a</w:t>
-      </w:r>
-      <w:r>
-        <w:rPr>
-          <w:rFonts w:ascii="Consolas" w:eastAsia="Times New Roman" w:hAnsi="Consolas" w:cs="Times New Roman"/>
-          <w:color w:val="BBBBBB"/>
-          <w:sz w:val="21"/>
-          <w:szCs w:val="21"/>
-          <w:lang w:eastAsia="en-AU"/>
-        </w:rPr>
-        <w:t xml:space="preserve"> </w:t>
-      </w:r>
-      <w:r>
-        <w:rPr>
-          <w:rFonts w:ascii="Consolas" w:eastAsia="Times New Roman" w:hAnsi="Consolas" w:cs="Times New Roman"/>
-          <w:color w:val="98C379"/>
-          <w:sz w:val="21"/>
-          <w:szCs w:val="21"/>
-          <w:lang w:eastAsia="en-AU"/>
-        </w:rPr>
-        <w:t>href</w:t>
-      </w:r>
-      <w:r>
-        <w:rPr>
-          <w:rFonts w:ascii="Consolas" w:eastAsia="Times New Roman" w:hAnsi="Consolas" w:cs="Times New Roman"/>
-          <w:color w:val="ABB2BF"/>
-          <w:sz w:val="21"/>
-          <w:szCs w:val="21"/>
-          <w:lang w:eastAsia="en-AU"/>
-        </w:rPr>
-        <w:t>=</w:t>
-      </w:r>
-      <w:r>
-        <w:rPr>
-          <w:rFonts w:ascii="Consolas" w:eastAsia="Times New Roman" w:hAnsi="Consolas" w:cs="Times New Roman"/>
-          <w:color w:val="E5C07B"/>
-          <w:sz w:val="21"/>
-          <w:szCs w:val="21"/>
-          <w:lang w:eastAsia="en-AU"/>
-        </w:rPr>
-        <w:t>"grid.html"</w:t>
-      </w:r>
-      <w:r>
-        <w:rPr>
-          <w:rFonts w:ascii="Consolas" w:eastAsia="Times New Roman" w:hAnsi="Consolas" w:cs="Times New Roman"/>
-          <w:color w:val="BBBBBB"/>
-          <w:sz w:val="21"/>
-          <w:szCs w:val="21"/>
-          <w:lang w:eastAsia="en-AU"/>
-        </w:rPr>
-        <w:t>&gt;Grid&lt;/</w:t>
-      </w:r>
-      <w:r>
-        <w:rPr>
-          <w:rFonts w:ascii="Consolas" w:eastAsia="Times New Roman" w:hAnsi="Consolas" w:cs="Times New Roman"/>
-          <w:color w:val="E06C75"/>
-          <w:sz w:val="21"/>
-          <w:szCs w:val="21"/>
-          <w:lang w:eastAsia="en-AU"/>
-        </w:rPr>
-        <w:t>a</w:t>
-      </w:r>
-      <w:r>
-        <w:rPr>
-          <w:rFonts w:ascii="Consolas" w:eastAsia="Times New Roman" w:hAnsi="Consolas" w:cs="Times New Roman"/>
-          <w:color w:val="BBBBBB"/>
-          <w:sz w:val="21"/>
-          <w:szCs w:val="21"/>
-          <w:lang w:eastAsia="en-AU"/>
-        </w:rPr>
-        <w:t>&gt;</w:t>
-      </w:r>
-    </w:p>
-    <w:p>
-      <w:pPr>
-        <w:shd w:val="clear" w:color="auto" w:fill="282C34"/>
-        <w:spacing w:after="0" w:line="285" w:lineRule="atLeast"/>
-        <w:rPr>
-          <w:rFonts w:ascii="Consolas" w:eastAsia="Times New Roman" w:hAnsi="Consolas" w:cs="Times New Roman"/>
-          <w:color w:val="BBBBBB"/>
-          <w:sz w:val="21"/>
-          <w:szCs w:val="21"/>
-          <w:lang w:eastAsia="en-AU"/>
-        </w:rPr>
-      </w:pPr>
-      <w:r>
-        <w:rPr>
-          <w:rFonts w:ascii="Consolas" w:eastAsia="Times New Roman" w:hAnsi="Consolas" w:cs="Times New Roman"/>
-          <w:color w:val="BBBBBB"/>
-          <w:sz w:val="21"/>
-          <w:szCs w:val="21"/>
-          <w:lang w:eastAsia="en-AU"/>
-        </w:rPr>
-        <w:t>      &lt;/</w:t>
-      </w:r>
-      <w:r>
-        <w:rPr>
-          <w:rFonts w:ascii="Consolas" w:eastAsia="Times New Roman" w:hAnsi="Consolas" w:cs="Times New Roman"/>
-          <w:color w:val="E06C75"/>
-          <w:sz w:val="21"/>
-          <w:szCs w:val="21"/>
-          <w:lang w:eastAsia="en-AU"/>
-        </w:rPr>
-        <w:t>nav</w:t>
-      </w:r>
-      <w:r>
-        <w:rPr>
-          <w:rFonts w:ascii="Consolas" w:eastAsia="Times New Roman" w:hAnsi="Consolas" w:cs="Times New Roman"/>
-          <w:color w:val="BBBBBB"/>
-          <w:sz w:val="21"/>
-          <w:szCs w:val="21"/>
-          <w:lang w:eastAsia="en-AU"/>
-        </w:rPr>
-        <w:t>&gt;</w:t>
-      </w:r>
-    </w:p>
-    <w:p>
-      <w:pPr>
-        <w:shd w:val="clear" w:color="auto" w:fill="282C34"/>
-        <w:spacing w:after="0" w:line="285" w:lineRule="atLeast"/>
-        <w:rPr>
-          <w:rFonts w:ascii="Consolas" w:eastAsia="Times New Roman" w:hAnsi="Consolas" w:cs="Times New Roman"/>
-          <w:color w:val="BBBBBB"/>
-          <w:sz w:val="21"/>
-          <w:szCs w:val="21"/>
-          <w:lang w:eastAsia="en-AU"/>
-        </w:rPr>
-      </w:pPr>
-      <w:r>
-        <w:rPr>
-          <w:rFonts w:ascii="Consolas" w:eastAsia="Times New Roman" w:hAnsi="Consolas" w:cs="Times New Roman"/>
-          <w:color w:val="BBBBBB"/>
-          <w:sz w:val="21"/>
-          <w:szCs w:val="21"/>
-          <w:lang w:eastAsia="en-AU"/>
-        </w:rPr>
-        <w:t>    &lt;/</w:t>
-      </w:r>
-      <w:r>
-        <w:rPr>
-          <w:rFonts w:ascii="Consolas" w:eastAsia="Times New Roman" w:hAnsi="Consolas" w:cs="Times New Roman"/>
-          <w:color w:val="E06C75"/>
-          <w:sz w:val="21"/>
-          <w:szCs w:val="21"/>
-          <w:lang w:eastAsia="en-AU"/>
-        </w:rPr>
-        <w:t>header</w:t>
-      </w:r>
-      <w:r>
-        <w:rPr>
-          <w:rFonts w:ascii="Consolas" w:eastAsia="Times New Roman" w:hAnsi="Consolas" w:cs="Times New Roman"/>
-          <w:color w:val="BBBBBB"/>
-          <w:sz w:val="21"/>
-          <w:szCs w:val="21"/>
-          <w:lang w:eastAsia="en-AU"/>
-        </w:rPr>
-        <w:t>&gt;</w:t>
+        <w:t xml:space="preserve">Together, a selector and declaration block </w:t>
+      </w:r>
+      <w:r>
+        <w:t>is</w:t>
+      </w:r>
+      <w:r>
+        <w:t xml:space="preserve"> called a </w:t>
+      </w:r>
+      <w:r>
+        <w:rPr>
+          <w:b/>
+          <w:bCs/>
+        </w:rPr>
+        <w:t>CSS Rule</w:t>
+      </w:r>
+    </w:p>
+    <w:p>
+      <w:r>
+        <w:drawing>
+          <wp:inline distT="0" distB="0" distL="0" distR="0" wp14:anchorId="49911DC9" wp14:editId="29396829">
+            <wp:extent cx="6645910" cy="3629025"/>
+            <wp:effectExtent l="0" t="0" r="2540" b="9525"/>
+            <wp:docPr id="1" name="Picture 1" descr="Diagram&#10;&#10;Description automatically generated"/>
+            <wp:cNvGraphicFramePr>
+              <a:graphicFrameLocks xmlns:a="http://schemas.openxmlformats.org/drawingml/2006/main" noChangeAspect="1"/>
+            </wp:cNvGraphicFramePr>
+            <a:graphic xmlns:a="http://schemas.openxmlformats.org/drawingml/2006/main">
+              <a:graphicData uri="http://schemas.openxmlformats.org/drawingml/2006/picture">
+                <pic:pic xmlns:pic="http://schemas.openxmlformats.org/drawingml/2006/picture">
+                  <pic:nvPicPr>
+                    <pic:cNvPr id="1" name="Picture 1" descr="Diagram&#10;&#10;Description automatically generated"/>
+                    <pic:cNvPicPr/>
+                  </pic:nvPicPr>
+                  <pic:blipFill>
+                    <a:blip r:embed="rId7"/>
+                    <a:stretch>
+                      <a:fillRect/>
+                    </a:stretch>
+                  </pic:blipFill>
+                  <pic:spPr>
+                    <a:xfrm>
+                      <a:off x="0" y="0"/>
+                      <a:ext cx="6645910" cy="3629025"/>
+                    </a:xfrm>
+                    <a:prstGeom prst="rect">
+                      <a:avLst/>
+                    </a:prstGeom>
+                  </pic:spPr>
+                </pic:pic>
+              </a:graphicData>
+            </a:graphic>
+          </wp:inline>
+        </w:drawing>
       </w:r>
     </w:p>
     <w:p/>
@@ -6653,57 +6853,10 @@
         <w:pStyle w:val="HeadingMod"/>
       </w:pPr>
       <w:r>
-        <w:t>Semantic HTML</w:t>
-      </w:r>
-    </w:p>
-    <w:p>
-      <w:pPr>
-        <w:pStyle w:val="ListParagraph"/>
-        <w:numPr>
-          <w:ilvl w:val="0"/>
-          <w:numId w:val="2"/>
-        </w:numPr>
-      </w:pPr>
-      <w:r>
-        <w:t>Certain elements have a meaning and should be considered, regardless of whether it affects how the webpage looks</w:t>
-      </w:r>
-    </w:p>
-    <w:p>
-      <w:pPr>
-        <w:pStyle w:val="ListParagraph"/>
-        <w:numPr>
-          <w:ilvl w:val="0"/>
-          <w:numId w:val="2"/>
-        </w:numPr>
-      </w:pPr>
-      <w:r>
-        <w:t>Therefore,</w:t>
-      </w:r>
-      <w:r>
-        <w:t xml:space="preserve"> we use &lt;nav&gt; instead of &lt;</w:t>
-      </w:r>
-      <w:r>
-        <w:t>div</w:t>
-      </w:r>
-      <w:r>
-        <w:t>&gt; for a section of links</w:t>
-      </w:r>
-      <w:r>
-        <w:t>, etc</w:t>
-      </w:r>
-    </w:p>
-    <w:p>
-      <w:pPr>
-        <w:pStyle w:val="ListParagraph"/>
-        <w:numPr>
-          <w:ilvl w:val="0"/>
-          <w:numId w:val="2"/>
-        </w:numPr>
-      </w:pPr>
-      <w:r>
-        <w:t>It’s to categorise our code and make it easier to read and understand, not to improve how the webpage looks</w:t>
-      </w:r>
-    </w:p>
+        <w:t>Inline, Internal and External CSS</w:t>
+      </w:r>
+    </w:p>
+    <w:p/>
     <w:sectPr>
       <w:pgSz w:w="11906" w:h="16838"/>
       <w:pgMar w:top="720" w:right="720" w:bottom="720" w:left="720" w:header="708" w:footer="708" w:gutter="0"/>

</xml_diff>

<commit_message>
finished up css basic styling
</commit_message>
<xml_diff>
--- a/Notes/Notes.docx
+++ b/Notes/Notes.docx
@@ -260,7 +260,7 @@
           <w:r>
             <w:fldChar w:fldCharType="separate"/>
           </w:r>
-          <w:hyperlink w:anchor="_Toc123757742" w:history="1">
+          <w:hyperlink w:anchor="_Toc123786546" w:history="1">
             <w:r>
               <w:rPr>
                 <w:rStyle w:val="Hyperlink"/>
@@ -287,7 +287,7 @@
                 <w:noProof/>
                 <w:webHidden/>
               </w:rPr>
-              <w:instrText xml:space="preserve"> PAGEREF _Toc123757742 \h </w:instrText>
+              <w:instrText xml:space="preserve"> PAGEREF _Toc123786546 \h </w:instrText>
             </w:r>
             <w:r>
               <w:rPr>
@@ -330,7 +330,7 @@
               <w:lang w:eastAsia="en-AU"/>
             </w:rPr>
           </w:pPr>
-          <w:hyperlink w:anchor="_Toc123757743" w:history="1">
+          <w:hyperlink w:anchor="_Toc123786547" w:history="1">
             <w:r>
               <w:rPr>
                 <w:rStyle w:val="Hyperlink"/>
@@ -357,7 +357,7 @@
                 <w:noProof/>
                 <w:webHidden/>
               </w:rPr>
-              <w:instrText xml:space="preserve"> PAGEREF _Toc123757743 \h </w:instrText>
+              <w:instrText xml:space="preserve"> PAGEREF _Toc123786547 \h </w:instrText>
             </w:r>
             <w:r>
               <w:rPr>
@@ -400,7 +400,7 @@
               <w:lang w:eastAsia="en-AU"/>
             </w:rPr>
           </w:pPr>
-          <w:hyperlink w:anchor="_Toc123757744" w:history="1">
+          <w:hyperlink w:anchor="_Toc123786548" w:history="1">
             <w:r>
               <w:rPr>
                 <w:rStyle w:val="Hyperlink"/>
@@ -427,7 +427,7 @@
                 <w:noProof/>
                 <w:webHidden/>
               </w:rPr>
-              <w:instrText xml:space="preserve"> PAGEREF _Toc123757744 \h </w:instrText>
+              <w:instrText xml:space="preserve"> PAGEREF _Toc123786548 \h </w:instrText>
             </w:r>
             <w:r>
               <w:rPr>
@@ -470,7 +470,7 @@
               <w:lang w:eastAsia="en-AU"/>
             </w:rPr>
           </w:pPr>
-          <w:hyperlink w:anchor="_Toc123757745" w:history="1">
+          <w:hyperlink w:anchor="_Toc123786549" w:history="1">
             <w:r>
               <w:rPr>
                 <w:rStyle w:val="Hyperlink"/>
@@ -497,7 +497,7 @@
                 <w:noProof/>
                 <w:webHidden/>
               </w:rPr>
-              <w:instrText xml:space="preserve"> PAGEREF _Toc123757745 \h </w:instrText>
+              <w:instrText xml:space="preserve"> PAGEREF _Toc123786549 \h </w:instrText>
             </w:r>
             <w:r>
               <w:rPr>
@@ -540,7 +540,7 @@
               <w:lang w:eastAsia="en-AU"/>
             </w:rPr>
           </w:pPr>
-          <w:hyperlink w:anchor="_Toc123757746" w:history="1">
+          <w:hyperlink w:anchor="_Toc123786550" w:history="1">
             <w:r>
               <w:rPr>
                 <w:rStyle w:val="Hyperlink"/>
@@ -567,7 +567,7 @@
                 <w:noProof/>
                 <w:webHidden/>
               </w:rPr>
-              <w:instrText xml:space="preserve"> PAGEREF _Toc123757746 \h </w:instrText>
+              <w:instrText xml:space="preserve"> PAGEREF _Toc123786550 \h </w:instrText>
             </w:r>
             <w:r>
               <w:rPr>
@@ -610,7 +610,7 @@
               <w:lang w:eastAsia="en-AU"/>
             </w:rPr>
           </w:pPr>
-          <w:hyperlink w:anchor="_Toc123757747" w:history="1">
+          <w:hyperlink w:anchor="_Toc123786551" w:history="1">
             <w:r>
               <w:rPr>
                 <w:rStyle w:val="Hyperlink"/>
@@ -637,7 +637,7 @@
                 <w:noProof/>
                 <w:webHidden/>
               </w:rPr>
-              <w:instrText xml:space="preserve"> PAGEREF _Toc123757747 \h </w:instrText>
+              <w:instrText xml:space="preserve"> PAGEREF _Toc123786551 \h </w:instrText>
             </w:r>
             <w:r>
               <w:rPr>
@@ -669,6 +669,566 @@
           </w:hyperlink>
         </w:p>
         <w:p>
+          <w:pPr>
+            <w:pStyle w:val="TOC1"/>
+            <w:tabs>
+              <w:tab w:val="right" w:leader="dot" w:pos="10456"/>
+            </w:tabs>
+            <w:rPr>
+              <w:rFonts w:asciiTheme="minorHAnsi" w:eastAsiaTheme="minorEastAsia" w:hAnsiTheme="minorHAnsi"/>
+              <w:noProof/>
+              <w:lang w:eastAsia="en-AU"/>
+            </w:rPr>
+          </w:pPr>
+          <w:hyperlink w:anchor="_Toc123786552" w:history="1">
+            <w:r>
+              <w:rPr>
+                <w:rStyle w:val="Hyperlink"/>
+                <w:noProof/>
+              </w:rPr>
+              <w:t>Structuring A Webpage</w:t>
+            </w:r>
+            <w:r>
+              <w:rPr>
+                <w:noProof/>
+                <w:webHidden/>
+              </w:rPr>
+              <w:tab/>
+            </w:r>
+            <w:r>
+              <w:rPr>
+                <w:noProof/>
+                <w:webHidden/>
+              </w:rPr>
+              <w:fldChar w:fldCharType="begin"/>
+            </w:r>
+            <w:r>
+              <w:rPr>
+                <w:noProof/>
+                <w:webHidden/>
+              </w:rPr>
+              <w:instrText xml:space="preserve"> PAGEREF _Toc123786552 \h </w:instrText>
+            </w:r>
+            <w:r>
+              <w:rPr>
+                <w:noProof/>
+                <w:webHidden/>
+              </w:rPr>
+            </w:r>
+            <w:r>
+              <w:rPr>
+                <w:noProof/>
+                <w:webHidden/>
+              </w:rPr>
+              <w:fldChar w:fldCharType="separate"/>
+            </w:r>
+            <w:r>
+              <w:rPr>
+                <w:noProof/>
+                <w:webHidden/>
+              </w:rPr>
+              <w:t>6</w:t>
+            </w:r>
+            <w:r>
+              <w:rPr>
+                <w:noProof/>
+                <w:webHidden/>
+              </w:rPr>
+              <w:fldChar w:fldCharType="end"/>
+            </w:r>
+          </w:hyperlink>
+        </w:p>
+        <w:p>
+          <w:pPr>
+            <w:pStyle w:val="TOC1"/>
+            <w:tabs>
+              <w:tab w:val="right" w:leader="dot" w:pos="10456"/>
+            </w:tabs>
+            <w:rPr>
+              <w:rFonts w:asciiTheme="minorHAnsi" w:eastAsiaTheme="minorEastAsia" w:hAnsiTheme="minorHAnsi"/>
+              <w:noProof/>
+              <w:lang w:eastAsia="en-AU"/>
+            </w:rPr>
+          </w:pPr>
+          <w:hyperlink w:anchor="_Toc123786553" w:history="1">
+            <w:r>
+              <w:rPr>
+                <w:rStyle w:val="Hyperlink"/>
+                <w:noProof/>
+              </w:rPr>
+              <w:t>Semantic HTML</w:t>
+            </w:r>
+            <w:r>
+              <w:rPr>
+                <w:noProof/>
+                <w:webHidden/>
+              </w:rPr>
+              <w:tab/>
+            </w:r>
+            <w:r>
+              <w:rPr>
+                <w:noProof/>
+                <w:webHidden/>
+              </w:rPr>
+              <w:fldChar w:fldCharType="begin"/>
+            </w:r>
+            <w:r>
+              <w:rPr>
+                <w:noProof/>
+                <w:webHidden/>
+              </w:rPr>
+              <w:instrText xml:space="preserve"> PAGEREF _Toc123786553 \h </w:instrText>
+            </w:r>
+            <w:r>
+              <w:rPr>
+                <w:noProof/>
+                <w:webHidden/>
+              </w:rPr>
+            </w:r>
+            <w:r>
+              <w:rPr>
+                <w:noProof/>
+                <w:webHidden/>
+              </w:rPr>
+              <w:fldChar w:fldCharType="separate"/>
+            </w:r>
+            <w:r>
+              <w:rPr>
+                <w:noProof/>
+                <w:webHidden/>
+              </w:rPr>
+              <w:t>6</w:t>
+            </w:r>
+            <w:r>
+              <w:rPr>
+                <w:noProof/>
+                <w:webHidden/>
+              </w:rPr>
+              <w:fldChar w:fldCharType="end"/>
+            </w:r>
+          </w:hyperlink>
+        </w:p>
+        <w:p>
+          <w:pPr>
+            <w:pStyle w:val="TOC1"/>
+            <w:tabs>
+              <w:tab w:val="right" w:leader="dot" w:pos="10456"/>
+            </w:tabs>
+            <w:rPr>
+              <w:rFonts w:asciiTheme="minorHAnsi" w:eastAsiaTheme="minorEastAsia" w:hAnsiTheme="minorHAnsi"/>
+              <w:noProof/>
+              <w:lang w:eastAsia="en-AU"/>
+            </w:rPr>
+          </w:pPr>
+          <w:hyperlink w:anchor="_Toc123786554" w:history="1">
+            <w:r>
+              <w:rPr>
+                <w:rStyle w:val="Hyperlink"/>
+                <w:noProof/>
+              </w:rPr>
+              <w:t>Intro to CSS</w:t>
+            </w:r>
+            <w:r>
+              <w:rPr>
+                <w:noProof/>
+                <w:webHidden/>
+              </w:rPr>
+              <w:tab/>
+            </w:r>
+            <w:r>
+              <w:rPr>
+                <w:noProof/>
+                <w:webHidden/>
+              </w:rPr>
+              <w:fldChar w:fldCharType="begin"/>
+            </w:r>
+            <w:r>
+              <w:rPr>
+                <w:noProof/>
+                <w:webHidden/>
+              </w:rPr>
+              <w:instrText xml:space="preserve"> PAGEREF _Toc123786554 \h </w:instrText>
+            </w:r>
+            <w:r>
+              <w:rPr>
+                <w:noProof/>
+                <w:webHidden/>
+              </w:rPr>
+            </w:r>
+            <w:r>
+              <w:rPr>
+                <w:noProof/>
+                <w:webHidden/>
+              </w:rPr>
+              <w:fldChar w:fldCharType="separate"/>
+            </w:r>
+            <w:r>
+              <w:rPr>
+                <w:noProof/>
+                <w:webHidden/>
+              </w:rPr>
+              <w:t>7</w:t>
+            </w:r>
+            <w:r>
+              <w:rPr>
+                <w:noProof/>
+                <w:webHidden/>
+              </w:rPr>
+              <w:fldChar w:fldCharType="end"/>
+            </w:r>
+          </w:hyperlink>
+        </w:p>
+        <w:p>
+          <w:pPr>
+            <w:pStyle w:val="TOC1"/>
+            <w:tabs>
+              <w:tab w:val="right" w:leader="dot" w:pos="10456"/>
+            </w:tabs>
+            <w:rPr>
+              <w:rFonts w:asciiTheme="minorHAnsi" w:eastAsiaTheme="minorEastAsia" w:hAnsiTheme="minorHAnsi"/>
+              <w:noProof/>
+              <w:lang w:eastAsia="en-AU"/>
+            </w:rPr>
+          </w:pPr>
+          <w:hyperlink w:anchor="_Toc123786555" w:history="1">
+            <w:r>
+              <w:rPr>
+                <w:rStyle w:val="Hyperlink"/>
+                <w:noProof/>
+              </w:rPr>
+              <w:t>Inline, Internal and External CSS</w:t>
+            </w:r>
+            <w:r>
+              <w:rPr>
+                <w:noProof/>
+                <w:webHidden/>
+              </w:rPr>
+              <w:tab/>
+            </w:r>
+            <w:r>
+              <w:rPr>
+                <w:noProof/>
+                <w:webHidden/>
+              </w:rPr>
+              <w:fldChar w:fldCharType="begin"/>
+            </w:r>
+            <w:r>
+              <w:rPr>
+                <w:noProof/>
+                <w:webHidden/>
+              </w:rPr>
+              <w:instrText xml:space="preserve"> PAGEREF _Toc123786555 \h </w:instrText>
+            </w:r>
+            <w:r>
+              <w:rPr>
+                <w:noProof/>
+                <w:webHidden/>
+              </w:rPr>
+            </w:r>
+            <w:r>
+              <w:rPr>
+                <w:noProof/>
+                <w:webHidden/>
+              </w:rPr>
+              <w:fldChar w:fldCharType="separate"/>
+            </w:r>
+            <w:r>
+              <w:rPr>
+                <w:noProof/>
+                <w:webHidden/>
+              </w:rPr>
+              <w:t>7</w:t>
+            </w:r>
+            <w:r>
+              <w:rPr>
+                <w:noProof/>
+                <w:webHidden/>
+              </w:rPr>
+              <w:fldChar w:fldCharType="end"/>
+            </w:r>
+          </w:hyperlink>
+        </w:p>
+        <w:p>
+          <w:pPr>
+            <w:pStyle w:val="TOC1"/>
+            <w:tabs>
+              <w:tab w:val="right" w:leader="dot" w:pos="10456"/>
+            </w:tabs>
+            <w:rPr>
+              <w:rFonts w:asciiTheme="minorHAnsi" w:eastAsiaTheme="minorEastAsia" w:hAnsiTheme="minorHAnsi"/>
+              <w:noProof/>
+              <w:lang w:eastAsia="en-AU"/>
+            </w:rPr>
+          </w:pPr>
+          <w:hyperlink w:anchor="_Toc123786556" w:history="1">
+            <w:r>
+              <w:rPr>
+                <w:rStyle w:val="Hyperlink"/>
+                <w:noProof/>
+              </w:rPr>
+              <w:t>Styling Text</w:t>
+            </w:r>
+            <w:r>
+              <w:rPr>
+                <w:noProof/>
+                <w:webHidden/>
+              </w:rPr>
+              <w:tab/>
+            </w:r>
+            <w:r>
+              <w:rPr>
+                <w:noProof/>
+                <w:webHidden/>
+              </w:rPr>
+              <w:fldChar w:fldCharType="begin"/>
+            </w:r>
+            <w:r>
+              <w:rPr>
+                <w:noProof/>
+                <w:webHidden/>
+              </w:rPr>
+              <w:instrText xml:space="preserve"> PAGEREF _Toc123786556 \h </w:instrText>
+            </w:r>
+            <w:r>
+              <w:rPr>
+                <w:noProof/>
+                <w:webHidden/>
+              </w:rPr>
+            </w:r>
+            <w:r>
+              <w:rPr>
+                <w:noProof/>
+                <w:webHidden/>
+              </w:rPr>
+              <w:fldChar w:fldCharType="separate"/>
+            </w:r>
+            <w:r>
+              <w:rPr>
+                <w:noProof/>
+                <w:webHidden/>
+              </w:rPr>
+              <w:t>8</w:t>
+            </w:r>
+            <w:r>
+              <w:rPr>
+                <w:noProof/>
+                <w:webHidden/>
+              </w:rPr>
+              <w:fldChar w:fldCharType="end"/>
+            </w:r>
+          </w:hyperlink>
+        </w:p>
+        <w:p>
+          <w:pPr>
+            <w:pStyle w:val="TOC1"/>
+            <w:tabs>
+              <w:tab w:val="right" w:leader="dot" w:pos="10456"/>
+            </w:tabs>
+            <w:rPr>
+              <w:rFonts w:asciiTheme="minorHAnsi" w:eastAsiaTheme="minorEastAsia" w:hAnsiTheme="minorHAnsi"/>
+              <w:noProof/>
+              <w:lang w:eastAsia="en-AU"/>
+            </w:rPr>
+          </w:pPr>
+          <w:hyperlink w:anchor="_Toc123786557" w:history="1">
+            <w:r>
+              <w:rPr>
+                <w:rStyle w:val="Hyperlink"/>
+                <w:noProof/>
+              </w:rPr>
+              <w:t>Combining Selectors</w:t>
+            </w:r>
+            <w:r>
+              <w:rPr>
+                <w:noProof/>
+                <w:webHidden/>
+              </w:rPr>
+              <w:tab/>
+            </w:r>
+            <w:r>
+              <w:rPr>
+                <w:noProof/>
+                <w:webHidden/>
+              </w:rPr>
+              <w:fldChar w:fldCharType="begin"/>
+            </w:r>
+            <w:r>
+              <w:rPr>
+                <w:noProof/>
+                <w:webHidden/>
+              </w:rPr>
+              <w:instrText xml:space="preserve"> PAGEREF _Toc123786557 \h </w:instrText>
+            </w:r>
+            <w:r>
+              <w:rPr>
+                <w:noProof/>
+                <w:webHidden/>
+              </w:rPr>
+            </w:r>
+            <w:r>
+              <w:rPr>
+                <w:noProof/>
+                <w:webHidden/>
+              </w:rPr>
+              <w:fldChar w:fldCharType="separate"/>
+            </w:r>
+            <w:r>
+              <w:rPr>
+                <w:noProof/>
+                <w:webHidden/>
+              </w:rPr>
+              <w:t>8</w:t>
+            </w:r>
+            <w:r>
+              <w:rPr>
+                <w:noProof/>
+                <w:webHidden/>
+              </w:rPr>
+              <w:fldChar w:fldCharType="end"/>
+            </w:r>
+          </w:hyperlink>
+        </w:p>
+        <w:p>
+          <w:pPr>
+            <w:pStyle w:val="TOC1"/>
+            <w:tabs>
+              <w:tab w:val="right" w:leader="dot" w:pos="10456"/>
+            </w:tabs>
+            <w:rPr>
+              <w:rFonts w:asciiTheme="minorHAnsi" w:eastAsiaTheme="minorEastAsia" w:hAnsiTheme="minorHAnsi"/>
+              <w:noProof/>
+              <w:lang w:eastAsia="en-AU"/>
+            </w:rPr>
+          </w:pPr>
+          <w:hyperlink w:anchor="_Toc123786558" w:history="1">
+            <w:r>
+              <w:rPr>
+                <w:rStyle w:val="Hyperlink"/>
+                <w:noProof/>
+              </w:rPr>
+              <w:t>Class and ID Selectors</w:t>
+            </w:r>
+            <w:r>
+              <w:rPr>
+                <w:noProof/>
+                <w:webHidden/>
+              </w:rPr>
+              <w:tab/>
+            </w:r>
+            <w:r>
+              <w:rPr>
+                <w:noProof/>
+                <w:webHidden/>
+              </w:rPr>
+              <w:fldChar w:fldCharType="begin"/>
+            </w:r>
+            <w:r>
+              <w:rPr>
+                <w:noProof/>
+                <w:webHidden/>
+              </w:rPr>
+              <w:instrText xml:space="preserve"> PAGEREF _Toc123786558 \h </w:instrText>
+            </w:r>
+            <w:r>
+              <w:rPr>
+                <w:noProof/>
+                <w:webHidden/>
+              </w:rPr>
+            </w:r>
+            <w:r>
+              <w:rPr>
+                <w:noProof/>
+                <w:webHidden/>
+              </w:rPr>
+              <w:fldChar w:fldCharType="separate"/>
+            </w:r>
+            <w:r>
+              <w:rPr>
+                <w:noProof/>
+                <w:webHidden/>
+              </w:rPr>
+              <w:t>8</w:t>
+            </w:r>
+            <w:r>
+              <w:rPr>
+                <w:noProof/>
+                <w:webHidden/>
+              </w:rPr>
+              <w:fldChar w:fldCharType="end"/>
+            </w:r>
+          </w:hyperlink>
+        </w:p>
+        <w:p>
+          <w:pPr>
+            <w:pStyle w:val="TOC1"/>
+            <w:tabs>
+              <w:tab w:val="right" w:leader="dot" w:pos="10456"/>
+            </w:tabs>
+            <w:rPr>
+              <w:rFonts w:asciiTheme="minorHAnsi" w:eastAsiaTheme="minorEastAsia" w:hAnsiTheme="minorHAnsi"/>
+              <w:noProof/>
+              <w:lang w:eastAsia="en-AU"/>
+            </w:rPr>
+          </w:pPr>
+          <w:hyperlink w:anchor="_Toc123786559" w:history="1">
+            <w:r>
+              <w:rPr>
+                <w:rStyle w:val="Hyperlink"/>
+                <w:noProof/>
+              </w:rPr>
+              <w:t>Working With Colours</w:t>
+            </w:r>
+            <w:r>
+              <w:rPr>
+                <w:noProof/>
+                <w:webHidden/>
+              </w:rPr>
+              <w:tab/>
+            </w:r>
+            <w:r>
+              <w:rPr>
+                <w:noProof/>
+                <w:webHidden/>
+              </w:rPr>
+              <w:fldChar w:fldCharType="begin"/>
+            </w:r>
+            <w:r>
+              <w:rPr>
+                <w:noProof/>
+                <w:webHidden/>
+              </w:rPr>
+              <w:instrText xml:space="preserve"> PAGEREF _Toc123786559 \h </w:instrText>
+            </w:r>
+            <w:r>
+              <w:rPr>
+                <w:noProof/>
+                <w:webHidden/>
+              </w:rPr>
+            </w:r>
+            <w:r>
+              <w:rPr>
+                <w:noProof/>
+                <w:webHidden/>
+              </w:rPr>
+              <w:fldChar w:fldCharType="separate"/>
+            </w:r>
+            <w:r>
+              <w:rPr>
+                <w:noProof/>
+                <w:webHidden/>
+              </w:rPr>
+              <w:t>9</w:t>
+            </w:r>
+            <w:r>
+              <w:rPr>
+                <w:noProof/>
+                <w:webHidden/>
+              </w:rPr>
+              <w:fldChar w:fldCharType="end"/>
+            </w:r>
+          </w:hyperlink>
+        </w:p>
+        <w:p>
           <w:r>
             <w:rPr>
               <w:b/>
@@ -840,45 +1400,9 @@
     </w:p>
     <w:p>
       <w:pPr>
-        <w:rPr>
-          <w:rFonts w:cs="CMU Sans Serif"/>
-          <w:b/>
-          <w:bCs/>
-        </w:rPr>
-      </w:pPr>
-    </w:p>
-    <w:p>
-      <w:pPr>
-        <w:rPr>
-          <w:rFonts w:cs="CMU Sans Serif"/>
-          <w:b/>
-          <w:bCs/>
-        </w:rPr>
-      </w:pPr>
-    </w:p>
-    <w:p>
-      <w:pPr>
-        <w:rPr>
-          <w:rFonts w:cs="CMU Sans Serif"/>
-          <w:b/>
-          <w:bCs/>
-        </w:rPr>
-      </w:pPr>
-    </w:p>
-    <w:p>
-      <w:pPr>
-        <w:rPr>
-          <w:rFonts w:cs="CMU Sans Serif"/>
-          <w:b/>
-          <w:bCs/>
-        </w:rPr>
-      </w:pPr>
-    </w:p>
-    <w:p>
-      <w:pPr>
         <w:pStyle w:val="HeadingMod"/>
       </w:pPr>
-      <w:bookmarkStart w:id="0" w:name="_Toc123757742"/>
+      <w:bookmarkStart w:id="0" w:name="_Toc123786546"/>
       <w:r>
         <w:lastRenderedPageBreak/>
         <w:t>Overview of Web Dev</w:t>
@@ -1079,7 +1603,7 @@
       <w:pPr>
         <w:pStyle w:val="HeadingMod"/>
       </w:pPr>
-      <w:bookmarkStart w:id="1" w:name="_Toc123757743"/>
+      <w:bookmarkStart w:id="1" w:name="_Toc123786547"/>
       <w:r>
         <w:t>Intro to HTML</w:t>
       </w:r>
@@ -1287,7 +1811,7 @@
       <w:pPr>
         <w:pStyle w:val="HeadingMod"/>
       </w:pPr>
-      <w:bookmarkStart w:id="2" w:name="_Toc123757744"/>
+      <w:bookmarkStart w:id="2" w:name="_Toc123786548"/>
       <w:r>
         <w:t>HTML Document Structure</w:t>
       </w:r>
@@ -1886,7 +2410,7 @@
       <w:pPr>
         <w:pStyle w:val="HeadingMod"/>
       </w:pPr>
-      <w:bookmarkStart w:id="3" w:name="_Toc123757745"/>
+      <w:bookmarkStart w:id="3" w:name="_Toc123786549"/>
       <w:r>
         <w:lastRenderedPageBreak/>
         <w:t>Text Elements</w:t>
@@ -3992,7 +4516,7 @@
       <w:pPr>
         <w:pStyle w:val="HeadingMod"/>
       </w:pPr>
-      <w:bookmarkStart w:id="4" w:name="_Toc123757746"/>
+      <w:bookmarkStart w:id="4" w:name="_Toc123786550"/>
       <w:r>
         <w:lastRenderedPageBreak/>
         <w:t>Images and Attributes</w:t>
@@ -4800,7 +5324,7 @@
       <w:pPr>
         <w:pStyle w:val="HeadingMod"/>
       </w:pPr>
-      <w:bookmarkStart w:id="5" w:name="_Toc123757747"/>
+      <w:bookmarkStart w:id="5" w:name="_Toc123786551"/>
       <w:r>
         <w:t>Hyperlinks</w:t>
       </w:r>
@@ -5772,10 +6296,12 @@
       <w:pPr>
         <w:pStyle w:val="HeadingMod"/>
       </w:pPr>
+      <w:bookmarkStart w:id="6" w:name="_Toc123786552"/>
       <w:r>
         <w:lastRenderedPageBreak/>
         <w:t>Structuring A Webpage</w:t>
       </w:r>
+      <w:bookmarkEnd w:id="6"/>
     </w:p>
     <w:p>
       <w:pPr>
@@ -6637,9 +7163,11 @@
       <w:pPr>
         <w:pStyle w:val="HeadingMod"/>
       </w:pPr>
+      <w:bookmarkStart w:id="7" w:name="_Toc123786553"/>
       <w:r>
         <w:t>Semantic HTML</w:t>
       </w:r>
+      <w:bookmarkEnd w:id="7"/>
     </w:p>
     <w:p>
       <w:pPr>
@@ -6709,10 +7237,12 @@
       <w:pPr>
         <w:pStyle w:val="HeadingMod"/>
       </w:pPr>
+      <w:bookmarkStart w:id="8" w:name="_Toc123786554"/>
       <w:r>
         <w:lastRenderedPageBreak/>
         <w:t>Intro to CSS</w:t>
       </w:r>
+      <w:bookmarkEnd w:id="8"/>
     </w:p>
     <w:p>
       <w:pPr>
@@ -6750,7 +7280,7 @@
         </w:numPr>
       </w:pPr>
       <w:r>
-        <w:t>Use a selector to pick an HTML element</w:t>
+        <w:t>Use a selector to pick a HTML element</w:t>
       </w:r>
     </w:p>
     <w:p>
@@ -6851,9 +7381,11 @@
       <w:pPr>
         <w:pStyle w:val="HeadingMod"/>
       </w:pPr>
+      <w:bookmarkStart w:id="9" w:name="_Toc123786555"/>
       <w:r>
         <w:t>Inline, Internal and External CSS</w:t>
       </w:r>
+      <w:bookmarkEnd w:id="9"/>
     </w:p>
     <w:p>
       <w:pPr>
@@ -6882,502 +7414,9 @@
     <w:p>
       <w:pPr>
         <w:pStyle w:val="ListParagraph"/>
-        <w:numPr>
-          <w:ilvl w:val="0"/>
-          <w:numId w:val="2"/>
-        </w:numPr>
-      </w:pPr>
-      <w:r>
-        <w:t xml:space="preserve">Internal includes writing a </w:t>
-      </w:r>
-      <w:r>
-        <w:rPr>
-          <w:i/>
-          <w:iCs/>
-        </w:rPr>
-        <w:t>style</w:t>
-      </w:r>
-      <w:r>
-        <w:t xml:space="preserve"> element </w:t>
-      </w:r>
-      <w:r>
-        <w:t>within</w:t>
-      </w:r>
-      <w:r>
-        <w:t xml:space="preserve"> the head.</w:t>
-      </w:r>
-    </w:p>
-    <w:p>
-      <w:pPr>
-        <w:shd w:val="clear" w:color="auto" w:fill="282C34"/>
-        <w:spacing w:after="0" w:line="285" w:lineRule="atLeast"/>
-        <w:rPr>
-          <w:rFonts w:ascii="Consolas" w:eastAsia="Times New Roman" w:hAnsi="Consolas" w:cs="Times New Roman"/>
-          <w:color w:val="BBBBBB"/>
-          <w:sz w:val="21"/>
-          <w:szCs w:val="21"/>
-          <w:lang w:eastAsia="en-AU"/>
-        </w:rPr>
-      </w:pPr>
-      <w:r>
-        <w:rPr>
-          <w:rFonts w:ascii="Consolas" w:eastAsia="Times New Roman" w:hAnsi="Consolas" w:cs="Times New Roman"/>
-          <w:color w:val="BBBBBB"/>
-          <w:sz w:val="21"/>
-          <w:szCs w:val="21"/>
-          <w:lang w:eastAsia="en-AU"/>
-        </w:rPr>
-        <w:t>  &lt;</w:t>
-      </w:r>
-      <w:r>
-        <w:rPr>
-          <w:rFonts w:ascii="Consolas" w:eastAsia="Times New Roman" w:hAnsi="Consolas" w:cs="Times New Roman"/>
-          <w:color w:val="E06C75"/>
-          <w:sz w:val="21"/>
-          <w:szCs w:val="21"/>
-          <w:lang w:eastAsia="en-AU"/>
-        </w:rPr>
-        <w:t>style</w:t>
-      </w:r>
-      <w:r>
-        <w:rPr>
-          <w:rFonts w:ascii="Consolas" w:eastAsia="Times New Roman" w:hAnsi="Consolas" w:cs="Times New Roman"/>
-          <w:color w:val="BBBBBB"/>
-          <w:sz w:val="21"/>
-          <w:szCs w:val="21"/>
-          <w:lang w:eastAsia="en-AU"/>
-        </w:rPr>
-        <w:t>&gt;</w:t>
-      </w:r>
-    </w:p>
-    <w:p>
-      <w:pPr>
-        <w:shd w:val="clear" w:color="auto" w:fill="282C34"/>
-        <w:spacing w:after="0" w:line="285" w:lineRule="atLeast"/>
-        <w:rPr>
-          <w:rFonts w:ascii="Consolas" w:eastAsia="Times New Roman" w:hAnsi="Consolas" w:cs="Times New Roman"/>
-          <w:color w:val="BBBBBB"/>
-          <w:sz w:val="21"/>
-          <w:szCs w:val="21"/>
-          <w:lang w:eastAsia="en-AU"/>
-        </w:rPr>
-      </w:pPr>
-      <w:r>
-        <w:rPr>
-          <w:rFonts w:ascii="Consolas" w:eastAsia="Times New Roman" w:hAnsi="Consolas" w:cs="Times New Roman"/>
-          <w:color w:val="BBBBBB"/>
-          <w:sz w:val="21"/>
-          <w:szCs w:val="21"/>
-          <w:lang w:eastAsia="en-AU"/>
-        </w:rPr>
-        <w:t xml:space="preserve">    </w:t>
-      </w:r>
-      <w:r>
-        <w:rPr>
-          <w:rFonts w:ascii="Consolas" w:eastAsia="Times New Roman" w:hAnsi="Consolas" w:cs="Times New Roman"/>
-          <w:color w:val="E06C75"/>
-          <w:sz w:val="21"/>
-          <w:szCs w:val="21"/>
-          <w:lang w:eastAsia="en-AU"/>
-        </w:rPr>
-        <w:t>h1</w:t>
-      </w:r>
-      <w:r>
-        <w:rPr>
-          <w:rFonts w:ascii="Consolas" w:eastAsia="Times New Roman" w:hAnsi="Consolas" w:cs="Times New Roman"/>
-          <w:color w:val="BBBBBB"/>
-          <w:sz w:val="21"/>
-          <w:szCs w:val="21"/>
-          <w:lang w:eastAsia="en-AU"/>
-        </w:rPr>
-        <w:t xml:space="preserve"> {</w:t>
-      </w:r>
-    </w:p>
-    <w:p>
-      <w:pPr>
-        <w:shd w:val="clear" w:color="auto" w:fill="282C34"/>
-        <w:spacing w:after="0" w:line="285" w:lineRule="atLeast"/>
-        <w:rPr>
-          <w:rFonts w:ascii="Consolas" w:eastAsia="Times New Roman" w:hAnsi="Consolas" w:cs="Times New Roman"/>
-          <w:color w:val="BBBBBB"/>
-          <w:sz w:val="21"/>
-          <w:szCs w:val="21"/>
-          <w:lang w:eastAsia="en-AU"/>
-        </w:rPr>
-      </w:pPr>
-      <w:r>
-        <w:rPr>
-          <w:rFonts w:ascii="Consolas" w:eastAsia="Times New Roman" w:hAnsi="Consolas" w:cs="Times New Roman"/>
-          <w:color w:val="BBBBBB"/>
-          <w:sz w:val="21"/>
-          <w:szCs w:val="21"/>
-          <w:lang w:eastAsia="en-AU"/>
-        </w:rPr>
-        <w:t xml:space="preserve">      </w:t>
-      </w:r>
-      <w:r>
-        <w:rPr>
-          <w:rFonts w:ascii="Consolas" w:eastAsia="Times New Roman" w:hAnsi="Consolas" w:cs="Times New Roman"/>
-          <w:color w:val="ABB2BF"/>
-          <w:sz w:val="21"/>
-          <w:szCs w:val="21"/>
-          <w:lang w:eastAsia="en-AU"/>
-        </w:rPr>
-        <w:t>color:</w:t>
-      </w:r>
-      <w:r>
-        <w:rPr>
-          <w:rFonts w:ascii="Consolas" w:eastAsia="Times New Roman" w:hAnsi="Consolas" w:cs="Times New Roman"/>
-          <w:color w:val="BBBBBB"/>
-          <w:sz w:val="21"/>
-          <w:szCs w:val="21"/>
-          <w:lang w:eastAsia="en-AU"/>
-        </w:rPr>
-        <w:t xml:space="preserve"> </w:t>
-      </w:r>
-      <w:r>
-        <w:rPr>
-          <w:rFonts w:ascii="Consolas" w:eastAsia="Times New Roman" w:hAnsi="Consolas" w:cs="Times New Roman"/>
-          <w:color w:val="56B6C2"/>
-          <w:sz w:val="21"/>
-          <w:szCs w:val="21"/>
-          <w:lang w:eastAsia="en-AU"/>
-        </w:rPr>
-        <w:t>blue</w:t>
-      </w:r>
-      <w:r>
-        <w:rPr>
-          <w:rFonts w:ascii="Consolas" w:eastAsia="Times New Roman" w:hAnsi="Consolas" w:cs="Times New Roman"/>
-          <w:color w:val="BBBBBB"/>
-          <w:sz w:val="21"/>
-          <w:szCs w:val="21"/>
-          <w:lang w:eastAsia="en-AU"/>
-        </w:rPr>
-        <w:t>;</w:t>
-      </w:r>
-    </w:p>
-    <w:p>
-      <w:pPr>
-        <w:shd w:val="clear" w:color="auto" w:fill="282C34"/>
-        <w:spacing w:after="0" w:line="285" w:lineRule="atLeast"/>
-        <w:rPr>
-          <w:rFonts w:ascii="Consolas" w:eastAsia="Times New Roman" w:hAnsi="Consolas" w:cs="Times New Roman"/>
-          <w:color w:val="BBBBBB"/>
-          <w:sz w:val="21"/>
-          <w:szCs w:val="21"/>
-          <w:lang w:eastAsia="en-AU"/>
-        </w:rPr>
-      </w:pPr>
-      <w:r>
-        <w:rPr>
-          <w:rFonts w:ascii="Consolas" w:eastAsia="Times New Roman" w:hAnsi="Consolas" w:cs="Times New Roman"/>
-          <w:color w:val="BBBBBB"/>
-          <w:sz w:val="21"/>
-          <w:szCs w:val="21"/>
-          <w:lang w:eastAsia="en-AU"/>
-        </w:rPr>
-        <w:t>    }</w:t>
-      </w:r>
-    </w:p>
-    <w:p>
-      <w:pPr>
-        <w:shd w:val="clear" w:color="auto" w:fill="282C34"/>
-        <w:spacing w:after="0" w:line="285" w:lineRule="atLeast"/>
-        <w:rPr>
-          <w:rFonts w:ascii="Consolas" w:eastAsia="Times New Roman" w:hAnsi="Consolas" w:cs="Times New Roman"/>
-          <w:color w:val="BBBBBB"/>
-          <w:sz w:val="21"/>
-          <w:szCs w:val="21"/>
-          <w:lang w:eastAsia="en-AU"/>
-        </w:rPr>
-      </w:pPr>
-      <w:r>
-        <w:rPr>
-          <w:rFonts w:ascii="Consolas" w:eastAsia="Times New Roman" w:hAnsi="Consolas" w:cs="Times New Roman"/>
-          <w:color w:val="BBBBBB"/>
-          <w:sz w:val="21"/>
-          <w:szCs w:val="21"/>
-          <w:lang w:eastAsia="en-AU"/>
-        </w:rPr>
-        <w:t>  &lt;/</w:t>
-      </w:r>
-      <w:r>
-        <w:rPr>
-          <w:rFonts w:ascii="Consolas" w:eastAsia="Times New Roman" w:hAnsi="Consolas" w:cs="Times New Roman"/>
-          <w:color w:val="E06C75"/>
-          <w:sz w:val="21"/>
-          <w:szCs w:val="21"/>
-          <w:lang w:eastAsia="en-AU"/>
-        </w:rPr>
-        <w:t>style</w:t>
-      </w:r>
-      <w:r>
-        <w:rPr>
-          <w:rFonts w:ascii="Consolas" w:eastAsia="Times New Roman" w:hAnsi="Consolas" w:cs="Times New Roman"/>
-          <w:color w:val="BBBBBB"/>
-          <w:sz w:val="21"/>
-          <w:szCs w:val="21"/>
-          <w:lang w:eastAsia="en-AU"/>
-        </w:rPr>
-        <w:t>&gt;</w:t>
-      </w:r>
-    </w:p>
-    <w:p>
-      <w:pPr>
-        <w:shd w:val="clear" w:color="auto" w:fill="282C34"/>
-        <w:spacing w:after="0" w:line="285" w:lineRule="atLeast"/>
-        <w:rPr>
-          <w:rFonts w:ascii="Consolas" w:eastAsia="Times New Roman" w:hAnsi="Consolas" w:cs="Times New Roman"/>
-          <w:color w:val="BBBBBB"/>
-          <w:sz w:val="21"/>
-          <w:szCs w:val="21"/>
-          <w:lang w:eastAsia="en-AU"/>
-        </w:rPr>
-      </w:pPr>
-      <w:r>
-        <w:rPr>
-          <w:rFonts w:ascii="Consolas" w:eastAsia="Times New Roman" w:hAnsi="Consolas" w:cs="Times New Roman"/>
-          <w:color w:val="BBBBBB"/>
-          <w:sz w:val="21"/>
-          <w:szCs w:val="21"/>
-          <w:lang w:eastAsia="en-AU"/>
-        </w:rPr>
-        <w:t>  &lt;</w:t>
-      </w:r>
-      <w:r>
-        <w:rPr>
-          <w:rFonts w:ascii="Consolas" w:eastAsia="Times New Roman" w:hAnsi="Consolas" w:cs="Times New Roman"/>
-          <w:color w:val="E06C75"/>
-          <w:sz w:val="21"/>
-          <w:szCs w:val="21"/>
-          <w:lang w:eastAsia="en-AU"/>
-        </w:rPr>
-        <w:t>head</w:t>
-      </w:r>
-      <w:r>
-        <w:rPr>
-          <w:rFonts w:ascii="Consolas" w:eastAsia="Times New Roman" w:hAnsi="Consolas" w:cs="Times New Roman"/>
-          <w:color w:val="BBBBBB"/>
-          <w:sz w:val="21"/>
-          <w:szCs w:val="21"/>
-          <w:lang w:eastAsia="en-AU"/>
-        </w:rPr>
-        <w:t>&gt;</w:t>
-      </w:r>
-    </w:p>
-    <w:p>
-      <w:pPr>
-        <w:shd w:val="clear" w:color="auto" w:fill="282C34"/>
-        <w:spacing w:after="0" w:line="285" w:lineRule="atLeast"/>
-        <w:rPr>
-          <w:rFonts w:ascii="Consolas" w:eastAsia="Times New Roman" w:hAnsi="Consolas" w:cs="Times New Roman"/>
-          <w:color w:val="BBBBBB"/>
-          <w:sz w:val="21"/>
-          <w:szCs w:val="21"/>
-          <w:lang w:eastAsia="en-AU"/>
-        </w:rPr>
-      </w:pPr>
-      <w:r>
-        <w:rPr>
-          <w:rFonts w:ascii="Consolas" w:eastAsia="Times New Roman" w:hAnsi="Consolas" w:cs="Times New Roman"/>
-          <w:color w:val="BBBBBB"/>
-          <w:sz w:val="21"/>
-          <w:szCs w:val="21"/>
-          <w:lang w:eastAsia="en-AU"/>
-        </w:rPr>
-        <w:t>    &lt;</w:t>
-      </w:r>
-      <w:r>
-        <w:rPr>
-          <w:rFonts w:ascii="Consolas" w:eastAsia="Times New Roman" w:hAnsi="Consolas" w:cs="Times New Roman"/>
-          <w:color w:val="E06C75"/>
-          <w:sz w:val="21"/>
-          <w:szCs w:val="21"/>
-          <w:lang w:eastAsia="en-AU"/>
-        </w:rPr>
-        <w:t>meta</w:t>
-      </w:r>
-      <w:r>
-        <w:rPr>
-          <w:rFonts w:ascii="Consolas" w:eastAsia="Times New Roman" w:hAnsi="Consolas" w:cs="Times New Roman"/>
-          <w:color w:val="BBBBBB"/>
-          <w:sz w:val="21"/>
-          <w:szCs w:val="21"/>
-          <w:lang w:eastAsia="en-AU"/>
-        </w:rPr>
-        <w:t xml:space="preserve"> </w:t>
-      </w:r>
-      <w:r>
-        <w:rPr>
-          <w:rFonts w:ascii="Consolas" w:eastAsia="Times New Roman" w:hAnsi="Consolas" w:cs="Times New Roman"/>
-          <w:color w:val="98C379"/>
-          <w:sz w:val="21"/>
-          <w:szCs w:val="21"/>
-          <w:lang w:eastAsia="en-AU"/>
-        </w:rPr>
-        <w:t>charset</w:t>
-      </w:r>
-      <w:r>
-        <w:rPr>
-          <w:rFonts w:ascii="Consolas" w:eastAsia="Times New Roman" w:hAnsi="Consolas" w:cs="Times New Roman"/>
-          <w:color w:val="ABB2BF"/>
-          <w:sz w:val="21"/>
-          <w:szCs w:val="21"/>
-          <w:lang w:eastAsia="en-AU"/>
-        </w:rPr>
-        <w:t>=</w:t>
-      </w:r>
-      <w:r>
-        <w:rPr>
-          <w:rFonts w:ascii="Consolas" w:eastAsia="Times New Roman" w:hAnsi="Consolas" w:cs="Times New Roman"/>
-          <w:color w:val="E5C07B"/>
-          <w:sz w:val="21"/>
-          <w:szCs w:val="21"/>
-          <w:lang w:eastAsia="en-AU"/>
-        </w:rPr>
-        <w:t>"UTF-8"</w:t>
-      </w:r>
-      <w:r>
-        <w:rPr>
-          <w:rFonts w:ascii="Consolas" w:eastAsia="Times New Roman" w:hAnsi="Consolas" w:cs="Times New Roman"/>
-          <w:color w:val="BBBBBB"/>
-          <w:sz w:val="21"/>
-          <w:szCs w:val="21"/>
-          <w:lang w:eastAsia="en-AU"/>
-        </w:rPr>
-        <w:t xml:space="preserve"> /&gt;</w:t>
-      </w:r>
-    </w:p>
-    <w:p>
-      <w:pPr>
-        <w:shd w:val="clear" w:color="auto" w:fill="282C34"/>
-        <w:spacing w:after="0" w:line="285" w:lineRule="atLeast"/>
-        <w:rPr>
-          <w:rFonts w:ascii="Consolas" w:eastAsia="Times New Roman" w:hAnsi="Consolas" w:cs="Times New Roman"/>
-          <w:color w:val="BBBBBB"/>
-          <w:sz w:val="21"/>
-          <w:szCs w:val="21"/>
-          <w:lang w:eastAsia="en-AU"/>
-        </w:rPr>
-      </w:pPr>
-      <w:r>
-        <w:rPr>
-          <w:rFonts w:ascii="Consolas" w:eastAsia="Times New Roman" w:hAnsi="Consolas" w:cs="Times New Roman"/>
-          <w:color w:val="BBBBBB"/>
-          <w:sz w:val="21"/>
-          <w:szCs w:val="21"/>
-          <w:lang w:eastAsia="en-AU"/>
-        </w:rPr>
-        <w:t>    &lt;</w:t>
-      </w:r>
-      <w:r>
-        <w:rPr>
-          <w:rFonts w:ascii="Consolas" w:eastAsia="Times New Roman" w:hAnsi="Consolas" w:cs="Times New Roman"/>
-          <w:color w:val="E06C75"/>
-          <w:sz w:val="21"/>
-          <w:szCs w:val="21"/>
-          <w:lang w:eastAsia="en-AU"/>
-        </w:rPr>
-        <w:t>title</w:t>
-      </w:r>
-      <w:r>
-        <w:rPr>
-          <w:rFonts w:ascii="Consolas" w:eastAsia="Times New Roman" w:hAnsi="Consolas" w:cs="Times New Roman"/>
-          <w:color w:val="BBBBBB"/>
-          <w:sz w:val="21"/>
-          <w:szCs w:val="21"/>
-          <w:lang w:eastAsia="en-AU"/>
-        </w:rPr>
-        <w:t>&gt;The Basic Lanaguage of the Web: HTML&lt;/</w:t>
-      </w:r>
-      <w:r>
-        <w:rPr>
-          <w:rFonts w:ascii="Consolas" w:eastAsia="Times New Roman" w:hAnsi="Consolas" w:cs="Times New Roman"/>
-          <w:color w:val="E06C75"/>
-          <w:sz w:val="21"/>
-          <w:szCs w:val="21"/>
-          <w:lang w:eastAsia="en-AU"/>
-        </w:rPr>
-        <w:t>title</w:t>
-      </w:r>
-      <w:r>
-        <w:rPr>
-          <w:rFonts w:ascii="Consolas" w:eastAsia="Times New Roman" w:hAnsi="Consolas" w:cs="Times New Roman"/>
-          <w:color w:val="BBBBBB"/>
-          <w:sz w:val="21"/>
-          <w:szCs w:val="21"/>
-          <w:lang w:eastAsia="en-AU"/>
-        </w:rPr>
-        <w:t>&gt;</w:t>
-      </w:r>
-    </w:p>
-    <w:p>
-      <w:pPr>
-        <w:shd w:val="clear" w:color="auto" w:fill="282C34"/>
-        <w:spacing w:after="0" w:line="285" w:lineRule="atLeast"/>
-        <w:rPr>
-          <w:rFonts w:ascii="Consolas" w:eastAsia="Times New Roman" w:hAnsi="Consolas" w:cs="Times New Roman"/>
-          <w:color w:val="BBBBBB"/>
-          <w:sz w:val="21"/>
-          <w:szCs w:val="21"/>
-          <w:lang w:eastAsia="en-AU"/>
-        </w:rPr>
-      </w:pPr>
-      <w:r>
-        <w:rPr>
-          <w:rFonts w:ascii="Consolas" w:eastAsia="Times New Roman" w:hAnsi="Consolas" w:cs="Times New Roman"/>
-          <w:color w:val="BBBBBB"/>
-          <w:sz w:val="21"/>
-          <w:szCs w:val="21"/>
-          <w:lang w:eastAsia="en-AU"/>
-        </w:rPr>
-        <w:t>  &lt;/</w:t>
-      </w:r>
-      <w:r>
-        <w:rPr>
-          <w:rFonts w:ascii="Consolas" w:eastAsia="Times New Roman" w:hAnsi="Consolas" w:cs="Times New Roman"/>
-          <w:color w:val="E06C75"/>
-          <w:sz w:val="21"/>
-          <w:szCs w:val="21"/>
-          <w:lang w:eastAsia="en-AU"/>
-        </w:rPr>
-        <w:t>head</w:t>
-      </w:r>
-      <w:r>
-        <w:rPr>
-          <w:rFonts w:ascii="Consolas" w:eastAsia="Times New Roman" w:hAnsi="Consolas" w:cs="Times New Roman"/>
-          <w:color w:val="BBBBBB"/>
-          <w:sz w:val="21"/>
-          <w:szCs w:val="21"/>
-          <w:lang w:eastAsia="en-AU"/>
-        </w:rPr>
-        <w:t>&gt;</w:t>
-      </w:r>
-    </w:p>
-    <w:p>
-      <w:pPr>
-        <w:shd w:val="clear" w:color="auto" w:fill="282C34"/>
-        <w:spacing w:after="0" w:line="285" w:lineRule="atLeast"/>
-        <w:rPr>
-          <w:rFonts w:ascii="Consolas" w:eastAsia="Times New Roman" w:hAnsi="Consolas" w:cs="Times New Roman"/>
-          <w:color w:val="BBBBBB"/>
-          <w:sz w:val="21"/>
-          <w:szCs w:val="21"/>
-          <w:lang w:eastAsia="en-AU"/>
-        </w:rPr>
-      </w:pPr>
-      <w:r>
-        <w:rPr>
-          <w:rFonts w:ascii="Consolas" w:eastAsia="Times New Roman" w:hAnsi="Consolas" w:cs="Times New Roman"/>
-          <w:color w:val="BBBBBB"/>
-          <w:sz w:val="21"/>
-          <w:szCs w:val="21"/>
-          <w:lang w:eastAsia="en-AU"/>
-        </w:rPr>
-        <w:t xml:space="preserve">  …</w:t>
-      </w:r>
-    </w:p>
-    <w:p/>
+        <w:ind w:left="785"/>
+      </w:pPr>
+    </w:p>
     <w:p>
       <w:pPr>
         <w:pStyle w:val="ListParagraph"/>
@@ -7387,9 +7426,496 @@
         </w:numPr>
       </w:pPr>
       <w:r>
-        <w:t>External includes writing the CSS in a separate CSS file</w:t>
-      </w:r>
-    </w:p>
+        <w:t xml:space="preserve">Internal includes writing a </w:t>
+      </w:r>
+      <w:r>
+        <w:rPr>
+          <w:i/>
+          <w:iCs/>
+        </w:rPr>
+        <w:t>style</w:t>
+      </w:r>
+      <w:r>
+        <w:t xml:space="preserve"> element </w:t>
+      </w:r>
+      <w:r>
+        <w:t>within</w:t>
+      </w:r>
+      <w:r>
+        <w:t xml:space="preserve"> the head.</w:t>
+      </w:r>
+    </w:p>
+    <w:p>
+      <w:pPr>
+        <w:shd w:val="clear" w:color="auto" w:fill="282C34"/>
+        <w:spacing w:after="0" w:line="285" w:lineRule="atLeast"/>
+        <w:rPr>
+          <w:rFonts w:ascii="Consolas" w:eastAsia="Times New Roman" w:hAnsi="Consolas" w:cs="Times New Roman"/>
+          <w:color w:val="BBBBBB"/>
+          <w:sz w:val="21"/>
+          <w:szCs w:val="21"/>
+          <w:lang w:eastAsia="en-AU"/>
+        </w:rPr>
+      </w:pPr>
+      <w:r>
+        <w:rPr>
+          <w:rFonts w:ascii="Consolas" w:eastAsia="Times New Roman" w:hAnsi="Consolas" w:cs="Times New Roman"/>
+          <w:color w:val="BBBBBB"/>
+          <w:sz w:val="21"/>
+          <w:szCs w:val="21"/>
+          <w:lang w:eastAsia="en-AU"/>
+        </w:rPr>
+        <w:t>  &lt;</w:t>
+      </w:r>
+      <w:r>
+        <w:rPr>
+          <w:rFonts w:ascii="Consolas" w:eastAsia="Times New Roman" w:hAnsi="Consolas" w:cs="Times New Roman"/>
+          <w:color w:val="E06C75"/>
+          <w:sz w:val="21"/>
+          <w:szCs w:val="21"/>
+          <w:lang w:eastAsia="en-AU"/>
+        </w:rPr>
+        <w:t>style</w:t>
+      </w:r>
+      <w:r>
+        <w:rPr>
+          <w:rFonts w:ascii="Consolas" w:eastAsia="Times New Roman" w:hAnsi="Consolas" w:cs="Times New Roman"/>
+          <w:color w:val="BBBBBB"/>
+          <w:sz w:val="21"/>
+          <w:szCs w:val="21"/>
+          <w:lang w:eastAsia="en-AU"/>
+        </w:rPr>
+        <w:t>&gt;</w:t>
+      </w:r>
+    </w:p>
+    <w:p>
+      <w:pPr>
+        <w:shd w:val="clear" w:color="auto" w:fill="282C34"/>
+        <w:spacing w:after="0" w:line="285" w:lineRule="atLeast"/>
+        <w:rPr>
+          <w:rFonts w:ascii="Consolas" w:eastAsia="Times New Roman" w:hAnsi="Consolas" w:cs="Times New Roman"/>
+          <w:color w:val="BBBBBB"/>
+          <w:sz w:val="21"/>
+          <w:szCs w:val="21"/>
+          <w:lang w:eastAsia="en-AU"/>
+        </w:rPr>
+      </w:pPr>
+      <w:r>
+        <w:rPr>
+          <w:rFonts w:ascii="Consolas" w:eastAsia="Times New Roman" w:hAnsi="Consolas" w:cs="Times New Roman"/>
+          <w:color w:val="BBBBBB"/>
+          <w:sz w:val="21"/>
+          <w:szCs w:val="21"/>
+          <w:lang w:eastAsia="en-AU"/>
+        </w:rPr>
+        <w:t xml:space="preserve">    </w:t>
+      </w:r>
+      <w:r>
+        <w:rPr>
+          <w:rFonts w:ascii="Consolas" w:eastAsia="Times New Roman" w:hAnsi="Consolas" w:cs="Times New Roman"/>
+          <w:color w:val="E06C75"/>
+          <w:sz w:val="21"/>
+          <w:szCs w:val="21"/>
+          <w:lang w:eastAsia="en-AU"/>
+        </w:rPr>
+        <w:t>h1</w:t>
+      </w:r>
+      <w:r>
+        <w:rPr>
+          <w:rFonts w:ascii="Consolas" w:eastAsia="Times New Roman" w:hAnsi="Consolas" w:cs="Times New Roman"/>
+          <w:color w:val="BBBBBB"/>
+          <w:sz w:val="21"/>
+          <w:szCs w:val="21"/>
+          <w:lang w:eastAsia="en-AU"/>
+        </w:rPr>
+        <w:t xml:space="preserve"> {</w:t>
+      </w:r>
+    </w:p>
+    <w:p>
+      <w:pPr>
+        <w:shd w:val="clear" w:color="auto" w:fill="282C34"/>
+        <w:spacing w:after="0" w:line="285" w:lineRule="atLeast"/>
+        <w:rPr>
+          <w:rFonts w:ascii="Consolas" w:eastAsia="Times New Roman" w:hAnsi="Consolas" w:cs="Times New Roman"/>
+          <w:color w:val="BBBBBB"/>
+          <w:sz w:val="21"/>
+          <w:szCs w:val="21"/>
+          <w:lang w:eastAsia="en-AU"/>
+        </w:rPr>
+      </w:pPr>
+      <w:r>
+        <w:rPr>
+          <w:rFonts w:ascii="Consolas" w:eastAsia="Times New Roman" w:hAnsi="Consolas" w:cs="Times New Roman"/>
+          <w:color w:val="BBBBBB"/>
+          <w:sz w:val="21"/>
+          <w:szCs w:val="21"/>
+          <w:lang w:eastAsia="en-AU"/>
+        </w:rPr>
+        <w:t xml:space="preserve">      </w:t>
+      </w:r>
+      <w:r>
+        <w:rPr>
+          <w:rFonts w:ascii="Consolas" w:eastAsia="Times New Roman" w:hAnsi="Consolas" w:cs="Times New Roman"/>
+          <w:color w:val="ABB2BF"/>
+          <w:sz w:val="21"/>
+          <w:szCs w:val="21"/>
+          <w:lang w:eastAsia="en-AU"/>
+        </w:rPr>
+        <w:t>color:</w:t>
+      </w:r>
+      <w:r>
+        <w:rPr>
+          <w:rFonts w:ascii="Consolas" w:eastAsia="Times New Roman" w:hAnsi="Consolas" w:cs="Times New Roman"/>
+          <w:color w:val="BBBBBB"/>
+          <w:sz w:val="21"/>
+          <w:szCs w:val="21"/>
+          <w:lang w:eastAsia="en-AU"/>
+        </w:rPr>
+        <w:t xml:space="preserve"> </w:t>
+      </w:r>
+      <w:r>
+        <w:rPr>
+          <w:rFonts w:ascii="Consolas" w:eastAsia="Times New Roman" w:hAnsi="Consolas" w:cs="Times New Roman"/>
+          <w:color w:val="56B6C2"/>
+          <w:sz w:val="21"/>
+          <w:szCs w:val="21"/>
+          <w:lang w:eastAsia="en-AU"/>
+        </w:rPr>
+        <w:t>blue</w:t>
+      </w:r>
+      <w:r>
+        <w:rPr>
+          <w:rFonts w:ascii="Consolas" w:eastAsia="Times New Roman" w:hAnsi="Consolas" w:cs="Times New Roman"/>
+          <w:color w:val="BBBBBB"/>
+          <w:sz w:val="21"/>
+          <w:szCs w:val="21"/>
+          <w:lang w:eastAsia="en-AU"/>
+        </w:rPr>
+        <w:t>;</w:t>
+      </w:r>
+    </w:p>
+    <w:p>
+      <w:pPr>
+        <w:shd w:val="clear" w:color="auto" w:fill="282C34"/>
+        <w:spacing w:after="0" w:line="285" w:lineRule="atLeast"/>
+        <w:rPr>
+          <w:rFonts w:ascii="Consolas" w:eastAsia="Times New Roman" w:hAnsi="Consolas" w:cs="Times New Roman"/>
+          <w:color w:val="BBBBBB"/>
+          <w:sz w:val="21"/>
+          <w:szCs w:val="21"/>
+          <w:lang w:eastAsia="en-AU"/>
+        </w:rPr>
+      </w:pPr>
+      <w:r>
+        <w:rPr>
+          <w:rFonts w:ascii="Consolas" w:eastAsia="Times New Roman" w:hAnsi="Consolas" w:cs="Times New Roman"/>
+          <w:color w:val="BBBBBB"/>
+          <w:sz w:val="21"/>
+          <w:szCs w:val="21"/>
+          <w:lang w:eastAsia="en-AU"/>
+        </w:rPr>
+        <w:t>    }</w:t>
+      </w:r>
+    </w:p>
+    <w:p>
+      <w:pPr>
+        <w:shd w:val="clear" w:color="auto" w:fill="282C34"/>
+        <w:spacing w:after="0" w:line="285" w:lineRule="atLeast"/>
+        <w:rPr>
+          <w:rFonts w:ascii="Consolas" w:eastAsia="Times New Roman" w:hAnsi="Consolas" w:cs="Times New Roman"/>
+          <w:color w:val="BBBBBB"/>
+          <w:sz w:val="21"/>
+          <w:szCs w:val="21"/>
+          <w:lang w:eastAsia="en-AU"/>
+        </w:rPr>
+      </w:pPr>
+      <w:r>
+        <w:rPr>
+          <w:rFonts w:ascii="Consolas" w:eastAsia="Times New Roman" w:hAnsi="Consolas" w:cs="Times New Roman"/>
+          <w:color w:val="BBBBBB"/>
+          <w:sz w:val="21"/>
+          <w:szCs w:val="21"/>
+          <w:lang w:eastAsia="en-AU"/>
+        </w:rPr>
+        <w:t>  &lt;/</w:t>
+      </w:r>
+      <w:r>
+        <w:rPr>
+          <w:rFonts w:ascii="Consolas" w:eastAsia="Times New Roman" w:hAnsi="Consolas" w:cs="Times New Roman"/>
+          <w:color w:val="E06C75"/>
+          <w:sz w:val="21"/>
+          <w:szCs w:val="21"/>
+          <w:lang w:eastAsia="en-AU"/>
+        </w:rPr>
+        <w:t>style</w:t>
+      </w:r>
+      <w:r>
+        <w:rPr>
+          <w:rFonts w:ascii="Consolas" w:eastAsia="Times New Roman" w:hAnsi="Consolas" w:cs="Times New Roman"/>
+          <w:color w:val="BBBBBB"/>
+          <w:sz w:val="21"/>
+          <w:szCs w:val="21"/>
+          <w:lang w:eastAsia="en-AU"/>
+        </w:rPr>
+        <w:t>&gt;</w:t>
+      </w:r>
+    </w:p>
+    <w:p>
+      <w:pPr>
+        <w:shd w:val="clear" w:color="auto" w:fill="282C34"/>
+        <w:spacing w:after="0" w:line="285" w:lineRule="atLeast"/>
+        <w:rPr>
+          <w:rFonts w:ascii="Consolas" w:eastAsia="Times New Roman" w:hAnsi="Consolas" w:cs="Times New Roman"/>
+          <w:color w:val="BBBBBB"/>
+          <w:sz w:val="21"/>
+          <w:szCs w:val="21"/>
+          <w:lang w:eastAsia="en-AU"/>
+        </w:rPr>
+      </w:pPr>
+      <w:r>
+        <w:rPr>
+          <w:rFonts w:ascii="Consolas" w:eastAsia="Times New Roman" w:hAnsi="Consolas" w:cs="Times New Roman"/>
+          <w:color w:val="BBBBBB"/>
+          <w:sz w:val="21"/>
+          <w:szCs w:val="21"/>
+          <w:lang w:eastAsia="en-AU"/>
+        </w:rPr>
+        <w:t>  &lt;</w:t>
+      </w:r>
+      <w:r>
+        <w:rPr>
+          <w:rFonts w:ascii="Consolas" w:eastAsia="Times New Roman" w:hAnsi="Consolas" w:cs="Times New Roman"/>
+          <w:color w:val="E06C75"/>
+          <w:sz w:val="21"/>
+          <w:szCs w:val="21"/>
+          <w:lang w:eastAsia="en-AU"/>
+        </w:rPr>
+        <w:t>head</w:t>
+      </w:r>
+      <w:r>
+        <w:rPr>
+          <w:rFonts w:ascii="Consolas" w:eastAsia="Times New Roman" w:hAnsi="Consolas" w:cs="Times New Roman"/>
+          <w:color w:val="BBBBBB"/>
+          <w:sz w:val="21"/>
+          <w:szCs w:val="21"/>
+          <w:lang w:eastAsia="en-AU"/>
+        </w:rPr>
+        <w:t>&gt;</w:t>
+      </w:r>
+    </w:p>
+    <w:p>
+      <w:pPr>
+        <w:shd w:val="clear" w:color="auto" w:fill="282C34"/>
+        <w:spacing w:after="0" w:line="285" w:lineRule="atLeast"/>
+        <w:rPr>
+          <w:rFonts w:ascii="Consolas" w:eastAsia="Times New Roman" w:hAnsi="Consolas" w:cs="Times New Roman"/>
+          <w:color w:val="BBBBBB"/>
+          <w:sz w:val="21"/>
+          <w:szCs w:val="21"/>
+          <w:lang w:eastAsia="en-AU"/>
+        </w:rPr>
+      </w:pPr>
+      <w:r>
+        <w:rPr>
+          <w:rFonts w:ascii="Consolas" w:eastAsia="Times New Roman" w:hAnsi="Consolas" w:cs="Times New Roman"/>
+          <w:color w:val="BBBBBB"/>
+          <w:sz w:val="21"/>
+          <w:szCs w:val="21"/>
+          <w:lang w:eastAsia="en-AU"/>
+        </w:rPr>
+        <w:t>    &lt;</w:t>
+      </w:r>
+      <w:r>
+        <w:rPr>
+          <w:rFonts w:ascii="Consolas" w:eastAsia="Times New Roman" w:hAnsi="Consolas" w:cs="Times New Roman"/>
+          <w:color w:val="E06C75"/>
+          <w:sz w:val="21"/>
+          <w:szCs w:val="21"/>
+          <w:lang w:eastAsia="en-AU"/>
+        </w:rPr>
+        <w:t>meta</w:t>
+      </w:r>
+      <w:r>
+        <w:rPr>
+          <w:rFonts w:ascii="Consolas" w:eastAsia="Times New Roman" w:hAnsi="Consolas" w:cs="Times New Roman"/>
+          <w:color w:val="BBBBBB"/>
+          <w:sz w:val="21"/>
+          <w:szCs w:val="21"/>
+          <w:lang w:eastAsia="en-AU"/>
+        </w:rPr>
+        <w:t xml:space="preserve"> </w:t>
+      </w:r>
+      <w:r>
+        <w:rPr>
+          <w:rFonts w:ascii="Consolas" w:eastAsia="Times New Roman" w:hAnsi="Consolas" w:cs="Times New Roman"/>
+          <w:color w:val="98C379"/>
+          <w:sz w:val="21"/>
+          <w:szCs w:val="21"/>
+          <w:lang w:eastAsia="en-AU"/>
+        </w:rPr>
+        <w:t>charset</w:t>
+      </w:r>
+      <w:r>
+        <w:rPr>
+          <w:rFonts w:ascii="Consolas" w:eastAsia="Times New Roman" w:hAnsi="Consolas" w:cs="Times New Roman"/>
+          <w:color w:val="ABB2BF"/>
+          <w:sz w:val="21"/>
+          <w:szCs w:val="21"/>
+          <w:lang w:eastAsia="en-AU"/>
+        </w:rPr>
+        <w:t>=</w:t>
+      </w:r>
+      <w:r>
+        <w:rPr>
+          <w:rFonts w:ascii="Consolas" w:eastAsia="Times New Roman" w:hAnsi="Consolas" w:cs="Times New Roman"/>
+          <w:color w:val="E5C07B"/>
+          <w:sz w:val="21"/>
+          <w:szCs w:val="21"/>
+          <w:lang w:eastAsia="en-AU"/>
+        </w:rPr>
+        <w:t>"UTF-8"</w:t>
+      </w:r>
+      <w:r>
+        <w:rPr>
+          <w:rFonts w:ascii="Consolas" w:eastAsia="Times New Roman" w:hAnsi="Consolas" w:cs="Times New Roman"/>
+          <w:color w:val="BBBBBB"/>
+          <w:sz w:val="21"/>
+          <w:szCs w:val="21"/>
+          <w:lang w:eastAsia="en-AU"/>
+        </w:rPr>
+        <w:t xml:space="preserve"> /&gt;</w:t>
+      </w:r>
+    </w:p>
+    <w:p>
+      <w:pPr>
+        <w:shd w:val="clear" w:color="auto" w:fill="282C34"/>
+        <w:spacing w:after="0" w:line="285" w:lineRule="atLeast"/>
+        <w:rPr>
+          <w:rFonts w:ascii="Consolas" w:eastAsia="Times New Roman" w:hAnsi="Consolas" w:cs="Times New Roman"/>
+          <w:color w:val="BBBBBB"/>
+          <w:sz w:val="21"/>
+          <w:szCs w:val="21"/>
+          <w:lang w:eastAsia="en-AU"/>
+        </w:rPr>
+      </w:pPr>
+      <w:r>
+        <w:rPr>
+          <w:rFonts w:ascii="Consolas" w:eastAsia="Times New Roman" w:hAnsi="Consolas" w:cs="Times New Roman"/>
+          <w:color w:val="BBBBBB"/>
+          <w:sz w:val="21"/>
+          <w:szCs w:val="21"/>
+          <w:lang w:eastAsia="en-AU"/>
+        </w:rPr>
+        <w:t>    &lt;</w:t>
+      </w:r>
+      <w:r>
+        <w:rPr>
+          <w:rFonts w:ascii="Consolas" w:eastAsia="Times New Roman" w:hAnsi="Consolas" w:cs="Times New Roman"/>
+          <w:color w:val="E06C75"/>
+          <w:sz w:val="21"/>
+          <w:szCs w:val="21"/>
+          <w:lang w:eastAsia="en-AU"/>
+        </w:rPr>
+        <w:t>title</w:t>
+      </w:r>
+      <w:r>
+        <w:rPr>
+          <w:rFonts w:ascii="Consolas" w:eastAsia="Times New Roman" w:hAnsi="Consolas" w:cs="Times New Roman"/>
+          <w:color w:val="BBBBBB"/>
+          <w:sz w:val="21"/>
+          <w:szCs w:val="21"/>
+          <w:lang w:eastAsia="en-AU"/>
+        </w:rPr>
+        <w:t>&gt;The Basic Lanaguage of the Web: HTML&lt;/</w:t>
+      </w:r>
+      <w:r>
+        <w:rPr>
+          <w:rFonts w:ascii="Consolas" w:eastAsia="Times New Roman" w:hAnsi="Consolas" w:cs="Times New Roman"/>
+          <w:color w:val="E06C75"/>
+          <w:sz w:val="21"/>
+          <w:szCs w:val="21"/>
+          <w:lang w:eastAsia="en-AU"/>
+        </w:rPr>
+        <w:t>title</w:t>
+      </w:r>
+      <w:r>
+        <w:rPr>
+          <w:rFonts w:ascii="Consolas" w:eastAsia="Times New Roman" w:hAnsi="Consolas" w:cs="Times New Roman"/>
+          <w:color w:val="BBBBBB"/>
+          <w:sz w:val="21"/>
+          <w:szCs w:val="21"/>
+          <w:lang w:eastAsia="en-AU"/>
+        </w:rPr>
+        <w:t>&gt;</w:t>
+      </w:r>
+    </w:p>
+    <w:p>
+      <w:pPr>
+        <w:shd w:val="clear" w:color="auto" w:fill="282C34"/>
+        <w:spacing w:after="0" w:line="285" w:lineRule="atLeast"/>
+        <w:rPr>
+          <w:rFonts w:ascii="Consolas" w:eastAsia="Times New Roman" w:hAnsi="Consolas" w:cs="Times New Roman"/>
+          <w:color w:val="BBBBBB"/>
+          <w:sz w:val="21"/>
+          <w:szCs w:val="21"/>
+          <w:lang w:eastAsia="en-AU"/>
+        </w:rPr>
+      </w:pPr>
+      <w:r>
+        <w:rPr>
+          <w:rFonts w:ascii="Consolas" w:eastAsia="Times New Roman" w:hAnsi="Consolas" w:cs="Times New Roman"/>
+          <w:color w:val="BBBBBB"/>
+          <w:sz w:val="21"/>
+          <w:szCs w:val="21"/>
+          <w:lang w:eastAsia="en-AU"/>
+        </w:rPr>
+        <w:t>  &lt;/</w:t>
+      </w:r>
+      <w:r>
+        <w:rPr>
+          <w:rFonts w:ascii="Consolas" w:eastAsia="Times New Roman" w:hAnsi="Consolas" w:cs="Times New Roman"/>
+          <w:color w:val="E06C75"/>
+          <w:sz w:val="21"/>
+          <w:szCs w:val="21"/>
+          <w:lang w:eastAsia="en-AU"/>
+        </w:rPr>
+        <w:t>head</w:t>
+      </w:r>
+      <w:r>
+        <w:rPr>
+          <w:rFonts w:ascii="Consolas" w:eastAsia="Times New Roman" w:hAnsi="Consolas" w:cs="Times New Roman"/>
+          <w:color w:val="BBBBBB"/>
+          <w:sz w:val="21"/>
+          <w:szCs w:val="21"/>
+          <w:lang w:eastAsia="en-AU"/>
+        </w:rPr>
+        <w:t>&gt;</w:t>
+      </w:r>
+    </w:p>
+    <w:p>
+      <w:pPr>
+        <w:shd w:val="clear" w:color="auto" w:fill="282C34"/>
+        <w:spacing w:after="0" w:line="285" w:lineRule="atLeast"/>
+        <w:rPr>
+          <w:rFonts w:ascii="Consolas" w:eastAsia="Times New Roman" w:hAnsi="Consolas" w:cs="Times New Roman"/>
+          <w:color w:val="BBBBBB"/>
+          <w:sz w:val="21"/>
+          <w:szCs w:val="21"/>
+          <w:lang w:eastAsia="en-AU"/>
+        </w:rPr>
+      </w:pPr>
+      <w:r>
+        <w:rPr>
+          <w:rFonts w:ascii="Consolas" w:eastAsia="Times New Roman" w:hAnsi="Consolas" w:cs="Times New Roman"/>
+          <w:color w:val="BBBBBB"/>
+          <w:sz w:val="21"/>
+          <w:szCs w:val="21"/>
+          <w:lang w:eastAsia="en-AU"/>
+        </w:rPr>
+        <w:t xml:space="preserve">  …</w:t>
+      </w:r>
+    </w:p>
+    <w:p/>
     <w:p>
       <w:pPr>
         <w:pStyle w:val="ListParagraph"/>
@@ -7399,10 +7925,35 @@
         </w:numPr>
       </w:pPr>
       <w:r>
+        <w:t>External includes writing the CSS in a separate CSS file</w:t>
+      </w:r>
+    </w:p>
+    <w:p>
+      <w:pPr>
+        <w:pStyle w:val="ListParagraph"/>
+        <w:numPr>
+          <w:ilvl w:val="0"/>
+          <w:numId w:val="2"/>
+        </w:numPr>
+      </w:pPr>
+      <w:r>
         <w:t>We link the CSS and HTML file within the HTML head, using the link element</w:t>
       </w:r>
     </w:p>
     <w:p>
+      <w:pPr>
+        <w:pStyle w:val="ListParagraph"/>
+        <w:ind w:left="360"/>
+      </w:pPr>
+    </w:p>
+    <w:p>
+      <w:pPr>
+        <w:pStyle w:val="ListParagraph"/>
+        <w:numPr>
+          <w:ilvl w:val="0"/>
+          <w:numId w:val="8"/>
+        </w:numPr>
+      </w:pPr>
       <w:r>
         <w:t>Index.html</w:t>
       </w:r>
@@ -7762,10 +8313,1390 @@
         <w:t>&gt;</w:t>
       </w:r>
     </w:p>
+    <w:p>
+      <w:pPr>
+        <w:pStyle w:val="ListParagraph"/>
+      </w:pPr>
+    </w:p>
+    <w:p>
+      <w:pPr>
+        <w:pStyle w:val="ListParagraph"/>
+        <w:numPr>
+          <w:ilvl w:val="0"/>
+          <w:numId w:val="7"/>
+        </w:numPr>
+      </w:pPr>
+      <w:r>
+        <w:t>Style.css</w:t>
+      </w:r>
+    </w:p>
+    <w:p>
+      <w:pPr>
+        <w:shd w:val="clear" w:color="auto" w:fill="282C34"/>
+        <w:spacing w:after="0" w:line="285" w:lineRule="atLeast"/>
+        <w:rPr>
+          <w:rFonts w:ascii="Consolas" w:eastAsia="Times New Roman" w:hAnsi="Consolas" w:cs="Times New Roman"/>
+          <w:color w:val="BBBBBB"/>
+          <w:sz w:val="21"/>
+          <w:szCs w:val="21"/>
+          <w:lang w:eastAsia="en-AU"/>
+        </w:rPr>
+      </w:pPr>
+      <w:r>
+        <w:rPr>
+          <w:rFonts w:ascii="Consolas" w:eastAsia="Times New Roman" w:hAnsi="Consolas" w:cs="Times New Roman"/>
+          <w:color w:val="E06C75"/>
+          <w:sz w:val="21"/>
+          <w:szCs w:val="21"/>
+          <w:lang w:eastAsia="en-AU"/>
+        </w:rPr>
+        <w:t>h1</w:t>
+      </w:r>
+      <w:r>
+        <w:rPr>
+          <w:rFonts w:ascii="Consolas" w:eastAsia="Times New Roman" w:hAnsi="Consolas" w:cs="Times New Roman"/>
+          <w:color w:val="BBBBBB"/>
+          <w:sz w:val="21"/>
+          <w:szCs w:val="21"/>
+          <w:lang w:eastAsia="en-AU"/>
+        </w:rPr>
+        <w:t xml:space="preserve"> {</w:t>
+      </w:r>
+    </w:p>
+    <w:p>
+      <w:pPr>
+        <w:shd w:val="clear" w:color="auto" w:fill="282C34"/>
+        <w:spacing w:after="0" w:line="285" w:lineRule="atLeast"/>
+        <w:rPr>
+          <w:rFonts w:ascii="Consolas" w:eastAsia="Times New Roman" w:hAnsi="Consolas" w:cs="Times New Roman"/>
+          <w:color w:val="BBBBBB"/>
+          <w:sz w:val="21"/>
+          <w:szCs w:val="21"/>
+          <w:lang w:eastAsia="en-AU"/>
+        </w:rPr>
+      </w:pPr>
+      <w:r>
+        <w:rPr>
+          <w:rFonts w:ascii="Consolas" w:eastAsia="Times New Roman" w:hAnsi="Consolas" w:cs="Times New Roman"/>
+          <w:color w:val="BBBBBB"/>
+          <w:sz w:val="21"/>
+          <w:szCs w:val="21"/>
+          <w:lang w:eastAsia="en-AU"/>
+        </w:rPr>
+        <w:t xml:space="preserve">  </w:t>
+      </w:r>
+      <w:r>
+        <w:rPr>
+          <w:rFonts w:ascii="Consolas" w:eastAsia="Times New Roman" w:hAnsi="Consolas" w:cs="Times New Roman"/>
+          <w:color w:val="ABB2BF"/>
+          <w:sz w:val="21"/>
+          <w:szCs w:val="21"/>
+          <w:lang w:eastAsia="en-AU"/>
+        </w:rPr>
+        <w:t>color:</w:t>
+      </w:r>
+      <w:r>
+        <w:rPr>
+          <w:rFonts w:ascii="Consolas" w:eastAsia="Times New Roman" w:hAnsi="Consolas" w:cs="Times New Roman"/>
+          <w:color w:val="BBBBBB"/>
+          <w:sz w:val="21"/>
+          <w:szCs w:val="21"/>
+          <w:lang w:eastAsia="en-AU"/>
+        </w:rPr>
+        <w:t xml:space="preserve"> </w:t>
+      </w:r>
+      <w:r>
+        <w:rPr>
+          <w:rFonts w:ascii="Consolas" w:eastAsia="Times New Roman" w:hAnsi="Consolas" w:cs="Times New Roman"/>
+          <w:color w:val="56B6C2"/>
+          <w:sz w:val="21"/>
+          <w:szCs w:val="21"/>
+          <w:lang w:eastAsia="en-AU"/>
+        </w:rPr>
+        <w:t>blue</w:t>
+      </w:r>
+      <w:r>
+        <w:rPr>
+          <w:rFonts w:ascii="Consolas" w:eastAsia="Times New Roman" w:hAnsi="Consolas" w:cs="Times New Roman"/>
+          <w:color w:val="BBBBBB"/>
+          <w:sz w:val="21"/>
+          <w:szCs w:val="21"/>
+          <w:lang w:eastAsia="en-AU"/>
+        </w:rPr>
+        <w:t>;</w:t>
+      </w:r>
+    </w:p>
+    <w:p>
+      <w:pPr>
+        <w:shd w:val="clear" w:color="auto" w:fill="282C34"/>
+        <w:spacing w:after="0" w:line="285" w:lineRule="atLeast"/>
+        <w:rPr>
+          <w:rFonts w:ascii="Consolas" w:eastAsia="Times New Roman" w:hAnsi="Consolas" w:cs="Times New Roman"/>
+          <w:color w:val="BBBBBB"/>
+          <w:sz w:val="21"/>
+          <w:szCs w:val="21"/>
+          <w:lang w:eastAsia="en-AU"/>
+        </w:rPr>
+      </w:pPr>
+      <w:r>
+        <w:rPr>
+          <w:rFonts w:ascii="Consolas" w:eastAsia="Times New Roman" w:hAnsi="Consolas" w:cs="Times New Roman"/>
+          <w:color w:val="BBBBBB"/>
+          <w:sz w:val="21"/>
+          <w:szCs w:val="21"/>
+          <w:lang w:eastAsia="en-AU"/>
+        </w:rPr>
+        <w:t>}</w:t>
+      </w:r>
+    </w:p>
+    <w:p>
+      <w:pPr>
+        <w:pStyle w:val="HeadingMod"/>
+      </w:pPr>
+      <w:bookmarkStart w:id="10" w:name="_Toc123786556"/>
+      <w:r>
+        <w:lastRenderedPageBreak/>
+        <w:t>Styling Text</w:t>
+      </w:r>
+      <w:bookmarkEnd w:id="10"/>
+    </w:p>
+    <w:p>
+      <w:pPr>
+        <w:shd w:val="clear" w:color="auto" w:fill="282C34"/>
+        <w:spacing w:after="0" w:line="285" w:lineRule="atLeast"/>
+        <w:rPr>
+          <w:rFonts w:ascii="Consolas" w:eastAsia="Times New Roman" w:hAnsi="Consolas" w:cs="Times New Roman"/>
+          <w:color w:val="ABB2BF"/>
+          <w:sz w:val="21"/>
+          <w:szCs w:val="21"/>
+          <w:lang w:eastAsia="en-AU"/>
+        </w:rPr>
+      </w:pPr>
+      <w:r>
+        <w:rPr>
+          <w:rFonts w:ascii="Consolas" w:eastAsia="Times New Roman" w:hAnsi="Consolas" w:cs="Times New Roman"/>
+          <w:color w:val="E06C75"/>
+          <w:sz w:val="21"/>
+          <w:szCs w:val="21"/>
+          <w:lang w:eastAsia="en-AU"/>
+        </w:rPr>
+        <w:t>h1</w:t>
+      </w:r>
+      <w:r>
+        <w:rPr>
+          <w:rFonts w:ascii="Consolas" w:eastAsia="Times New Roman" w:hAnsi="Consolas" w:cs="Times New Roman"/>
+          <w:color w:val="ABB2BF"/>
+          <w:sz w:val="21"/>
+          <w:szCs w:val="21"/>
+          <w:lang w:eastAsia="en-AU"/>
+        </w:rPr>
+        <w:t xml:space="preserve"> {</w:t>
+      </w:r>
+    </w:p>
+    <w:p>
+      <w:pPr>
+        <w:shd w:val="clear" w:color="auto" w:fill="282C34"/>
+        <w:spacing w:after="0" w:line="285" w:lineRule="atLeast"/>
+        <w:rPr>
+          <w:rFonts w:ascii="Consolas" w:eastAsia="Times New Roman" w:hAnsi="Consolas" w:cs="Times New Roman"/>
+          <w:color w:val="ABB2BF"/>
+          <w:sz w:val="21"/>
+          <w:szCs w:val="21"/>
+          <w:lang w:eastAsia="en-AU"/>
+        </w:rPr>
+      </w:pPr>
+      <w:r>
+        <w:rPr>
+          <w:rFonts w:ascii="Consolas" w:eastAsia="Times New Roman" w:hAnsi="Consolas" w:cs="Times New Roman"/>
+          <w:color w:val="ABB2BF"/>
+          <w:sz w:val="21"/>
+          <w:szCs w:val="21"/>
+          <w:lang w:eastAsia="en-AU"/>
+        </w:rPr>
+        <w:t xml:space="preserve">  color: </w:t>
+      </w:r>
+      <w:r>
+        <w:rPr>
+          <w:rFonts w:ascii="Consolas" w:eastAsia="Times New Roman" w:hAnsi="Consolas" w:cs="Times New Roman"/>
+          <w:color w:val="D19A66"/>
+          <w:sz w:val="21"/>
+          <w:szCs w:val="21"/>
+          <w:lang w:eastAsia="en-AU"/>
+        </w:rPr>
+        <w:t>skyblue</w:t>
+      </w:r>
+      <w:r>
+        <w:rPr>
+          <w:rFonts w:ascii="Consolas" w:eastAsia="Times New Roman" w:hAnsi="Consolas" w:cs="Times New Roman"/>
+          <w:color w:val="ABB2BF"/>
+          <w:sz w:val="21"/>
+          <w:szCs w:val="21"/>
+          <w:lang w:eastAsia="en-AU"/>
+        </w:rPr>
+        <w:t>;</w:t>
+      </w:r>
+    </w:p>
+    <w:p>
+      <w:pPr>
+        <w:shd w:val="clear" w:color="auto" w:fill="282C34"/>
+        <w:spacing w:after="0" w:line="285" w:lineRule="atLeast"/>
+        <w:rPr>
+          <w:rFonts w:ascii="Consolas" w:eastAsia="Times New Roman" w:hAnsi="Consolas" w:cs="Times New Roman"/>
+          <w:color w:val="ABB2BF"/>
+          <w:sz w:val="21"/>
+          <w:szCs w:val="21"/>
+          <w:lang w:eastAsia="en-AU"/>
+        </w:rPr>
+      </w:pPr>
+      <w:r>
+        <w:rPr>
+          <w:rFonts w:ascii="Consolas" w:eastAsia="Times New Roman" w:hAnsi="Consolas" w:cs="Times New Roman"/>
+          <w:color w:val="ABB2BF"/>
+          <w:sz w:val="21"/>
+          <w:szCs w:val="21"/>
+          <w:lang w:eastAsia="en-AU"/>
+        </w:rPr>
+        <w:t xml:space="preserve">  font-size: </w:t>
+      </w:r>
+      <w:r>
+        <w:rPr>
+          <w:rFonts w:ascii="Consolas" w:eastAsia="Times New Roman" w:hAnsi="Consolas" w:cs="Times New Roman"/>
+          <w:color w:val="D19A66"/>
+          <w:sz w:val="21"/>
+          <w:szCs w:val="21"/>
+          <w:lang w:eastAsia="en-AU"/>
+        </w:rPr>
+        <w:t>26px</w:t>
+      </w:r>
+      <w:r>
+        <w:rPr>
+          <w:rFonts w:ascii="Consolas" w:eastAsia="Times New Roman" w:hAnsi="Consolas" w:cs="Times New Roman"/>
+          <w:color w:val="ABB2BF"/>
+          <w:sz w:val="21"/>
+          <w:szCs w:val="21"/>
+          <w:lang w:eastAsia="en-AU"/>
+        </w:rPr>
+        <w:t>;</w:t>
+      </w:r>
+    </w:p>
+    <w:p>
+      <w:pPr>
+        <w:shd w:val="clear" w:color="auto" w:fill="282C34"/>
+        <w:spacing w:after="0" w:line="285" w:lineRule="atLeast"/>
+        <w:rPr>
+          <w:rFonts w:ascii="Consolas" w:eastAsia="Times New Roman" w:hAnsi="Consolas" w:cs="Times New Roman"/>
+          <w:color w:val="ABB2BF"/>
+          <w:sz w:val="21"/>
+          <w:szCs w:val="21"/>
+          <w:lang w:eastAsia="en-AU"/>
+        </w:rPr>
+      </w:pPr>
+      <w:r>
+        <w:rPr>
+          <w:rFonts w:ascii="Consolas" w:eastAsia="Times New Roman" w:hAnsi="Consolas" w:cs="Times New Roman"/>
+          <w:color w:val="ABB2BF"/>
+          <w:sz w:val="21"/>
+          <w:szCs w:val="21"/>
+          <w:lang w:eastAsia="en-AU"/>
+        </w:rPr>
+        <w:t xml:space="preserve">  font-family: </w:t>
+      </w:r>
+      <w:r>
+        <w:rPr>
+          <w:rFonts w:ascii="Consolas" w:eastAsia="Times New Roman" w:hAnsi="Consolas" w:cs="Times New Roman"/>
+          <w:color w:val="D19A66"/>
+          <w:sz w:val="21"/>
+          <w:szCs w:val="21"/>
+          <w:lang w:eastAsia="en-AU"/>
+        </w:rPr>
+        <w:t>sans-serif</w:t>
+      </w:r>
+      <w:r>
+        <w:rPr>
+          <w:rFonts w:ascii="Consolas" w:eastAsia="Times New Roman" w:hAnsi="Consolas" w:cs="Times New Roman"/>
+          <w:color w:val="ABB2BF"/>
+          <w:sz w:val="21"/>
+          <w:szCs w:val="21"/>
+          <w:lang w:eastAsia="en-AU"/>
+        </w:rPr>
+        <w:t>;</w:t>
+      </w:r>
+    </w:p>
+    <w:p>
+      <w:pPr>
+        <w:shd w:val="clear" w:color="auto" w:fill="282C34"/>
+        <w:spacing w:after="0" w:line="285" w:lineRule="atLeast"/>
+        <w:rPr>
+          <w:rFonts w:ascii="Consolas" w:eastAsia="Times New Roman" w:hAnsi="Consolas" w:cs="Times New Roman"/>
+          <w:color w:val="ABB2BF"/>
+          <w:sz w:val="21"/>
+          <w:szCs w:val="21"/>
+          <w:lang w:eastAsia="en-AU"/>
+        </w:rPr>
+      </w:pPr>
+      <w:r>
+        <w:rPr>
+          <w:rFonts w:ascii="Consolas" w:eastAsia="Times New Roman" w:hAnsi="Consolas" w:cs="Times New Roman"/>
+          <w:color w:val="ABB2BF"/>
+          <w:sz w:val="21"/>
+          <w:szCs w:val="21"/>
+          <w:lang w:eastAsia="en-AU"/>
+        </w:rPr>
+        <w:t>  text-transform: uppercase;</w:t>
+      </w:r>
+    </w:p>
+    <w:p>
+      <w:pPr>
+        <w:shd w:val="clear" w:color="auto" w:fill="282C34"/>
+        <w:spacing w:after="0" w:line="285" w:lineRule="atLeast"/>
+        <w:rPr>
+          <w:rFonts w:ascii="Consolas" w:eastAsia="Times New Roman" w:hAnsi="Consolas" w:cs="Times New Roman"/>
+          <w:color w:val="ABB2BF"/>
+          <w:sz w:val="21"/>
+          <w:szCs w:val="21"/>
+          <w:lang w:eastAsia="en-AU"/>
+        </w:rPr>
+      </w:pPr>
+      <w:r>
+        <w:rPr>
+          <w:rFonts w:ascii="Consolas" w:eastAsia="Times New Roman" w:hAnsi="Consolas" w:cs="Times New Roman"/>
+          <w:color w:val="ABB2BF"/>
+          <w:sz w:val="21"/>
+          <w:szCs w:val="21"/>
+          <w:lang w:eastAsia="en-AU"/>
+        </w:rPr>
+        <w:t>  font-style: italic;</w:t>
+      </w:r>
+    </w:p>
+    <w:p>
+      <w:pPr>
+        <w:shd w:val="clear" w:color="auto" w:fill="282C34"/>
+        <w:spacing w:after="0" w:line="285" w:lineRule="atLeast"/>
+        <w:rPr>
+          <w:rFonts w:ascii="Consolas" w:eastAsia="Times New Roman" w:hAnsi="Consolas" w:cs="Times New Roman"/>
+          <w:color w:val="ABB2BF"/>
+          <w:sz w:val="21"/>
+          <w:szCs w:val="21"/>
+          <w:lang w:eastAsia="en-AU"/>
+        </w:rPr>
+      </w:pPr>
+      <w:r>
+        <w:rPr>
+          <w:rFonts w:ascii="Consolas" w:eastAsia="Times New Roman" w:hAnsi="Consolas" w:cs="Times New Roman"/>
+          <w:color w:val="ABB2BF"/>
+          <w:sz w:val="21"/>
+          <w:szCs w:val="21"/>
+          <w:lang w:eastAsia="en-AU"/>
+        </w:rPr>
+        <w:t>  text-align: center;</w:t>
+      </w:r>
+    </w:p>
+    <w:p>
+      <w:pPr>
+        <w:shd w:val="clear" w:color="auto" w:fill="282C34"/>
+        <w:spacing w:after="0" w:line="285" w:lineRule="atLeast"/>
+        <w:rPr>
+          <w:rFonts w:ascii="Consolas" w:eastAsia="Times New Roman" w:hAnsi="Consolas" w:cs="Times New Roman"/>
+          <w:color w:val="ABB2BF"/>
+          <w:sz w:val="21"/>
+          <w:szCs w:val="21"/>
+          <w:lang w:eastAsia="en-AU"/>
+        </w:rPr>
+      </w:pPr>
+      <w:r>
+        <w:rPr>
+          <w:rFonts w:ascii="Consolas" w:eastAsia="Times New Roman" w:hAnsi="Consolas" w:cs="Times New Roman"/>
+          <w:color w:val="ABB2BF"/>
+          <w:sz w:val="21"/>
+          <w:szCs w:val="21"/>
+          <w:lang w:eastAsia="en-AU"/>
+        </w:rPr>
+        <w:t>}</w:t>
+      </w:r>
+    </w:p>
     <w:p/>
     <w:p>
-      <w:r>
-        <w:t>Style.css</w:t>
+      <w:pPr>
+        <w:pStyle w:val="ListParagraph"/>
+        <w:numPr>
+          <w:ilvl w:val="0"/>
+          <w:numId w:val="2"/>
+        </w:numPr>
+      </w:pPr>
+      <w:r>
+        <w:t>Style &lt;li&gt;’s, not &lt;ol&gt;’s or &lt;ul&gt;’s</w:t>
+      </w:r>
+    </w:p>
+    <w:p>
+      <w:pPr>
+        <w:pStyle w:val="ListParagraph"/>
+        <w:numPr>
+          <w:ilvl w:val="0"/>
+          <w:numId w:val="2"/>
+        </w:numPr>
+      </w:pPr>
+      <w:r>
+        <w:t>Elements within a stylised element inherit it’s parent style unless it has its own style.</w:t>
+      </w:r>
+    </w:p>
+    <w:p>
+      <w:pPr>
+        <w:pStyle w:val="HeadingMod"/>
+      </w:pPr>
+      <w:bookmarkStart w:id="11" w:name="_Toc123786557"/>
+      <w:r>
+        <w:t>Combining Selectors</w:t>
+      </w:r>
+      <w:bookmarkEnd w:id="11"/>
+    </w:p>
+    <w:p>
+      <w:pPr>
+        <w:pStyle w:val="ListParagraph"/>
+        <w:numPr>
+          <w:ilvl w:val="0"/>
+          <w:numId w:val="2"/>
+        </w:numPr>
+      </w:pPr>
+      <w:r>
+        <w:t>Can apply a property to multiple selectors at once</w:t>
+      </w:r>
+    </w:p>
+    <w:p>
+      <w:pPr>
+        <w:pStyle w:val="ListParagraph"/>
+        <w:numPr>
+          <w:ilvl w:val="0"/>
+          <w:numId w:val="2"/>
+        </w:numPr>
+      </w:pPr>
+      <w:r>
+        <w:t>Reduces the need to write similar code for every selector</w:t>
+      </w:r>
+    </w:p>
+    <w:p>
+      <w:pPr>
+        <w:shd w:val="clear" w:color="auto" w:fill="282C34"/>
+        <w:spacing w:after="0" w:line="285" w:lineRule="atLeast"/>
+        <w:rPr>
+          <w:rFonts w:ascii="Consolas" w:eastAsia="Times New Roman" w:hAnsi="Consolas" w:cs="Times New Roman"/>
+          <w:color w:val="ABB2BF"/>
+          <w:sz w:val="21"/>
+          <w:szCs w:val="21"/>
+          <w:lang w:eastAsia="en-AU"/>
+        </w:rPr>
+      </w:pPr>
+      <w:r>
+        <w:rPr>
+          <w:rFonts w:ascii="Consolas" w:eastAsia="Times New Roman" w:hAnsi="Consolas" w:cs="Times New Roman"/>
+          <w:color w:val="E06C75"/>
+          <w:sz w:val="21"/>
+          <w:szCs w:val="21"/>
+          <w:lang w:eastAsia="en-AU"/>
+        </w:rPr>
+        <w:t>h</w:t>
+      </w:r>
+      <w:r>
+        <w:rPr>
+          <w:rFonts w:ascii="Consolas" w:eastAsia="Times New Roman" w:hAnsi="Consolas" w:cs="Times New Roman"/>
+          <w:color w:val="E06C75"/>
+          <w:sz w:val="21"/>
+          <w:szCs w:val="21"/>
+          <w:lang w:eastAsia="en-AU"/>
+        </w:rPr>
+        <w:t>1</w:t>
+      </w:r>
+      <w:r>
+        <w:rPr>
+          <w:rFonts w:ascii="Consolas" w:eastAsia="Times New Roman" w:hAnsi="Consolas" w:cs="Times New Roman"/>
+          <w:color w:val="C678DD"/>
+          <w:sz w:val="21"/>
+          <w:szCs w:val="21"/>
+          <w:lang w:eastAsia="en-AU"/>
+        </w:rPr>
+        <w:t>,</w:t>
+      </w:r>
+      <w:r>
+        <w:rPr>
+          <w:rFonts w:ascii="Consolas" w:eastAsia="Times New Roman" w:hAnsi="Consolas" w:cs="Times New Roman"/>
+          <w:color w:val="E06C75"/>
+          <w:sz w:val="21"/>
+          <w:szCs w:val="21"/>
+          <w:lang w:eastAsia="en-AU"/>
+        </w:rPr>
+        <w:t xml:space="preserve"> h</w:t>
+      </w:r>
+      <w:r>
+        <w:rPr>
+          <w:rFonts w:ascii="Consolas" w:eastAsia="Times New Roman" w:hAnsi="Consolas" w:cs="Times New Roman"/>
+          <w:color w:val="E06C75"/>
+          <w:sz w:val="21"/>
+          <w:szCs w:val="21"/>
+          <w:lang w:eastAsia="en-AU"/>
+        </w:rPr>
+        <w:t>2</w:t>
+      </w:r>
+      <w:r>
+        <w:rPr>
+          <w:rFonts w:ascii="Consolas" w:eastAsia="Times New Roman" w:hAnsi="Consolas" w:cs="Times New Roman"/>
+          <w:color w:val="C678DD"/>
+          <w:sz w:val="21"/>
+          <w:szCs w:val="21"/>
+          <w:lang w:eastAsia="en-AU"/>
+        </w:rPr>
+        <w:t>,</w:t>
+      </w:r>
+      <w:r>
+        <w:rPr>
+          <w:rFonts w:ascii="Consolas" w:eastAsia="Times New Roman" w:hAnsi="Consolas" w:cs="Times New Roman"/>
+          <w:color w:val="C678DD"/>
+          <w:sz w:val="21"/>
+          <w:szCs w:val="21"/>
+          <w:lang w:eastAsia="en-AU"/>
+        </w:rPr>
+        <w:t xml:space="preserve"> </w:t>
+      </w:r>
+      <w:r>
+        <w:rPr>
+          <w:rFonts w:ascii="Consolas" w:eastAsia="Times New Roman" w:hAnsi="Consolas" w:cs="Times New Roman"/>
+          <w:color w:val="E06C75"/>
+          <w:sz w:val="21"/>
+          <w:szCs w:val="21"/>
+          <w:lang w:eastAsia="en-AU"/>
+        </w:rPr>
+        <w:t>h3</w:t>
+      </w:r>
+      <w:r>
+        <w:rPr>
+          <w:rFonts w:ascii="Consolas" w:eastAsia="Times New Roman" w:hAnsi="Consolas" w:cs="Times New Roman"/>
+          <w:color w:val="C678DD"/>
+          <w:sz w:val="21"/>
+          <w:szCs w:val="21"/>
+          <w:lang w:eastAsia="en-AU"/>
+        </w:rPr>
+        <w:t>,</w:t>
+      </w:r>
+      <w:r>
+        <w:rPr>
+          <w:rFonts w:ascii="Consolas" w:eastAsia="Times New Roman" w:hAnsi="Consolas" w:cs="Times New Roman"/>
+          <w:color w:val="C678DD"/>
+          <w:sz w:val="21"/>
+          <w:szCs w:val="21"/>
+          <w:lang w:eastAsia="en-AU"/>
+        </w:rPr>
+        <w:t xml:space="preserve"> </w:t>
+      </w:r>
+      <w:r>
+        <w:rPr>
+          <w:rFonts w:ascii="Consolas" w:eastAsia="Times New Roman" w:hAnsi="Consolas" w:cs="Times New Roman"/>
+          <w:color w:val="E06C75"/>
+          <w:sz w:val="21"/>
+          <w:szCs w:val="21"/>
+          <w:lang w:eastAsia="en-AU"/>
+        </w:rPr>
+        <w:t>h4</w:t>
+      </w:r>
+      <w:r>
+        <w:rPr>
+          <w:rFonts w:ascii="Consolas" w:eastAsia="Times New Roman" w:hAnsi="Consolas" w:cs="Times New Roman"/>
+          <w:color w:val="C678DD"/>
+          <w:sz w:val="21"/>
+          <w:szCs w:val="21"/>
+          <w:lang w:eastAsia="en-AU"/>
+        </w:rPr>
+        <w:t>,</w:t>
+      </w:r>
+      <w:r>
+        <w:rPr>
+          <w:rFonts w:ascii="Consolas" w:eastAsia="Times New Roman" w:hAnsi="Consolas" w:cs="Times New Roman"/>
+          <w:color w:val="C678DD"/>
+          <w:sz w:val="21"/>
+          <w:szCs w:val="21"/>
+          <w:lang w:eastAsia="en-AU"/>
+        </w:rPr>
+        <w:t xml:space="preserve"> </w:t>
+      </w:r>
+      <w:r>
+        <w:rPr>
+          <w:rFonts w:ascii="Consolas" w:eastAsia="Times New Roman" w:hAnsi="Consolas" w:cs="Times New Roman"/>
+          <w:color w:val="E06C75"/>
+          <w:sz w:val="21"/>
+          <w:szCs w:val="21"/>
+          <w:lang w:eastAsia="en-AU"/>
+        </w:rPr>
+        <w:t>p</w:t>
+      </w:r>
+      <w:r>
+        <w:rPr>
+          <w:rFonts w:ascii="Consolas" w:eastAsia="Times New Roman" w:hAnsi="Consolas" w:cs="Times New Roman"/>
+          <w:color w:val="C678DD"/>
+          <w:sz w:val="21"/>
+          <w:szCs w:val="21"/>
+          <w:lang w:eastAsia="en-AU"/>
+        </w:rPr>
+        <w:t>,</w:t>
+      </w:r>
+      <w:r>
+        <w:rPr>
+          <w:rFonts w:ascii="Consolas" w:eastAsia="Times New Roman" w:hAnsi="Consolas" w:cs="Times New Roman"/>
+          <w:color w:val="C678DD"/>
+          <w:sz w:val="21"/>
+          <w:szCs w:val="21"/>
+          <w:lang w:eastAsia="en-AU"/>
+        </w:rPr>
+        <w:t xml:space="preserve"> </w:t>
+      </w:r>
+      <w:r>
+        <w:rPr>
+          <w:rFonts w:ascii="Consolas" w:eastAsia="Times New Roman" w:hAnsi="Consolas" w:cs="Times New Roman"/>
+          <w:color w:val="E06C75"/>
+          <w:sz w:val="21"/>
+          <w:szCs w:val="21"/>
+          <w:lang w:eastAsia="en-AU"/>
+        </w:rPr>
+        <w:t>li</w:t>
+      </w:r>
+      <w:r>
+        <w:rPr>
+          <w:rFonts w:ascii="Consolas" w:eastAsia="Times New Roman" w:hAnsi="Consolas" w:cs="Times New Roman"/>
+          <w:color w:val="ABB2BF"/>
+          <w:sz w:val="21"/>
+          <w:szCs w:val="21"/>
+          <w:lang w:eastAsia="en-AU"/>
+        </w:rPr>
+        <w:t xml:space="preserve"> {</w:t>
+      </w:r>
+    </w:p>
+    <w:p>
+      <w:pPr>
+        <w:shd w:val="clear" w:color="auto" w:fill="282C34"/>
+        <w:spacing w:after="0" w:line="285" w:lineRule="atLeast"/>
+        <w:rPr>
+          <w:rFonts w:ascii="Consolas" w:eastAsia="Times New Roman" w:hAnsi="Consolas" w:cs="Times New Roman"/>
+          <w:color w:val="ABB2BF"/>
+          <w:sz w:val="21"/>
+          <w:szCs w:val="21"/>
+          <w:lang w:eastAsia="en-AU"/>
+        </w:rPr>
+      </w:pPr>
+      <w:r>
+        <w:rPr>
+          <w:rFonts w:ascii="Consolas" w:eastAsia="Times New Roman" w:hAnsi="Consolas" w:cs="Times New Roman"/>
+          <w:color w:val="ABB2BF"/>
+          <w:sz w:val="21"/>
+          <w:szCs w:val="21"/>
+          <w:lang w:eastAsia="en-AU"/>
+        </w:rPr>
+        <w:t xml:space="preserve">  font-family: </w:t>
+      </w:r>
+      <w:r>
+        <w:rPr>
+          <w:rFonts w:ascii="Consolas" w:eastAsia="Times New Roman" w:hAnsi="Consolas" w:cs="Times New Roman"/>
+          <w:color w:val="D19A66"/>
+          <w:sz w:val="21"/>
+          <w:szCs w:val="21"/>
+          <w:lang w:eastAsia="en-AU"/>
+        </w:rPr>
+        <w:t>sans-serif</w:t>
+      </w:r>
+      <w:r>
+        <w:rPr>
+          <w:rFonts w:ascii="Consolas" w:eastAsia="Times New Roman" w:hAnsi="Consolas" w:cs="Times New Roman"/>
+          <w:color w:val="ABB2BF"/>
+          <w:sz w:val="21"/>
+          <w:szCs w:val="21"/>
+          <w:lang w:eastAsia="en-AU"/>
+        </w:rPr>
+        <w:t>;</w:t>
+      </w:r>
+    </w:p>
+    <w:p>
+      <w:pPr>
+        <w:shd w:val="clear" w:color="auto" w:fill="282C34"/>
+        <w:spacing w:after="0" w:line="285" w:lineRule="atLeast"/>
+        <w:rPr>
+          <w:rFonts w:ascii="Consolas" w:eastAsia="Times New Roman" w:hAnsi="Consolas" w:cs="Times New Roman"/>
+          <w:color w:val="ABB2BF"/>
+          <w:sz w:val="21"/>
+          <w:szCs w:val="21"/>
+          <w:lang w:eastAsia="en-AU"/>
+        </w:rPr>
+      </w:pPr>
+      <w:r>
+        <w:rPr>
+          <w:rFonts w:ascii="Consolas" w:eastAsia="Times New Roman" w:hAnsi="Consolas" w:cs="Times New Roman"/>
+          <w:color w:val="ABB2BF"/>
+          <w:sz w:val="21"/>
+          <w:szCs w:val="21"/>
+          <w:lang w:eastAsia="en-AU"/>
+        </w:rPr>
+        <w:t>}</w:t>
+      </w:r>
+    </w:p>
+    <w:p/>
+    <w:p>
+      <w:pPr>
+        <w:pStyle w:val="ListParagraph"/>
+        <w:numPr>
+          <w:ilvl w:val="0"/>
+          <w:numId w:val="2"/>
+        </w:numPr>
+      </w:pPr>
+      <w:r>
+        <w:t>Can also use descendant selectors to highlight an element within an element</w:t>
+      </w:r>
+    </w:p>
+    <w:p>
+      <w:pPr>
+        <w:pStyle w:val="ListParagraph"/>
+        <w:numPr>
+          <w:ilvl w:val="1"/>
+          <w:numId w:val="2"/>
+        </w:numPr>
+      </w:pPr>
+      <w:r>
+        <w:t>Can be nested, elements within elements within elements, etc</w:t>
+      </w:r>
+    </w:p>
+    <w:p>
+      <w:pPr>
+        <w:shd w:val="clear" w:color="auto" w:fill="282C34"/>
+        <w:spacing w:after="0" w:line="285" w:lineRule="atLeast"/>
+        <w:rPr>
+          <w:rFonts w:ascii="Consolas" w:eastAsia="Times New Roman" w:hAnsi="Consolas" w:cs="Times New Roman"/>
+          <w:color w:val="ABB2BF"/>
+          <w:sz w:val="21"/>
+          <w:szCs w:val="21"/>
+          <w:lang w:eastAsia="en-AU"/>
+        </w:rPr>
+      </w:pPr>
+      <w:r>
+        <w:rPr>
+          <w:rFonts w:ascii="Consolas" w:eastAsia="Times New Roman" w:hAnsi="Consolas" w:cs="Times New Roman"/>
+          <w:color w:val="E06C75"/>
+          <w:sz w:val="21"/>
+          <w:szCs w:val="21"/>
+          <w:lang w:eastAsia="en-AU"/>
+        </w:rPr>
+        <w:t>footer</w:t>
+      </w:r>
+      <w:r>
+        <w:rPr>
+          <w:rFonts w:ascii="Consolas" w:eastAsia="Times New Roman" w:hAnsi="Consolas" w:cs="Times New Roman"/>
+          <w:color w:val="C678DD"/>
+          <w:sz w:val="21"/>
+          <w:szCs w:val="21"/>
+          <w:lang w:eastAsia="en-AU"/>
+        </w:rPr>
+        <w:t xml:space="preserve"> </w:t>
+      </w:r>
+      <w:r>
+        <w:rPr>
+          <w:rFonts w:ascii="Consolas" w:eastAsia="Times New Roman" w:hAnsi="Consolas" w:cs="Times New Roman"/>
+          <w:color w:val="E06C75"/>
+          <w:sz w:val="21"/>
+          <w:szCs w:val="21"/>
+          <w:lang w:eastAsia="en-AU"/>
+        </w:rPr>
+        <w:t>p</w:t>
+      </w:r>
+      <w:r>
+        <w:rPr>
+          <w:rFonts w:ascii="Consolas" w:eastAsia="Times New Roman" w:hAnsi="Consolas" w:cs="Times New Roman"/>
+          <w:color w:val="ABB2BF"/>
+          <w:sz w:val="21"/>
+          <w:szCs w:val="21"/>
+          <w:lang w:eastAsia="en-AU"/>
+        </w:rPr>
+        <w:t xml:space="preserve"> {</w:t>
+      </w:r>
+    </w:p>
+    <w:p>
+      <w:pPr>
+        <w:shd w:val="clear" w:color="auto" w:fill="282C34"/>
+        <w:spacing w:after="0" w:line="285" w:lineRule="atLeast"/>
+        <w:rPr>
+          <w:rFonts w:ascii="Consolas" w:eastAsia="Times New Roman" w:hAnsi="Consolas" w:cs="Times New Roman"/>
+          <w:color w:val="ABB2BF"/>
+          <w:sz w:val="21"/>
+          <w:szCs w:val="21"/>
+          <w:lang w:eastAsia="en-AU"/>
+        </w:rPr>
+      </w:pPr>
+      <w:r>
+        <w:rPr>
+          <w:rFonts w:ascii="Consolas" w:eastAsia="Times New Roman" w:hAnsi="Consolas" w:cs="Times New Roman"/>
+          <w:color w:val="ABB2BF"/>
+          <w:sz w:val="21"/>
+          <w:szCs w:val="21"/>
+          <w:lang w:eastAsia="en-AU"/>
+        </w:rPr>
+        <w:t xml:space="preserve">  font-size: </w:t>
+      </w:r>
+      <w:r>
+        <w:rPr>
+          <w:rFonts w:ascii="Consolas" w:eastAsia="Times New Roman" w:hAnsi="Consolas" w:cs="Times New Roman"/>
+          <w:color w:val="D19A66"/>
+          <w:sz w:val="21"/>
+          <w:szCs w:val="21"/>
+          <w:lang w:eastAsia="en-AU"/>
+        </w:rPr>
+        <w:t>16px</w:t>
+      </w:r>
+      <w:r>
+        <w:rPr>
+          <w:rFonts w:ascii="Consolas" w:eastAsia="Times New Roman" w:hAnsi="Consolas" w:cs="Times New Roman"/>
+          <w:color w:val="ABB2BF"/>
+          <w:sz w:val="21"/>
+          <w:szCs w:val="21"/>
+          <w:lang w:eastAsia="en-AU"/>
+        </w:rPr>
+        <w:t>;</w:t>
+      </w:r>
+    </w:p>
+    <w:p>
+      <w:pPr>
+        <w:shd w:val="clear" w:color="auto" w:fill="282C34"/>
+        <w:spacing w:after="0" w:line="285" w:lineRule="atLeast"/>
+        <w:rPr>
+          <w:rFonts w:ascii="Consolas" w:eastAsia="Times New Roman" w:hAnsi="Consolas" w:cs="Times New Roman"/>
+          <w:color w:val="ABB2BF"/>
+          <w:sz w:val="21"/>
+          <w:szCs w:val="21"/>
+          <w:lang w:eastAsia="en-AU"/>
+        </w:rPr>
+      </w:pPr>
+      <w:r>
+        <w:rPr>
+          <w:rFonts w:ascii="Consolas" w:eastAsia="Times New Roman" w:hAnsi="Consolas" w:cs="Times New Roman"/>
+          <w:color w:val="ABB2BF"/>
+          <w:sz w:val="21"/>
+          <w:szCs w:val="21"/>
+          <w:lang w:eastAsia="en-AU"/>
+        </w:rPr>
+        <w:t>}</w:t>
+      </w:r>
+    </w:p>
+    <w:p>
+      <w:pPr>
+        <w:shd w:val="clear" w:color="auto" w:fill="282C34"/>
+        <w:spacing w:after="0" w:line="285" w:lineRule="atLeast"/>
+        <w:rPr>
+          <w:rFonts w:ascii="Consolas" w:eastAsia="Times New Roman" w:hAnsi="Consolas" w:cs="Times New Roman"/>
+          <w:color w:val="ABB2BF"/>
+          <w:sz w:val="21"/>
+          <w:szCs w:val="21"/>
+          <w:lang w:eastAsia="en-AU"/>
+        </w:rPr>
+      </w:pPr>
+    </w:p>
+    <w:p>
+      <w:pPr>
+        <w:pStyle w:val="HeadingMod"/>
+      </w:pPr>
+      <w:bookmarkStart w:id="12" w:name="_Toc123786558"/>
+      <w:r>
+        <w:t>Class and ID Selectors</w:t>
+      </w:r>
+      <w:bookmarkEnd w:id="12"/>
+    </w:p>
+    <w:p>
+      <w:pPr>
+        <w:pStyle w:val="ListParagraph"/>
+        <w:numPr>
+          <w:ilvl w:val="0"/>
+          <w:numId w:val="2"/>
+        </w:numPr>
+      </w:pPr>
+      <w:r>
+        <w:t>We can assign an ID to an element and then select than ID in the stylesheet</w:t>
+      </w:r>
+      <w:r>
+        <w:t xml:space="preserve"> using #ID</w:t>
+      </w:r>
+    </w:p>
+    <w:p>
+      <w:pPr>
+        <w:shd w:val="clear" w:color="auto" w:fill="282C34"/>
+        <w:spacing w:after="0" w:line="285" w:lineRule="atLeast"/>
+        <w:rPr>
+          <w:rFonts w:ascii="Consolas" w:eastAsia="Times New Roman" w:hAnsi="Consolas" w:cs="Times New Roman"/>
+          <w:color w:val="ABB2BF"/>
+          <w:sz w:val="21"/>
+          <w:szCs w:val="21"/>
+          <w:lang w:eastAsia="en-AU"/>
+        </w:rPr>
+      </w:pPr>
+      <w:r>
+        <w:rPr>
+          <w:rFonts w:ascii="Consolas" w:eastAsia="Times New Roman" w:hAnsi="Consolas" w:cs="Times New Roman"/>
+          <w:color w:val="ABB2BF"/>
+          <w:sz w:val="21"/>
+          <w:szCs w:val="21"/>
+          <w:lang w:eastAsia="en-AU"/>
+        </w:rPr>
+        <w:t>    &lt;</w:t>
+      </w:r>
+      <w:r>
+        <w:rPr>
+          <w:rFonts w:ascii="Consolas" w:eastAsia="Times New Roman" w:hAnsi="Consolas" w:cs="Times New Roman"/>
+          <w:color w:val="E06C75"/>
+          <w:sz w:val="21"/>
+          <w:szCs w:val="21"/>
+          <w:lang w:eastAsia="en-AU"/>
+        </w:rPr>
+        <w:t>footer</w:t>
+      </w:r>
+      <w:r>
+        <w:rPr>
+          <w:rFonts w:ascii="Consolas" w:eastAsia="Times New Roman" w:hAnsi="Consolas" w:cs="Times New Roman"/>
+          <w:color w:val="ABB2BF"/>
+          <w:sz w:val="21"/>
+          <w:szCs w:val="21"/>
+          <w:lang w:eastAsia="en-AU"/>
+        </w:rPr>
+        <w:t>&gt;</w:t>
+      </w:r>
+    </w:p>
+    <w:p>
+      <w:pPr>
+        <w:shd w:val="clear" w:color="auto" w:fill="282C34"/>
+        <w:spacing w:after="0" w:line="285" w:lineRule="atLeast"/>
+        <w:rPr>
+          <w:rFonts w:ascii="Consolas" w:eastAsia="Times New Roman" w:hAnsi="Consolas" w:cs="Times New Roman"/>
+          <w:color w:val="ABB2BF"/>
+          <w:sz w:val="21"/>
+          <w:szCs w:val="21"/>
+          <w:lang w:eastAsia="en-AU"/>
+        </w:rPr>
+      </w:pPr>
+      <w:r>
+        <w:rPr>
+          <w:rFonts w:ascii="Consolas" w:eastAsia="Times New Roman" w:hAnsi="Consolas" w:cs="Times New Roman"/>
+          <w:color w:val="ABB2BF"/>
+          <w:sz w:val="21"/>
+          <w:szCs w:val="21"/>
+          <w:lang w:eastAsia="en-AU"/>
+        </w:rPr>
+        <w:t>      &lt;</w:t>
+      </w:r>
+      <w:r>
+        <w:rPr>
+          <w:rFonts w:ascii="Consolas" w:eastAsia="Times New Roman" w:hAnsi="Consolas" w:cs="Times New Roman"/>
+          <w:color w:val="E06C75"/>
+          <w:sz w:val="21"/>
+          <w:szCs w:val="21"/>
+          <w:lang w:eastAsia="en-AU"/>
+        </w:rPr>
+        <w:t>p</w:t>
+      </w:r>
+      <w:r>
+        <w:rPr>
+          <w:rFonts w:ascii="Consolas" w:eastAsia="Times New Roman" w:hAnsi="Consolas" w:cs="Times New Roman"/>
+          <w:color w:val="ABB2BF"/>
+          <w:sz w:val="21"/>
+          <w:szCs w:val="21"/>
+          <w:lang w:eastAsia="en-AU"/>
+        </w:rPr>
+        <w:t xml:space="preserve"> </w:t>
+      </w:r>
+      <w:r>
+        <w:rPr>
+          <w:rFonts w:ascii="Consolas" w:eastAsia="Times New Roman" w:hAnsi="Consolas" w:cs="Times New Roman"/>
+          <w:color w:val="D19A66"/>
+          <w:sz w:val="21"/>
+          <w:szCs w:val="21"/>
+          <w:lang w:eastAsia="en-AU"/>
+        </w:rPr>
+        <w:t>id</w:t>
+      </w:r>
+      <w:r>
+        <w:rPr>
+          <w:rFonts w:ascii="Consolas" w:eastAsia="Times New Roman" w:hAnsi="Consolas" w:cs="Times New Roman"/>
+          <w:color w:val="ABB2BF"/>
+          <w:sz w:val="21"/>
+          <w:szCs w:val="21"/>
+          <w:lang w:eastAsia="en-AU"/>
+        </w:rPr>
+        <w:t>=</w:t>
+      </w:r>
+      <w:r>
+        <w:rPr>
+          <w:rFonts w:ascii="Consolas" w:eastAsia="Times New Roman" w:hAnsi="Consolas" w:cs="Times New Roman"/>
+          <w:color w:val="98C379"/>
+          <w:sz w:val="21"/>
+          <w:szCs w:val="21"/>
+          <w:lang w:eastAsia="en-AU"/>
+        </w:rPr>
+        <w:t>"copyright"</w:t>
+      </w:r>
+      <w:r>
+        <w:rPr>
+          <w:rFonts w:ascii="Consolas" w:eastAsia="Times New Roman" w:hAnsi="Consolas" w:cs="Times New Roman"/>
+          <w:color w:val="ABB2BF"/>
+          <w:sz w:val="21"/>
+          <w:szCs w:val="21"/>
+          <w:lang w:eastAsia="en-AU"/>
+        </w:rPr>
+        <w:t xml:space="preserve">&gt;Copyright </w:t>
+      </w:r>
+      <w:r>
+        <w:rPr>
+          <w:rFonts w:ascii="Consolas" w:eastAsia="Times New Roman" w:hAnsi="Consolas" w:cs="Times New Roman"/>
+          <w:color w:val="D19A66"/>
+          <w:sz w:val="21"/>
+          <w:szCs w:val="21"/>
+          <w:lang w:eastAsia="en-AU"/>
+        </w:rPr>
+        <w:t>&amp;copy;</w:t>
+      </w:r>
+      <w:r>
+        <w:rPr>
+          <w:rFonts w:ascii="Consolas" w:eastAsia="Times New Roman" w:hAnsi="Consolas" w:cs="Times New Roman"/>
+          <w:color w:val="ABB2BF"/>
+          <w:sz w:val="21"/>
+          <w:szCs w:val="21"/>
+          <w:lang w:eastAsia="en-AU"/>
+        </w:rPr>
+        <w:t xml:space="preserve"> 2027 by the Code Magazine&lt;/</w:t>
+      </w:r>
+      <w:r>
+        <w:rPr>
+          <w:rFonts w:ascii="Consolas" w:eastAsia="Times New Roman" w:hAnsi="Consolas" w:cs="Times New Roman"/>
+          <w:color w:val="E06C75"/>
+          <w:sz w:val="21"/>
+          <w:szCs w:val="21"/>
+          <w:lang w:eastAsia="en-AU"/>
+        </w:rPr>
+        <w:t>p</w:t>
+      </w:r>
+      <w:r>
+        <w:rPr>
+          <w:rFonts w:ascii="Consolas" w:eastAsia="Times New Roman" w:hAnsi="Consolas" w:cs="Times New Roman"/>
+          <w:color w:val="ABB2BF"/>
+          <w:sz w:val="21"/>
+          <w:szCs w:val="21"/>
+          <w:lang w:eastAsia="en-AU"/>
+        </w:rPr>
+        <w:t>&gt;</w:t>
+      </w:r>
+    </w:p>
+    <w:p>
+      <w:pPr>
+        <w:shd w:val="clear" w:color="auto" w:fill="282C34"/>
+        <w:spacing w:after="0" w:line="285" w:lineRule="atLeast"/>
+        <w:rPr>
+          <w:rFonts w:ascii="Consolas" w:eastAsia="Times New Roman" w:hAnsi="Consolas" w:cs="Times New Roman"/>
+          <w:color w:val="ABB2BF"/>
+          <w:sz w:val="21"/>
+          <w:szCs w:val="21"/>
+          <w:lang w:eastAsia="en-AU"/>
+        </w:rPr>
+      </w:pPr>
+      <w:r>
+        <w:rPr>
+          <w:rFonts w:ascii="Consolas" w:eastAsia="Times New Roman" w:hAnsi="Consolas" w:cs="Times New Roman"/>
+          <w:color w:val="ABB2BF"/>
+          <w:sz w:val="21"/>
+          <w:szCs w:val="21"/>
+          <w:lang w:eastAsia="en-AU"/>
+        </w:rPr>
+        <w:t>    &lt;/</w:t>
+      </w:r>
+      <w:r>
+        <w:rPr>
+          <w:rFonts w:ascii="Consolas" w:eastAsia="Times New Roman" w:hAnsi="Consolas" w:cs="Times New Roman"/>
+          <w:color w:val="E06C75"/>
+          <w:sz w:val="21"/>
+          <w:szCs w:val="21"/>
+          <w:lang w:eastAsia="en-AU"/>
+        </w:rPr>
+        <w:t>footer</w:t>
+      </w:r>
+      <w:r>
+        <w:rPr>
+          <w:rFonts w:ascii="Consolas" w:eastAsia="Times New Roman" w:hAnsi="Consolas" w:cs="Times New Roman"/>
+          <w:color w:val="ABB2BF"/>
+          <w:sz w:val="21"/>
+          <w:szCs w:val="21"/>
+          <w:lang w:eastAsia="en-AU"/>
+        </w:rPr>
+        <w:t>&gt;</w:t>
+      </w:r>
+    </w:p>
+    <w:p>
+      <w:pPr>
+        <w:shd w:val="clear" w:color="auto" w:fill="282C34"/>
+        <w:spacing w:line="285" w:lineRule="atLeast"/>
+        <w:rPr>
+          <w:rFonts w:ascii="Consolas" w:eastAsia="Times New Roman" w:hAnsi="Consolas" w:cs="Times New Roman"/>
+          <w:color w:val="ABB2BF"/>
+          <w:sz w:val="21"/>
+          <w:szCs w:val="21"/>
+          <w:lang w:eastAsia="en-AU"/>
+        </w:rPr>
+      </w:pPr>
+      <w:r>
+        <w:br/>
+      </w:r>
+      <w:r>
+        <w:rPr>
+          <w:rFonts w:ascii="Consolas" w:eastAsia="Times New Roman" w:hAnsi="Consolas" w:cs="Times New Roman"/>
+          <w:color w:val="61AFEF"/>
+          <w:sz w:val="21"/>
+          <w:szCs w:val="21"/>
+          <w:lang w:eastAsia="en-AU"/>
+        </w:rPr>
+        <w:t>#copyright</w:t>
+      </w:r>
+      <w:r>
+        <w:rPr>
+          <w:rFonts w:ascii="Consolas" w:eastAsia="Times New Roman" w:hAnsi="Consolas" w:cs="Times New Roman"/>
+          <w:color w:val="ABB2BF"/>
+          <w:sz w:val="21"/>
+          <w:szCs w:val="21"/>
+          <w:lang w:eastAsia="en-AU"/>
+        </w:rPr>
+        <w:t xml:space="preserve"> {</w:t>
+      </w:r>
+    </w:p>
+    <w:p>
+      <w:pPr>
+        <w:shd w:val="clear" w:color="auto" w:fill="282C34"/>
+        <w:spacing w:after="0" w:line="285" w:lineRule="atLeast"/>
+        <w:rPr>
+          <w:rFonts w:ascii="Consolas" w:eastAsia="Times New Roman" w:hAnsi="Consolas" w:cs="Times New Roman"/>
+          <w:color w:val="ABB2BF"/>
+          <w:sz w:val="21"/>
+          <w:szCs w:val="21"/>
+          <w:lang w:eastAsia="en-AU"/>
+        </w:rPr>
+      </w:pPr>
+      <w:r>
+        <w:rPr>
+          <w:rFonts w:ascii="Consolas" w:eastAsia="Times New Roman" w:hAnsi="Consolas" w:cs="Times New Roman"/>
+          <w:color w:val="ABB2BF"/>
+          <w:sz w:val="21"/>
+          <w:szCs w:val="21"/>
+          <w:lang w:eastAsia="en-AU"/>
+        </w:rPr>
+        <w:t xml:space="preserve">  font-size: </w:t>
+      </w:r>
+      <w:r>
+        <w:rPr>
+          <w:rFonts w:ascii="Consolas" w:eastAsia="Times New Roman" w:hAnsi="Consolas" w:cs="Times New Roman"/>
+          <w:color w:val="D19A66"/>
+          <w:sz w:val="21"/>
+          <w:szCs w:val="21"/>
+          <w:lang w:eastAsia="en-AU"/>
+        </w:rPr>
+        <w:t>16px</w:t>
+      </w:r>
+      <w:r>
+        <w:rPr>
+          <w:rFonts w:ascii="Consolas" w:eastAsia="Times New Roman" w:hAnsi="Consolas" w:cs="Times New Roman"/>
+          <w:color w:val="ABB2BF"/>
+          <w:sz w:val="21"/>
+          <w:szCs w:val="21"/>
+          <w:lang w:eastAsia="en-AU"/>
+        </w:rPr>
+        <w:t>;</w:t>
+      </w:r>
+    </w:p>
+    <w:p>
+      <w:pPr>
+        <w:shd w:val="clear" w:color="auto" w:fill="282C34"/>
+        <w:spacing w:after="0" w:line="285" w:lineRule="atLeast"/>
+        <w:rPr>
+          <w:rFonts w:ascii="Consolas" w:eastAsia="Times New Roman" w:hAnsi="Consolas" w:cs="Times New Roman"/>
+          <w:color w:val="ABB2BF"/>
+          <w:sz w:val="21"/>
+          <w:szCs w:val="21"/>
+          <w:lang w:eastAsia="en-AU"/>
+        </w:rPr>
+      </w:pPr>
+      <w:r>
+        <w:rPr>
+          <w:rFonts w:ascii="Consolas" w:eastAsia="Times New Roman" w:hAnsi="Consolas" w:cs="Times New Roman"/>
+          <w:color w:val="ABB2BF"/>
+          <w:sz w:val="21"/>
+          <w:szCs w:val="21"/>
+          <w:lang w:eastAsia="en-AU"/>
+        </w:rPr>
+        <w:t>}</w:t>
+      </w:r>
+    </w:p>
+    <w:p>
+      <w:pPr>
+        <w:shd w:val="clear" w:color="auto" w:fill="282C34"/>
+        <w:spacing w:after="0" w:line="285" w:lineRule="atLeast"/>
+        <w:rPr>
+          <w:rFonts w:ascii="Consolas" w:eastAsia="Times New Roman" w:hAnsi="Consolas" w:cs="Times New Roman"/>
+          <w:color w:val="ABB2BF"/>
+          <w:sz w:val="21"/>
+          <w:szCs w:val="21"/>
+          <w:lang w:eastAsia="en-AU"/>
+        </w:rPr>
+      </w:pPr>
+    </w:p>
+    <w:p/>
+    <w:p>
+      <w:pPr>
+        <w:pStyle w:val="ListParagraph"/>
+        <w:numPr>
+          <w:ilvl w:val="0"/>
+          <w:numId w:val="2"/>
+        </w:numPr>
+      </w:pPr>
+      <w:r>
+        <w:t xml:space="preserve">When we want to assign the same ID to multiple elements, we instead assign a </w:t>
+      </w:r>
+      <w:r>
+        <w:rPr>
+          <w:i/>
+          <w:iCs/>
+        </w:rPr>
+        <w:t>class</w:t>
+      </w:r>
+    </w:p>
+    <w:p>
+      <w:pPr>
+        <w:pStyle w:val="ListParagraph"/>
+        <w:numPr>
+          <w:ilvl w:val="0"/>
+          <w:numId w:val="2"/>
+        </w:numPr>
+      </w:pPr>
+      <w:r>
+        <w:t>However, we should always use classes over IDs in every scenario to future proof</w:t>
+      </w:r>
+    </w:p>
+    <w:p/>
+    <w:p/>
+    <w:p/>
+    <w:p/>
+    <w:p>
+      <w:pPr>
+        <w:pStyle w:val="HeadingMod"/>
+      </w:pPr>
+      <w:bookmarkStart w:id="13" w:name="_Toc123786559"/>
+      <w:r>
+        <w:lastRenderedPageBreak/>
+        <w:t>Working With Colours</w:t>
+      </w:r>
+      <w:bookmarkEnd w:id="13"/>
+    </w:p>
+    <w:p>
+      <w:pPr>
+        <w:pStyle w:val="ListParagraph"/>
+        <w:numPr>
+          <w:ilvl w:val="0"/>
+          <w:numId w:val="2"/>
+        </w:numPr>
+      </w:pPr>
+      <w:r>
+        <w:t>The RGB Model</w:t>
+      </w:r>
+    </w:p>
+    <w:p>
+      <w:pPr>
+        <w:pStyle w:val="ListParagraph"/>
+        <w:numPr>
+          <w:ilvl w:val="1"/>
+          <w:numId w:val="2"/>
+        </w:numPr>
+      </w:pPr>
+      <w:r>
+        <w:t>Use hexadecimal function for most cases</w:t>
+      </w:r>
+    </w:p>
+    <w:p>
+      <w:pPr>
+        <w:pStyle w:val="ListParagraph"/>
+        <w:numPr>
+          <w:ilvl w:val="1"/>
+          <w:numId w:val="2"/>
+        </w:numPr>
+      </w:pPr>
+      <w:r>
+        <w:t>RGBA function for cases with transparency</w:t>
+      </w:r>
+    </w:p>
+    <w:p>
+      <w:r>
+        <w:drawing>
+          <wp:inline distT="0" distB="0" distL="0" distR="0" wp14:anchorId="23E7D2E1" wp14:editId="35728103">
+            <wp:extent cx="6645910" cy="3242310"/>
+            <wp:effectExtent l="0" t="0" r="2540" b="0"/>
+            <wp:docPr id="4" name="Picture 4"/>
+            <wp:cNvGraphicFramePr>
+              <a:graphicFrameLocks xmlns:a="http://schemas.openxmlformats.org/drawingml/2006/main" noChangeAspect="1"/>
+            </wp:cNvGraphicFramePr>
+            <a:graphic xmlns:a="http://schemas.openxmlformats.org/drawingml/2006/main">
+              <a:graphicData uri="http://schemas.openxmlformats.org/drawingml/2006/picture">
+                <pic:pic xmlns:pic="http://schemas.openxmlformats.org/drawingml/2006/picture">
+                  <pic:nvPicPr>
+                    <pic:cNvPr id="1" name=""/>
+                    <pic:cNvPicPr/>
+                  </pic:nvPicPr>
+                  <pic:blipFill>
+                    <a:blip r:embed="rId8"/>
+                    <a:stretch>
+                      <a:fillRect/>
+                    </a:stretch>
+                  </pic:blipFill>
+                  <pic:spPr>
+                    <a:xfrm>
+                      <a:off x="0" y="0"/>
+                      <a:ext cx="6645910" cy="3242310"/>
+                    </a:xfrm>
+                    <a:prstGeom prst="rect">
+                      <a:avLst/>
+                    </a:prstGeom>
+                  </pic:spPr>
+                </pic:pic>
+              </a:graphicData>
+            </a:graphic>
+          </wp:inline>
+        </w:drawing>
+      </w:r>
+    </w:p>
+    <w:p>
+      <w:r>
+        <w:drawing>
+          <wp:inline distT="0" distB="0" distL="0" distR="0" wp14:anchorId="550C8030" wp14:editId="4D1C75DE">
+            <wp:extent cx="6645910" cy="3286125"/>
+            <wp:effectExtent l="0" t="0" r="2540" b="9525"/>
+            <wp:docPr id="5" name="Picture 5"/>
+            <wp:cNvGraphicFramePr>
+              <a:graphicFrameLocks xmlns:a="http://schemas.openxmlformats.org/drawingml/2006/main" noChangeAspect="1"/>
+            </wp:cNvGraphicFramePr>
+            <a:graphic xmlns:a="http://schemas.openxmlformats.org/drawingml/2006/main">
+              <a:graphicData uri="http://schemas.openxmlformats.org/drawingml/2006/picture">
+                <pic:pic xmlns:pic="http://schemas.openxmlformats.org/drawingml/2006/picture">
+                  <pic:nvPicPr>
+                    <pic:cNvPr id="1" name=""/>
+                    <pic:cNvPicPr/>
+                  </pic:nvPicPr>
+                  <pic:blipFill>
+                    <a:blip r:embed="rId9"/>
+                    <a:stretch>
+                      <a:fillRect/>
+                    </a:stretch>
+                  </pic:blipFill>
+                  <pic:spPr>
+                    <a:xfrm>
+                      <a:off x="0" y="0"/>
+                      <a:ext cx="6645910" cy="3286125"/>
+                    </a:xfrm>
+                    <a:prstGeom prst="rect">
+                      <a:avLst/>
+                    </a:prstGeom>
+                  </pic:spPr>
+                </pic:pic>
+              </a:graphicData>
+            </a:graphic>
+          </wp:inline>
+        </w:drawing>
       </w:r>
     </w:p>
     <w:sectPr>
@@ -8295,6 +10226,232 @@
     </w:lvl>
   </w:abstractNum>
   <w:abstractNum w:abstractNumId="5" w15:restartNumberingAfterBreak="0">
+    <w:nsid w:val="52BF42C5"/>
+    <w:multiLevelType w:val="hybridMultilevel"/>
+    <w:tmpl w:val="9A16DCA8"/>
+    <w:lvl w:ilvl="0" w:tplc="33AA5462">
+      <w:start w:val="1"/>
+      <w:numFmt w:val="bullet"/>
+      <w:lvlText w:val="-"/>
+      <w:lvlJc w:val="left"/>
+      <w:pPr>
+        <w:ind w:left="720" w:hanging="360"/>
+      </w:pPr>
+      <w:rPr>
+        <w:rFonts w:ascii="CMU Sans Serif" w:eastAsiaTheme="minorHAnsi" w:hAnsi="CMU Sans Serif" w:cs="CMU Sans Serif" w:hint="default"/>
+      </w:rPr>
+    </w:lvl>
+    <w:lvl w:ilvl="1" w:tplc="0C090003" w:tentative="1">
+      <w:start w:val="1"/>
+      <w:numFmt w:val="bullet"/>
+      <w:lvlText w:val="o"/>
+      <w:lvlJc w:val="left"/>
+      <w:pPr>
+        <w:ind w:left="1440" w:hanging="360"/>
+      </w:pPr>
+      <w:rPr>
+        <w:rFonts w:ascii="Courier New" w:hAnsi="Courier New" w:cs="Courier New" w:hint="default"/>
+      </w:rPr>
+    </w:lvl>
+    <w:lvl w:ilvl="2" w:tplc="0C090005" w:tentative="1">
+      <w:start w:val="1"/>
+      <w:numFmt w:val="bullet"/>
+      <w:lvlText w:val=""/>
+      <w:lvlJc w:val="left"/>
+      <w:pPr>
+        <w:ind w:left="2160" w:hanging="360"/>
+      </w:pPr>
+      <w:rPr>
+        <w:rFonts w:ascii="Wingdings" w:hAnsi="Wingdings" w:hint="default"/>
+      </w:rPr>
+    </w:lvl>
+    <w:lvl w:ilvl="3" w:tplc="0C090001" w:tentative="1">
+      <w:start w:val="1"/>
+      <w:numFmt w:val="bullet"/>
+      <w:lvlText w:val=""/>
+      <w:lvlJc w:val="left"/>
+      <w:pPr>
+        <w:ind w:left="2880" w:hanging="360"/>
+      </w:pPr>
+      <w:rPr>
+        <w:rFonts w:ascii="Symbol" w:hAnsi="Symbol" w:hint="default"/>
+      </w:rPr>
+    </w:lvl>
+    <w:lvl w:ilvl="4" w:tplc="0C090003" w:tentative="1">
+      <w:start w:val="1"/>
+      <w:numFmt w:val="bullet"/>
+      <w:lvlText w:val="o"/>
+      <w:lvlJc w:val="left"/>
+      <w:pPr>
+        <w:ind w:left="3600" w:hanging="360"/>
+      </w:pPr>
+      <w:rPr>
+        <w:rFonts w:ascii="Courier New" w:hAnsi="Courier New" w:cs="Courier New" w:hint="default"/>
+      </w:rPr>
+    </w:lvl>
+    <w:lvl w:ilvl="5" w:tplc="0C090005" w:tentative="1">
+      <w:start w:val="1"/>
+      <w:numFmt w:val="bullet"/>
+      <w:lvlText w:val=""/>
+      <w:lvlJc w:val="left"/>
+      <w:pPr>
+        <w:ind w:left="4320" w:hanging="360"/>
+      </w:pPr>
+      <w:rPr>
+        <w:rFonts w:ascii="Wingdings" w:hAnsi="Wingdings" w:hint="default"/>
+      </w:rPr>
+    </w:lvl>
+    <w:lvl w:ilvl="6" w:tplc="0C090001" w:tentative="1">
+      <w:start w:val="1"/>
+      <w:numFmt w:val="bullet"/>
+      <w:lvlText w:val=""/>
+      <w:lvlJc w:val="left"/>
+      <w:pPr>
+        <w:ind w:left="5040" w:hanging="360"/>
+      </w:pPr>
+      <w:rPr>
+        <w:rFonts w:ascii="Symbol" w:hAnsi="Symbol" w:hint="default"/>
+      </w:rPr>
+    </w:lvl>
+    <w:lvl w:ilvl="7" w:tplc="0C090003" w:tentative="1">
+      <w:start w:val="1"/>
+      <w:numFmt w:val="bullet"/>
+      <w:lvlText w:val="o"/>
+      <w:lvlJc w:val="left"/>
+      <w:pPr>
+        <w:ind w:left="5760" w:hanging="360"/>
+      </w:pPr>
+      <w:rPr>
+        <w:rFonts w:ascii="Courier New" w:hAnsi="Courier New" w:cs="Courier New" w:hint="default"/>
+      </w:rPr>
+    </w:lvl>
+    <w:lvl w:ilvl="8" w:tplc="0C090005" w:tentative="1">
+      <w:start w:val="1"/>
+      <w:numFmt w:val="bullet"/>
+      <w:lvlText w:val=""/>
+      <w:lvlJc w:val="left"/>
+      <w:pPr>
+        <w:ind w:left="6480" w:hanging="360"/>
+      </w:pPr>
+      <w:rPr>
+        <w:rFonts w:ascii="Wingdings" w:hAnsi="Wingdings" w:hint="default"/>
+      </w:rPr>
+    </w:lvl>
+  </w:abstractNum>
+  <w:abstractNum w:abstractNumId="6" w15:restartNumberingAfterBreak="0">
+    <w:nsid w:val="767E1A96"/>
+    <w:multiLevelType w:val="hybridMultilevel"/>
+    <w:tmpl w:val="0AD2695E"/>
+    <w:lvl w:ilvl="0" w:tplc="7F66E7EC">
+      <w:start w:val="1"/>
+      <w:numFmt w:val="bullet"/>
+      <w:lvlText w:val="-"/>
+      <w:lvlJc w:val="left"/>
+      <w:pPr>
+        <w:ind w:left="720" w:hanging="360"/>
+      </w:pPr>
+      <w:rPr>
+        <w:rFonts w:ascii="CMU Sans Serif" w:eastAsiaTheme="minorHAnsi" w:hAnsi="CMU Sans Serif" w:cs="CMU Sans Serif" w:hint="default"/>
+      </w:rPr>
+    </w:lvl>
+    <w:lvl w:ilvl="1" w:tplc="0C090003" w:tentative="1">
+      <w:start w:val="1"/>
+      <w:numFmt w:val="bullet"/>
+      <w:lvlText w:val="o"/>
+      <w:lvlJc w:val="left"/>
+      <w:pPr>
+        <w:ind w:left="1440" w:hanging="360"/>
+      </w:pPr>
+      <w:rPr>
+        <w:rFonts w:ascii="Courier New" w:hAnsi="Courier New" w:cs="Courier New" w:hint="default"/>
+      </w:rPr>
+    </w:lvl>
+    <w:lvl w:ilvl="2" w:tplc="0C090005" w:tentative="1">
+      <w:start w:val="1"/>
+      <w:numFmt w:val="bullet"/>
+      <w:lvlText w:val=""/>
+      <w:lvlJc w:val="left"/>
+      <w:pPr>
+        <w:ind w:left="2160" w:hanging="360"/>
+      </w:pPr>
+      <w:rPr>
+        <w:rFonts w:ascii="Wingdings" w:hAnsi="Wingdings" w:hint="default"/>
+      </w:rPr>
+    </w:lvl>
+    <w:lvl w:ilvl="3" w:tplc="0C090001" w:tentative="1">
+      <w:start w:val="1"/>
+      <w:numFmt w:val="bullet"/>
+      <w:lvlText w:val=""/>
+      <w:lvlJc w:val="left"/>
+      <w:pPr>
+        <w:ind w:left="2880" w:hanging="360"/>
+      </w:pPr>
+      <w:rPr>
+        <w:rFonts w:ascii="Symbol" w:hAnsi="Symbol" w:hint="default"/>
+      </w:rPr>
+    </w:lvl>
+    <w:lvl w:ilvl="4" w:tplc="0C090003" w:tentative="1">
+      <w:start w:val="1"/>
+      <w:numFmt w:val="bullet"/>
+      <w:lvlText w:val="o"/>
+      <w:lvlJc w:val="left"/>
+      <w:pPr>
+        <w:ind w:left="3600" w:hanging="360"/>
+      </w:pPr>
+      <w:rPr>
+        <w:rFonts w:ascii="Courier New" w:hAnsi="Courier New" w:cs="Courier New" w:hint="default"/>
+      </w:rPr>
+    </w:lvl>
+    <w:lvl w:ilvl="5" w:tplc="0C090005" w:tentative="1">
+      <w:start w:val="1"/>
+      <w:numFmt w:val="bullet"/>
+      <w:lvlText w:val=""/>
+      <w:lvlJc w:val="left"/>
+      <w:pPr>
+        <w:ind w:left="4320" w:hanging="360"/>
+      </w:pPr>
+      <w:rPr>
+        <w:rFonts w:ascii="Wingdings" w:hAnsi="Wingdings" w:hint="default"/>
+      </w:rPr>
+    </w:lvl>
+    <w:lvl w:ilvl="6" w:tplc="0C090001" w:tentative="1">
+      <w:start w:val="1"/>
+      <w:numFmt w:val="bullet"/>
+      <w:lvlText w:val=""/>
+      <w:lvlJc w:val="left"/>
+      <w:pPr>
+        <w:ind w:left="5040" w:hanging="360"/>
+      </w:pPr>
+      <w:rPr>
+        <w:rFonts w:ascii="Symbol" w:hAnsi="Symbol" w:hint="default"/>
+      </w:rPr>
+    </w:lvl>
+    <w:lvl w:ilvl="7" w:tplc="0C090003" w:tentative="1">
+      <w:start w:val="1"/>
+      <w:numFmt w:val="bullet"/>
+      <w:lvlText w:val="o"/>
+      <w:lvlJc w:val="left"/>
+      <w:pPr>
+        <w:ind w:left="5760" w:hanging="360"/>
+      </w:pPr>
+      <w:rPr>
+        <w:rFonts w:ascii="Courier New" w:hAnsi="Courier New" w:cs="Courier New" w:hint="default"/>
+      </w:rPr>
+    </w:lvl>
+    <w:lvl w:ilvl="8" w:tplc="0C090005" w:tentative="1">
+      <w:start w:val="1"/>
+      <w:numFmt w:val="bullet"/>
+      <w:lvlText w:val=""/>
+      <w:lvlJc w:val="left"/>
+      <w:pPr>
+        <w:ind w:left="6480" w:hanging="360"/>
+      </w:pPr>
+      <w:rPr>
+        <w:rFonts w:ascii="Wingdings" w:hAnsi="Wingdings" w:hint="default"/>
+      </w:rPr>
+    </w:lvl>
+  </w:abstractNum>
+  <w:abstractNum w:abstractNumId="7" w15:restartNumberingAfterBreak="0">
     <w:nsid w:val="7EF839A5"/>
     <w:multiLevelType w:val="hybridMultilevel"/>
     <w:tmpl w:val="E3E09C60"/>
@@ -8390,7 +10547,7 @@
     <w:abstractNumId w:val="2"/>
   </w:num>
   <w:num w:numId="3" w16cid:durableId="1082486470">
-    <w:abstractNumId w:val="5"/>
+    <w:abstractNumId w:val="7"/>
   </w:num>
   <w:num w:numId="4" w16cid:durableId="1089236628">
     <w:abstractNumId w:val="3"/>
@@ -8400,6 +10557,12 @@
   </w:num>
   <w:num w:numId="6" w16cid:durableId="944775745">
     <w:abstractNumId w:val="0"/>
+  </w:num>
+  <w:num w:numId="7" w16cid:durableId="331101385">
+    <w:abstractNumId w:val="6"/>
+  </w:num>
+  <w:num w:numId="8" w16cid:durableId="603654434">
+    <w:abstractNumId w:val="5"/>
   </w:num>
 </w:numbering>
 </file>

</xml_diff>

<commit_message>
started work on markdown notes
</commit_message>
<xml_diff>
--- a/Notes/Notes.docx
+++ b/Notes/Notes.docx
@@ -3201,7 +3201,29 @@
           <w:szCs w:val="21"/>
           <w:lang w:eastAsia="en-AU"/>
         </w:rPr>
-        <w:t>&gt;yper&lt;</w:t>
+        <w:t>&gt;</w:t>
+      </w:r>
+      <w:proofErr w:type="spellStart"/>
+      <w:r>
+        <w:rPr>
+          <w:rFonts w:ascii="Consolas" w:eastAsia="Times New Roman" w:hAnsi="Consolas" w:cs="Times New Roman"/>
+          <w:color w:val="BBBBBB"/>
+          <w:sz w:val="21"/>
+          <w:szCs w:val="21"/>
+          <w:lang w:eastAsia="en-AU"/>
+        </w:rPr>
+        <w:t>yper</w:t>
+      </w:r>
+      <w:proofErr w:type="spellEnd"/>
+      <w:r>
+        <w:rPr>
+          <w:rFonts w:ascii="Consolas" w:eastAsia="Times New Roman" w:hAnsi="Consolas" w:cs="Times New Roman"/>
+          <w:color w:val="BBBBBB"/>
+          <w:sz w:val="21"/>
+          <w:szCs w:val="21"/>
+          <w:lang w:eastAsia="en-AU"/>
+        </w:rPr>
+        <w:t>&lt;</w:t>
       </w:r>
       <w:r>
         <w:rPr>
@@ -3241,8 +3263,20 @@
           <w:szCs w:val="21"/>
           <w:lang w:eastAsia="en-AU"/>
         </w:rPr>
-        <w:t>&gt;ext</w:t>
-      </w:r>
+        <w:t>&gt;</w:t>
+      </w:r>
+      <w:proofErr w:type="spellStart"/>
+      <w:r>
+        <w:rPr>
+          <w:rFonts w:ascii="Consolas" w:eastAsia="Times New Roman" w:hAnsi="Consolas" w:cs="Times New Roman"/>
+          <w:color w:val="BBBBBB"/>
+          <w:sz w:val="21"/>
+          <w:szCs w:val="21"/>
+          <w:lang w:eastAsia="en-AU"/>
+        </w:rPr>
+        <w:t>ext</w:t>
+      </w:r>
+      <w:proofErr w:type="spellEnd"/>
     </w:p>
     <w:p>
       <w:pPr>
@@ -3304,7 +3338,29 @@
           <w:szCs w:val="21"/>
           <w:lang w:eastAsia="en-AU"/>
         </w:rPr>
-        <w:t>&gt;arkup &lt;</w:t>
+        <w:t>&gt;</w:t>
+      </w:r>
+      <w:proofErr w:type="spellStart"/>
+      <w:r>
+        <w:rPr>
+          <w:rFonts w:ascii="Consolas" w:eastAsia="Times New Roman" w:hAnsi="Consolas" w:cs="Times New Roman"/>
+          <w:color w:val="BBBBBB"/>
+          <w:sz w:val="21"/>
+          <w:szCs w:val="21"/>
+          <w:lang w:eastAsia="en-AU"/>
+        </w:rPr>
+        <w:t>arkup</w:t>
+      </w:r>
+      <w:proofErr w:type="spellEnd"/>
+      <w:r>
+        <w:rPr>
+          <w:rFonts w:ascii="Consolas" w:eastAsia="Times New Roman" w:hAnsi="Consolas" w:cs="Times New Roman"/>
+          <w:color w:val="BBBBBB"/>
+          <w:sz w:val="21"/>
+          <w:szCs w:val="21"/>
+          <w:lang w:eastAsia="en-AU"/>
+        </w:rPr>
+        <w:t xml:space="preserve"> &lt;</w:t>
       </w:r>
       <w:r>
         <w:rPr>
@@ -3344,7 +3400,29 @@
           <w:szCs w:val="21"/>
           <w:lang w:eastAsia="en-AU"/>
         </w:rPr>
-        <w:t>&gt;anguage. It's a markup language</w:t>
+        <w:t>&gt;</w:t>
+      </w:r>
+      <w:proofErr w:type="spellStart"/>
+      <w:r>
+        <w:rPr>
+          <w:rFonts w:ascii="Consolas" w:eastAsia="Times New Roman" w:hAnsi="Consolas" w:cs="Times New Roman"/>
+          <w:color w:val="BBBBBB"/>
+          <w:sz w:val="21"/>
+          <w:szCs w:val="21"/>
+          <w:lang w:eastAsia="en-AU"/>
+        </w:rPr>
+        <w:t>anguage</w:t>
+      </w:r>
+      <w:proofErr w:type="spellEnd"/>
+      <w:r>
+        <w:rPr>
+          <w:rFonts w:ascii="Consolas" w:eastAsia="Times New Roman" w:hAnsi="Consolas" w:cs="Times New Roman"/>
+          <w:color w:val="BBBBBB"/>
+          <w:sz w:val="21"/>
+          <w:szCs w:val="21"/>
+          <w:lang w:eastAsia="en-AU"/>
+        </w:rPr>
+        <w:t>. It's a markup language</w:t>
       </w:r>
     </w:p>
     <w:p>
@@ -3390,7 +3468,29 @@
           <w:szCs w:val="21"/>
           <w:lang w:eastAsia="en-AU"/>
         </w:rPr>
-        <w:t>      (not a programming language).</w:t>
+        <w:t>      (</w:t>
+      </w:r>
+      <w:proofErr w:type="gramStart"/>
+      <w:r>
+        <w:rPr>
+          <w:rFonts w:ascii="Consolas" w:eastAsia="Times New Roman" w:hAnsi="Consolas" w:cs="Times New Roman"/>
+          <w:color w:val="BBBBBB"/>
+          <w:sz w:val="21"/>
+          <w:szCs w:val="21"/>
+          <w:lang w:eastAsia="en-AU"/>
+        </w:rPr>
+        <w:t>not</w:t>
+      </w:r>
+      <w:proofErr w:type="gramEnd"/>
+      <w:r>
+        <w:rPr>
+          <w:rFonts w:ascii="Consolas" w:eastAsia="Times New Roman" w:hAnsi="Consolas" w:cs="Times New Roman"/>
+          <w:color w:val="BBBBBB"/>
+          <w:sz w:val="21"/>
+          <w:szCs w:val="21"/>
+          <w:lang w:eastAsia="en-AU"/>
+        </w:rPr>
+        <w:t xml:space="preserve"> a programming language).</w:t>
       </w:r>
     </w:p>
     <w:p>
@@ -3451,12 +3551,34 @@
         <w:rPr>
           <w:rFonts w:cs="CMU Sans Serif"/>
         </w:rPr>
-        <w:t>&lt;em&gt;&lt;/em</w:t>
-      </w:r>
+        <w:t>&lt;</w:t>
+      </w:r>
+      <w:proofErr w:type="spellStart"/>
       <w:r>
         <w:rPr>
           <w:rFonts w:cs="CMU Sans Serif"/>
         </w:rPr>
+        <w:t>em</w:t>
+      </w:r>
+      <w:proofErr w:type="spellEnd"/>
+      <w:r>
+        <w:rPr>
+          <w:rFonts w:cs="CMU Sans Serif"/>
+        </w:rPr>
+        <w:t>&gt;&lt;/</w:t>
+      </w:r>
+      <w:proofErr w:type="spellStart"/>
+      <w:r>
+        <w:rPr>
+          <w:rFonts w:cs="CMU Sans Serif"/>
+        </w:rPr>
+        <w:t>em</w:t>
+      </w:r>
+      <w:proofErr w:type="spellEnd"/>
+      <w:r>
+        <w:rPr>
+          <w:rFonts w:cs="CMU Sans Serif"/>
+        </w:rPr>
         <w:t>&gt;</w:t>
       </w:r>
       <w:r>
@@ -3554,6 +3676,7 @@
         </w:rPr>
         <w:t>      &lt;</w:t>
       </w:r>
+      <w:proofErr w:type="spellStart"/>
       <w:r>
         <w:rPr>
           <w:rFonts w:ascii="Consolas" w:eastAsia="Times New Roman" w:hAnsi="Consolas" w:cs="Times New Roman"/>
@@ -3564,6 +3687,7 @@
         </w:rPr>
         <w:t>em</w:t>
       </w:r>
+      <w:proofErr w:type="spellEnd"/>
       <w:r>
         <w:rPr>
           <w:rFonts w:ascii="Consolas" w:eastAsia="Times New Roman" w:hAnsi="Consolas" w:cs="Times New Roman"/>
@@ -3574,6 +3698,7 @@
         </w:rPr>
         <w:t>&gt;fundamental&lt;/</w:t>
       </w:r>
+      <w:proofErr w:type="spellStart"/>
       <w:r>
         <w:rPr>
           <w:rFonts w:ascii="Consolas" w:eastAsia="Times New Roman" w:hAnsi="Consolas" w:cs="Times New Roman"/>
@@ -3584,6 +3709,7 @@
         </w:rPr>
         <w:t>em</w:t>
       </w:r>
+      <w:proofErr w:type="spellEnd"/>
       <w:r>
         <w:rPr>
           <w:rFonts w:ascii="Consolas" w:eastAsia="Times New Roman" w:hAnsi="Consolas" w:cs="Times New Roman"/>
@@ -3615,7 +3741,29 @@
           <w:szCs w:val="21"/>
           <w:lang w:eastAsia="en-AU"/>
         </w:rPr>
-        <w:t>      technologies: HTML, CSS and JavaScript. These are the languages of the</w:t>
+        <w:t xml:space="preserve">      technologies: HTML, </w:t>
+      </w:r>
+      <w:proofErr w:type="gramStart"/>
+      <w:r>
+        <w:rPr>
+          <w:rFonts w:ascii="Consolas" w:eastAsia="Times New Roman" w:hAnsi="Consolas" w:cs="Times New Roman"/>
+          <w:color w:val="BBBBBB"/>
+          <w:sz w:val="21"/>
+          <w:szCs w:val="21"/>
+          <w:lang w:eastAsia="en-AU"/>
+        </w:rPr>
+        <w:t>CSS</w:t>
+      </w:r>
+      <w:proofErr w:type="gramEnd"/>
+      <w:r>
+        <w:rPr>
+          <w:rFonts w:ascii="Consolas" w:eastAsia="Times New Roman" w:hAnsi="Consolas" w:cs="Times New Roman"/>
+          <w:color w:val="BBBBBB"/>
+          <w:sz w:val="21"/>
+          <w:szCs w:val="21"/>
+          <w:lang w:eastAsia="en-AU"/>
+        </w:rPr>
+        <w:t xml:space="preserve"> and JavaScript. These are the languages of the</w:t>
       </w:r>
     </w:p>
     <w:p>
@@ -3699,7 +3847,35 @@
         <w:rPr>
           <w:rFonts w:cs="CMU Sans Serif"/>
         </w:rPr>
-        <w:t>&lt;ol&gt;&lt;/ol&gt; for ordered list</w:t>
+        <w:t>&lt;</w:t>
+      </w:r>
+      <w:proofErr w:type="spellStart"/>
+      <w:r>
+        <w:rPr>
+          <w:rFonts w:cs="CMU Sans Serif"/>
+        </w:rPr>
+        <w:t>ol</w:t>
+      </w:r>
+      <w:proofErr w:type="spellEnd"/>
+      <w:r>
+        <w:rPr>
+          <w:rFonts w:cs="CMU Sans Serif"/>
+        </w:rPr>
+        <w:t>&gt;&lt;/</w:t>
+      </w:r>
+      <w:proofErr w:type="spellStart"/>
+      <w:r>
+        <w:rPr>
+          <w:rFonts w:cs="CMU Sans Serif"/>
+        </w:rPr>
+        <w:t>ol</w:t>
+      </w:r>
+      <w:proofErr w:type="spellEnd"/>
+      <w:r>
+        <w:rPr>
+          <w:rFonts w:cs="CMU Sans Serif"/>
+        </w:rPr>
+        <w:t>&gt; for ordered list</w:t>
       </w:r>
     </w:p>
     <w:p>
@@ -3724,6 +3900,7 @@
         </w:rPr>
         <w:t>    &lt;</w:t>
       </w:r>
+      <w:proofErr w:type="spellStart"/>
       <w:r>
         <w:rPr>
           <w:rFonts w:ascii="Consolas" w:eastAsia="Times New Roman" w:hAnsi="Consolas" w:cs="Times New Roman"/>
@@ -3734,6 +3911,7 @@
         </w:rPr>
         <w:t>ol</w:t>
       </w:r>
+      <w:proofErr w:type="spellEnd"/>
       <w:r>
         <w:rPr>
           <w:rFonts w:ascii="Consolas" w:eastAsia="Times New Roman" w:hAnsi="Consolas" w:cs="Times New Roman"/>
@@ -3956,6 +4134,7 @@
         </w:rPr>
         <w:t>    &lt;/</w:t>
       </w:r>
+      <w:proofErr w:type="spellStart"/>
       <w:r>
         <w:rPr>
           <w:rFonts w:ascii="Consolas" w:eastAsia="Times New Roman" w:hAnsi="Consolas" w:cs="Times New Roman"/>
@@ -3966,6 +4145,7 @@
         </w:rPr>
         <w:t>ol</w:t>
       </w:r>
+      <w:proofErr w:type="spellEnd"/>
       <w:r>
         <w:rPr>
           <w:rFonts w:ascii="Consolas" w:eastAsia="Times New Roman" w:hAnsi="Consolas" w:cs="Times New Roman"/>
@@ -3992,7 +4172,35 @@
         <w:rPr>
           <w:rFonts w:cs="CMU Sans Serif"/>
         </w:rPr>
-        <w:t>&lt;ul&gt;&lt;/ul&gt; for unordered list</w:t>
+        <w:t>&lt;</w:t>
+      </w:r>
+      <w:proofErr w:type="spellStart"/>
+      <w:r>
+        <w:rPr>
+          <w:rFonts w:cs="CMU Sans Serif"/>
+        </w:rPr>
+        <w:t>ul</w:t>
+      </w:r>
+      <w:proofErr w:type="spellEnd"/>
+      <w:r>
+        <w:rPr>
+          <w:rFonts w:cs="CMU Sans Serif"/>
+        </w:rPr>
+        <w:t>&gt;&lt;/</w:t>
+      </w:r>
+      <w:proofErr w:type="spellStart"/>
+      <w:r>
+        <w:rPr>
+          <w:rFonts w:cs="CMU Sans Serif"/>
+        </w:rPr>
+        <w:t>ul</w:t>
+      </w:r>
+      <w:proofErr w:type="spellEnd"/>
+      <w:r>
+        <w:rPr>
+          <w:rFonts w:cs="CMU Sans Serif"/>
+        </w:rPr>
+        <w:t>&gt; for unordered list</w:t>
       </w:r>
     </w:p>
     <w:p>
@@ -4017,6 +4225,7 @@
         </w:rPr>
         <w:t>    &lt;</w:t>
       </w:r>
+      <w:proofErr w:type="spellStart"/>
       <w:r>
         <w:rPr>
           <w:rFonts w:ascii="Consolas" w:eastAsia="Times New Roman" w:hAnsi="Consolas" w:cs="Times New Roman"/>
@@ -4027,6 +4236,7 @@
         </w:rPr>
         <w:t>ul</w:t>
       </w:r>
+      <w:proofErr w:type="spellEnd"/>
       <w:r>
         <w:rPr>
           <w:rFonts w:ascii="Consolas" w:eastAsia="Times New Roman" w:hAnsi="Consolas" w:cs="Times New Roman"/>
@@ -4187,8 +4397,42 @@
           <w:szCs w:val="21"/>
           <w:lang w:eastAsia="en-AU"/>
         </w:rPr>
-        <w:t>        Worpress or Wix</w:t>
-      </w:r>
+        <w:t xml:space="preserve">        </w:t>
+      </w:r>
+      <w:proofErr w:type="spellStart"/>
+      <w:r>
+        <w:rPr>
+          <w:rFonts w:ascii="Consolas" w:eastAsia="Times New Roman" w:hAnsi="Consolas" w:cs="Times New Roman"/>
+          <w:color w:val="BBBBBB"/>
+          <w:sz w:val="21"/>
+          <w:szCs w:val="21"/>
+          <w:lang w:eastAsia="en-AU"/>
+        </w:rPr>
+        <w:t>Worpress</w:t>
+      </w:r>
+      <w:proofErr w:type="spellEnd"/>
+      <w:r>
+        <w:rPr>
+          <w:rFonts w:ascii="Consolas" w:eastAsia="Times New Roman" w:hAnsi="Consolas" w:cs="Times New Roman"/>
+          <w:color w:val="BBBBBB"/>
+          <w:sz w:val="21"/>
+          <w:szCs w:val="21"/>
+          <w:lang w:eastAsia="en-AU"/>
+        </w:rPr>
+        <w:t xml:space="preserve"> or </w:t>
+      </w:r>
+      <w:proofErr w:type="spellStart"/>
+      <w:r>
+        <w:rPr>
+          <w:rFonts w:ascii="Consolas" w:eastAsia="Times New Roman" w:hAnsi="Consolas" w:cs="Times New Roman"/>
+          <w:color w:val="BBBBBB"/>
+          <w:sz w:val="21"/>
+          <w:szCs w:val="21"/>
+          <w:lang w:eastAsia="en-AU"/>
+        </w:rPr>
+        <w:t>Wix</w:t>
+      </w:r>
+      <w:proofErr w:type="spellEnd"/>
     </w:p>
     <w:p>
       <w:pPr>
@@ -4464,6 +4708,7 @@
         </w:rPr>
         <w:t>    &lt;/</w:t>
       </w:r>
+      <w:proofErr w:type="spellStart"/>
       <w:r>
         <w:rPr>
           <w:rFonts w:ascii="Consolas" w:eastAsia="Times New Roman" w:hAnsi="Consolas" w:cs="Times New Roman"/>
@@ -4474,6 +4719,7 @@
         </w:rPr>
         <w:t>ul</w:t>
       </w:r>
+      <w:proofErr w:type="spellEnd"/>
       <w:r>
         <w:rPr>
           <w:rFonts w:ascii="Consolas" w:eastAsia="Times New Roman" w:hAnsi="Consolas" w:cs="Times New Roman"/>
@@ -4545,6 +4791,7 @@
         </w:rPr>
         <w:t>    &lt;</w:t>
       </w:r>
+      <w:proofErr w:type="spellStart"/>
       <w:r>
         <w:rPr>
           <w:rFonts w:ascii="Consolas" w:eastAsia="Times New Roman" w:hAnsi="Consolas" w:cs="Times New Roman"/>
@@ -4555,6 +4802,7 @@
         </w:rPr>
         <w:t>img</w:t>
       </w:r>
+      <w:proofErr w:type="spellEnd"/>
     </w:p>
     <w:p>
       <w:pPr>
@@ -4578,6 +4826,7 @@
         </w:rPr>
         <w:t xml:space="preserve">      </w:t>
       </w:r>
+      <w:proofErr w:type="spellStart"/>
       <w:r>
         <w:rPr>
           <w:rFonts w:ascii="Consolas" w:eastAsia="Times New Roman" w:hAnsi="Consolas" w:cs="Times New Roman"/>
@@ -4588,6 +4837,7 @@
         </w:rPr>
         <w:t>src</w:t>
       </w:r>
+      <w:proofErr w:type="spellEnd"/>
       <w:r>
         <w:rPr>
           <w:rFonts w:ascii="Consolas" w:eastAsia="Times New Roman" w:hAnsi="Consolas" w:cs="Times New Roman"/>
@@ -4835,11 +5085,19 @@
           <w:rFonts w:cs="CMU Sans Serif"/>
         </w:rPr>
       </w:pPr>
+      <w:proofErr w:type="spellStart"/>
       <w:r>
         <w:rPr>
           <w:rFonts w:cs="CMU Sans Serif"/>
         </w:rPr>
-        <w:t>src describes the path of the image file</w:t>
+        <w:t>src</w:t>
+      </w:r>
+      <w:proofErr w:type="spellEnd"/>
+      <w:r>
+        <w:rPr>
+          <w:rFonts w:cs="CMU Sans Serif"/>
+        </w:rPr>
+        <w:t xml:space="preserve"> describes the path of the image file</w:t>
       </w:r>
     </w:p>
     <w:p>
@@ -5065,7 +5323,29 @@
           <w:szCs w:val="21"/>
           <w:lang w:eastAsia="en-AU"/>
         </w:rPr>
-        <w:t>"en"</w:t>
+        <w:t>"</w:t>
+      </w:r>
+      <w:proofErr w:type="spellStart"/>
+      <w:r>
+        <w:rPr>
+          <w:rFonts w:ascii="Consolas" w:eastAsia="Times New Roman" w:hAnsi="Consolas" w:cs="Times New Roman"/>
+          <w:color w:val="E5C07B"/>
+          <w:sz w:val="21"/>
+          <w:szCs w:val="21"/>
+          <w:lang w:eastAsia="en-AU"/>
+        </w:rPr>
+        <w:t>en</w:t>
+      </w:r>
+      <w:proofErr w:type="spellEnd"/>
+      <w:r>
+        <w:rPr>
+          <w:rFonts w:ascii="Consolas" w:eastAsia="Times New Roman" w:hAnsi="Consolas" w:cs="Times New Roman"/>
+          <w:color w:val="E5C07B"/>
+          <w:sz w:val="21"/>
+          <w:szCs w:val="21"/>
+          <w:lang w:eastAsia="en-AU"/>
+        </w:rPr>
+        <w:t>"</w:t>
       </w:r>
       <w:r>
         <w:rPr>
@@ -5085,8 +5365,20 @@
           <w:szCs w:val="21"/>
           <w:lang w:eastAsia="en-AU"/>
         </w:rPr>
-        <w:t xml:space="preserve"> // says the language of this web page is english</w:t>
-      </w:r>
+        <w:t xml:space="preserve"> // says the language of this web page is </w:t>
+      </w:r>
+      <w:proofErr w:type="spellStart"/>
+      <w:r>
+        <w:rPr>
+          <w:rFonts w:ascii="Consolas" w:eastAsia="Times New Roman" w:hAnsi="Consolas" w:cs="Times New Roman"/>
+          <w:color w:val="BBBBBB"/>
+          <w:sz w:val="21"/>
+          <w:szCs w:val="21"/>
+          <w:lang w:eastAsia="en-AU"/>
+        </w:rPr>
+        <w:t>english</w:t>
+      </w:r>
+      <w:proofErr w:type="spellEnd"/>
     </w:p>
     <w:p>
       <w:pPr>
@@ -5254,7 +5546,29 @@
           <w:szCs w:val="21"/>
           <w:lang w:eastAsia="en-AU"/>
         </w:rPr>
-        <w:t>&gt;The Basic Lanaguage of the Web: HTML&lt;/</w:t>
+        <w:t xml:space="preserve">&gt;The Basic </w:t>
+      </w:r>
+      <w:proofErr w:type="spellStart"/>
+      <w:r>
+        <w:rPr>
+          <w:rFonts w:ascii="Consolas" w:eastAsia="Times New Roman" w:hAnsi="Consolas" w:cs="Times New Roman"/>
+          <w:color w:val="BBBBBB"/>
+          <w:sz w:val="21"/>
+          <w:szCs w:val="21"/>
+          <w:lang w:eastAsia="en-AU"/>
+        </w:rPr>
+        <w:t>Lanaguage</w:t>
+      </w:r>
+      <w:proofErr w:type="spellEnd"/>
+      <w:r>
+        <w:rPr>
+          <w:rFonts w:ascii="Consolas" w:eastAsia="Times New Roman" w:hAnsi="Consolas" w:cs="Times New Roman"/>
+          <w:color w:val="BBBBBB"/>
+          <w:sz w:val="21"/>
+          <w:szCs w:val="21"/>
+          <w:lang w:eastAsia="en-AU"/>
+        </w:rPr>
+        <w:t xml:space="preserve"> of the Web: HTML&lt;/</w:t>
       </w:r>
       <w:r>
         <w:rPr>
@@ -5339,7 +5653,23 @@
         </w:numPr>
       </w:pPr>
       <w:r>
-        <w:t>&lt;a href=”URL” target=”_blank&gt;&lt;/a&gt;</w:t>
+        <w:t xml:space="preserve">&lt;a </w:t>
+      </w:r>
+      <w:proofErr w:type="spellStart"/>
+      <w:r>
+        <w:t>href</w:t>
+      </w:r>
+      <w:proofErr w:type="spellEnd"/>
+      <w:r>
+        <w:t>=”URL” target</w:t>
+      </w:r>
+      <w:proofErr w:type="gramStart"/>
+      <w:r>
+        <w:t>=”_</w:t>
+      </w:r>
+      <w:proofErr w:type="gramEnd"/>
+      <w:r>
+        <w:t>blank&gt;&lt;/a&gt;</w:t>
       </w:r>
       <w:r>
         <w:t xml:space="preserve"> for link (a stands for anchor)</w:t>
@@ -5354,7 +5684,15 @@
         </w:numPr>
       </w:pPr>
       <w:r>
-        <w:t>Where href is an attribute that defines the URL</w:t>
+        <w:t xml:space="preserve">Where </w:t>
+      </w:r>
+      <w:proofErr w:type="spellStart"/>
+      <w:r>
+        <w:t>href</w:t>
+      </w:r>
+      <w:proofErr w:type="spellEnd"/>
+      <w:r>
+        <w:t xml:space="preserve"> is an attribute that defines the URL</w:t>
       </w:r>
     </w:p>
     <w:p>
@@ -5366,7 +5704,15 @@
         </w:numPr>
       </w:pPr>
       <w:r>
-        <w:t>Target=”_blank” will open the URL in a new tab</w:t>
+        <w:t>Target</w:t>
+      </w:r>
+      <w:proofErr w:type="gramStart"/>
+      <w:r>
+        <w:t>=”_</w:t>
+      </w:r>
+      <w:proofErr w:type="gramEnd"/>
+      <w:r>
+        <w:t>blank” will open the URL in a new tab</w:t>
       </w:r>
     </w:p>
     <w:p>
@@ -5490,6 +5836,7 @@
         </w:rPr>
         <w:t xml:space="preserve">        </w:t>
       </w:r>
+      <w:proofErr w:type="spellStart"/>
       <w:r>
         <w:rPr>
           <w:rFonts w:ascii="Consolas" w:eastAsia="Times New Roman" w:hAnsi="Consolas" w:cs="Times New Roman"/>
@@ -5500,6 +5847,7 @@
         </w:rPr>
         <w:t>href</w:t>
       </w:r>
+      <w:proofErr w:type="spellEnd"/>
       <w:r>
         <w:rPr>
           <w:rFonts w:ascii="Consolas" w:eastAsia="Times New Roman" w:hAnsi="Consolas" w:cs="Times New Roman"/>
@@ -5518,7 +5866,29 @@
           <w:szCs w:val="21"/>
           <w:lang w:eastAsia="en-AU"/>
         </w:rPr>
-        <w:t>"https://developer.mozilla.org/en-US/docs/Web/HTML"</w:t>
+        <w:t>"https://developer.mozilla.org/</w:t>
+      </w:r>
+      <w:proofErr w:type="spellStart"/>
+      <w:r>
+        <w:rPr>
+          <w:rFonts w:ascii="Consolas" w:eastAsia="Times New Roman" w:hAnsi="Consolas" w:cs="Times New Roman"/>
+          <w:color w:val="E5C07B"/>
+          <w:sz w:val="21"/>
+          <w:szCs w:val="21"/>
+          <w:lang w:eastAsia="en-AU"/>
+        </w:rPr>
+        <w:t>en</w:t>
+      </w:r>
+      <w:proofErr w:type="spellEnd"/>
+      <w:r>
+        <w:rPr>
+          <w:rFonts w:ascii="Consolas" w:eastAsia="Times New Roman" w:hAnsi="Consolas" w:cs="Times New Roman"/>
+          <w:color w:val="E5C07B"/>
+          <w:sz w:val="21"/>
+          <w:szCs w:val="21"/>
+          <w:lang w:eastAsia="en-AU"/>
+        </w:rPr>
+        <w:t>-US/docs/Web/HTML"</w:t>
       </w:r>
     </w:p>
     <w:p>
@@ -5695,7 +6065,21 @@
         <w:rPr>
           <w:rFonts w:ascii="SF Pro Display" w:hAnsi="SF Pro Display"/>
         </w:rPr>
-        <w:t>Can also include links to other local local html webpages</w:t>
+        <w:t xml:space="preserve">Can also include links to other local </w:t>
+      </w:r>
+      <w:proofErr w:type="spellStart"/>
+      <w:r>
+        <w:rPr>
+          <w:rFonts w:ascii="SF Pro Display" w:hAnsi="SF Pro Display"/>
+        </w:rPr>
+        <w:t>local</w:t>
+      </w:r>
+      <w:proofErr w:type="spellEnd"/>
+      <w:r>
+        <w:rPr>
+          <w:rFonts w:ascii="SF Pro Display" w:hAnsi="SF Pro Display"/>
+        </w:rPr>
+        <w:t xml:space="preserve"> html webpages</w:t>
       </w:r>
     </w:p>
     <w:p>
@@ -5709,11 +6093,19 @@
           <w:rFonts w:ascii="SF Pro Display" w:hAnsi="SF Pro Display"/>
         </w:rPr>
       </w:pPr>
+      <w:proofErr w:type="spellStart"/>
       <w:r>
         <w:rPr>
           <w:rFonts w:ascii="SF Pro Display" w:hAnsi="SF Pro Display"/>
         </w:rPr>
-        <w:t>Href is the path of the local HTML file in relation to the index file</w:t>
+        <w:t>Href</w:t>
+      </w:r>
+      <w:proofErr w:type="spellEnd"/>
+      <w:r>
+        <w:rPr>
+          <w:rFonts w:ascii="SF Pro Display" w:hAnsi="SF Pro Display"/>
+        </w:rPr>
+        <w:t xml:space="preserve"> is the path of the local HTML file in relation to the index file</w:t>
       </w:r>
     </w:p>
     <w:p>
@@ -5758,6 +6150,7 @@
         </w:rPr>
         <w:t xml:space="preserve"> </w:t>
       </w:r>
+      <w:proofErr w:type="spellStart"/>
       <w:r>
         <w:rPr>
           <w:rFonts w:ascii="Consolas" w:eastAsia="Times New Roman" w:hAnsi="Consolas" w:cs="Times New Roman"/>
@@ -5768,6 +6161,7 @@
         </w:rPr>
         <w:t>href</w:t>
       </w:r>
+      <w:proofErr w:type="spellEnd"/>
       <w:r>
         <w:rPr>
           <w:rFonts w:ascii="Consolas" w:eastAsia="Times New Roman" w:hAnsi="Consolas" w:cs="Times New Roman"/>
@@ -5861,6 +6255,7 @@
         </w:rPr>
         <w:t xml:space="preserve"> </w:t>
       </w:r>
+      <w:proofErr w:type="spellStart"/>
       <w:r>
         <w:rPr>
           <w:rFonts w:ascii="Consolas" w:eastAsia="Times New Roman" w:hAnsi="Consolas" w:cs="Times New Roman"/>
@@ -5871,6 +6266,7 @@
         </w:rPr>
         <w:t>href</w:t>
       </w:r>
+      <w:proofErr w:type="spellEnd"/>
       <w:r>
         <w:rPr>
           <w:rFonts w:ascii="Consolas" w:eastAsia="Times New Roman" w:hAnsi="Consolas" w:cs="Times New Roman"/>
@@ -5964,6 +6360,7 @@
         </w:rPr>
         <w:t xml:space="preserve"> </w:t>
       </w:r>
+      <w:proofErr w:type="spellStart"/>
       <w:r>
         <w:rPr>
           <w:rFonts w:ascii="Consolas" w:eastAsia="Times New Roman" w:hAnsi="Consolas" w:cs="Times New Roman"/>
@@ -5974,6 +6371,7 @@
         </w:rPr>
         <w:t>href</w:t>
       </w:r>
+      <w:proofErr w:type="spellEnd"/>
       <w:r>
         <w:rPr>
           <w:rFonts w:ascii="Consolas" w:eastAsia="Times New Roman" w:hAnsi="Consolas" w:cs="Times New Roman"/>
@@ -6067,6 +6465,7 @@
         </w:rPr>
         <w:t xml:space="preserve"> </w:t>
       </w:r>
+      <w:proofErr w:type="spellStart"/>
       <w:r>
         <w:rPr>
           <w:rFonts w:ascii="Consolas" w:eastAsia="Times New Roman" w:hAnsi="Consolas" w:cs="Times New Roman"/>
@@ -6077,6 +6476,7 @@
         </w:rPr>
         <w:t>href</w:t>
       </w:r>
+      <w:proofErr w:type="spellEnd"/>
       <w:r>
         <w:rPr>
           <w:rFonts w:ascii="Consolas" w:eastAsia="Times New Roman" w:hAnsi="Consolas" w:cs="Times New Roman"/>
@@ -6170,6 +6570,7 @@
         </w:rPr>
         <w:t xml:space="preserve"> </w:t>
       </w:r>
+      <w:proofErr w:type="spellStart"/>
       <w:r>
         <w:rPr>
           <w:rFonts w:ascii="Consolas" w:eastAsia="Times New Roman" w:hAnsi="Consolas" w:cs="Times New Roman"/>
@@ -6180,6 +6581,7 @@
         </w:rPr>
         <w:t>href</w:t>
       </w:r>
+      <w:proofErr w:type="spellEnd"/>
       <w:r>
         <w:rPr>
           <w:rFonts w:ascii="Consolas" w:eastAsia="Times New Roman" w:hAnsi="Consolas" w:cs="Times New Roman"/>
@@ -6253,7 +6655,29 @@
         <w:rPr>
           <w:rFonts w:ascii="SF Pro Display" w:hAnsi="SF Pro Display"/>
         </w:rPr>
-        <w:t>Can also use href=”#” to scroll the current page back to the top</w:t>
+        <w:t xml:space="preserve">Can also use </w:t>
+      </w:r>
+      <w:proofErr w:type="spellStart"/>
+      <w:r>
+        <w:rPr>
+          <w:rFonts w:ascii="SF Pro Display" w:hAnsi="SF Pro Display"/>
+        </w:rPr>
+        <w:t>href</w:t>
+      </w:r>
+      <w:proofErr w:type="spellEnd"/>
+      <w:proofErr w:type="gramStart"/>
+      <w:r>
+        <w:rPr>
+          <w:rFonts w:ascii="SF Pro Display" w:hAnsi="SF Pro Display"/>
+        </w:rPr>
+        <w:t>=”#</w:t>
+      </w:r>
+      <w:proofErr w:type="gramEnd"/>
+      <w:r>
+        <w:rPr>
+          <w:rFonts w:ascii="SF Pro Display" w:hAnsi="SF Pro Display"/>
+        </w:rPr>
+        <w:t>” to scroll the current page back to the top</w:t>
       </w:r>
     </w:p>
     <w:p>
@@ -6289,7 +6713,77 @@
         <w:rPr>
           <w:rFonts w:ascii="SF Pro Display" w:hAnsi="SF Pro Display"/>
         </w:rPr>
-        <w:t>&lt;a href=”src”&gt; &lt;img src=”src” /&gt; /a&gt;</w:t>
+        <w:t xml:space="preserve">&lt;a </w:t>
+      </w:r>
+      <w:proofErr w:type="spellStart"/>
+      <w:r>
+        <w:rPr>
+          <w:rFonts w:ascii="SF Pro Display" w:hAnsi="SF Pro Display"/>
+        </w:rPr>
+        <w:t>href</w:t>
+      </w:r>
+      <w:proofErr w:type="spellEnd"/>
+      <w:r>
+        <w:rPr>
+          <w:rFonts w:ascii="SF Pro Display" w:hAnsi="SF Pro Display"/>
+        </w:rPr>
+        <w:t>=”</w:t>
+      </w:r>
+      <w:proofErr w:type="spellStart"/>
+      <w:r>
+        <w:rPr>
+          <w:rFonts w:ascii="SF Pro Display" w:hAnsi="SF Pro Display"/>
+        </w:rPr>
+        <w:t>src</w:t>
+      </w:r>
+      <w:proofErr w:type="spellEnd"/>
+      <w:r>
+        <w:rPr>
+          <w:rFonts w:ascii="SF Pro Display" w:hAnsi="SF Pro Display"/>
+        </w:rPr>
+        <w:t>”&gt; &lt;</w:t>
+      </w:r>
+      <w:proofErr w:type="spellStart"/>
+      <w:r>
+        <w:rPr>
+          <w:rFonts w:ascii="SF Pro Display" w:hAnsi="SF Pro Display"/>
+        </w:rPr>
+        <w:t>img</w:t>
+      </w:r>
+      <w:proofErr w:type="spellEnd"/>
+      <w:r>
+        <w:rPr>
+          <w:rFonts w:ascii="SF Pro Display" w:hAnsi="SF Pro Display"/>
+        </w:rPr>
+        <w:t xml:space="preserve"> </w:t>
+      </w:r>
+      <w:proofErr w:type="spellStart"/>
+      <w:r>
+        <w:rPr>
+          <w:rFonts w:ascii="SF Pro Display" w:hAnsi="SF Pro Display"/>
+        </w:rPr>
+        <w:t>src</w:t>
+      </w:r>
+      <w:proofErr w:type="spellEnd"/>
+      <w:r>
+        <w:rPr>
+          <w:rFonts w:ascii="SF Pro Display" w:hAnsi="SF Pro Display"/>
+        </w:rPr>
+        <w:t>=”</w:t>
+      </w:r>
+      <w:proofErr w:type="spellStart"/>
+      <w:r>
+        <w:rPr>
+          <w:rFonts w:ascii="SF Pro Display" w:hAnsi="SF Pro Display"/>
+        </w:rPr>
+        <w:t>src</w:t>
+      </w:r>
+      <w:proofErr w:type="spellEnd"/>
+      <w:r>
+        <w:rPr>
+          <w:rFonts w:ascii="SF Pro Display" w:hAnsi="SF Pro Display"/>
+        </w:rPr>
+        <w:t>” /&gt; /a&gt;</w:t>
       </w:r>
     </w:p>
     <w:p>
@@ -6599,6 +7093,7 @@
         </w:rPr>
         <w:t xml:space="preserve"> </w:t>
       </w:r>
+      <w:proofErr w:type="spellStart"/>
       <w:r>
         <w:rPr>
           <w:rFonts w:ascii="Consolas" w:eastAsia="Times New Roman" w:hAnsi="Consolas" w:cs="Times New Roman"/>
@@ -6609,6 +7104,7 @@
         </w:rPr>
         <w:t>href</w:t>
       </w:r>
+      <w:proofErr w:type="spellEnd"/>
       <w:r>
         <w:rPr>
           <w:rFonts w:ascii="Consolas" w:eastAsia="Times New Roman" w:hAnsi="Consolas" w:cs="Times New Roman"/>
@@ -6702,6 +7198,7 @@
         </w:rPr>
         <w:t xml:space="preserve"> </w:t>
       </w:r>
+      <w:proofErr w:type="spellStart"/>
       <w:r>
         <w:rPr>
           <w:rFonts w:ascii="Consolas" w:eastAsia="Times New Roman" w:hAnsi="Consolas" w:cs="Times New Roman"/>
@@ -6712,6 +7209,7 @@
         </w:rPr>
         <w:t>href</w:t>
       </w:r>
+      <w:proofErr w:type="spellEnd"/>
       <w:r>
         <w:rPr>
           <w:rFonts w:ascii="Consolas" w:eastAsia="Times New Roman" w:hAnsi="Consolas" w:cs="Times New Roman"/>
@@ -6805,6 +7303,7 @@
         </w:rPr>
         <w:t xml:space="preserve"> </w:t>
       </w:r>
+      <w:proofErr w:type="spellStart"/>
       <w:r>
         <w:rPr>
           <w:rFonts w:ascii="Consolas" w:eastAsia="Times New Roman" w:hAnsi="Consolas" w:cs="Times New Roman"/>
@@ -6815,6 +7314,7 @@
         </w:rPr>
         <w:t>href</w:t>
       </w:r>
+      <w:proofErr w:type="spellEnd"/>
       <w:r>
         <w:rPr>
           <w:rFonts w:ascii="Consolas" w:eastAsia="Times New Roman" w:hAnsi="Consolas" w:cs="Times New Roman"/>
@@ -6908,6 +7408,7 @@
         </w:rPr>
         <w:t xml:space="preserve"> </w:t>
       </w:r>
+      <w:proofErr w:type="spellStart"/>
       <w:r>
         <w:rPr>
           <w:rFonts w:ascii="Consolas" w:eastAsia="Times New Roman" w:hAnsi="Consolas" w:cs="Times New Roman"/>
@@ -6918,6 +7419,7 @@
         </w:rPr>
         <w:t>href</w:t>
       </w:r>
+      <w:proofErr w:type="spellEnd"/>
       <w:r>
         <w:rPr>
           <w:rFonts w:ascii="Consolas" w:eastAsia="Times New Roman" w:hAnsi="Consolas" w:cs="Times New Roman"/>
@@ -7011,6 +7513,7 @@
         </w:rPr>
         <w:t xml:space="preserve"> </w:t>
       </w:r>
+      <w:proofErr w:type="spellStart"/>
       <w:r>
         <w:rPr>
           <w:rFonts w:ascii="Consolas" w:eastAsia="Times New Roman" w:hAnsi="Consolas" w:cs="Times New Roman"/>
@@ -7021,6 +7524,7 @@
         </w:rPr>
         <w:t>href</w:t>
       </w:r>
+      <w:proofErr w:type="spellEnd"/>
       <w:r>
         <w:rPr>
           <w:rFonts w:ascii="Consolas" w:eastAsia="Times New Roman" w:hAnsi="Consolas" w:cs="Times New Roman"/>
@@ -7324,9 +7828,11 @@
       <w:r>
         <w:t xml:space="preserve">Together, a selector and declaration block </w:t>
       </w:r>
+      <w:proofErr w:type="gramStart"/>
       <w:r>
         <w:t>is</w:t>
       </w:r>
+      <w:proofErr w:type="gramEnd"/>
       <w:r>
         <w:t xml:space="preserve"> called a </w:t>
       </w:r>
@@ -7553,6 +8059,7 @@
         </w:rPr>
         <w:t xml:space="preserve">      </w:t>
       </w:r>
+      <w:proofErr w:type="spellStart"/>
       <w:r>
         <w:rPr>
           <w:rFonts w:ascii="Consolas" w:eastAsia="Times New Roman" w:hAnsi="Consolas" w:cs="Times New Roman"/>
@@ -7561,7 +8068,18 @@
           <w:szCs w:val="21"/>
           <w:lang w:eastAsia="en-AU"/>
         </w:rPr>
-        <w:t>color:</w:t>
+        <w:t>color</w:t>
+      </w:r>
+      <w:proofErr w:type="spellEnd"/>
+      <w:r>
+        <w:rPr>
+          <w:rFonts w:ascii="Consolas" w:eastAsia="Times New Roman" w:hAnsi="Consolas" w:cs="Times New Roman"/>
+          <w:color w:val="ABB2BF"/>
+          <w:sz w:val="21"/>
+          <w:szCs w:val="21"/>
+          <w:lang w:eastAsia="en-AU"/>
+        </w:rPr>
+        <w:t>:</w:t>
       </w:r>
       <w:r>
         <w:rPr>
@@ -7573,6 +8091,7 @@
         </w:rPr>
         <w:t xml:space="preserve"> </w:t>
       </w:r>
+      <w:proofErr w:type="gramStart"/>
       <w:r>
         <w:rPr>
           <w:rFonts w:ascii="Consolas" w:eastAsia="Times New Roman" w:hAnsi="Consolas" w:cs="Times New Roman"/>
@@ -7593,6 +8112,7 @@
         </w:rPr>
         <w:t>;</w:t>
       </w:r>
+      <w:proofErr w:type="gramEnd"/>
     </w:p>
     <w:p>
       <w:pPr>
@@ -7826,7 +8346,29 @@
           <w:szCs w:val="21"/>
           <w:lang w:eastAsia="en-AU"/>
         </w:rPr>
-        <w:t>&gt;The Basic Lanaguage of the Web: HTML&lt;/</w:t>
+        <w:t xml:space="preserve">&gt;The Basic </w:t>
+      </w:r>
+      <w:proofErr w:type="spellStart"/>
+      <w:r>
+        <w:rPr>
+          <w:rFonts w:ascii="Consolas" w:eastAsia="Times New Roman" w:hAnsi="Consolas" w:cs="Times New Roman"/>
+          <w:color w:val="BBBBBB"/>
+          <w:sz w:val="21"/>
+          <w:szCs w:val="21"/>
+          <w:lang w:eastAsia="en-AU"/>
+        </w:rPr>
+        <w:t>Lanaguage</w:t>
+      </w:r>
+      <w:proofErr w:type="spellEnd"/>
+      <w:r>
+        <w:rPr>
+          <w:rFonts w:ascii="Consolas" w:eastAsia="Times New Roman" w:hAnsi="Consolas" w:cs="Times New Roman"/>
+          <w:color w:val="BBBBBB"/>
+          <w:sz w:val="21"/>
+          <w:szCs w:val="21"/>
+          <w:lang w:eastAsia="en-AU"/>
+        </w:rPr>
+        <w:t xml:space="preserve"> of the Web: HTML&lt;/</w:t>
       </w:r>
       <w:r>
         <w:rPr>
@@ -8126,6 +8668,7 @@
         </w:rPr>
         <w:t xml:space="preserve"> </w:t>
       </w:r>
+      <w:proofErr w:type="spellStart"/>
       <w:r>
         <w:rPr>
           <w:rFonts w:ascii="Consolas" w:eastAsia="Times New Roman" w:hAnsi="Consolas" w:cs="Times New Roman"/>
@@ -8136,6 +8679,7 @@
         </w:rPr>
         <w:t>href</w:t>
       </w:r>
+      <w:proofErr w:type="spellEnd"/>
       <w:r>
         <w:rPr>
           <w:rFonts w:ascii="Consolas" w:eastAsia="Times New Roman" w:hAnsi="Consolas" w:cs="Times New Roman"/>
@@ -8166,6 +8710,7 @@
         </w:rPr>
         <w:t xml:space="preserve"> </w:t>
       </w:r>
+      <w:proofErr w:type="spellStart"/>
       <w:r>
         <w:rPr>
           <w:rFonts w:ascii="Consolas" w:eastAsia="Times New Roman" w:hAnsi="Consolas" w:cs="Times New Roman"/>
@@ -8176,6 +8721,7 @@
         </w:rPr>
         <w:t>rel</w:t>
       </w:r>
+      <w:proofErr w:type="spellEnd"/>
       <w:r>
         <w:rPr>
           <w:rFonts w:ascii="Consolas" w:eastAsia="Times New Roman" w:hAnsi="Consolas" w:cs="Times New Roman"/>
@@ -8247,7 +8793,29 @@
           <w:szCs w:val="21"/>
           <w:lang w:eastAsia="en-AU"/>
         </w:rPr>
-        <w:t>&gt;The Basic Lanaguage of the Web: HTML&lt;/</w:t>
+        <w:t xml:space="preserve">&gt;The Basic </w:t>
+      </w:r>
+      <w:proofErr w:type="spellStart"/>
+      <w:r>
+        <w:rPr>
+          <w:rFonts w:ascii="Consolas" w:eastAsia="Times New Roman" w:hAnsi="Consolas" w:cs="Times New Roman"/>
+          <w:color w:val="BBBBBB"/>
+          <w:sz w:val="21"/>
+          <w:szCs w:val="21"/>
+          <w:lang w:eastAsia="en-AU"/>
+        </w:rPr>
+        <w:t>Lanaguage</w:t>
+      </w:r>
+      <w:proofErr w:type="spellEnd"/>
+      <w:r>
+        <w:rPr>
+          <w:rFonts w:ascii="Consolas" w:eastAsia="Times New Roman" w:hAnsi="Consolas" w:cs="Times New Roman"/>
+          <w:color w:val="BBBBBB"/>
+          <w:sz w:val="21"/>
+          <w:szCs w:val="21"/>
+          <w:lang w:eastAsia="en-AU"/>
+        </w:rPr>
+        <w:t xml:space="preserve"> of the Web: HTML&lt;/</w:t>
       </w:r>
       <w:r>
         <w:rPr>
@@ -8385,6 +8953,7 @@
         </w:rPr>
         <w:t xml:space="preserve">  </w:t>
       </w:r>
+      <w:proofErr w:type="spellStart"/>
       <w:r>
         <w:rPr>
           <w:rFonts w:ascii="Consolas" w:eastAsia="Times New Roman" w:hAnsi="Consolas" w:cs="Times New Roman"/>
@@ -8393,7 +8962,18 @@
           <w:szCs w:val="21"/>
           <w:lang w:eastAsia="en-AU"/>
         </w:rPr>
-        <w:t>color:</w:t>
+        <w:t>color</w:t>
+      </w:r>
+      <w:proofErr w:type="spellEnd"/>
+      <w:r>
+        <w:rPr>
+          <w:rFonts w:ascii="Consolas" w:eastAsia="Times New Roman" w:hAnsi="Consolas" w:cs="Times New Roman"/>
+          <w:color w:val="ABB2BF"/>
+          <w:sz w:val="21"/>
+          <w:szCs w:val="21"/>
+          <w:lang w:eastAsia="en-AU"/>
+        </w:rPr>
+        <w:t>:</w:t>
       </w:r>
       <w:r>
         <w:rPr>
@@ -8405,6 +8985,7 @@
         </w:rPr>
         <w:t xml:space="preserve"> </w:t>
       </w:r>
+      <w:proofErr w:type="gramStart"/>
       <w:r>
         <w:rPr>
           <w:rFonts w:ascii="Consolas" w:eastAsia="Times New Roman" w:hAnsi="Consolas" w:cs="Times New Roman"/>
@@ -8425,6 +9006,7 @@
         </w:rPr>
         <w:t>;</w:t>
       </w:r>
+      <w:proofErr w:type="gramEnd"/>
     </w:p>
     <w:p>
       <w:pPr>
@@ -8513,8 +9095,32 @@
           <w:szCs w:val="21"/>
           <w:lang w:eastAsia="en-AU"/>
         </w:rPr>
-        <w:t xml:space="preserve">  color: </w:t>
-      </w:r>
+        <w:t xml:space="preserve">  </w:t>
+      </w:r>
+      <w:proofErr w:type="spellStart"/>
+      <w:r>
+        <w:rPr>
+          <w:rFonts w:ascii="Consolas" w:eastAsia="Times New Roman" w:hAnsi="Consolas" w:cs="Times New Roman"/>
+          <w:color w:val="ABB2BF"/>
+          <w:sz w:val="21"/>
+          <w:szCs w:val="21"/>
+          <w:lang w:eastAsia="en-AU"/>
+        </w:rPr>
+        <w:t>color</w:t>
+      </w:r>
+      <w:proofErr w:type="spellEnd"/>
+      <w:r>
+        <w:rPr>
+          <w:rFonts w:ascii="Consolas" w:eastAsia="Times New Roman" w:hAnsi="Consolas" w:cs="Times New Roman"/>
+          <w:color w:val="ABB2BF"/>
+          <w:sz w:val="21"/>
+          <w:szCs w:val="21"/>
+          <w:lang w:eastAsia="en-AU"/>
+        </w:rPr>
+        <w:t xml:space="preserve">: </w:t>
+      </w:r>
+      <w:proofErr w:type="spellStart"/>
+      <w:proofErr w:type="gramStart"/>
       <w:r>
         <w:rPr>
           <w:rFonts w:ascii="Consolas" w:eastAsia="Times New Roman" w:hAnsi="Consolas" w:cs="Times New Roman"/>
@@ -8525,6 +9131,7 @@
         </w:rPr>
         <w:t>skyblue</w:t>
       </w:r>
+      <w:proofErr w:type="spellEnd"/>
       <w:r>
         <w:rPr>
           <w:rFonts w:ascii="Consolas" w:eastAsia="Times New Roman" w:hAnsi="Consolas" w:cs="Times New Roman"/>
@@ -8535,6 +9142,7 @@
         </w:rPr>
         <w:t>;</w:t>
       </w:r>
+      <w:proofErr w:type="gramEnd"/>
     </w:p>
     <w:p>
       <w:pPr>
@@ -8558,6 +9166,7 @@
         </w:rPr>
         <w:t xml:space="preserve">  font-size: </w:t>
       </w:r>
+      <w:proofErr w:type="gramStart"/>
       <w:r>
         <w:rPr>
           <w:rFonts w:ascii="Consolas" w:eastAsia="Times New Roman" w:hAnsi="Consolas" w:cs="Times New Roman"/>
@@ -8578,6 +9187,7 @@
         </w:rPr>
         <w:t>;</w:t>
       </w:r>
+      <w:proofErr w:type="gramEnd"/>
     </w:p>
     <w:p>
       <w:pPr>
@@ -8609,7 +9219,18 @@
           <w:szCs w:val="21"/>
           <w:lang w:eastAsia="en-AU"/>
         </w:rPr>
-        <w:t>sans-serif</w:t>
+        <w:t>sans-</w:t>
+      </w:r>
+      <w:proofErr w:type="gramStart"/>
+      <w:r>
+        <w:rPr>
+          <w:rFonts w:ascii="Consolas" w:eastAsia="Times New Roman" w:hAnsi="Consolas" w:cs="Times New Roman"/>
+          <w:color w:val="D19A66"/>
+          <w:sz w:val="21"/>
+          <w:szCs w:val="21"/>
+          <w:lang w:eastAsia="en-AU"/>
+        </w:rPr>
+        <w:t>serif</w:t>
       </w:r>
       <w:r>
         <w:rPr>
@@ -8621,6 +9242,7 @@
         </w:rPr>
         <w:t>;</w:t>
       </w:r>
+      <w:proofErr w:type="gramEnd"/>
     </w:p>
     <w:p>
       <w:pPr>
@@ -8642,13 +9264,10 @@
           <w:szCs w:val="21"/>
           <w:lang w:eastAsia="en-AU"/>
         </w:rPr>
-        <w:t>  text-transform: uppercase;</w:t>
-      </w:r>
-    </w:p>
-    <w:p>
-      <w:pPr>
-        <w:shd w:val="clear" w:color="auto" w:fill="282C34"/>
-        <w:spacing w:after="0" w:line="285" w:lineRule="atLeast"/>
+        <w:t xml:space="preserve">  text-transform: </w:t>
+      </w:r>
+      <w:proofErr w:type="gramStart"/>
+      <w:r>
         <w:rPr>
           <w:rFonts w:ascii="Consolas" w:eastAsia="Times New Roman" w:hAnsi="Consolas" w:cs="Times New Roman"/>
           <w:color w:val="ABB2BF"/>
@@ -8656,8 +9275,14 @@
           <w:szCs w:val="21"/>
           <w:lang w:eastAsia="en-AU"/>
         </w:rPr>
-      </w:pPr>
-      <w:r>
+        <w:t>uppercase;</w:t>
+      </w:r>
+      <w:proofErr w:type="gramEnd"/>
+    </w:p>
+    <w:p>
+      <w:pPr>
+        <w:shd w:val="clear" w:color="auto" w:fill="282C34"/>
+        <w:spacing w:after="0" w:line="285" w:lineRule="atLeast"/>
         <w:rPr>
           <w:rFonts w:ascii="Consolas" w:eastAsia="Times New Roman" w:hAnsi="Consolas" w:cs="Times New Roman"/>
           <w:color w:val="ABB2BF"/>
@@ -8665,13 +9290,8 @@
           <w:szCs w:val="21"/>
           <w:lang w:eastAsia="en-AU"/>
         </w:rPr>
-        <w:t>  font-style: italic;</w:t>
-      </w:r>
-    </w:p>
-    <w:p>
-      <w:pPr>
-        <w:shd w:val="clear" w:color="auto" w:fill="282C34"/>
-        <w:spacing w:after="0" w:line="285" w:lineRule="atLeast"/>
+      </w:pPr>
+      <w:r>
         <w:rPr>
           <w:rFonts w:ascii="Consolas" w:eastAsia="Times New Roman" w:hAnsi="Consolas" w:cs="Times New Roman"/>
           <w:color w:val="ABB2BF"/>
@@ -8679,7 +9299,9 @@
           <w:szCs w:val="21"/>
           <w:lang w:eastAsia="en-AU"/>
         </w:rPr>
-      </w:pPr>
+        <w:t xml:space="preserve">  font-style: </w:t>
+      </w:r>
+      <w:proofErr w:type="gramStart"/>
       <w:r>
         <w:rPr>
           <w:rFonts w:ascii="Consolas" w:eastAsia="Times New Roman" w:hAnsi="Consolas" w:cs="Times New Roman"/>
@@ -8688,8 +9310,56 @@
           <w:szCs w:val="21"/>
           <w:lang w:eastAsia="en-AU"/>
         </w:rPr>
-        <w:t>  text-align: center;</w:t>
-      </w:r>
+        <w:t>italic;</w:t>
+      </w:r>
+      <w:proofErr w:type="gramEnd"/>
+    </w:p>
+    <w:p>
+      <w:pPr>
+        <w:shd w:val="clear" w:color="auto" w:fill="282C34"/>
+        <w:spacing w:after="0" w:line="285" w:lineRule="atLeast"/>
+        <w:rPr>
+          <w:rFonts w:ascii="Consolas" w:eastAsia="Times New Roman" w:hAnsi="Consolas" w:cs="Times New Roman"/>
+          <w:color w:val="ABB2BF"/>
+          <w:sz w:val="21"/>
+          <w:szCs w:val="21"/>
+          <w:lang w:eastAsia="en-AU"/>
+        </w:rPr>
+      </w:pPr>
+      <w:r>
+        <w:rPr>
+          <w:rFonts w:ascii="Consolas" w:eastAsia="Times New Roman" w:hAnsi="Consolas" w:cs="Times New Roman"/>
+          <w:color w:val="ABB2BF"/>
+          <w:sz w:val="21"/>
+          <w:szCs w:val="21"/>
+          <w:lang w:eastAsia="en-AU"/>
+        </w:rPr>
+        <w:t xml:space="preserve">  text-align: </w:t>
+      </w:r>
+      <w:proofErr w:type="spellStart"/>
+      <w:proofErr w:type="gramStart"/>
+      <w:r>
+        <w:rPr>
+          <w:rFonts w:ascii="Consolas" w:eastAsia="Times New Roman" w:hAnsi="Consolas" w:cs="Times New Roman"/>
+          <w:color w:val="ABB2BF"/>
+          <w:sz w:val="21"/>
+          <w:szCs w:val="21"/>
+          <w:lang w:eastAsia="en-AU"/>
+        </w:rPr>
+        <w:t>center</w:t>
+      </w:r>
+      <w:proofErr w:type="spellEnd"/>
+      <w:r>
+        <w:rPr>
+          <w:rFonts w:ascii="Consolas" w:eastAsia="Times New Roman" w:hAnsi="Consolas" w:cs="Times New Roman"/>
+          <w:color w:val="ABB2BF"/>
+          <w:sz w:val="21"/>
+          <w:szCs w:val="21"/>
+          <w:lang w:eastAsia="en-AU"/>
+        </w:rPr>
+        <w:t>;</w:t>
+      </w:r>
+      <w:proofErr w:type="gramEnd"/>
     </w:p>
     <w:p>
       <w:pPr>
@@ -8724,7 +9394,23 @@
         </w:numPr>
       </w:pPr>
       <w:r>
-        <w:t>Style &lt;li&gt;’s, not &lt;ol&gt;’s or &lt;ul&gt;’s</w:t>
+        <w:t>Style &lt;li&gt;’s, not &lt;</w:t>
+      </w:r>
+      <w:proofErr w:type="spellStart"/>
+      <w:r>
+        <w:t>ol</w:t>
+      </w:r>
+      <w:proofErr w:type="spellEnd"/>
+      <w:r>
+        <w:t>&gt;’s or &lt;</w:t>
+      </w:r>
+      <w:proofErr w:type="spellStart"/>
+      <w:r>
+        <w:t>ul</w:t>
+      </w:r>
+      <w:proofErr w:type="spellEnd"/>
+      <w:r>
+        <w:t>&gt;’s</w:t>
       </w:r>
     </w:p>
     <w:p>
@@ -8736,7 +9422,15 @@
         </w:numPr>
       </w:pPr>
       <w:r>
-        <w:t>Elements within a stylised element inherit it’s parent style unless it has its own style.</w:t>
+        <w:t xml:space="preserve">Elements within a stylised element inherit </w:t>
+      </w:r>
+      <w:proofErr w:type="gramStart"/>
+      <w:r>
+        <w:t>it’s</w:t>
+      </w:r>
+      <w:proofErr w:type="gramEnd"/>
+      <w:r>
+        <w:t xml:space="preserve"> parent style unless it has its own style.</w:t>
       </w:r>
     </w:p>
     <w:p>
@@ -8996,7 +9690,18 @@
           <w:szCs w:val="21"/>
           <w:lang w:eastAsia="en-AU"/>
         </w:rPr>
-        <w:t>sans-serif</w:t>
+        <w:t>sans-</w:t>
+      </w:r>
+      <w:proofErr w:type="gramStart"/>
+      <w:r>
+        <w:rPr>
+          <w:rFonts w:ascii="Consolas" w:eastAsia="Times New Roman" w:hAnsi="Consolas" w:cs="Times New Roman"/>
+          <w:color w:val="D19A66"/>
+          <w:sz w:val="21"/>
+          <w:szCs w:val="21"/>
+          <w:lang w:eastAsia="en-AU"/>
+        </w:rPr>
+        <w:t>serif</w:t>
       </w:r>
       <w:r>
         <w:rPr>
@@ -9008,6 +9713,7 @@
         </w:rPr>
         <w:t>;</w:t>
       </w:r>
+      <w:proofErr w:type="gramEnd"/>
     </w:p>
     <w:p>
       <w:pPr>
@@ -9132,6 +9838,7 @@
         </w:rPr>
         <w:t xml:space="preserve">  font-size: </w:t>
       </w:r>
+      <w:proofErr w:type="gramStart"/>
       <w:r>
         <w:rPr>
           <w:rFonts w:ascii="Consolas" w:eastAsia="Times New Roman" w:hAnsi="Consolas" w:cs="Times New Roman"/>
@@ -9152,6 +9859,7 @@
         </w:rPr>
         <w:t>;</w:t>
       </w:r>
+      <w:proofErr w:type="gramEnd"/>
     </w:p>
     <w:p>
       <w:pPr>
@@ -9446,8 +10154,20 @@
           <w:szCs w:val="21"/>
           <w:lang w:eastAsia="en-AU"/>
         </w:rPr>
-        <w:t>#copyright</w:t>
-      </w:r>
+        <w:t>#</w:t>
+      </w:r>
+      <w:proofErr w:type="gramStart"/>
+      <w:r>
+        <w:rPr>
+          <w:rFonts w:ascii="Consolas" w:eastAsia="Times New Roman" w:hAnsi="Consolas" w:cs="Times New Roman"/>
+          <w:color w:val="61AFEF"/>
+          <w:sz w:val="21"/>
+          <w:szCs w:val="21"/>
+          <w:lang w:eastAsia="en-AU"/>
+        </w:rPr>
+        <w:t>copyright</w:t>
+      </w:r>
+      <w:proofErr w:type="gramEnd"/>
       <w:r>
         <w:rPr>
           <w:rFonts w:ascii="Consolas" w:eastAsia="Times New Roman" w:hAnsi="Consolas" w:cs="Times New Roman"/>
@@ -9481,6 +10201,7 @@
         </w:rPr>
         <w:t xml:space="preserve">  font-size: </w:t>
       </w:r>
+      <w:proofErr w:type="gramStart"/>
       <w:r>
         <w:rPr>
           <w:rFonts w:ascii="Consolas" w:eastAsia="Times New Roman" w:hAnsi="Consolas" w:cs="Times New Roman"/>
@@ -9501,6 +10222,7 @@
         </w:rPr>
         <w:t>;</w:t>
       </w:r>
+      <w:proofErr w:type="gramEnd"/>
     </w:p>
     <w:p>
       <w:pPr>
@@ -9594,39 +10316,18 @@
         </w:numPr>
       </w:pPr>
       <w:r>
-        <w:t>The RGB Model</w:t>
-      </w:r>
-    </w:p>
-    <w:p>
-      <w:pPr>
-        <w:pStyle w:val="ListParagraph"/>
-        <w:numPr>
-          <w:ilvl w:val="1"/>
-          <w:numId w:val="2"/>
-        </w:numPr>
-      </w:pPr>
-      <w:r>
-        <w:t>Use hexadecimal function for most cases</w:t>
-      </w:r>
-    </w:p>
-    <w:p>
-      <w:pPr>
-        <w:pStyle w:val="ListParagraph"/>
-        <w:numPr>
-          <w:ilvl w:val="1"/>
-          <w:numId w:val="2"/>
-        </w:numPr>
-      </w:pPr>
-      <w:r>
-        <w:t>RGBA function for cases with transparency</w:t>
-      </w:r>
-    </w:p>
-    <w:p>
-      <w:r>
         <w:drawing>
-          <wp:inline distT="0" distB="0" distL="0" distR="0" wp14:anchorId="23E7D2E1" wp14:editId="35728103">
-            <wp:extent cx="6645910" cy="3242310"/>
-            <wp:effectExtent l="0" t="0" r="2540" b="0"/>
+          <wp:anchor distT="0" distB="0" distL="114300" distR="114300" simplePos="0" relativeHeight="251660288" behindDoc="0" locked="0" layoutInCell="1" allowOverlap="1" wp14:anchorId="23E7D2E1" wp14:editId="17878E3D">
+            <wp:simplePos x="0" y="0"/>
+            <wp:positionH relativeFrom="margin">
+              <wp:posOffset>213360</wp:posOffset>
+            </wp:positionH>
+            <wp:positionV relativeFrom="paragraph">
+              <wp:posOffset>272415</wp:posOffset>
+            </wp:positionV>
+            <wp:extent cx="5509260" cy="2687320"/>
+            <wp:effectExtent l="0" t="0" r="0" b="0"/>
+            <wp:wrapSquare wrapText="bothSides"/>
             <wp:docPr id="4" name="Picture 4"/>
             <wp:cNvGraphicFramePr>
               <a:graphicFrameLocks xmlns:a="http://schemas.openxmlformats.org/drawingml/2006/main" noChangeAspect="1"/>
@@ -9639,7 +10340,13 @@
                     <pic:cNvPicPr/>
                   </pic:nvPicPr>
                   <pic:blipFill>
-                    <a:blip r:embed="rId8"/>
+                    <a:blip r:embed="rId8" cstate="print">
+                      <a:extLst>
+                        <a:ext uri="{28A0092B-C50C-407E-A947-70E740481C1C}">
+                          <a14:useLocalDpi xmlns:a14="http://schemas.microsoft.com/office/drawing/2010/main" val="0"/>
+                        </a:ext>
+                      </a:extLst>
+                    </a:blip>
                     <a:stretch>
                       <a:fillRect/>
                     </a:stretch>
@@ -9647,7 +10354,7 @@
                   <pic:spPr>
                     <a:xfrm>
                       <a:off x="0" y="0"/>
-                      <a:ext cx="6645910" cy="3242310"/>
+                      <a:ext cx="5509260" cy="2687320"/>
                     </a:xfrm>
                     <a:prstGeom prst="rect">
                       <a:avLst/>
@@ -9656,16 +10363,92 @@
                 </pic:pic>
               </a:graphicData>
             </a:graphic>
-          </wp:inline>
+            <wp14:sizeRelH relativeFrom="page">
+              <wp14:pctWidth>0</wp14:pctWidth>
+            </wp14:sizeRelH>
+            <wp14:sizeRelV relativeFrom="page">
+              <wp14:pctHeight>0</wp14:pctHeight>
+            </wp14:sizeRelV>
+          </wp:anchor>
         </w:drawing>
       </w:r>
-    </w:p>
+      <w:r>
+        <w:t>The RGB Model</w:t>
+      </w:r>
+    </w:p>
+    <w:p/>
+    <w:p/>
     <w:p>
       <w:r>
         <w:drawing>
-          <wp:inline distT="0" distB="0" distL="0" distR="0" wp14:anchorId="550C8030" wp14:editId="4D1C75DE">
-            <wp:extent cx="6645910" cy="3286125"/>
-            <wp:effectExtent l="0" t="0" r="2540" b="9525"/>
+          <wp:anchor distT="0" distB="0" distL="114300" distR="114300" simplePos="0" relativeHeight="251661312" behindDoc="0" locked="0" layoutInCell="1" allowOverlap="1" wp14:anchorId="1AA59861" wp14:editId="037ADF95">
+            <wp:simplePos x="0" y="0"/>
+            <wp:positionH relativeFrom="margin">
+              <wp:posOffset>228600</wp:posOffset>
+            </wp:positionH>
+            <wp:positionV relativeFrom="paragraph">
+              <wp:posOffset>5433060</wp:posOffset>
+            </wp:positionV>
+            <wp:extent cx="5501640" cy="2586990"/>
+            <wp:effectExtent l="0" t="0" r="3810" b="3810"/>
+            <wp:wrapSquare wrapText="bothSides"/>
+            <wp:docPr id="6" name="Picture 6"/>
+            <wp:cNvGraphicFramePr>
+              <a:graphicFrameLocks xmlns:a="http://schemas.openxmlformats.org/drawingml/2006/main" noChangeAspect="1"/>
+            </wp:cNvGraphicFramePr>
+            <a:graphic xmlns:a="http://schemas.openxmlformats.org/drawingml/2006/main">
+              <a:graphicData uri="http://schemas.openxmlformats.org/drawingml/2006/picture">
+                <pic:pic xmlns:pic="http://schemas.openxmlformats.org/drawingml/2006/picture">
+                  <pic:nvPicPr>
+                    <pic:cNvPr id="1" name=""/>
+                    <pic:cNvPicPr/>
+                  </pic:nvPicPr>
+                  <pic:blipFill>
+                    <a:blip r:embed="rId9">
+                      <a:extLst>
+                        <a:ext uri="{28A0092B-C50C-407E-A947-70E740481C1C}">
+                          <a14:useLocalDpi xmlns:a14="http://schemas.microsoft.com/office/drawing/2010/main" val="0"/>
+                        </a:ext>
+                      </a:extLst>
+                    </a:blip>
+                    <a:stretch>
+                      <a:fillRect/>
+                    </a:stretch>
+                  </pic:blipFill>
+                  <pic:spPr>
+                    <a:xfrm>
+                      <a:off x="0" y="0"/>
+                      <a:ext cx="5501640" cy="2586990"/>
+                    </a:xfrm>
+                    <a:prstGeom prst="rect">
+                      <a:avLst/>
+                    </a:prstGeom>
+                  </pic:spPr>
+                </pic:pic>
+              </a:graphicData>
+            </a:graphic>
+            <wp14:sizeRelH relativeFrom="page">
+              <wp14:pctWidth>0</wp14:pctWidth>
+            </wp14:sizeRelH>
+            <wp14:sizeRelV relativeFrom="page">
+              <wp14:pctHeight>0</wp14:pctHeight>
+            </wp14:sizeRelV>
+          </wp:anchor>
+        </w:drawing>
+      </w:r>
+      <w:r>
+        <w:drawing>
+          <wp:anchor distT="0" distB="0" distL="114300" distR="114300" simplePos="0" relativeHeight="251659264" behindDoc="0" locked="0" layoutInCell="1" allowOverlap="1" wp14:anchorId="550C8030" wp14:editId="55532D1E">
+            <wp:simplePos x="0" y="0"/>
+            <wp:positionH relativeFrom="margin">
+              <wp:posOffset>238760</wp:posOffset>
+            </wp:positionH>
+            <wp:positionV relativeFrom="paragraph">
+              <wp:posOffset>2353945</wp:posOffset>
+            </wp:positionV>
+            <wp:extent cx="5516880" cy="2727325"/>
+            <wp:effectExtent l="0" t="0" r="7620" b="0"/>
+            <wp:wrapSquare wrapText="bothSides"/>
             <wp:docPr id="5" name="Picture 5"/>
             <wp:cNvGraphicFramePr>
               <a:graphicFrameLocks xmlns:a="http://schemas.openxmlformats.org/drawingml/2006/main" noChangeAspect="1"/>
@@ -9678,7 +10461,13 @@
                     <pic:cNvPicPr/>
                   </pic:nvPicPr>
                   <pic:blipFill>
-                    <a:blip r:embed="rId9"/>
+                    <a:blip r:embed="rId10" cstate="print">
+                      <a:extLst>
+                        <a:ext uri="{28A0092B-C50C-407E-A947-70E740481C1C}">
+                          <a14:useLocalDpi xmlns:a14="http://schemas.microsoft.com/office/drawing/2010/main" val="0"/>
+                        </a:ext>
+                      </a:extLst>
+                    </a:blip>
                     <a:stretch>
                       <a:fillRect/>
                     </a:stretch>
@@ -9686,7 +10475,7 @@
                   <pic:spPr>
                     <a:xfrm>
                       <a:off x="0" y="0"/>
-                      <a:ext cx="6645910" cy="3286125"/>
+                      <a:ext cx="5516880" cy="2727325"/>
                     </a:xfrm>
                     <a:prstGeom prst="rect">
                       <a:avLst/>
@@ -9695,7 +10484,13 @@
                 </pic:pic>
               </a:graphicData>
             </a:graphic>
-          </wp:inline>
+            <wp14:sizeRelH relativeFrom="page">
+              <wp14:pctWidth>0</wp14:pctWidth>
+            </wp14:sizeRelH>
+            <wp14:sizeRelV relativeFrom="page">
+              <wp14:pctHeight>0</wp14:pctHeight>
+            </wp14:sizeRelV>
+          </wp:anchor>
         </w:drawing>
       </w:r>
     </w:p>

</xml_diff>